<commit_message>
done with data types
</commit_message>
<xml_diff>
--- a/Java/Java.docx
+++ b/Java/Java.docx
@@ -1046,27 +1046,15 @@
           <w:szCs w:val="28"/>
         </w:rPr>
       </w:pPr>
-      <w:proofErr w:type="gramStart"/>
-      <w:r>
-        <w:rPr>
-          <w:rFonts w:ascii="Abadi" w:hAnsi="Abadi"/>
-          <w:b/>
-          <w:bCs/>
-          <w:sz w:val="28"/>
-          <w:szCs w:val="28"/>
-        </w:rPr>
-        <w:t>JDK(</w:t>
-      </w:r>
-      <w:proofErr w:type="gramEnd"/>
-      <w:r>
-        <w:rPr>
-          <w:rFonts w:ascii="Abadi" w:hAnsi="Abadi"/>
-          <w:b/>
-          <w:bCs/>
-          <w:sz w:val="28"/>
-          <w:szCs w:val="28"/>
-        </w:rPr>
-        <w:t>Java Development Kit)</w:t>
+      <w:r>
+        <w:rPr>
+          <w:rFonts w:ascii="Abadi" w:hAnsi="Abadi"/>
+          <w:b/>
+          <w:bCs/>
+          <w:sz w:val="28"/>
+          <w:szCs w:val="28"/>
+        </w:rPr>
+        <w:t>JDK(Java Development Kit)</w:t>
       </w:r>
     </w:p>
     <w:p>
@@ -3831,15 +3819,37 @@
           <w:szCs w:val="28"/>
         </w:rPr>
       </w:pPr>
-      <w:r>
-        <w:rPr>
-          <w:rFonts w:ascii="Abadi" w:hAnsi="Abadi"/>
-          <w:b/>
-          <w:bCs/>
-          <w:sz w:val="28"/>
-          <w:szCs w:val="28"/>
-        </w:rPr>
-        <w:t>Boolean (1 bit) (true or false) (default value: false)</w:t>
+      <w:proofErr w:type="spellStart"/>
+      <w:r>
+        <w:rPr>
+          <w:rFonts w:ascii="Abadi" w:hAnsi="Abadi"/>
+          <w:b/>
+          <w:bCs/>
+          <w:sz w:val="28"/>
+          <w:szCs w:val="28"/>
+        </w:rPr>
+        <w:t>b</w:t>
+      </w:r>
+      <w:r>
+        <w:rPr>
+          <w:rFonts w:ascii="Abadi" w:hAnsi="Abadi"/>
+          <w:b/>
+          <w:bCs/>
+          <w:sz w:val="28"/>
+          <w:szCs w:val="28"/>
+        </w:rPr>
+        <w:t>oolean</w:t>
+      </w:r>
+      <w:proofErr w:type="spellEnd"/>
+      <w:r>
+        <w:rPr>
+          <w:rFonts w:ascii="Abadi" w:hAnsi="Abadi"/>
+          <w:b/>
+          <w:bCs/>
+          <w:sz w:val="28"/>
+          <w:szCs w:val="28"/>
+        </w:rPr>
+        <w:t xml:space="preserve"> (1 bit) (true or false) (default value: false)</w:t>
       </w:r>
     </w:p>
     <w:p>
@@ -4041,7 +4051,15 @@
           <w:sz w:val="28"/>
           <w:szCs w:val="28"/>
         </w:rPr>
-        <w:t xml:space="preserve">These are also called </w:t>
+        <w:t>Non-Primitive Data Types</w:t>
+      </w:r>
+      <w:r>
+        <w:rPr>
+          <w:rFonts w:ascii="Abadi" w:hAnsi="Abadi"/>
+          <w:sz w:val="28"/>
+          <w:szCs w:val="28"/>
+        </w:rPr>
+        <w:t xml:space="preserve"> are also called </w:t>
       </w:r>
       <w:r>
         <w:rPr>
@@ -4144,28 +4162,122 @@
     </w:p>
     <w:p>
       <w:pPr>
+        <w:ind w:left="360" w:firstLine="720"/>
+        <w:rPr>
+          <w:rFonts w:ascii="Abadi" w:hAnsi="Abadi"/>
+          <w:b/>
+          <w:bCs/>
+          <w:sz w:val="28"/>
+          <w:szCs w:val="28"/>
+        </w:rPr>
+      </w:pPr>
+      <w:r>
+        <w:rPr>
+          <w:rFonts w:ascii="Abadi" w:hAnsi="Abadi"/>
+          <w:b/>
+          <w:bCs/>
+          <w:sz w:val="28"/>
+          <w:szCs w:val="28"/>
+        </w:rPr>
+        <w:t>Arrays</w:t>
+      </w:r>
+    </w:p>
+    <w:p>
+      <w:pPr>
         <w:pStyle w:val="ListParagraph"/>
         <w:numPr>
           <w:ilvl w:val="0"/>
-          <w:numId w:val="18"/>
+          <w:numId w:val="72"/>
         </w:numPr>
         <w:rPr>
           <w:rFonts w:ascii="Abadi" w:hAnsi="Abadi"/>
-          <w:b/>
-          <w:bCs/>
-          <w:sz w:val="28"/>
-          <w:szCs w:val="28"/>
-        </w:rPr>
-      </w:pPr>
-      <w:r>
-        <w:rPr>
-          <w:rFonts w:ascii="Abadi" w:hAnsi="Abadi"/>
-          <w:b/>
-          <w:bCs/>
-          <w:sz w:val="28"/>
-          <w:szCs w:val="28"/>
-        </w:rPr>
-        <w:t>Arrays</w:t>
+          <w:sz w:val="28"/>
+          <w:szCs w:val="28"/>
+        </w:rPr>
+      </w:pPr>
+      <w:r>
+        <w:rPr>
+          <w:rFonts w:ascii="Abadi" w:hAnsi="Abadi"/>
+          <w:sz w:val="28"/>
+          <w:szCs w:val="28"/>
+        </w:rPr>
+        <w:t xml:space="preserve">Array is a </w:t>
+      </w:r>
+      <w:r>
+        <w:rPr>
+          <w:rFonts w:ascii="Abadi" w:hAnsi="Abadi"/>
+          <w:b/>
+          <w:bCs/>
+          <w:sz w:val="28"/>
+          <w:szCs w:val="28"/>
+        </w:rPr>
+        <w:t>linear data structure</w:t>
+      </w:r>
+      <w:r>
+        <w:rPr>
+          <w:rFonts w:ascii="Abadi" w:hAnsi="Abadi"/>
+          <w:sz w:val="28"/>
+          <w:szCs w:val="28"/>
+        </w:rPr>
+        <w:t xml:space="preserve"> where all elements are arranged sequentially. It is a collection of elements of </w:t>
+      </w:r>
+      <w:r>
+        <w:rPr>
+          <w:rFonts w:ascii="Abadi" w:hAnsi="Abadi"/>
+          <w:sz w:val="28"/>
+          <w:szCs w:val="28"/>
+        </w:rPr>
+        <w:t xml:space="preserve">the </w:t>
+      </w:r>
+      <w:r>
+        <w:rPr>
+          <w:rFonts w:ascii="Abadi" w:hAnsi="Abadi"/>
+          <w:b/>
+          <w:bCs/>
+          <w:sz w:val="28"/>
+          <w:szCs w:val="28"/>
+        </w:rPr>
+        <w:t>same</w:t>
+      </w:r>
+      <w:r>
+        <w:rPr>
+          <w:rFonts w:ascii="Abadi" w:hAnsi="Abadi"/>
+          <w:b/>
+          <w:bCs/>
+          <w:sz w:val="28"/>
+          <w:szCs w:val="28"/>
+        </w:rPr>
+        <w:t xml:space="preserve"> data type</w:t>
+      </w:r>
+      <w:r>
+        <w:rPr>
+          <w:rFonts w:ascii="Abadi" w:hAnsi="Abadi"/>
+          <w:sz w:val="28"/>
+          <w:szCs w:val="28"/>
+        </w:rPr>
+        <w:t xml:space="preserve"> stored at contiguous memory locations. </w:t>
+      </w:r>
+    </w:p>
+    <w:p>
+      <w:pPr>
+        <w:ind w:left="1080"/>
+        <w:rPr>
+          <w:rFonts w:ascii="Abadi" w:hAnsi="Abadi"/>
+          <w:b/>
+          <w:bCs/>
+          <w:sz w:val="28"/>
+          <w:szCs w:val="28"/>
+        </w:rPr>
+      </w:pPr>
+      <w:r>
+        <w:rPr>
+          <w:rFonts w:ascii="Abadi" w:hAnsi="Abadi"/>
+          <w:b/>
+          <w:bCs/>
+          <w:sz w:val="28"/>
+          <w:szCs w:val="28"/>
+        </w:rPr>
+        <w:t>Classes</w:t>
       </w:r>
     </w:p>
     <w:p>
@@ -4173,35 +4285,61 @@
         <w:pStyle w:val="ListParagraph"/>
         <w:numPr>
           <w:ilvl w:val="0"/>
-          <w:numId w:val="18"/>
+          <w:numId w:val="40"/>
         </w:numPr>
         <w:rPr>
           <w:rFonts w:ascii="Abadi" w:hAnsi="Abadi"/>
-          <w:b/>
-          <w:bCs/>
-          <w:sz w:val="28"/>
-          <w:szCs w:val="28"/>
-        </w:rPr>
-      </w:pPr>
-      <w:r>
-        <w:rPr>
-          <w:rFonts w:ascii="Abadi" w:hAnsi="Abadi"/>
-          <w:b/>
-          <w:bCs/>
-          <w:sz w:val="28"/>
-          <w:szCs w:val="28"/>
-        </w:rPr>
-        <w:t>Classe</w:t>
-      </w:r>
-      <w:r>
-        <w:rPr>
-          <w:rFonts w:ascii="Abadi" w:hAnsi="Abadi"/>
-          <w:b/>
-          <w:bCs/>
-          <w:sz w:val="28"/>
-          <w:szCs w:val="28"/>
-        </w:rPr>
-        <w:t>s</w:t>
+          <w:sz w:val="28"/>
+          <w:szCs w:val="28"/>
+        </w:rPr>
+      </w:pPr>
+      <w:r>
+        <w:rPr>
+          <w:rFonts w:ascii="Abadi" w:hAnsi="Abadi"/>
+          <w:sz w:val="28"/>
+          <w:szCs w:val="28"/>
+        </w:rPr>
+        <w:t xml:space="preserve">A </w:t>
+      </w:r>
+      <w:r>
+        <w:rPr>
+          <w:rFonts w:ascii="Abadi" w:hAnsi="Abadi"/>
+          <w:b/>
+          <w:bCs/>
+          <w:sz w:val="28"/>
+          <w:szCs w:val="28"/>
+        </w:rPr>
+        <w:t>class</w:t>
+      </w:r>
+      <w:r>
+        <w:rPr>
+          <w:rFonts w:ascii="Abadi" w:hAnsi="Abadi"/>
+          <w:sz w:val="28"/>
+          <w:szCs w:val="28"/>
+        </w:rPr>
+        <w:t xml:space="preserve"> is a user-defined blueprint or prototype from which objects are created.</w:t>
+      </w:r>
+    </w:p>
+    <w:p>
+      <w:pPr>
+        <w:ind w:left="1080"/>
+        <w:rPr>
+          <w:rFonts w:ascii="Abadi" w:hAnsi="Abadi"/>
+          <w:b/>
+          <w:bCs/>
+          <w:sz w:val="28"/>
+          <w:szCs w:val="28"/>
+        </w:rPr>
+      </w:pPr>
+      <w:r>
+        <w:rPr>
+          <w:rFonts w:ascii="Abadi" w:hAnsi="Abadi"/>
+          <w:b/>
+          <w:bCs/>
+          <w:sz w:val="28"/>
+          <w:szCs w:val="28"/>
+        </w:rPr>
+        <w:t>Strings</w:t>
       </w:r>
     </w:p>
     <w:p>
@@ -4209,25 +4347,39 @@
         <w:pStyle w:val="ListParagraph"/>
         <w:numPr>
           <w:ilvl w:val="0"/>
-          <w:numId w:val="18"/>
+          <w:numId w:val="71"/>
         </w:numPr>
         <w:rPr>
           <w:rFonts w:ascii="Abadi" w:hAnsi="Abadi"/>
-          <w:b/>
-          <w:bCs/>
-          <w:sz w:val="28"/>
-          <w:szCs w:val="28"/>
-        </w:rPr>
-      </w:pPr>
-      <w:r>
-        <w:rPr>
-          <w:rFonts w:ascii="Abadi" w:hAnsi="Abadi"/>
-          <w:b/>
-          <w:bCs/>
-          <w:sz w:val="28"/>
-          <w:szCs w:val="28"/>
-        </w:rPr>
-        <w:t>Strings</w:t>
+          <w:sz w:val="28"/>
+          <w:szCs w:val="28"/>
+        </w:rPr>
+      </w:pPr>
+      <w:r>
+        <w:rPr>
+          <w:rFonts w:ascii="Abadi" w:hAnsi="Abadi"/>
+          <w:sz w:val="28"/>
+          <w:szCs w:val="28"/>
+        </w:rPr>
+        <w:t xml:space="preserve">String is a </w:t>
+      </w:r>
+      <w:r>
+        <w:rPr>
+          <w:rFonts w:ascii="Abadi" w:hAnsi="Abadi"/>
+          <w:b/>
+          <w:bCs/>
+          <w:sz w:val="28"/>
+          <w:szCs w:val="28"/>
+        </w:rPr>
+        <w:t>collection of characters</w:t>
+      </w:r>
+      <w:r>
+        <w:rPr>
+          <w:rFonts w:ascii="Abadi" w:hAnsi="Abadi"/>
+          <w:sz w:val="28"/>
+          <w:szCs w:val="28"/>
+        </w:rPr>
+        <w:t xml:space="preserve"> surrounded by double quotes which are used to store texts.</w:t>
       </w:r>
     </w:p>
     <w:p>
@@ -4235,35 +4387,61 @@
         <w:pStyle w:val="ListParagraph"/>
         <w:numPr>
           <w:ilvl w:val="0"/>
-          <w:numId w:val="18"/>
+          <w:numId w:val="71"/>
         </w:numPr>
         <w:rPr>
           <w:rFonts w:ascii="Abadi" w:hAnsi="Abadi"/>
-          <w:b/>
-          <w:bCs/>
-          <w:sz w:val="28"/>
-          <w:szCs w:val="28"/>
-        </w:rPr>
-      </w:pPr>
-      <w:r>
-        <w:rPr>
-          <w:rFonts w:ascii="Abadi" w:hAnsi="Abadi"/>
-          <w:b/>
-          <w:bCs/>
-          <w:sz w:val="28"/>
-          <w:szCs w:val="28"/>
-        </w:rPr>
-        <w:t>Interface</w:t>
-      </w:r>
-      <w:r>
-        <w:rPr>
-          <w:rFonts w:ascii="Abadi" w:hAnsi="Abadi"/>
-          <w:b/>
-          <w:bCs/>
-          <w:sz w:val="28"/>
-          <w:szCs w:val="28"/>
-        </w:rPr>
-        <w:t>s</w:t>
+          <w:sz w:val="28"/>
+          <w:szCs w:val="28"/>
+        </w:rPr>
+      </w:pPr>
+      <w:r>
+        <w:rPr>
+          <w:rFonts w:ascii="Abadi" w:hAnsi="Abadi"/>
+          <w:sz w:val="28"/>
+          <w:szCs w:val="28"/>
+        </w:rPr>
+        <w:t xml:space="preserve">In Java, string objects are </w:t>
+      </w:r>
+      <w:r>
+        <w:rPr>
+          <w:rFonts w:ascii="Abadi" w:hAnsi="Abadi"/>
+          <w:b/>
+          <w:bCs/>
+          <w:sz w:val="28"/>
+          <w:szCs w:val="28"/>
+        </w:rPr>
+        <w:t>immutable</w:t>
+      </w:r>
+      <w:r>
+        <w:rPr>
+          <w:rFonts w:ascii="Abadi" w:hAnsi="Abadi"/>
+          <w:sz w:val="28"/>
+          <w:szCs w:val="28"/>
+        </w:rPr>
+        <w:t>. Immutable simply means unmodifiable or unchangeable. Once a string object is created its data or state can’t be changed but a new string object is created.</w:t>
+      </w:r>
+    </w:p>
+    <w:p>
+      <w:pPr>
+        <w:ind w:left="1080"/>
+        <w:rPr>
+          <w:rFonts w:ascii="Abadi" w:hAnsi="Abadi"/>
+          <w:b/>
+          <w:bCs/>
+          <w:sz w:val="28"/>
+          <w:szCs w:val="28"/>
+        </w:rPr>
+      </w:pPr>
+      <w:r>
+        <w:rPr>
+          <w:rFonts w:ascii="Abadi" w:hAnsi="Abadi"/>
+          <w:b/>
+          <w:bCs/>
+          <w:sz w:val="28"/>
+          <w:szCs w:val="28"/>
+        </w:rPr>
+        <w:t>Interfaces</w:t>
       </w:r>
     </w:p>
     <w:p>
@@ -4271,10 +4449,46 @@
         <w:pStyle w:val="ListParagraph"/>
         <w:numPr>
           <w:ilvl w:val="0"/>
-          <w:numId w:val="18"/>
+          <w:numId w:val="47"/>
         </w:numPr>
         <w:rPr>
           <w:rFonts w:ascii="Abadi" w:hAnsi="Abadi"/>
+          <w:sz w:val="28"/>
+          <w:szCs w:val="28"/>
+        </w:rPr>
+      </w:pPr>
+      <w:r>
+        <w:rPr>
+          <w:rFonts w:ascii="Abadi" w:hAnsi="Abadi"/>
+          <w:sz w:val="28"/>
+          <w:szCs w:val="28"/>
+        </w:rPr>
+        <w:t xml:space="preserve">An </w:t>
+      </w:r>
+      <w:r>
+        <w:rPr>
+          <w:rFonts w:ascii="Abadi" w:hAnsi="Abadi"/>
+          <w:b/>
+          <w:bCs/>
+          <w:sz w:val="28"/>
+          <w:szCs w:val="28"/>
+        </w:rPr>
+        <w:t>Interface</w:t>
+      </w:r>
+      <w:r>
+        <w:rPr>
+          <w:rFonts w:ascii="Abadi" w:hAnsi="Abadi"/>
+          <w:sz w:val="28"/>
+          <w:szCs w:val="28"/>
+        </w:rPr>
+        <w:t xml:space="preserve"> in Java programming language is defined as an abstract type used to specify the behavior of a class.</w:t>
+      </w:r>
+    </w:p>
+    <w:p>
+      <w:pPr>
+        <w:ind w:left="1080"/>
+        <w:rPr>
+          <w:rFonts w:ascii="Abadi" w:hAnsi="Abadi"/>
           <w:b/>
           <w:bCs/>
           <w:sz w:val="28"/>
@@ -4294,12 +4508,183 @@
     </w:p>
     <w:p>
       <w:pPr>
-        <w:rPr>
-          <w:rFonts w:ascii="Abadi" w:hAnsi="Abadi"/>
-          <w:sz w:val="28"/>
-          <w:szCs w:val="28"/>
-        </w:rPr>
-      </w:pPr>
+        <w:pStyle w:val="ListParagraph"/>
+        <w:numPr>
+          <w:ilvl w:val="0"/>
+          <w:numId w:val="70"/>
+        </w:numPr>
+        <w:rPr>
+          <w:rFonts w:ascii="Abadi" w:hAnsi="Abadi"/>
+          <w:sz w:val="28"/>
+          <w:szCs w:val="28"/>
+        </w:rPr>
+      </w:pPr>
+      <w:r>
+        <w:rPr>
+          <w:rFonts w:ascii="Abadi" w:hAnsi="Abadi"/>
+          <w:sz w:val="28"/>
+          <w:szCs w:val="28"/>
+        </w:rPr>
+        <w:t xml:space="preserve">It is just </w:t>
+      </w:r>
+      <w:r>
+        <w:rPr>
+          <w:rFonts w:ascii="Abadi" w:hAnsi="Abadi"/>
+          <w:b/>
+          <w:bCs/>
+          <w:sz w:val="28"/>
+          <w:szCs w:val="28"/>
+        </w:rPr>
+        <w:t>like a class</w:t>
+      </w:r>
+      <w:r>
+        <w:rPr>
+          <w:rFonts w:ascii="Abadi" w:hAnsi="Abadi"/>
+          <w:sz w:val="28"/>
+          <w:szCs w:val="28"/>
+        </w:rPr>
+        <w:t xml:space="preserve"> but can have </w:t>
+      </w:r>
+      <w:r>
+        <w:rPr>
+          <w:rFonts w:ascii="Abadi" w:hAnsi="Abadi"/>
+          <w:b/>
+          <w:bCs/>
+          <w:sz w:val="28"/>
+          <w:szCs w:val="28"/>
+        </w:rPr>
+        <w:t>only constants</w:t>
+      </w:r>
+      <w:r>
+        <w:rPr>
+          <w:rFonts w:ascii="Abadi" w:hAnsi="Abadi"/>
+          <w:sz w:val="28"/>
+          <w:szCs w:val="28"/>
+        </w:rPr>
+        <w:t xml:space="preserve"> that are </w:t>
+      </w:r>
+      <w:r>
+        <w:rPr>
+          <w:rFonts w:ascii="Abadi" w:hAnsi="Abadi"/>
+          <w:b/>
+          <w:bCs/>
+          <w:sz w:val="28"/>
+          <w:szCs w:val="28"/>
+        </w:rPr>
+        <w:t>public, static, final</w:t>
+      </w:r>
+      <w:r>
+        <w:rPr>
+          <w:rFonts w:ascii="Abadi" w:hAnsi="Abadi"/>
+          <w:sz w:val="28"/>
+          <w:szCs w:val="28"/>
+        </w:rPr>
+        <w:t xml:space="preserve"> which are </w:t>
+      </w:r>
+      <w:r>
+        <w:rPr>
+          <w:rFonts w:ascii="Abadi" w:hAnsi="Abadi"/>
+          <w:b/>
+          <w:bCs/>
+          <w:sz w:val="28"/>
+          <w:szCs w:val="28"/>
+        </w:rPr>
+        <w:t>unchangeable</w:t>
+      </w:r>
+      <w:r>
+        <w:rPr>
+          <w:rFonts w:ascii="Abadi" w:hAnsi="Abadi"/>
+          <w:sz w:val="28"/>
+          <w:szCs w:val="28"/>
+        </w:rPr>
+        <w:t>, cannot be overridden.</w:t>
+      </w:r>
+      <w:r>
+        <w:rPr>
+          <w:rFonts w:ascii="Abadi" w:hAnsi="Abadi"/>
+          <w:sz w:val="28"/>
+          <w:szCs w:val="28"/>
+        </w:rPr>
+        <w:t xml:space="preserve"> </w:t>
+      </w:r>
+      <w:r>
+        <w:rPr>
+          <w:rFonts w:ascii="Abadi" w:hAnsi="Abadi"/>
+          <w:sz w:val="28"/>
+          <w:szCs w:val="28"/>
+        </w:rPr>
+        <w:t xml:space="preserve">An </w:t>
+      </w:r>
+      <w:proofErr w:type="spellStart"/>
+      <w:r>
+        <w:rPr>
+          <w:rFonts w:ascii="Abadi" w:hAnsi="Abadi"/>
+          <w:b/>
+          <w:bCs/>
+          <w:sz w:val="28"/>
+          <w:szCs w:val="28"/>
+        </w:rPr>
+        <w:t>enum</w:t>
+      </w:r>
+      <w:proofErr w:type="spellEnd"/>
+      <w:r>
+        <w:rPr>
+          <w:rFonts w:ascii="Abadi" w:hAnsi="Abadi"/>
+          <w:sz w:val="28"/>
+          <w:szCs w:val="28"/>
+        </w:rPr>
+        <w:t xml:space="preserve"> cannot be used to create </w:t>
+      </w:r>
+      <w:r>
+        <w:rPr>
+          <w:rFonts w:ascii="Abadi" w:hAnsi="Abadi"/>
+          <w:sz w:val="28"/>
+          <w:szCs w:val="28"/>
+        </w:rPr>
+        <w:t>objects</w:t>
+      </w:r>
+      <w:r>
+        <w:rPr>
+          <w:rFonts w:ascii="Abadi" w:hAnsi="Abadi"/>
+          <w:sz w:val="28"/>
+          <w:szCs w:val="28"/>
+        </w:rPr>
+        <w:t xml:space="preserve"> or </w:t>
+      </w:r>
+      <w:r>
+        <w:rPr>
+          <w:rFonts w:ascii="Abadi" w:hAnsi="Abadi"/>
+          <w:b/>
+          <w:bCs/>
+          <w:sz w:val="28"/>
+          <w:szCs w:val="28"/>
+        </w:rPr>
+        <w:t>cannot extend</w:t>
+      </w:r>
+      <w:r>
+        <w:rPr>
+          <w:rFonts w:ascii="Abadi" w:hAnsi="Abadi"/>
+          <w:sz w:val="28"/>
+          <w:szCs w:val="28"/>
+        </w:rPr>
+        <w:t xml:space="preserve"> </w:t>
+      </w:r>
+      <w:r>
+        <w:rPr>
+          <w:rFonts w:ascii="Abadi" w:hAnsi="Abadi"/>
+          <w:sz w:val="28"/>
+          <w:szCs w:val="28"/>
+        </w:rPr>
+        <w:t>any class</w:t>
+      </w:r>
+      <w:r>
+        <w:rPr>
+          <w:rFonts w:ascii="Abadi" w:hAnsi="Abadi"/>
+          <w:sz w:val="28"/>
+          <w:szCs w:val="28"/>
+        </w:rPr>
+        <w:t xml:space="preserve"> but can extend interfaces. </w:t>
+      </w:r>
     </w:p>
     <w:p>
       <w:pPr>
@@ -4320,6 +4705,7 @@
           <w:szCs w:val="28"/>
           <w:highlight w:val="yellow"/>
         </w:rPr>
+        <w:lastRenderedPageBreak/>
         <w:t>Note</w:t>
       </w:r>
     </w:p>
@@ -4850,7 +5236,6 @@
           <w:sz w:val="28"/>
           <w:szCs w:val="28"/>
         </w:rPr>
-        <w:lastRenderedPageBreak/>
         <w:t xml:space="preserve">Starting Character: </w:t>
       </w:r>
       <w:r>
@@ -5083,6 +5468,8 @@
           <w:rFonts w:ascii="Abadi" w:hAnsi="Abadi"/>
           <w:b/>
           <w:bCs/>
+          <w:i/>
+          <w:iCs/>
           <w:sz w:val="28"/>
           <w:szCs w:val="28"/>
         </w:rPr>
@@ -5094,6 +5481,8 @@
           <w:rFonts w:ascii="Abadi" w:hAnsi="Abadi"/>
           <w:b/>
           <w:bCs/>
+          <w:i/>
+          <w:iCs/>
           <w:sz w:val="28"/>
           <w:szCs w:val="28"/>
         </w:rPr>
@@ -5105,6 +5494,8 @@
           <w:rFonts w:ascii="Abadi" w:hAnsi="Abadi"/>
           <w:b/>
           <w:bCs/>
+          <w:i/>
+          <w:iCs/>
           <w:sz w:val="28"/>
           <w:szCs w:val="28"/>
         </w:rPr>
@@ -5116,6 +5507,8 @@
           <w:rFonts w:ascii="Abadi" w:hAnsi="Abadi"/>
           <w:b/>
           <w:bCs/>
+          <w:i/>
+          <w:iCs/>
           <w:sz w:val="28"/>
           <w:szCs w:val="28"/>
         </w:rPr>
@@ -5127,10 +5520,25 @@
           <w:rFonts w:ascii="Abadi" w:hAnsi="Abadi"/>
           <w:b/>
           <w:bCs/>
-          <w:sz w:val="28"/>
-          <w:szCs w:val="28"/>
-        </w:rPr>
-        <w:t xml:space="preserve">, exports, extends, final, finally, float, for, </w:t>
+          <w:i/>
+          <w:iCs/>
+          <w:sz w:val="28"/>
+          <w:szCs w:val="28"/>
+        </w:rPr>
+        <w:t xml:space="preserve">, </w:t>
+      </w:r>
+      <w:r>
+        <w:rPr>
+          <w:rFonts w:ascii="Abadi" w:hAnsi="Abadi"/>
+          <w:b/>
+          <w:bCs/>
+          <w:i/>
+          <w:iCs/>
+          <w:sz w:val="28"/>
+          <w:szCs w:val="28"/>
+        </w:rPr>
+        <w:lastRenderedPageBreak/>
+        <w:t xml:space="preserve">exports, extends, final, finally, float, for, </w:t>
       </w:r>
       <w:proofErr w:type="spellStart"/>
       <w:r>
@@ -5138,6 +5546,8 @@
           <w:rFonts w:ascii="Abadi" w:hAnsi="Abadi"/>
           <w:b/>
           <w:bCs/>
+          <w:i/>
+          <w:iCs/>
           <w:sz w:val="28"/>
           <w:szCs w:val="28"/>
         </w:rPr>
@@ -5149,6 +5559,8 @@
           <w:rFonts w:ascii="Abadi" w:hAnsi="Abadi"/>
           <w:b/>
           <w:bCs/>
+          <w:i/>
+          <w:iCs/>
           <w:sz w:val="28"/>
           <w:szCs w:val="28"/>
         </w:rPr>
@@ -5160,6 +5572,8 @@
           <w:rFonts w:ascii="Abadi" w:hAnsi="Abadi"/>
           <w:b/>
           <w:bCs/>
+          <w:i/>
+          <w:iCs/>
           <w:sz w:val="28"/>
           <w:szCs w:val="28"/>
         </w:rPr>
@@ -5171,6 +5585,8 @@
           <w:rFonts w:ascii="Abadi" w:hAnsi="Abadi"/>
           <w:b/>
           <w:bCs/>
+          <w:i/>
+          <w:iCs/>
           <w:sz w:val="28"/>
           <w:szCs w:val="28"/>
         </w:rPr>
@@ -5182,6 +5598,8 @@
           <w:rFonts w:ascii="Abadi" w:hAnsi="Abadi"/>
           <w:b/>
           <w:bCs/>
+          <w:i/>
+          <w:iCs/>
           <w:sz w:val="28"/>
           <w:szCs w:val="28"/>
         </w:rPr>
@@ -5193,10 +5611,22 @@
           <w:rFonts w:ascii="Abadi" w:hAnsi="Abadi"/>
           <w:b/>
           <w:bCs/>
-          <w:sz w:val="28"/>
-          <w:szCs w:val="28"/>
-        </w:rPr>
-        <w:t>, super, switch, synchronized, this, throw, throws, to, transient, try, uses, void, volatile, while, with, yield, var, record, sealed, permits, and non-sealed.</w:t>
+          <w:i/>
+          <w:iCs/>
+          <w:sz w:val="28"/>
+          <w:szCs w:val="28"/>
+        </w:rPr>
+        <w:t>, super, switch, synchronized, this, throw, throws, to, transient, try, uses, void, volatile, while, with, yield, var, record, sealed, permits, and non-sealed</w:t>
+      </w:r>
+      <w:r>
+        <w:rPr>
+          <w:rFonts w:ascii="Abadi" w:hAnsi="Abadi"/>
+          <w:b/>
+          <w:bCs/>
+          <w:sz w:val="28"/>
+          <w:szCs w:val="28"/>
+        </w:rPr>
+        <w:t>.</w:t>
       </w:r>
     </w:p>
     <w:p>
@@ -5428,7 +5858,6 @@
           <w:sz w:val="28"/>
           <w:szCs w:val="28"/>
         </w:rPr>
-        <w:lastRenderedPageBreak/>
         <w:t>Scope of a variable</w:t>
       </w:r>
       <w:r>
@@ -5630,6 +6059,7 @@
           <w:sz w:val="28"/>
           <w:szCs w:val="28"/>
         </w:rPr>
+        <w:lastRenderedPageBreak/>
         <w:t xml:space="preserve">Wrapper Classes convert primitive data types into Objects. Objects are needed to modify the arguments passed into a method because primitive data types are </w:t>
       </w:r>
       <w:r>
@@ -5828,20 +6258,8 @@
           <w:sz w:val="28"/>
           <w:szCs w:val="28"/>
         </w:rPr>
-        <w:t xml:space="preserve">char c = ‘a’; Character d = </w:t>
-      </w:r>
-      <w:proofErr w:type="gramStart"/>
-      <w:r>
-        <w:rPr>
-          <w:rFonts w:ascii="Abadi" w:hAnsi="Abadi"/>
-          <w:i/>
-          <w:iCs/>
-          <w:sz w:val="28"/>
-          <w:szCs w:val="28"/>
-        </w:rPr>
-        <w:t>c;</w:t>
-      </w:r>
-      <w:proofErr w:type="gramEnd"/>
+        <w:t>char c = ‘a’; Character d = c;</w:t>
+      </w:r>
     </w:p>
     <w:p>
       <w:pPr>
@@ -5926,20 +6344,8 @@
           <w:sz w:val="28"/>
           <w:szCs w:val="28"/>
         </w:rPr>
-        <w:t xml:space="preserve"> Character c = ‘a’; char d = </w:t>
-      </w:r>
-      <w:proofErr w:type="gramStart"/>
-      <w:r>
-        <w:rPr>
-          <w:rFonts w:ascii="Abadi" w:hAnsi="Abadi"/>
-          <w:i/>
-          <w:iCs/>
-          <w:sz w:val="28"/>
-          <w:szCs w:val="28"/>
-        </w:rPr>
-        <w:t>c;</w:t>
-      </w:r>
-      <w:proofErr w:type="gramEnd"/>
+        <w:t xml:space="preserve"> Character c = ‘a’; char d = c;</w:t>
+      </w:r>
     </w:p>
     <w:p>
       <w:pPr>
@@ -6017,7 +6423,6 @@
         <w:t xml:space="preserve">It is a simple class that is used to read a sequence of characters. It has a simple function read that reads a character, another read which reads an array of characters, and a </w:t>
       </w:r>
       <w:proofErr w:type="spellStart"/>
-      <w:proofErr w:type="gramStart"/>
       <w:r>
         <w:rPr>
           <w:rFonts w:ascii="Abadi" w:hAnsi="Abadi"/>
@@ -6035,16 +6440,7 @@
           <w:sz w:val="28"/>
           <w:szCs w:val="28"/>
         </w:rPr>
-        <w:t>(</w:t>
-      </w:r>
-      <w:proofErr w:type="gramEnd"/>
-      <w:r>
-        <w:rPr>
-          <w:rFonts w:ascii="Abadi" w:hAnsi="Abadi"/>
-          <w:sz w:val="28"/>
-          <w:szCs w:val="28"/>
-        </w:rPr>
-        <w:t>) function which reads a line.</w:t>
+        <w:t>() function which reads a line.</w:t>
       </w:r>
     </w:p>
     <w:p>
@@ -6061,7 +6457,6 @@
         </w:rPr>
       </w:pPr>
       <w:proofErr w:type="spellStart"/>
-      <w:proofErr w:type="gramStart"/>
       <w:r>
         <w:rPr>
           <w:rFonts w:ascii="Abadi" w:hAnsi="Abadi"/>
@@ -6079,16 +6474,7 @@
           <w:sz w:val="28"/>
           <w:szCs w:val="28"/>
         </w:rPr>
-        <w:t>(</w:t>
-      </w:r>
-      <w:proofErr w:type="gramEnd"/>
-      <w:r>
-        <w:rPr>
-          <w:rFonts w:ascii="Abadi" w:hAnsi="Abadi"/>
-          <w:sz w:val="28"/>
-          <w:szCs w:val="28"/>
-        </w:rPr>
-        <w:t xml:space="preserve">) is a function that converts the input stream of bytes into a stream of characters so that it can be read as </w:t>
+        <w:t xml:space="preserve">() is a function that converts the input stream of bytes into a stream of characters so that it can be read as </w:t>
       </w:r>
       <w:proofErr w:type="spellStart"/>
       <w:r>
@@ -6165,7 +6551,6 @@
           <w:sz w:val="28"/>
           <w:szCs w:val="28"/>
         </w:rPr>
-        <w:lastRenderedPageBreak/>
         <w:t>Example:</w:t>
       </w:r>
     </w:p>
@@ -6249,6 +6634,7 @@
           <w:szCs w:val="28"/>
           <w:highlight w:val="yellow"/>
         </w:rPr>
+        <w:lastRenderedPageBreak/>
         <w:t xml:space="preserve">Output Formatting using </w:t>
       </w:r>
       <w:proofErr w:type="spellStart"/>
@@ -6309,7 +6695,6 @@
         <w:t xml:space="preserve">Most of us are familiar with </w:t>
       </w:r>
       <w:proofErr w:type="spellStart"/>
-      <w:proofErr w:type="gramStart"/>
       <w:r>
         <w:rPr>
           <w:rFonts w:ascii="Abadi" w:hAnsi="Abadi"/>
@@ -6327,16 +6712,7 @@
           <w:sz w:val="28"/>
           <w:szCs w:val="28"/>
         </w:rPr>
-        <w:t>( )</w:t>
-      </w:r>
-      <w:proofErr w:type="gramEnd"/>
-      <w:r>
-        <w:rPr>
-          <w:rFonts w:ascii="Abadi" w:hAnsi="Abadi"/>
-          <w:sz w:val="28"/>
-          <w:szCs w:val="28"/>
-        </w:rPr>
-        <w:t xml:space="preserve"> in C to </w:t>
+        <w:t xml:space="preserve">( ) in C to </w:t>
       </w:r>
       <w:r>
         <w:rPr>
@@ -6567,7 +6943,6 @@
           <w:szCs w:val="28"/>
           <w:highlight w:val="yellow"/>
         </w:rPr>
-        <w:lastRenderedPageBreak/>
         <w:t>StringBuffer</w:t>
       </w:r>
       <w:proofErr w:type="spellEnd"/>
@@ -6874,6 +7249,7 @@
           <w:sz w:val="28"/>
           <w:szCs w:val="28"/>
         </w:rPr>
+        <w:lastRenderedPageBreak/>
         <w:t xml:space="preserve">Some Important methods of </w:t>
       </w:r>
       <w:proofErr w:type="spellStart"/>
@@ -6935,7 +7311,6 @@
         <w:t xml:space="preserve"> can be specified when it is created, or it can be set later with the </w:t>
       </w:r>
       <w:proofErr w:type="spellStart"/>
-      <w:proofErr w:type="gramStart"/>
       <w:r>
         <w:rPr>
           <w:rFonts w:ascii="Abadi" w:hAnsi="Abadi"/>
@@ -6953,16 +7328,7 @@
           <w:sz w:val="28"/>
           <w:szCs w:val="28"/>
         </w:rPr>
-        <w:t>(</w:t>
-      </w:r>
-      <w:proofErr w:type="gramEnd"/>
-      <w:r>
-        <w:rPr>
-          <w:rFonts w:ascii="Abadi" w:hAnsi="Abadi"/>
-          <w:sz w:val="28"/>
-          <w:szCs w:val="28"/>
-        </w:rPr>
-        <w:t>) method.</w:t>
+        <w:t>() method.</w:t>
       </w:r>
     </w:p>
     <w:p>
@@ -6986,7 +7352,6 @@
         </w:rPr>
         <w:t xml:space="preserve">The </w:t>
       </w:r>
-      <w:proofErr w:type="gramStart"/>
       <w:r>
         <w:rPr>
           <w:rFonts w:ascii="Abadi" w:hAnsi="Abadi"/>
@@ -7003,16 +7368,7 @@
           <w:sz w:val="28"/>
           <w:szCs w:val="28"/>
         </w:rPr>
-        <w:t>(</w:t>
-      </w:r>
-      <w:proofErr w:type="gramEnd"/>
-      <w:r>
-        <w:rPr>
-          <w:rFonts w:ascii="Abadi" w:hAnsi="Abadi"/>
-          <w:sz w:val="28"/>
-          <w:szCs w:val="28"/>
-        </w:rPr>
-        <w:t>) method is used to add characters, strings, or other objects to the end of the buffer.</w:t>
+        <w:t>() method is used to add characters, strings, or other objects to the end of the buffer.</w:t>
       </w:r>
     </w:p>
     <w:p>
@@ -7036,7 +7392,6 @@
         </w:rPr>
         <w:t xml:space="preserve">The </w:t>
       </w:r>
-      <w:proofErr w:type="gramStart"/>
       <w:r>
         <w:rPr>
           <w:rFonts w:ascii="Abadi" w:hAnsi="Abadi"/>
@@ -7053,16 +7408,7 @@
           <w:sz w:val="28"/>
           <w:szCs w:val="28"/>
         </w:rPr>
-        <w:t>(</w:t>
-      </w:r>
-      <w:proofErr w:type="gramEnd"/>
-      <w:r>
-        <w:rPr>
-          <w:rFonts w:ascii="Abadi" w:hAnsi="Abadi"/>
-          <w:sz w:val="28"/>
-          <w:szCs w:val="28"/>
-        </w:rPr>
-        <w:t>) method is used to insert characters, strings, or other objects at a specified position in the buffer.</w:t>
+        <w:t>() method is used to insert characters, strings, or other objects at a specified position in the buffer.</w:t>
       </w:r>
     </w:p>
     <w:p>
@@ -7086,7 +7432,6 @@
         </w:rPr>
         <w:t xml:space="preserve">The </w:t>
       </w:r>
-      <w:proofErr w:type="gramStart"/>
       <w:r>
         <w:rPr>
           <w:rFonts w:ascii="Abadi" w:hAnsi="Abadi"/>
@@ -7103,16 +7448,7 @@
           <w:sz w:val="28"/>
           <w:szCs w:val="28"/>
         </w:rPr>
-        <w:t>(</w:t>
-      </w:r>
-      <w:proofErr w:type="gramEnd"/>
-      <w:r>
-        <w:rPr>
-          <w:rFonts w:ascii="Abadi" w:hAnsi="Abadi"/>
-          <w:sz w:val="28"/>
-          <w:szCs w:val="28"/>
-        </w:rPr>
-        <w:t>) method is used to remove characters from the buffer.</w:t>
+        <w:t>() method is used to remove characters from the buffer.</w:t>
       </w:r>
     </w:p>
     <w:p>
@@ -7136,7 +7472,6 @@
         </w:rPr>
         <w:t xml:space="preserve">The </w:t>
       </w:r>
-      <w:proofErr w:type="gramStart"/>
       <w:r>
         <w:rPr>
           <w:rFonts w:ascii="Abadi" w:hAnsi="Abadi"/>
@@ -7153,16 +7488,7 @@
           <w:sz w:val="28"/>
           <w:szCs w:val="28"/>
         </w:rPr>
-        <w:t>(</w:t>
-      </w:r>
-      <w:proofErr w:type="gramEnd"/>
-      <w:r>
-        <w:rPr>
-          <w:rFonts w:ascii="Abadi" w:hAnsi="Abadi"/>
-          <w:sz w:val="28"/>
-          <w:szCs w:val="28"/>
-        </w:rPr>
-        <w:t>) method is used to reverse the order of the characters in the buffer.</w:t>
+        <w:t>() method is used to reverse the order of the characters in the buffer.</w:t>
       </w:r>
     </w:p>
     <w:p>
@@ -7522,7 +7848,6 @@
           <w:szCs w:val="28"/>
           <w:highlight w:val="yellow"/>
         </w:rPr>
-        <w:lastRenderedPageBreak/>
         <w:t>Jagged Arrays</w:t>
       </w:r>
     </w:p>
@@ -7735,6 +8060,7 @@
           <w:sz w:val="28"/>
           <w:szCs w:val="28"/>
         </w:rPr>
+        <w:lastRenderedPageBreak/>
         <w:drawing>
           <wp:inline distT="0" distB="0" distL="0" distR="0" wp14:anchorId="53D7D457" wp14:editId="4C663B00">
             <wp:extent cx="5943600" cy="2392326"/>
@@ -7868,7 +8194,6 @@
           <w:szCs w:val="28"/>
           <w:highlight w:val="yellow"/>
         </w:rPr>
-        <w:lastRenderedPageBreak/>
         <w:t>OOP</w:t>
       </w:r>
       <w:r>
@@ -8167,6 +8492,7 @@
           <w:sz w:val="28"/>
           <w:szCs w:val="28"/>
         </w:rPr>
+        <w:lastRenderedPageBreak/>
         <w:t>Encapsulation</w:t>
       </w:r>
     </w:p>
@@ -8778,7 +9104,6 @@
           <w:sz w:val="28"/>
           <w:szCs w:val="28"/>
         </w:rPr>
-        <w:lastRenderedPageBreak/>
         <w:t>Classes:</w:t>
       </w:r>
     </w:p>
@@ -8863,6 +9188,7 @@
           <w:sz w:val="28"/>
           <w:szCs w:val="28"/>
         </w:rPr>
+        <w:lastRenderedPageBreak/>
         <w:t>Classes do not occupy any memory until an object is instantiated.</w:t>
       </w:r>
     </w:p>
@@ -9428,7 +9754,6 @@
           <w:sz w:val="28"/>
           <w:szCs w:val="28"/>
         </w:rPr>
-        <w:lastRenderedPageBreak/>
         <w:t>Non - Parameterized or Default Constructors</w:t>
       </w:r>
       <w:r>
@@ -9501,6 +9826,7 @@
           <w:sz w:val="28"/>
           <w:szCs w:val="28"/>
         </w:rPr>
+        <w:lastRenderedPageBreak/>
         <w:t xml:space="preserve">When do not create a constructor a constructor without any parameters will be automatically created by Java which is called </w:t>
       </w:r>
       <w:r>
@@ -9778,7 +10104,6 @@
         </w:rPr>
         <w:t xml:space="preserve">Constructor chaining in the same class can be done using </w:t>
       </w:r>
-      <w:proofErr w:type="gramStart"/>
       <w:r>
         <w:rPr>
           <w:rFonts w:ascii="Abadi" w:hAnsi="Abadi"/>
@@ -9799,7 +10124,6 @@
         </w:rPr>
         <w:t>( )</w:t>
       </w:r>
-      <w:proofErr w:type="gramEnd"/>
       <w:r>
         <w:rPr>
           <w:rFonts w:ascii="Abadi" w:hAnsi="Abadi"/>
@@ -9830,7 +10154,6 @@
         </w:rPr>
         <w:t xml:space="preserve">Constructor chaining from the base class can be done using </w:t>
       </w:r>
-      <w:proofErr w:type="gramStart"/>
       <w:r>
         <w:rPr>
           <w:rFonts w:ascii="Abadi" w:hAnsi="Abadi"/>
@@ -9851,7 +10174,6 @@
         </w:rPr>
         <w:t>( )</w:t>
       </w:r>
-      <w:proofErr w:type="gramEnd"/>
       <w:r>
         <w:rPr>
           <w:rFonts w:ascii="Abadi" w:hAnsi="Abadi"/>
@@ -9935,7 +10257,6 @@
           <w:sz w:val="28"/>
           <w:szCs w:val="28"/>
         </w:rPr>
-        <w:lastRenderedPageBreak/>
         <w:t>This Keyword</w:t>
       </w:r>
       <w:r>
@@ -10032,6 +10353,7 @@
           <w:sz w:val="28"/>
           <w:szCs w:val="28"/>
         </w:rPr>
+        <w:lastRenderedPageBreak/>
         <w:t>It is also used to refer to the current class instance variable.</w:t>
       </w:r>
     </w:p>
@@ -14894,7 +15216,6 @@
         <w:t xml:space="preserve">Lambda expressions can be stored in variables if the variable's type is an interface which has only one method. The lambda expression should have the same number of parameters and the same return type as that method. Java has many of these kinds of interfaces built in, such as the Consumer interface (found in the </w:t>
       </w:r>
       <w:proofErr w:type="spellStart"/>
-      <w:proofErr w:type="gramStart"/>
       <w:r>
         <w:rPr>
           <w:rFonts w:ascii="Abadi" w:hAnsi="Abadi"/>
@@ -14904,7 +15225,6 @@
         <w:t>java.util</w:t>
       </w:r>
       <w:proofErr w:type="spellEnd"/>
-      <w:proofErr w:type="gramEnd"/>
       <w:r>
         <w:rPr>
           <w:rFonts w:ascii="Abadi" w:hAnsi="Abadi"/>
@@ -15108,7 +15428,6 @@
         <w:t>: (</w:t>
       </w:r>
       <w:proofErr w:type="spellStart"/>
-      <w:proofErr w:type="gramStart"/>
       <w:r>
         <w:rPr>
           <w:rFonts w:ascii="Abadi" w:hAnsi="Abadi"/>
@@ -15127,7 +15446,6 @@
         <w:t>::</w:t>
       </w:r>
       <w:proofErr w:type="spellStart"/>
-      <w:proofErr w:type="gramEnd"/>
       <w:r>
         <w:rPr>
           <w:rFonts w:ascii="Abadi" w:hAnsi="Abadi"/>
@@ -15172,29 +15490,7 @@
           <w:sz w:val="28"/>
           <w:szCs w:val="28"/>
         </w:rPr>
-        <w:t xml:space="preserve">Reference to </w:t>
-      </w:r>
-      <w:proofErr w:type="gramStart"/>
-      <w:r>
-        <w:rPr>
-          <w:rFonts w:ascii="Abadi" w:hAnsi="Abadi"/>
-          <w:b/>
-          <w:bCs/>
-          <w:sz w:val="28"/>
-          <w:szCs w:val="28"/>
-        </w:rPr>
-        <w:t>a</w:t>
-      </w:r>
-      <w:proofErr w:type="gramEnd"/>
-      <w:r>
-        <w:rPr>
-          <w:rFonts w:ascii="Abadi" w:hAnsi="Abadi"/>
-          <w:b/>
-          <w:bCs/>
-          <w:sz w:val="28"/>
-          <w:szCs w:val="28"/>
-        </w:rPr>
-        <w:t xml:space="preserve"> instance method </w:t>
+        <w:t xml:space="preserve">Reference to a instance method </w:t>
       </w:r>
     </w:p>
     <w:p>
@@ -15229,7 +15525,6 @@
         <w:t>: (</w:t>
       </w:r>
       <w:proofErr w:type="spellStart"/>
-      <w:proofErr w:type="gramStart"/>
       <w:r>
         <w:rPr>
           <w:rFonts w:ascii="Abadi" w:hAnsi="Abadi"/>
@@ -15248,7 +15543,6 @@
         <w:t>::</w:t>
       </w:r>
       <w:proofErr w:type="spellStart"/>
-      <w:proofErr w:type="gramEnd"/>
       <w:r>
         <w:rPr>
           <w:rFonts w:ascii="Abadi" w:hAnsi="Abadi"/>
@@ -15328,7 +15622,6 @@
         <w:t>: (</w:t>
       </w:r>
       <w:proofErr w:type="spellStart"/>
-      <w:proofErr w:type="gramStart"/>
       <w:r>
         <w:rPr>
           <w:rFonts w:ascii="Abadi" w:hAnsi="Abadi"/>
@@ -15344,16 +15637,7 @@
           <w:sz w:val="28"/>
           <w:szCs w:val="28"/>
         </w:rPr>
-        <w:t>::</w:t>
-      </w:r>
-      <w:proofErr w:type="gramEnd"/>
-      <w:r>
-        <w:rPr>
-          <w:rFonts w:ascii="Abadi" w:hAnsi="Abadi"/>
-          <w:sz w:val="28"/>
-          <w:szCs w:val="28"/>
-        </w:rPr>
-        <w:t>new)</w:t>
+        <w:t>::new)</w:t>
       </w:r>
     </w:p>
     <w:p>
@@ -15697,7 +15981,6 @@
         <w:t xml:space="preserve"> and it is found </w:t>
       </w:r>
       <w:proofErr w:type="spellStart"/>
-      <w:proofErr w:type="gramStart"/>
       <w:r>
         <w:rPr>
           <w:rFonts w:ascii="Abadi" w:hAnsi="Abadi"/>
@@ -15709,7 +15992,6 @@
         <w:t>java.lang</w:t>
       </w:r>
       <w:proofErr w:type="spellEnd"/>
-      <w:proofErr w:type="gramEnd"/>
       <w:r>
         <w:rPr>
           <w:rFonts w:ascii="Abadi" w:hAnsi="Abadi"/>
@@ -15828,7 +16110,6 @@
         <w:t xml:space="preserve">It is used to order the objects of a user-defined class and it is found in </w:t>
       </w:r>
       <w:proofErr w:type="spellStart"/>
-      <w:proofErr w:type="gramStart"/>
       <w:r>
         <w:rPr>
           <w:rFonts w:ascii="Abadi" w:hAnsi="Abadi"/>
@@ -15838,7 +16119,6 @@
         <w:t>java.util</w:t>
       </w:r>
       <w:proofErr w:type="spellEnd"/>
-      <w:proofErr w:type="gramEnd"/>
       <w:r>
         <w:rPr>
           <w:rFonts w:ascii="Abadi" w:hAnsi="Abadi"/>
@@ -15872,7 +16152,6 @@
         </w:rPr>
         <w:t xml:space="preserve">It contains two methods </w:t>
       </w:r>
-      <w:proofErr w:type="gramStart"/>
       <w:r>
         <w:rPr>
           <w:rFonts w:ascii="Abadi" w:hAnsi="Abadi"/>
@@ -15889,16 +16168,7 @@
           <w:sz w:val="28"/>
           <w:szCs w:val="28"/>
         </w:rPr>
-        <w:t>(</w:t>
-      </w:r>
-      <w:proofErr w:type="gramEnd"/>
-      <w:r>
-        <w:rPr>
-          <w:rFonts w:ascii="Abadi" w:hAnsi="Abadi"/>
-          <w:sz w:val="28"/>
-          <w:szCs w:val="28"/>
-        </w:rPr>
-        <w:t xml:space="preserve">Object obj1,Object obj2) and </w:t>
+        <w:t xml:space="preserve">(Object obj1,Object obj2) and </w:t>
       </w:r>
       <w:r>
         <w:rPr>
@@ -17989,6 +18259,119 @@
     </w:lvl>
   </w:abstractNum>
   <w:abstractNum w:abstractNumId="15" w15:restartNumberingAfterBreak="0">
+    <w:nsid w:val="18C73C95"/>
+    <w:multiLevelType w:val="hybridMultilevel"/>
+    <w:tmpl w:val="C42A3532"/>
+    <w:lvl w:ilvl="0" w:tplc="40090001">
+      <w:start w:val="1"/>
+      <w:numFmt w:val="bullet"/>
+      <w:lvlText w:val=""/>
+      <w:lvlJc w:val="left"/>
+      <w:pPr>
+        <w:ind w:left="1800" w:hanging="360"/>
+      </w:pPr>
+      <w:rPr>
+        <w:rFonts w:ascii="Symbol" w:hAnsi="Symbol" w:hint="default"/>
+      </w:rPr>
+    </w:lvl>
+    <w:lvl w:ilvl="1" w:tplc="40090003" w:tentative="1">
+      <w:start w:val="1"/>
+      <w:numFmt w:val="bullet"/>
+      <w:lvlText w:val="o"/>
+      <w:lvlJc w:val="left"/>
+      <w:pPr>
+        <w:ind w:left="2520" w:hanging="360"/>
+      </w:pPr>
+      <w:rPr>
+        <w:rFonts w:ascii="Courier New" w:hAnsi="Courier New" w:cs="Courier New" w:hint="default"/>
+      </w:rPr>
+    </w:lvl>
+    <w:lvl w:ilvl="2" w:tplc="40090005" w:tentative="1">
+      <w:start w:val="1"/>
+      <w:numFmt w:val="bullet"/>
+      <w:lvlText w:val=""/>
+      <w:lvlJc w:val="left"/>
+      <w:pPr>
+        <w:ind w:left="3240" w:hanging="360"/>
+      </w:pPr>
+      <w:rPr>
+        <w:rFonts w:ascii="Wingdings" w:hAnsi="Wingdings" w:hint="default"/>
+      </w:rPr>
+    </w:lvl>
+    <w:lvl w:ilvl="3" w:tplc="40090001" w:tentative="1">
+      <w:start w:val="1"/>
+      <w:numFmt w:val="bullet"/>
+      <w:lvlText w:val=""/>
+      <w:lvlJc w:val="left"/>
+      <w:pPr>
+        <w:ind w:left="3960" w:hanging="360"/>
+      </w:pPr>
+      <w:rPr>
+        <w:rFonts w:ascii="Symbol" w:hAnsi="Symbol" w:hint="default"/>
+      </w:rPr>
+    </w:lvl>
+    <w:lvl w:ilvl="4" w:tplc="40090003" w:tentative="1">
+      <w:start w:val="1"/>
+      <w:numFmt w:val="bullet"/>
+      <w:lvlText w:val="o"/>
+      <w:lvlJc w:val="left"/>
+      <w:pPr>
+        <w:ind w:left="4680" w:hanging="360"/>
+      </w:pPr>
+      <w:rPr>
+        <w:rFonts w:ascii="Courier New" w:hAnsi="Courier New" w:cs="Courier New" w:hint="default"/>
+      </w:rPr>
+    </w:lvl>
+    <w:lvl w:ilvl="5" w:tplc="40090005" w:tentative="1">
+      <w:start w:val="1"/>
+      <w:numFmt w:val="bullet"/>
+      <w:lvlText w:val=""/>
+      <w:lvlJc w:val="left"/>
+      <w:pPr>
+        <w:ind w:left="5400" w:hanging="360"/>
+      </w:pPr>
+      <w:rPr>
+        <w:rFonts w:ascii="Wingdings" w:hAnsi="Wingdings" w:hint="default"/>
+      </w:rPr>
+    </w:lvl>
+    <w:lvl w:ilvl="6" w:tplc="40090001" w:tentative="1">
+      <w:start w:val="1"/>
+      <w:numFmt w:val="bullet"/>
+      <w:lvlText w:val=""/>
+      <w:lvlJc w:val="left"/>
+      <w:pPr>
+        <w:ind w:left="6120" w:hanging="360"/>
+      </w:pPr>
+      <w:rPr>
+        <w:rFonts w:ascii="Symbol" w:hAnsi="Symbol" w:hint="default"/>
+      </w:rPr>
+    </w:lvl>
+    <w:lvl w:ilvl="7" w:tplc="40090003" w:tentative="1">
+      <w:start w:val="1"/>
+      <w:numFmt w:val="bullet"/>
+      <w:lvlText w:val="o"/>
+      <w:lvlJc w:val="left"/>
+      <w:pPr>
+        <w:ind w:left="6840" w:hanging="360"/>
+      </w:pPr>
+      <w:rPr>
+        <w:rFonts w:ascii="Courier New" w:hAnsi="Courier New" w:cs="Courier New" w:hint="default"/>
+      </w:rPr>
+    </w:lvl>
+    <w:lvl w:ilvl="8" w:tplc="40090005" w:tentative="1">
+      <w:start w:val="1"/>
+      <w:numFmt w:val="bullet"/>
+      <w:lvlText w:val=""/>
+      <w:lvlJc w:val="left"/>
+      <w:pPr>
+        <w:ind w:left="7560" w:hanging="360"/>
+      </w:pPr>
+      <w:rPr>
+        <w:rFonts w:ascii="Wingdings" w:hAnsi="Wingdings" w:hint="default"/>
+      </w:rPr>
+    </w:lvl>
+  </w:abstractNum>
+  <w:abstractNum w:abstractNumId="16" w15:restartNumberingAfterBreak="0">
     <w:nsid w:val="1A584C21"/>
     <w:multiLevelType w:val="hybridMultilevel"/>
     <w:tmpl w:val="71CC0BAA"/>
@@ -18101,7 +18484,7 @@
       </w:rPr>
     </w:lvl>
   </w:abstractNum>
-  <w:abstractNum w:abstractNumId="16" w15:restartNumberingAfterBreak="0">
+  <w:abstractNum w:abstractNumId="17" w15:restartNumberingAfterBreak="0">
     <w:nsid w:val="1AA30B38"/>
     <w:multiLevelType w:val="hybridMultilevel"/>
     <w:tmpl w:val="46385668"/>
@@ -18214,7 +18597,120 @@
       </w:rPr>
     </w:lvl>
   </w:abstractNum>
-  <w:abstractNum w:abstractNumId="17" w15:restartNumberingAfterBreak="0">
+  <w:abstractNum w:abstractNumId="18" w15:restartNumberingAfterBreak="0">
+    <w:nsid w:val="1FB06401"/>
+    <w:multiLevelType w:val="hybridMultilevel"/>
+    <w:tmpl w:val="70A4C8C4"/>
+    <w:lvl w:ilvl="0" w:tplc="40090001">
+      <w:start w:val="1"/>
+      <w:numFmt w:val="bullet"/>
+      <w:lvlText w:val=""/>
+      <w:lvlJc w:val="left"/>
+      <w:pPr>
+        <w:ind w:left="1800" w:hanging="360"/>
+      </w:pPr>
+      <w:rPr>
+        <w:rFonts w:ascii="Symbol" w:hAnsi="Symbol" w:hint="default"/>
+      </w:rPr>
+    </w:lvl>
+    <w:lvl w:ilvl="1" w:tplc="40090003" w:tentative="1">
+      <w:start w:val="1"/>
+      <w:numFmt w:val="bullet"/>
+      <w:lvlText w:val="o"/>
+      <w:lvlJc w:val="left"/>
+      <w:pPr>
+        <w:ind w:left="2520" w:hanging="360"/>
+      </w:pPr>
+      <w:rPr>
+        <w:rFonts w:ascii="Courier New" w:hAnsi="Courier New" w:cs="Courier New" w:hint="default"/>
+      </w:rPr>
+    </w:lvl>
+    <w:lvl w:ilvl="2" w:tplc="40090005" w:tentative="1">
+      <w:start w:val="1"/>
+      <w:numFmt w:val="bullet"/>
+      <w:lvlText w:val=""/>
+      <w:lvlJc w:val="left"/>
+      <w:pPr>
+        <w:ind w:left="3240" w:hanging="360"/>
+      </w:pPr>
+      <w:rPr>
+        <w:rFonts w:ascii="Wingdings" w:hAnsi="Wingdings" w:hint="default"/>
+      </w:rPr>
+    </w:lvl>
+    <w:lvl w:ilvl="3" w:tplc="40090001" w:tentative="1">
+      <w:start w:val="1"/>
+      <w:numFmt w:val="bullet"/>
+      <w:lvlText w:val=""/>
+      <w:lvlJc w:val="left"/>
+      <w:pPr>
+        <w:ind w:left="3960" w:hanging="360"/>
+      </w:pPr>
+      <w:rPr>
+        <w:rFonts w:ascii="Symbol" w:hAnsi="Symbol" w:hint="default"/>
+      </w:rPr>
+    </w:lvl>
+    <w:lvl w:ilvl="4" w:tplc="40090003" w:tentative="1">
+      <w:start w:val="1"/>
+      <w:numFmt w:val="bullet"/>
+      <w:lvlText w:val="o"/>
+      <w:lvlJc w:val="left"/>
+      <w:pPr>
+        <w:ind w:left="4680" w:hanging="360"/>
+      </w:pPr>
+      <w:rPr>
+        <w:rFonts w:ascii="Courier New" w:hAnsi="Courier New" w:cs="Courier New" w:hint="default"/>
+      </w:rPr>
+    </w:lvl>
+    <w:lvl w:ilvl="5" w:tplc="40090005" w:tentative="1">
+      <w:start w:val="1"/>
+      <w:numFmt w:val="bullet"/>
+      <w:lvlText w:val=""/>
+      <w:lvlJc w:val="left"/>
+      <w:pPr>
+        <w:ind w:left="5400" w:hanging="360"/>
+      </w:pPr>
+      <w:rPr>
+        <w:rFonts w:ascii="Wingdings" w:hAnsi="Wingdings" w:hint="default"/>
+      </w:rPr>
+    </w:lvl>
+    <w:lvl w:ilvl="6" w:tplc="40090001" w:tentative="1">
+      <w:start w:val="1"/>
+      <w:numFmt w:val="bullet"/>
+      <w:lvlText w:val=""/>
+      <w:lvlJc w:val="left"/>
+      <w:pPr>
+        <w:ind w:left="6120" w:hanging="360"/>
+      </w:pPr>
+      <w:rPr>
+        <w:rFonts w:ascii="Symbol" w:hAnsi="Symbol" w:hint="default"/>
+      </w:rPr>
+    </w:lvl>
+    <w:lvl w:ilvl="7" w:tplc="40090003" w:tentative="1">
+      <w:start w:val="1"/>
+      <w:numFmt w:val="bullet"/>
+      <w:lvlText w:val="o"/>
+      <w:lvlJc w:val="left"/>
+      <w:pPr>
+        <w:ind w:left="6840" w:hanging="360"/>
+      </w:pPr>
+      <w:rPr>
+        <w:rFonts w:ascii="Courier New" w:hAnsi="Courier New" w:cs="Courier New" w:hint="default"/>
+      </w:rPr>
+    </w:lvl>
+    <w:lvl w:ilvl="8" w:tplc="40090005" w:tentative="1">
+      <w:start w:val="1"/>
+      <w:numFmt w:val="bullet"/>
+      <w:lvlText w:val=""/>
+      <w:lvlJc w:val="left"/>
+      <w:pPr>
+        <w:ind w:left="7560" w:hanging="360"/>
+      </w:pPr>
+      <w:rPr>
+        <w:rFonts w:ascii="Wingdings" w:hAnsi="Wingdings" w:hint="default"/>
+      </w:rPr>
+    </w:lvl>
+  </w:abstractNum>
+  <w:abstractNum w:abstractNumId="19" w15:restartNumberingAfterBreak="0">
     <w:nsid w:val="227466F7"/>
     <w:multiLevelType w:val="hybridMultilevel"/>
     <w:tmpl w:val="CB88BE72"/>
@@ -18327,7 +18823,7 @@
       </w:rPr>
     </w:lvl>
   </w:abstractNum>
-  <w:abstractNum w:abstractNumId="18" w15:restartNumberingAfterBreak="0">
+  <w:abstractNum w:abstractNumId="20" w15:restartNumberingAfterBreak="0">
     <w:nsid w:val="227F29EC"/>
     <w:multiLevelType w:val="hybridMultilevel"/>
     <w:tmpl w:val="F9EEE45E"/>
@@ -18440,7 +18936,7 @@
       </w:rPr>
     </w:lvl>
   </w:abstractNum>
-  <w:abstractNum w:abstractNumId="19" w15:restartNumberingAfterBreak="0">
+  <w:abstractNum w:abstractNumId="21" w15:restartNumberingAfterBreak="0">
     <w:nsid w:val="231A657C"/>
     <w:multiLevelType w:val="hybridMultilevel"/>
     <w:tmpl w:val="224E4E78"/>
@@ -18553,7 +19049,7 @@
       </w:rPr>
     </w:lvl>
   </w:abstractNum>
-  <w:abstractNum w:abstractNumId="20" w15:restartNumberingAfterBreak="0">
+  <w:abstractNum w:abstractNumId="22" w15:restartNumberingAfterBreak="0">
     <w:nsid w:val="23497189"/>
     <w:multiLevelType w:val="hybridMultilevel"/>
     <w:tmpl w:val="A686DC06"/>
@@ -18666,7 +19162,7 @@
       </w:rPr>
     </w:lvl>
   </w:abstractNum>
-  <w:abstractNum w:abstractNumId="21" w15:restartNumberingAfterBreak="0">
+  <w:abstractNum w:abstractNumId="23" w15:restartNumberingAfterBreak="0">
     <w:nsid w:val="24452E07"/>
     <w:multiLevelType w:val="hybridMultilevel"/>
     <w:tmpl w:val="DFEAB6D8"/>
@@ -18779,7 +19275,7 @@
       </w:rPr>
     </w:lvl>
   </w:abstractNum>
-  <w:abstractNum w:abstractNumId="22" w15:restartNumberingAfterBreak="0">
+  <w:abstractNum w:abstractNumId="24" w15:restartNumberingAfterBreak="0">
     <w:nsid w:val="25944B3F"/>
     <w:multiLevelType w:val="hybridMultilevel"/>
     <w:tmpl w:val="F7C0350C"/>
@@ -18789,7 +19285,7 @@
       <w:lvlText w:val=""/>
       <w:lvlJc w:val="left"/>
       <w:pPr>
-        <w:ind w:left="720" w:hanging="360"/>
+        <w:ind w:left="1800" w:hanging="360"/>
       </w:pPr>
       <w:rPr>
         <w:rFonts w:ascii="Symbol" w:hAnsi="Symbol" w:hint="default"/>
@@ -18801,7 +19297,7 @@
       <w:lvlText w:val="o"/>
       <w:lvlJc w:val="left"/>
       <w:pPr>
-        <w:ind w:left="1440" w:hanging="360"/>
+        <w:ind w:left="2520" w:hanging="360"/>
       </w:pPr>
       <w:rPr>
         <w:rFonts w:ascii="Courier New" w:hAnsi="Courier New" w:cs="Courier New" w:hint="default"/>
@@ -18813,7 +19309,7 @@
       <w:lvlText w:val=""/>
       <w:lvlJc w:val="left"/>
       <w:pPr>
-        <w:ind w:left="2160" w:hanging="360"/>
+        <w:ind w:left="3240" w:hanging="360"/>
       </w:pPr>
       <w:rPr>
         <w:rFonts w:ascii="Wingdings" w:hAnsi="Wingdings" w:hint="default"/>
@@ -18825,7 +19321,7 @@
       <w:lvlText w:val=""/>
       <w:lvlJc w:val="left"/>
       <w:pPr>
-        <w:ind w:left="2880" w:hanging="360"/>
+        <w:ind w:left="3960" w:hanging="360"/>
       </w:pPr>
       <w:rPr>
         <w:rFonts w:ascii="Symbol" w:hAnsi="Symbol" w:hint="default"/>
@@ -18837,7 +19333,7 @@
       <w:lvlText w:val="o"/>
       <w:lvlJc w:val="left"/>
       <w:pPr>
-        <w:ind w:left="3600" w:hanging="360"/>
+        <w:ind w:left="4680" w:hanging="360"/>
       </w:pPr>
       <w:rPr>
         <w:rFonts w:ascii="Courier New" w:hAnsi="Courier New" w:cs="Courier New" w:hint="default"/>
@@ -18849,7 +19345,7 @@
       <w:lvlText w:val=""/>
       <w:lvlJc w:val="left"/>
       <w:pPr>
-        <w:ind w:left="4320" w:hanging="360"/>
+        <w:ind w:left="5400" w:hanging="360"/>
       </w:pPr>
       <w:rPr>
         <w:rFonts w:ascii="Wingdings" w:hAnsi="Wingdings" w:hint="default"/>
@@ -18861,7 +19357,7 @@
       <w:lvlText w:val=""/>
       <w:lvlJc w:val="left"/>
       <w:pPr>
-        <w:ind w:left="5040" w:hanging="360"/>
+        <w:ind w:left="6120" w:hanging="360"/>
       </w:pPr>
       <w:rPr>
         <w:rFonts w:ascii="Symbol" w:hAnsi="Symbol" w:hint="default"/>
@@ -18873,7 +19369,7 @@
       <w:lvlText w:val="o"/>
       <w:lvlJc w:val="left"/>
       <w:pPr>
-        <w:ind w:left="5760" w:hanging="360"/>
+        <w:ind w:left="6840" w:hanging="360"/>
       </w:pPr>
       <w:rPr>
         <w:rFonts w:ascii="Courier New" w:hAnsi="Courier New" w:cs="Courier New" w:hint="default"/>
@@ -18885,14 +19381,14 @@
       <w:lvlText w:val=""/>
       <w:lvlJc w:val="left"/>
       <w:pPr>
-        <w:ind w:left="6480" w:hanging="360"/>
+        <w:ind w:left="7560" w:hanging="360"/>
       </w:pPr>
       <w:rPr>
         <w:rFonts w:ascii="Wingdings" w:hAnsi="Wingdings" w:hint="default"/>
       </w:rPr>
     </w:lvl>
   </w:abstractNum>
-  <w:abstractNum w:abstractNumId="23" w15:restartNumberingAfterBreak="0">
+  <w:abstractNum w:abstractNumId="25" w15:restartNumberingAfterBreak="0">
     <w:nsid w:val="260D09ED"/>
     <w:multiLevelType w:val="hybridMultilevel"/>
     <w:tmpl w:val="049AEDBA"/>
@@ -18978,7 +19474,7 @@
       </w:pPr>
     </w:lvl>
   </w:abstractNum>
-  <w:abstractNum w:abstractNumId="24" w15:restartNumberingAfterBreak="0">
+  <w:abstractNum w:abstractNumId="26" w15:restartNumberingAfterBreak="0">
     <w:nsid w:val="26C50B2A"/>
     <w:multiLevelType w:val="hybridMultilevel"/>
     <w:tmpl w:val="2CBEF5F2"/>
@@ -19091,7 +19587,7 @@
       </w:rPr>
     </w:lvl>
   </w:abstractNum>
-  <w:abstractNum w:abstractNumId="25" w15:restartNumberingAfterBreak="0">
+  <w:abstractNum w:abstractNumId="27" w15:restartNumberingAfterBreak="0">
     <w:nsid w:val="28E20FE8"/>
     <w:multiLevelType w:val="hybridMultilevel"/>
     <w:tmpl w:val="C704847A"/>
@@ -19204,7 +19700,7 @@
       </w:rPr>
     </w:lvl>
   </w:abstractNum>
-  <w:abstractNum w:abstractNumId="26" w15:restartNumberingAfterBreak="0">
+  <w:abstractNum w:abstractNumId="28" w15:restartNumberingAfterBreak="0">
     <w:nsid w:val="2FEC1A28"/>
     <w:multiLevelType w:val="hybridMultilevel"/>
     <w:tmpl w:val="7D825C5A"/>
@@ -19290,7 +19786,7 @@
       </w:pPr>
     </w:lvl>
   </w:abstractNum>
-  <w:abstractNum w:abstractNumId="27" w15:restartNumberingAfterBreak="0">
+  <w:abstractNum w:abstractNumId="29" w15:restartNumberingAfterBreak="0">
     <w:nsid w:val="32773E93"/>
     <w:multiLevelType w:val="hybridMultilevel"/>
     <w:tmpl w:val="A6929BDC"/>
@@ -19376,7 +19872,7 @@
       </w:pPr>
     </w:lvl>
   </w:abstractNum>
-  <w:abstractNum w:abstractNumId="28" w15:restartNumberingAfterBreak="0">
+  <w:abstractNum w:abstractNumId="30" w15:restartNumberingAfterBreak="0">
     <w:nsid w:val="341D7090"/>
     <w:multiLevelType w:val="hybridMultilevel"/>
     <w:tmpl w:val="44AE20A2"/>
@@ -19489,7 +19985,7 @@
       </w:rPr>
     </w:lvl>
   </w:abstractNum>
-  <w:abstractNum w:abstractNumId="29" w15:restartNumberingAfterBreak="0">
+  <w:abstractNum w:abstractNumId="31" w15:restartNumberingAfterBreak="0">
     <w:nsid w:val="35023F6A"/>
     <w:multiLevelType w:val="hybridMultilevel"/>
     <w:tmpl w:val="298898FA"/>
@@ -19575,7 +20071,7 @@
       </w:pPr>
     </w:lvl>
   </w:abstractNum>
-  <w:abstractNum w:abstractNumId="30" w15:restartNumberingAfterBreak="0">
+  <w:abstractNum w:abstractNumId="32" w15:restartNumberingAfterBreak="0">
     <w:nsid w:val="3740590A"/>
     <w:multiLevelType w:val="hybridMultilevel"/>
     <w:tmpl w:val="A4A4B3AA"/>
@@ -19688,7 +20184,7 @@
       </w:rPr>
     </w:lvl>
   </w:abstractNum>
-  <w:abstractNum w:abstractNumId="31" w15:restartNumberingAfterBreak="0">
+  <w:abstractNum w:abstractNumId="33" w15:restartNumberingAfterBreak="0">
     <w:nsid w:val="39116FA9"/>
     <w:multiLevelType w:val="hybridMultilevel"/>
     <w:tmpl w:val="101EAA24"/>
@@ -19801,7 +20297,7 @@
       </w:rPr>
     </w:lvl>
   </w:abstractNum>
-  <w:abstractNum w:abstractNumId="32" w15:restartNumberingAfterBreak="0">
+  <w:abstractNum w:abstractNumId="34" w15:restartNumberingAfterBreak="0">
     <w:nsid w:val="3A13395E"/>
     <w:multiLevelType w:val="hybridMultilevel"/>
     <w:tmpl w:val="20BE6562"/>
@@ -19914,7 +20410,7 @@
       </w:rPr>
     </w:lvl>
   </w:abstractNum>
-  <w:abstractNum w:abstractNumId="33" w15:restartNumberingAfterBreak="0">
+  <w:abstractNum w:abstractNumId="35" w15:restartNumberingAfterBreak="0">
     <w:nsid w:val="3A5923D1"/>
     <w:multiLevelType w:val="hybridMultilevel"/>
     <w:tmpl w:val="8034A9E8"/>
@@ -20027,7 +20523,7 @@
       </w:rPr>
     </w:lvl>
   </w:abstractNum>
-  <w:abstractNum w:abstractNumId="34" w15:restartNumberingAfterBreak="0">
+  <w:abstractNum w:abstractNumId="36" w15:restartNumberingAfterBreak="0">
     <w:nsid w:val="3A5B754F"/>
     <w:multiLevelType w:val="hybridMultilevel"/>
     <w:tmpl w:val="5E3C9C84"/>
@@ -20140,7 +20636,7 @@
       </w:rPr>
     </w:lvl>
   </w:abstractNum>
-  <w:abstractNum w:abstractNumId="35" w15:restartNumberingAfterBreak="0">
+  <w:abstractNum w:abstractNumId="37" w15:restartNumberingAfterBreak="0">
     <w:nsid w:val="3D58241B"/>
     <w:multiLevelType w:val="hybridMultilevel"/>
     <w:tmpl w:val="BB0648C4"/>
@@ -20253,7 +20749,7 @@
       </w:rPr>
     </w:lvl>
   </w:abstractNum>
-  <w:abstractNum w:abstractNumId="36" w15:restartNumberingAfterBreak="0">
+  <w:abstractNum w:abstractNumId="38" w15:restartNumberingAfterBreak="0">
     <w:nsid w:val="3DB227A6"/>
     <w:multiLevelType w:val="hybridMultilevel"/>
     <w:tmpl w:val="87FE7FF2"/>
@@ -20366,7 +20862,7 @@
       </w:rPr>
     </w:lvl>
   </w:abstractNum>
-  <w:abstractNum w:abstractNumId="37" w15:restartNumberingAfterBreak="0">
+  <w:abstractNum w:abstractNumId="39" w15:restartNumberingAfterBreak="0">
     <w:nsid w:val="3FEF7989"/>
     <w:multiLevelType w:val="hybridMultilevel"/>
     <w:tmpl w:val="78BC5A30"/>
@@ -20479,7 +20975,7 @@
       </w:rPr>
     </w:lvl>
   </w:abstractNum>
-  <w:abstractNum w:abstractNumId="38" w15:restartNumberingAfterBreak="0">
+  <w:abstractNum w:abstractNumId="40" w15:restartNumberingAfterBreak="0">
     <w:nsid w:val="40245BF0"/>
     <w:multiLevelType w:val="hybridMultilevel"/>
     <w:tmpl w:val="C5F85E10"/>
@@ -20592,7 +21088,7 @@
       </w:rPr>
     </w:lvl>
   </w:abstractNum>
-  <w:abstractNum w:abstractNumId="39" w15:restartNumberingAfterBreak="0">
+  <w:abstractNum w:abstractNumId="41" w15:restartNumberingAfterBreak="0">
     <w:nsid w:val="432E0876"/>
     <w:multiLevelType w:val="hybridMultilevel"/>
     <w:tmpl w:val="861096F8"/>
@@ -20678,7 +21174,7 @@
       </w:pPr>
     </w:lvl>
   </w:abstractNum>
-  <w:abstractNum w:abstractNumId="40" w15:restartNumberingAfterBreak="0">
+  <w:abstractNum w:abstractNumId="42" w15:restartNumberingAfterBreak="0">
     <w:nsid w:val="455A607A"/>
     <w:multiLevelType w:val="hybridMultilevel"/>
     <w:tmpl w:val="D186AD2E"/>
@@ -20791,7 +21287,7 @@
       </w:rPr>
     </w:lvl>
   </w:abstractNum>
-  <w:abstractNum w:abstractNumId="41" w15:restartNumberingAfterBreak="0">
+  <w:abstractNum w:abstractNumId="43" w15:restartNumberingAfterBreak="0">
     <w:nsid w:val="456E4080"/>
     <w:multiLevelType w:val="hybridMultilevel"/>
     <w:tmpl w:val="83F61882"/>
@@ -20904,7 +21400,120 @@
       </w:rPr>
     </w:lvl>
   </w:abstractNum>
-  <w:abstractNum w:abstractNumId="42" w15:restartNumberingAfterBreak="0">
+  <w:abstractNum w:abstractNumId="44" w15:restartNumberingAfterBreak="0">
+    <w:nsid w:val="46AB5425"/>
+    <w:multiLevelType w:val="hybridMultilevel"/>
+    <w:tmpl w:val="98D25C54"/>
+    <w:lvl w:ilvl="0" w:tplc="40090001">
+      <w:start w:val="1"/>
+      <w:numFmt w:val="bullet"/>
+      <w:lvlText w:val=""/>
+      <w:lvlJc w:val="left"/>
+      <w:pPr>
+        <w:ind w:left="1800" w:hanging="360"/>
+      </w:pPr>
+      <w:rPr>
+        <w:rFonts w:ascii="Symbol" w:hAnsi="Symbol" w:hint="default"/>
+      </w:rPr>
+    </w:lvl>
+    <w:lvl w:ilvl="1" w:tplc="40090003" w:tentative="1">
+      <w:start w:val="1"/>
+      <w:numFmt w:val="bullet"/>
+      <w:lvlText w:val="o"/>
+      <w:lvlJc w:val="left"/>
+      <w:pPr>
+        <w:ind w:left="2520" w:hanging="360"/>
+      </w:pPr>
+      <w:rPr>
+        <w:rFonts w:ascii="Courier New" w:hAnsi="Courier New" w:cs="Courier New" w:hint="default"/>
+      </w:rPr>
+    </w:lvl>
+    <w:lvl w:ilvl="2" w:tplc="40090005" w:tentative="1">
+      <w:start w:val="1"/>
+      <w:numFmt w:val="bullet"/>
+      <w:lvlText w:val=""/>
+      <w:lvlJc w:val="left"/>
+      <w:pPr>
+        <w:ind w:left="3240" w:hanging="360"/>
+      </w:pPr>
+      <w:rPr>
+        <w:rFonts w:ascii="Wingdings" w:hAnsi="Wingdings" w:hint="default"/>
+      </w:rPr>
+    </w:lvl>
+    <w:lvl w:ilvl="3" w:tplc="40090001" w:tentative="1">
+      <w:start w:val="1"/>
+      <w:numFmt w:val="bullet"/>
+      <w:lvlText w:val=""/>
+      <w:lvlJc w:val="left"/>
+      <w:pPr>
+        <w:ind w:left="3960" w:hanging="360"/>
+      </w:pPr>
+      <w:rPr>
+        <w:rFonts w:ascii="Symbol" w:hAnsi="Symbol" w:hint="default"/>
+      </w:rPr>
+    </w:lvl>
+    <w:lvl w:ilvl="4" w:tplc="40090003" w:tentative="1">
+      <w:start w:val="1"/>
+      <w:numFmt w:val="bullet"/>
+      <w:lvlText w:val="o"/>
+      <w:lvlJc w:val="left"/>
+      <w:pPr>
+        <w:ind w:left="4680" w:hanging="360"/>
+      </w:pPr>
+      <w:rPr>
+        <w:rFonts w:ascii="Courier New" w:hAnsi="Courier New" w:cs="Courier New" w:hint="default"/>
+      </w:rPr>
+    </w:lvl>
+    <w:lvl w:ilvl="5" w:tplc="40090005" w:tentative="1">
+      <w:start w:val="1"/>
+      <w:numFmt w:val="bullet"/>
+      <w:lvlText w:val=""/>
+      <w:lvlJc w:val="left"/>
+      <w:pPr>
+        <w:ind w:left="5400" w:hanging="360"/>
+      </w:pPr>
+      <w:rPr>
+        <w:rFonts w:ascii="Wingdings" w:hAnsi="Wingdings" w:hint="default"/>
+      </w:rPr>
+    </w:lvl>
+    <w:lvl w:ilvl="6" w:tplc="40090001" w:tentative="1">
+      <w:start w:val="1"/>
+      <w:numFmt w:val="bullet"/>
+      <w:lvlText w:val=""/>
+      <w:lvlJc w:val="left"/>
+      <w:pPr>
+        <w:ind w:left="6120" w:hanging="360"/>
+      </w:pPr>
+      <w:rPr>
+        <w:rFonts w:ascii="Symbol" w:hAnsi="Symbol" w:hint="default"/>
+      </w:rPr>
+    </w:lvl>
+    <w:lvl w:ilvl="7" w:tplc="40090003" w:tentative="1">
+      <w:start w:val="1"/>
+      <w:numFmt w:val="bullet"/>
+      <w:lvlText w:val="o"/>
+      <w:lvlJc w:val="left"/>
+      <w:pPr>
+        <w:ind w:left="6840" w:hanging="360"/>
+      </w:pPr>
+      <w:rPr>
+        <w:rFonts w:ascii="Courier New" w:hAnsi="Courier New" w:cs="Courier New" w:hint="default"/>
+      </w:rPr>
+    </w:lvl>
+    <w:lvl w:ilvl="8" w:tplc="40090005" w:tentative="1">
+      <w:start w:val="1"/>
+      <w:numFmt w:val="bullet"/>
+      <w:lvlText w:val=""/>
+      <w:lvlJc w:val="left"/>
+      <w:pPr>
+        <w:ind w:left="7560" w:hanging="360"/>
+      </w:pPr>
+      <w:rPr>
+        <w:rFonts w:ascii="Wingdings" w:hAnsi="Wingdings" w:hint="default"/>
+      </w:rPr>
+    </w:lvl>
+  </w:abstractNum>
+  <w:abstractNum w:abstractNumId="45" w15:restartNumberingAfterBreak="0">
     <w:nsid w:val="4BE43689"/>
     <w:multiLevelType w:val="hybridMultilevel"/>
     <w:tmpl w:val="B8AC4960"/>
@@ -21017,7 +21626,7 @@
       </w:rPr>
     </w:lvl>
   </w:abstractNum>
-  <w:abstractNum w:abstractNumId="43" w15:restartNumberingAfterBreak="0">
+  <w:abstractNum w:abstractNumId="46" w15:restartNumberingAfterBreak="0">
     <w:nsid w:val="4C983704"/>
     <w:multiLevelType w:val="hybridMultilevel"/>
     <w:tmpl w:val="BD54C8A0"/>
@@ -21130,7 +21739,7 @@
       </w:rPr>
     </w:lvl>
   </w:abstractNum>
-  <w:abstractNum w:abstractNumId="44" w15:restartNumberingAfterBreak="0">
+  <w:abstractNum w:abstractNumId="47" w15:restartNumberingAfterBreak="0">
     <w:nsid w:val="4CC86B01"/>
     <w:multiLevelType w:val="hybridMultilevel"/>
     <w:tmpl w:val="2FF8A5DA"/>
@@ -21219,7 +21828,7 @@
       </w:pPr>
     </w:lvl>
   </w:abstractNum>
-  <w:abstractNum w:abstractNumId="45" w15:restartNumberingAfterBreak="0">
+  <w:abstractNum w:abstractNumId="48" w15:restartNumberingAfterBreak="0">
     <w:nsid w:val="52ED02DD"/>
     <w:multiLevelType w:val="hybridMultilevel"/>
     <w:tmpl w:val="27380D12"/>
@@ -21305,7 +21914,7 @@
       </w:pPr>
     </w:lvl>
   </w:abstractNum>
-  <w:abstractNum w:abstractNumId="46" w15:restartNumberingAfterBreak="0">
+  <w:abstractNum w:abstractNumId="49" w15:restartNumberingAfterBreak="0">
     <w:nsid w:val="56210389"/>
     <w:multiLevelType w:val="hybridMultilevel"/>
     <w:tmpl w:val="A8008070"/>
@@ -21315,7 +21924,7 @@
       <w:lvlText w:val=""/>
       <w:lvlJc w:val="left"/>
       <w:pPr>
-        <w:ind w:left="720" w:hanging="360"/>
+        <w:ind w:left="1800" w:hanging="360"/>
       </w:pPr>
       <w:rPr>
         <w:rFonts w:ascii="Symbol" w:hAnsi="Symbol" w:hint="default"/>
@@ -21327,7 +21936,7 @@
       <w:lvlText w:val="o"/>
       <w:lvlJc w:val="left"/>
       <w:pPr>
-        <w:ind w:left="1440" w:hanging="360"/>
+        <w:ind w:left="2520" w:hanging="360"/>
       </w:pPr>
       <w:rPr>
         <w:rFonts w:ascii="Courier New" w:hAnsi="Courier New" w:cs="Courier New" w:hint="default"/>
@@ -21339,7 +21948,7 @@
       <w:lvlText w:val=""/>
       <w:lvlJc w:val="left"/>
       <w:pPr>
-        <w:ind w:left="2160" w:hanging="360"/>
+        <w:ind w:left="3240" w:hanging="360"/>
       </w:pPr>
       <w:rPr>
         <w:rFonts w:ascii="Wingdings" w:hAnsi="Wingdings" w:hint="default"/>
@@ -21351,7 +21960,7 @@
       <w:lvlText w:val=""/>
       <w:lvlJc w:val="left"/>
       <w:pPr>
-        <w:ind w:left="2880" w:hanging="360"/>
+        <w:ind w:left="3960" w:hanging="360"/>
       </w:pPr>
       <w:rPr>
         <w:rFonts w:ascii="Symbol" w:hAnsi="Symbol" w:hint="default"/>
@@ -21363,7 +21972,7 @@
       <w:lvlText w:val="o"/>
       <w:lvlJc w:val="left"/>
       <w:pPr>
-        <w:ind w:left="3600" w:hanging="360"/>
+        <w:ind w:left="4680" w:hanging="360"/>
       </w:pPr>
       <w:rPr>
         <w:rFonts w:ascii="Courier New" w:hAnsi="Courier New" w:cs="Courier New" w:hint="default"/>
@@ -21375,7 +21984,7 @@
       <w:lvlText w:val=""/>
       <w:lvlJc w:val="left"/>
       <w:pPr>
-        <w:ind w:left="4320" w:hanging="360"/>
+        <w:ind w:left="5400" w:hanging="360"/>
       </w:pPr>
       <w:rPr>
         <w:rFonts w:ascii="Wingdings" w:hAnsi="Wingdings" w:hint="default"/>
@@ -21387,7 +21996,7 @@
       <w:lvlText w:val=""/>
       <w:lvlJc w:val="left"/>
       <w:pPr>
-        <w:ind w:left="5040" w:hanging="360"/>
+        <w:ind w:left="6120" w:hanging="360"/>
       </w:pPr>
       <w:rPr>
         <w:rFonts w:ascii="Symbol" w:hAnsi="Symbol" w:hint="default"/>
@@ -21399,7 +22008,7 @@
       <w:lvlText w:val="o"/>
       <w:lvlJc w:val="left"/>
       <w:pPr>
-        <w:ind w:left="5760" w:hanging="360"/>
+        <w:ind w:left="6840" w:hanging="360"/>
       </w:pPr>
       <w:rPr>
         <w:rFonts w:ascii="Courier New" w:hAnsi="Courier New" w:cs="Courier New" w:hint="default"/>
@@ -21411,14 +22020,14 @@
       <w:lvlText w:val=""/>
       <w:lvlJc w:val="left"/>
       <w:pPr>
-        <w:ind w:left="6480" w:hanging="360"/>
+        <w:ind w:left="7560" w:hanging="360"/>
       </w:pPr>
       <w:rPr>
         <w:rFonts w:ascii="Wingdings" w:hAnsi="Wingdings" w:hint="default"/>
       </w:rPr>
     </w:lvl>
   </w:abstractNum>
-  <w:abstractNum w:abstractNumId="47" w15:restartNumberingAfterBreak="0">
+  <w:abstractNum w:abstractNumId="50" w15:restartNumberingAfterBreak="0">
     <w:nsid w:val="57441800"/>
     <w:multiLevelType w:val="hybridMultilevel"/>
     <w:tmpl w:val="D398EE76"/>
@@ -21531,7 +22140,7 @@
       </w:rPr>
     </w:lvl>
   </w:abstractNum>
-  <w:abstractNum w:abstractNumId="48" w15:restartNumberingAfterBreak="0">
+  <w:abstractNum w:abstractNumId="51" w15:restartNumberingAfterBreak="0">
     <w:nsid w:val="5B4C3CC1"/>
     <w:multiLevelType w:val="hybridMultilevel"/>
     <w:tmpl w:val="FF4A6148"/>
@@ -21644,7 +22253,7 @@
       </w:rPr>
     </w:lvl>
   </w:abstractNum>
-  <w:abstractNum w:abstractNumId="49" w15:restartNumberingAfterBreak="0">
+  <w:abstractNum w:abstractNumId="52" w15:restartNumberingAfterBreak="0">
     <w:nsid w:val="5D683330"/>
     <w:multiLevelType w:val="hybridMultilevel"/>
     <w:tmpl w:val="FC341F3C"/>
@@ -21757,7 +22366,7 @@
       </w:rPr>
     </w:lvl>
   </w:abstractNum>
-  <w:abstractNum w:abstractNumId="50" w15:restartNumberingAfterBreak="0">
+  <w:abstractNum w:abstractNumId="53" w15:restartNumberingAfterBreak="0">
     <w:nsid w:val="5D704955"/>
     <w:multiLevelType w:val="hybridMultilevel"/>
     <w:tmpl w:val="FE6AB796"/>
@@ -21843,7 +22452,7 @@
       </w:pPr>
     </w:lvl>
   </w:abstractNum>
-  <w:abstractNum w:abstractNumId="51" w15:restartNumberingAfterBreak="0">
+  <w:abstractNum w:abstractNumId="54" w15:restartNumberingAfterBreak="0">
     <w:nsid w:val="5F3D649E"/>
     <w:multiLevelType w:val="hybridMultilevel"/>
     <w:tmpl w:val="93080160"/>
@@ -21956,7 +22565,7 @@
       </w:rPr>
     </w:lvl>
   </w:abstractNum>
-  <w:abstractNum w:abstractNumId="52" w15:restartNumberingAfterBreak="0">
+  <w:abstractNum w:abstractNumId="55" w15:restartNumberingAfterBreak="0">
     <w:nsid w:val="5F95123E"/>
     <w:multiLevelType w:val="hybridMultilevel"/>
     <w:tmpl w:val="F8B832E2"/>
@@ -22042,7 +22651,7 @@
       </w:pPr>
     </w:lvl>
   </w:abstractNum>
-  <w:abstractNum w:abstractNumId="53" w15:restartNumberingAfterBreak="0">
+  <w:abstractNum w:abstractNumId="56" w15:restartNumberingAfterBreak="0">
     <w:nsid w:val="61704DEB"/>
     <w:multiLevelType w:val="hybridMultilevel"/>
     <w:tmpl w:val="0332F67E"/>
@@ -22155,7 +22764,7 @@
       </w:rPr>
     </w:lvl>
   </w:abstractNum>
-  <w:abstractNum w:abstractNumId="54" w15:restartNumberingAfterBreak="0">
+  <w:abstractNum w:abstractNumId="57" w15:restartNumberingAfterBreak="0">
     <w:nsid w:val="618C7924"/>
     <w:multiLevelType w:val="hybridMultilevel"/>
     <w:tmpl w:val="5E16E6B0"/>
@@ -22241,7 +22850,7 @@
       </w:pPr>
     </w:lvl>
   </w:abstractNum>
-  <w:abstractNum w:abstractNumId="55" w15:restartNumberingAfterBreak="0">
+  <w:abstractNum w:abstractNumId="58" w15:restartNumberingAfterBreak="0">
     <w:nsid w:val="6322543B"/>
     <w:multiLevelType w:val="hybridMultilevel"/>
     <w:tmpl w:val="596887BA"/>
@@ -22354,7 +22963,7 @@
       </w:rPr>
     </w:lvl>
   </w:abstractNum>
-  <w:abstractNum w:abstractNumId="56" w15:restartNumberingAfterBreak="0">
+  <w:abstractNum w:abstractNumId="59" w15:restartNumberingAfterBreak="0">
     <w:nsid w:val="63A74BD8"/>
     <w:multiLevelType w:val="hybridMultilevel"/>
     <w:tmpl w:val="DC7E6CE4"/>
@@ -22467,7 +23076,7 @@
       </w:rPr>
     </w:lvl>
   </w:abstractNum>
-  <w:abstractNum w:abstractNumId="57" w15:restartNumberingAfterBreak="0">
+  <w:abstractNum w:abstractNumId="60" w15:restartNumberingAfterBreak="0">
     <w:nsid w:val="654F50F2"/>
     <w:multiLevelType w:val="hybridMultilevel"/>
     <w:tmpl w:val="3B5EEC5E"/>
@@ -22553,7 +23162,7 @@
       </w:pPr>
     </w:lvl>
   </w:abstractNum>
-  <w:abstractNum w:abstractNumId="58" w15:restartNumberingAfterBreak="0">
+  <w:abstractNum w:abstractNumId="61" w15:restartNumberingAfterBreak="0">
     <w:nsid w:val="68FE2C61"/>
     <w:multiLevelType w:val="hybridMultilevel"/>
     <w:tmpl w:val="92344C80"/>
@@ -22666,7 +23275,7 @@
       </w:rPr>
     </w:lvl>
   </w:abstractNum>
-  <w:abstractNum w:abstractNumId="59" w15:restartNumberingAfterBreak="0">
+  <w:abstractNum w:abstractNumId="62" w15:restartNumberingAfterBreak="0">
     <w:nsid w:val="6CE71957"/>
     <w:multiLevelType w:val="hybridMultilevel"/>
     <w:tmpl w:val="89D8CBCE"/>
@@ -22752,7 +23361,7 @@
       </w:pPr>
     </w:lvl>
   </w:abstractNum>
-  <w:abstractNum w:abstractNumId="60" w15:restartNumberingAfterBreak="0">
+  <w:abstractNum w:abstractNumId="63" w15:restartNumberingAfterBreak="0">
     <w:nsid w:val="6F431B94"/>
     <w:multiLevelType w:val="hybridMultilevel"/>
     <w:tmpl w:val="58C2A4AA"/>
@@ -22865,7 +23474,7 @@
       </w:rPr>
     </w:lvl>
   </w:abstractNum>
-  <w:abstractNum w:abstractNumId="61" w15:restartNumberingAfterBreak="0">
+  <w:abstractNum w:abstractNumId="64" w15:restartNumberingAfterBreak="0">
     <w:nsid w:val="70326B21"/>
     <w:multiLevelType w:val="hybridMultilevel"/>
     <w:tmpl w:val="29703974"/>
@@ -22978,7 +23587,7 @@
       </w:rPr>
     </w:lvl>
   </w:abstractNum>
-  <w:abstractNum w:abstractNumId="62" w15:restartNumberingAfterBreak="0">
+  <w:abstractNum w:abstractNumId="65" w15:restartNumberingAfterBreak="0">
     <w:nsid w:val="75A57BE9"/>
     <w:multiLevelType w:val="hybridMultilevel"/>
     <w:tmpl w:val="BB2639AA"/>
@@ -23064,7 +23673,7 @@
       </w:pPr>
     </w:lvl>
   </w:abstractNum>
-  <w:abstractNum w:abstractNumId="63" w15:restartNumberingAfterBreak="0">
+  <w:abstractNum w:abstractNumId="66" w15:restartNumberingAfterBreak="0">
     <w:nsid w:val="76043DD2"/>
     <w:multiLevelType w:val="hybridMultilevel"/>
     <w:tmpl w:val="E7147BE0"/>
@@ -23177,7 +23786,7 @@
       </w:rPr>
     </w:lvl>
   </w:abstractNum>
-  <w:abstractNum w:abstractNumId="64" w15:restartNumberingAfterBreak="0">
+  <w:abstractNum w:abstractNumId="67" w15:restartNumberingAfterBreak="0">
     <w:nsid w:val="77572818"/>
     <w:multiLevelType w:val="hybridMultilevel"/>
     <w:tmpl w:val="90AEE174"/>
@@ -23290,7 +23899,7 @@
       </w:rPr>
     </w:lvl>
   </w:abstractNum>
-  <w:abstractNum w:abstractNumId="65" w15:restartNumberingAfterBreak="0">
+  <w:abstractNum w:abstractNumId="68" w15:restartNumberingAfterBreak="0">
     <w:nsid w:val="77D873A0"/>
     <w:multiLevelType w:val="hybridMultilevel"/>
     <w:tmpl w:val="623E4E9C"/>
@@ -23376,7 +23985,7 @@
       </w:pPr>
     </w:lvl>
   </w:abstractNum>
-  <w:abstractNum w:abstractNumId="66" w15:restartNumberingAfterBreak="0">
+  <w:abstractNum w:abstractNumId="69" w15:restartNumberingAfterBreak="0">
     <w:nsid w:val="7C61600A"/>
     <w:multiLevelType w:val="hybridMultilevel"/>
     <w:tmpl w:val="6CD49F5E"/>
@@ -23462,7 +24071,7 @@
       </w:pPr>
     </w:lvl>
   </w:abstractNum>
-  <w:abstractNum w:abstractNumId="67" w15:restartNumberingAfterBreak="0">
+  <w:abstractNum w:abstractNumId="70" w15:restartNumberingAfterBreak="0">
     <w:nsid w:val="7D91019F"/>
     <w:multiLevelType w:val="hybridMultilevel"/>
     <w:tmpl w:val="A680FE0A"/>
@@ -23575,7 +24184,7 @@
       </w:rPr>
     </w:lvl>
   </w:abstractNum>
-  <w:abstractNum w:abstractNumId="68" w15:restartNumberingAfterBreak="0">
+  <w:abstractNum w:abstractNumId="71" w15:restartNumberingAfterBreak="0">
     <w:nsid w:val="7DB9757E"/>
     <w:multiLevelType w:val="hybridMultilevel"/>
     <w:tmpl w:val="7346AA00"/>
@@ -23695,103 +24304,103 @@
     <w:abstractNumId w:val="11"/>
   </w:num>
   <w:num w:numId="3" w16cid:durableId="1865627706">
-    <w:abstractNumId w:val="34"/>
+    <w:abstractNumId w:val="36"/>
   </w:num>
   <w:num w:numId="4" w16cid:durableId="1390956315">
     <w:abstractNumId w:val="10"/>
   </w:num>
   <w:num w:numId="5" w16cid:durableId="1245601542">
-    <w:abstractNumId w:val="19"/>
+    <w:abstractNumId w:val="21"/>
   </w:num>
   <w:num w:numId="6" w16cid:durableId="220093123">
-    <w:abstractNumId w:val="41"/>
+    <w:abstractNumId w:val="43"/>
   </w:num>
   <w:num w:numId="7" w16cid:durableId="2003386513">
-    <w:abstractNumId w:val="43"/>
+    <w:abstractNumId w:val="46"/>
   </w:num>
   <w:num w:numId="8" w16cid:durableId="1999188088">
-    <w:abstractNumId w:val="31"/>
+    <w:abstractNumId w:val="33"/>
   </w:num>
   <w:num w:numId="9" w16cid:durableId="1234316387">
     <w:abstractNumId w:val="8"/>
   </w:num>
   <w:num w:numId="10" w16cid:durableId="2071343241">
-    <w:abstractNumId w:val="24"/>
+    <w:abstractNumId w:val="26"/>
   </w:num>
   <w:num w:numId="11" w16cid:durableId="1195921827">
-    <w:abstractNumId w:val="20"/>
+    <w:abstractNumId w:val="22"/>
   </w:num>
   <w:num w:numId="12" w16cid:durableId="2014260599">
-    <w:abstractNumId w:val="54"/>
+    <w:abstractNumId w:val="57"/>
   </w:num>
   <w:num w:numId="13" w16cid:durableId="1747459236">
     <w:abstractNumId w:val="1"/>
   </w:num>
   <w:num w:numId="14" w16cid:durableId="2008482354">
-    <w:abstractNumId w:val="48"/>
+    <w:abstractNumId w:val="51"/>
   </w:num>
   <w:num w:numId="15" w16cid:durableId="786434464">
-    <w:abstractNumId w:val="51"/>
+    <w:abstractNumId w:val="54"/>
   </w:num>
   <w:num w:numId="16" w16cid:durableId="1956398411">
     <w:abstractNumId w:val="13"/>
   </w:num>
   <w:num w:numId="17" w16cid:durableId="300427645">
-    <w:abstractNumId w:val="42"/>
+    <w:abstractNumId w:val="45"/>
   </w:num>
   <w:num w:numId="18" w16cid:durableId="745108367">
-    <w:abstractNumId w:val="66"/>
+    <w:abstractNumId w:val="69"/>
   </w:num>
   <w:num w:numId="19" w16cid:durableId="1715888435">
-    <w:abstractNumId w:val="21"/>
+    <w:abstractNumId w:val="23"/>
   </w:num>
   <w:num w:numId="20" w16cid:durableId="1911425801">
-    <w:abstractNumId w:val="16"/>
+    <w:abstractNumId w:val="17"/>
   </w:num>
   <w:num w:numId="21" w16cid:durableId="853110461">
     <w:abstractNumId w:val="3"/>
   </w:num>
   <w:num w:numId="22" w16cid:durableId="2123718185">
-    <w:abstractNumId w:val="17"/>
+    <w:abstractNumId w:val="19"/>
   </w:num>
   <w:num w:numId="23" w16cid:durableId="925651109">
-    <w:abstractNumId w:val="15"/>
+    <w:abstractNumId w:val="16"/>
   </w:num>
   <w:num w:numId="24" w16cid:durableId="675613578">
-    <w:abstractNumId w:val="52"/>
+    <w:abstractNumId w:val="55"/>
   </w:num>
   <w:num w:numId="25" w16cid:durableId="1510019311">
-    <w:abstractNumId w:val="47"/>
+    <w:abstractNumId w:val="50"/>
   </w:num>
   <w:num w:numId="26" w16cid:durableId="1852142273">
-    <w:abstractNumId w:val="23"/>
+    <w:abstractNumId w:val="25"/>
   </w:num>
   <w:num w:numId="27" w16cid:durableId="593981767">
     <w:abstractNumId w:val="7"/>
   </w:num>
   <w:num w:numId="28" w16cid:durableId="971909672">
-    <w:abstractNumId w:val="67"/>
+    <w:abstractNumId w:val="70"/>
   </w:num>
   <w:num w:numId="29" w16cid:durableId="803430563">
-    <w:abstractNumId w:val="18"/>
+    <w:abstractNumId w:val="20"/>
   </w:num>
   <w:num w:numId="30" w16cid:durableId="985940148">
-    <w:abstractNumId w:val="59"/>
+    <w:abstractNumId w:val="62"/>
   </w:num>
   <w:num w:numId="31" w16cid:durableId="1007515533">
-    <w:abstractNumId w:val="36"/>
+    <w:abstractNumId w:val="38"/>
   </w:num>
   <w:num w:numId="32" w16cid:durableId="1823111350">
-    <w:abstractNumId w:val="35"/>
+    <w:abstractNumId w:val="37"/>
   </w:num>
   <w:num w:numId="33" w16cid:durableId="653294823">
     <w:abstractNumId w:val="5"/>
   </w:num>
   <w:num w:numId="34" w16cid:durableId="1575159933">
-    <w:abstractNumId w:val="45"/>
+    <w:abstractNumId w:val="48"/>
   </w:num>
   <w:num w:numId="35" w16cid:durableId="815534712">
-    <w:abstractNumId w:val="26"/>
+    <w:abstractNumId w:val="28"/>
   </w:num>
   <w:num w:numId="36" w16cid:durableId="880018401">
     <w:abstractNumId w:val="12"/>
@@ -23800,100 +24409,109 @@
     <w:abstractNumId w:val="14"/>
   </w:num>
   <w:num w:numId="38" w16cid:durableId="1009992202">
-    <w:abstractNumId w:val="27"/>
+    <w:abstractNumId w:val="29"/>
   </w:num>
   <w:num w:numId="39" w16cid:durableId="1571042112">
-    <w:abstractNumId w:val="50"/>
+    <w:abstractNumId w:val="53"/>
   </w:num>
   <w:num w:numId="40" w16cid:durableId="1140804227">
-    <w:abstractNumId w:val="46"/>
+    <w:abstractNumId w:val="49"/>
   </w:num>
   <w:num w:numId="41" w16cid:durableId="1972513887">
-    <w:abstractNumId w:val="55"/>
+    <w:abstractNumId w:val="58"/>
   </w:num>
   <w:num w:numId="42" w16cid:durableId="142475736">
-    <w:abstractNumId w:val="58"/>
+    <w:abstractNumId w:val="61"/>
   </w:num>
   <w:num w:numId="43" w16cid:durableId="46951499">
-    <w:abstractNumId w:val="39"/>
+    <w:abstractNumId w:val="41"/>
   </w:num>
   <w:num w:numId="44" w16cid:durableId="214900413">
-    <w:abstractNumId w:val="56"/>
+    <w:abstractNumId w:val="59"/>
   </w:num>
   <w:num w:numId="45" w16cid:durableId="1854225257">
-    <w:abstractNumId w:val="68"/>
+    <w:abstractNumId w:val="71"/>
   </w:num>
   <w:num w:numId="46" w16cid:durableId="1904096739">
     <w:abstractNumId w:val="4"/>
   </w:num>
   <w:num w:numId="47" w16cid:durableId="843395742">
-    <w:abstractNumId w:val="22"/>
+    <w:abstractNumId w:val="24"/>
   </w:num>
   <w:num w:numId="48" w16cid:durableId="1488135314">
-    <w:abstractNumId w:val="37"/>
+    <w:abstractNumId w:val="39"/>
   </w:num>
   <w:num w:numId="49" w16cid:durableId="784420836">
-    <w:abstractNumId w:val="28"/>
+    <w:abstractNumId w:val="30"/>
   </w:num>
   <w:num w:numId="50" w16cid:durableId="290206466">
     <w:abstractNumId w:val="2"/>
   </w:num>
   <w:num w:numId="51" w16cid:durableId="4014940">
-    <w:abstractNumId w:val="62"/>
+    <w:abstractNumId w:val="65"/>
   </w:num>
   <w:num w:numId="52" w16cid:durableId="2040158715">
-    <w:abstractNumId w:val="32"/>
+    <w:abstractNumId w:val="34"/>
   </w:num>
   <w:num w:numId="53" w16cid:durableId="1759055631">
-    <w:abstractNumId w:val="57"/>
+    <w:abstractNumId w:val="60"/>
   </w:num>
   <w:num w:numId="54" w16cid:durableId="911425748">
-    <w:abstractNumId w:val="38"/>
+    <w:abstractNumId w:val="40"/>
   </w:num>
   <w:num w:numId="55" w16cid:durableId="1449540968">
-    <w:abstractNumId w:val="60"/>
+    <w:abstractNumId w:val="63"/>
   </w:num>
   <w:num w:numId="56" w16cid:durableId="635530363">
-    <w:abstractNumId w:val="61"/>
+    <w:abstractNumId w:val="64"/>
   </w:num>
   <w:num w:numId="57" w16cid:durableId="1708528617">
-    <w:abstractNumId w:val="63"/>
+    <w:abstractNumId w:val="66"/>
   </w:num>
   <w:num w:numId="58" w16cid:durableId="1794323863">
     <w:abstractNumId w:val="9"/>
   </w:num>
   <w:num w:numId="59" w16cid:durableId="146828753">
-    <w:abstractNumId w:val="29"/>
+    <w:abstractNumId w:val="31"/>
   </w:num>
   <w:num w:numId="60" w16cid:durableId="1921793462">
-    <w:abstractNumId w:val="25"/>
+    <w:abstractNumId w:val="27"/>
   </w:num>
   <w:num w:numId="61" w16cid:durableId="1087314253">
-    <w:abstractNumId w:val="53"/>
+    <w:abstractNumId w:val="56"/>
   </w:num>
   <w:num w:numId="62" w16cid:durableId="30420295">
-    <w:abstractNumId w:val="40"/>
+    <w:abstractNumId w:val="42"/>
   </w:num>
   <w:num w:numId="63" w16cid:durableId="839465525">
-    <w:abstractNumId w:val="33"/>
+    <w:abstractNumId w:val="35"/>
   </w:num>
   <w:num w:numId="64" w16cid:durableId="980689721">
     <w:abstractNumId w:val="0"/>
   </w:num>
   <w:num w:numId="65" w16cid:durableId="1805809838">
-    <w:abstractNumId w:val="65"/>
+    <w:abstractNumId w:val="68"/>
   </w:num>
   <w:num w:numId="66" w16cid:durableId="505752489">
-    <w:abstractNumId w:val="30"/>
+    <w:abstractNumId w:val="32"/>
   </w:num>
   <w:num w:numId="67" w16cid:durableId="1146632456">
-    <w:abstractNumId w:val="44"/>
+    <w:abstractNumId w:val="47"/>
   </w:num>
   <w:num w:numId="68" w16cid:durableId="8218233">
-    <w:abstractNumId w:val="64"/>
+    <w:abstractNumId w:val="67"/>
   </w:num>
   <w:num w:numId="69" w16cid:durableId="1313020267">
-    <w:abstractNumId w:val="49"/>
+    <w:abstractNumId w:val="52"/>
+  </w:num>
+  <w:num w:numId="70" w16cid:durableId="1653437921">
+    <w:abstractNumId w:val="15"/>
+  </w:num>
+  <w:num w:numId="71" w16cid:durableId="120343026">
+    <w:abstractNumId w:val="18"/>
+  </w:num>
+  <w:num w:numId="72" w16cid:durableId="2034842162">
+    <w:abstractNumId w:val="44"/>
   </w:num>
 </w:numbering>
 </file>

</xml_diff>

<commit_message>
complted implementation til oops
</commit_message>
<xml_diff>
--- a/Java/Java.docx
+++ b/Java/Java.docx
@@ -1054,7 +1054,27 @@
           <w:sz w:val="28"/>
           <w:szCs w:val="28"/>
         </w:rPr>
-        <w:t>JDK(Java Development Kit)</w:t>
+        <w:t>JDK</w:t>
+      </w:r>
+      <w:r>
+        <w:rPr>
+          <w:rFonts w:ascii="Abadi" w:hAnsi="Abadi"/>
+          <w:b/>
+          <w:bCs/>
+          <w:sz w:val="28"/>
+          <w:szCs w:val="28"/>
+        </w:rPr>
+        <w:t xml:space="preserve"> </w:t>
+      </w:r>
+      <w:r>
+        <w:rPr>
+          <w:rFonts w:ascii="Abadi" w:hAnsi="Abadi"/>
+          <w:b/>
+          <w:bCs/>
+          <w:sz w:val="28"/>
+          <w:szCs w:val="28"/>
+        </w:rPr>
+        <w:t>(Java Development Kit)</w:t>
       </w:r>
     </w:p>
     <w:p>
@@ -3075,85 +3095,229 @@
     <w:p>
       <w:pPr>
         <w:rPr>
-          <w:rFonts w:ascii="Abadi" w:hAnsi="Abadi"/>
-          <w:b/>
-          <w:bCs/>
-          <w:sz w:val="28"/>
-          <w:szCs w:val="28"/>
-        </w:rPr>
-      </w:pPr>
-      <w:hyperlink r:id="rId9" w:history="1">
-        <w:r>
-          <w:rPr>
-            <w:rStyle w:val="Hyperlink"/>
-            <w:rFonts w:ascii="Abadi" w:hAnsi="Abadi"/>
-            <w:b/>
-            <w:bCs/>
-            <w:sz w:val="28"/>
-            <w:szCs w:val="28"/>
-          </w:rPr>
-          <w:t>How to Download and Install Java for 64-bit machine?</w:t>
-        </w:r>
-      </w:hyperlink>
-    </w:p>
-    <w:p>
-      <w:pPr>
-        <w:rPr>
-          <w:rFonts w:ascii="Abadi" w:hAnsi="Abadi"/>
-          <w:b/>
-          <w:bCs/>
-          <w:sz w:val="28"/>
-          <w:szCs w:val="28"/>
-        </w:rPr>
-      </w:pPr>
-      <w:hyperlink r:id="rId10" w:history="1">
-        <w:r>
-          <w:rPr>
-            <w:rStyle w:val="Hyperlink"/>
-            <w:rFonts w:ascii="Abadi" w:hAnsi="Abadi"/>
-            <w:b/>
-            <w:bCs/>
-            <w:sz w:val="28"/>
-            <w:szCs w:val="28"/>
-          </w:rPr>
-          <w:t>Setting up the environment in Java</w:t>
-        </w:r>
-      </w:hyperlink>
-    </w:p>
-    <w:p>
-      <w:pPr>
-        <w:rPr>
-          <w:rFonts w:ascii="Abadi" w:hAnsi="Abadi"/>
-          <w:b/>
-          <w:bCs/>
-          <w:sz w:val="28"/>
-          <w:szCs w:val="28"/>
-        </w:rPr>
-      </w:pPr>
-      <w:hyperlink r:id="rId11" w:history="1">
-        <w:r>
-          <w:rPr>
-            <w:rStyle w:val="Hyperlink"/>
-            <w:rFonts w:ascii="Abadi" w:hAnsi="Abadi"/>
-            <w:b/>
-            <w:bCs/>
-            <w:sz w:val="28"/>
-            <w:szCs w:val="28"/>
-          </w:rPr>
-          <w:t>How to Download and Install Eclipse on Windows?</w:t>
-        </w:r>
-      </w:hyperlink>
-    </w:p>
-    <w:p>
-      <w:pPr>
-        <w:rPr>
-          <w:rFonts w:ascii="Abadi" w:hAnsi="Abadi"/>
-          <w:b/>
-          <w:bCs/>
-          <w:sz w:val="28"/>
-          <w:szCs w:val="28"/>
-        </w:rPr>
-      </w:pPr>
+          <w:rStyle w:val="Hyperlink"/>
+          <w:rFonts w:ascii="Abadi" w:hAnsi="Abadi"/>
+          <w:b/>
+          <w:bCs/>
+          <w:sz w:val="28"/>
+          <w:szCs w:val="28"/>
+        </w:rPr>
+      </w:pPr>
+      <w:r>
+        <w:rPr>
+          <w:rFonts w:ascii="Abadi" w:hAnsi="Abadi"/>
+          <w:b/>
+          <w:bCs/>
+          <w:sz w:val="28"/>
+          <w:szCs w:val="28"/>
+        </w:rPr>
+        <w:fldChar w:fldCharType="begin"/>
+      </w:r>
+      <w:r>
+        <w:rPr>
+          <w:rFonts w:ascii="Abadi" w:hAnsi="Abadi"/>
+          <w:b/>
+          <w:bCs/>
+          <w:sz w:val="28"/>
+          <w:szCs w:val="28"/>
+        </w:rPr>
+        <w:instrText>HYPERLINK "https://www.geeksforgeeks.org/how-to-download-and-install-java-for-64-bit-machine/?ref=lbp" \o "Download and Install Java"</w:instrText>
+      </w:r>
+      <w:r>
+        <w:rPr>
+          <w:rFonts w:ascii="Abadi" w:hAnsi="Abadi"/>
+          <w:b/>
+          <w:bCs/>
+          <w:sz w:val="28"/>
+          <w:szCs w:val="28"/>
+        </w:rPr>
+      </w:r>
+      <w:r>
+        <w:rPr>
+          <w:rFonts w:ascii="Abadi" w:hAnsi="Abadi"/>
+          <w:b/>
+          <w:bCs/>
+          <w:sz w:val="28"/>
+          <w:szCs w:val="28"/>
+        </w:rPr>
+        <w:fldChar w:fldCharType="separate"/>
+      </w:r>
+      <w:r>
+        <w:rPr>
+          <w:rStyle w:val="Hyperlink"/>
+          <w:rFonts w:ascii="Abadi" w:hAnsi="Abadi"/>
+          <w:b/>
+          <w:bCs/>
+          <w:sz w:val="28"/>
+          <w:szCs w:val="28"/>
+        </w:rPr>
+        <w:t>How to Download and Install Java for 64-bit machine?</w:t>
+      </w:r>
+    </w:p>
+    <w:p>
+      <w:pPr>
+        <w:rPr>
+          <w:rStyle w:val="Hyperlink"/>
+          <w:rFonts w:ascii="Abadi" w:hAnsi="Abadi"/>
+          <w:b/>
+          <w:bCs/>
+          <w:sz w:val="28"/>
+          <w:szCs w:val="28"/>
+        </w:rPr>
+      </w:pPr>
+      <w:r>
+        <w:rPr>
+          <w:rFonts w:ascii="Abadi" w:hAnsi="Abadi"/>
+          <w:b/>
+          <w:bCs/>
+          <w:sz w:val="28"/>
+          <w:szCs w:val="28"/>
+        </w:rPr>
+        <w:fldChar w:fldCharType="end"/>
+      </w:r>
+      <w:r>
+        <w:rPr>
+          <w:rFonts w:ascii="Abadi" w:hAnsi="Abadi"/>
+          <w:b/>
+          <w:bCs/>
+          <w:sz w:val="28"/>
+          <w:szCs w:val="28"/>
+        </w:rPr>
+        <w:fldChar w:fldCharType="begin"/>
+      </w:r>
+      <w:r>
+        <w:rPr>
+          <w:rFonts w:ascii="Abadi" w:hAnsi="Abadi"/>
+          <w:b/>
+          <w:bCs/>
+          <w:sz w:val="28"/>
+          <w:szCs w:val="28"/>
+        </w:rPr>
+        <w:instrText>HYPERLINK "https://www.geeksforgeeks.org/setting-environment-java/?ref=lbp" \o "Set Up Environment for Java"</w:instrText>
+      </w:r>
+      <w:r>
+        <w:rPr>
+          <w:rFonts w:ascii="Abadi" w:hAnsi="Abadi"/>
+          <w:b/>
+          <w:bCs/>
+          <w:sz w:val="28"/>
+          <w:szCs w:val="28"/>
+        </w:rPr>
+      </w:r>
+      <w:r>
+        <w:rPr>
+          <w:rFonts w:ascii="Abadi" w:hAnsi="Abadi"/>
+          <w:b/>
+          <w:bCs/>
+          <w:sz w:val="28"/>
+          <w:szCs w:val="28"/>
+        </w:rPr>
+        <w:fldChar w:fldCharType="separate"/>
+      </w:r>
+      <w:r>
+        <w:rPr>
+          <w:rStyle w:val="Hyperlink"/>
+          <w:rFonts w:ascii="Abadi" w:hAnsi="Abadi"/>
+          <w:b/>
+          <w:bCs/>
+          <w:sz w:val="28"/>
+          <w:szCs w:val="28"/>
+        </w:rPr>
+        <w:t>Setting up the environment in Java</w:t>
+      </w:r>
+    </w:p>
+    <w:p>
+      <w:pPr>
+        <w:rPr>
+          <w:rStyle w:val="Hyperlink"/>
+          <w:rFonts w:ascii="Abadi" w:hAnsi="Abadi"/>
+          <w:b/>
+          <w:bCs/>
+          <w:sz w:val="28"/>
+          <w:szCs w:val="28"/>
+        </w:rPr>
+      </w:pPr>
+      <w:r>
+        <w:rPr>
+          <w:rFonts w:ascii="Abadi" w:hAnsi="Abadi"/>
+          <w:b/>
+          <w:bCs/>
+          <w:sz w:val="28"/>
+          <w:szCs w:val="28"/>
+        </w:rPr>
+        <w:fldChar w:fldCharType="end"/>
+      </w:r>
+      <w:r>
+        <w:rPr>
+          <w:rFonts w:ascii="Abadi" w:hAnsi="Abadi"/>
+          <w:b/>
+          <w:bCs/>
+          <w:sz w:val="28"/>
+          <w:szCs w:val="28"/>
+        </w:rPr>
+        <w:fldChar w:fldCharType="begin"/>
+      </w:r>
+      <w:r>
+        <w:rPr>
+          <w:rFonts w:ascii="Abadi" w:hAnsi="Abadi"/>
+          <w:b/>
+          <w:bCs/>
+          <w:sz w:val="28"/>
+          <w:szCs w:val="28"/>
+        </w:rPr>
+        <w:instrText>HYPERLINK "https://www.geeksforgeeks.org/how-to-download-and-install-eclipse-on-windows/?ref=lbp" \o "Download and Install Eclipse IDE"</w:instrText>
+      </w:r>
+      <w:r>
+        <w:rPr>
+          <w:rFonts w:ascii="Abadi" w:hAnsi="Abadi"/>
+          <w:b/>
+          <w:bCs/>
+          <w:sz w:val="28"/>
+          <w:szCs w:val="28"/>
+        </w:rPr>
+      </w:r>
+      <w:r>
+        <w:rPr>
+          <w:rFonts w:ascii="Abadi" w:hAnsi="Abadi"/>
+          <w:b/>
+          <w:bCs/>
+          <w:sz w:val="28"/>
+          <w:szCs w:val="28"/>
+        </w:rPr>
+        <w:fldChar w:fldCharType="separate"/>
+      </w:r>
+      <w:r>
+        <w:rPr>
+          <w:rStyle w:val="Hyperlink"/>
+          <w:rFonts w:ascii="Abadi" w:hAnsi="Abadi"/>
+          <w:b/>
+          <w:bCs/>
+          <w:sz w:val="28"/>
+          <w:szCs w:val="28"/>
+        </w:rPr>
+        <w:t>How to Download and Install Eclipse on Windows?</w:t>
+      </w:r>
+    </w:p>
+    <w:p>
+      <w:pPr>
+        <w:rPr>
+          <w:rFonts w:ascii="Abadi" w:hAnsi="Abadi"/>
+          <w:b/>
+          <w:bCs/>
+          <w:sz w:val="28"/>
+          <w:szCs w:val="28"/>
+        </w:rPr>
+      </w:pPr>
+      <w:r>
+        <w:rPr>
+          <w:rFonts w:ascii="Abadi" w:hAnsi="Abadi"/>
+          <w:b/>
+          <w:bCs/>
+          <w:sz w:val="28"/>
+          <w:szCs w:val="28"/>
+        </w:rPr>
+        <w:fldChar w:fldCharType="end"/>
+      </w:r>
     </w:p>
     <w:p>
       <w:pPr>
@@ -3344,7 +3508,7 @@
         </w:rPr>
         <w:t xml:space="preserve">In Java, the </w:t>
       </w:r>
-      <w:hyperlink r:id="rId12" w:history="1">
+      <w:hyperlink r:id="rId9" w:tooltip="Java Code to Demonstrate Primitive Data Types" w:history="1">
         <w:r>
           <w:rPr>
             <w:rStyle w:val="Hyperlink"/>
@@ -3387,18 +3551,7 @@
             <w:sz w:val="28"/>
             <w:szCs w:val="28"/>
           </w:rPr>
-          <w:t>a</w:t>
-        </w:r>
-        <w:r>
-          <w:rPr>
-            <w:rStyle w:val="Hyperlink"/>
-            <w:rFonts w:ascii="Abadi" w:hAnsi="Abadi"/>
-            <w:b/>
-            <w:bCs/>
-            <w:sz w:val="28"/>
-            <w:szCs w:val="28"/>
-          </w:rPr>
-          <w:t xml:space="preserve">ta </w:t>
+          <w:t xml:space="preserve">ata </w:t>
         </w:r>
         <w:r>
           <w:rPr>
@@ -4045,14 +4198,19 @@
           <w:szCs w:val="28"/>
         </w:rPr>
       </w:pPr>
-      <w:r>
-        <w:rPr>
-          <w:rFonts w:ascii="Abadi" w:hAnsi="Abadi"/>
-          <w:sz w:val="28"/>
-          <w:szCs w:val="28"/>
-        </w:rPr>
-        <w:t>Non-Primitive Data Types</w:t>
-      </w:r>
+      <w:hyperlink r:id="rId10" w:tooltip="Java code to Demonstrate Non-Primitive Data Types" w:history="1">
+        <w:r>
+          <w:rPr>
+            <w:rStyle w:val="Hyperlink"/>
+            <w:rFonts w:ascii="Abadi" w:hAnsi="Abadi"/>
+            <w:b/>
+            <w:bCs/>
+            <w:sz w:val="28"/>
+            <w:szCs w:val="28"/>
+          </w:rPr>
+          <w:t>Non-Primitive Data Types</w:t>
+        </w:r>
+      </w:hyperlink>
       <w:r>
         <w:rPr>
           <w:rFonts w:ascii="Abadi" w:hAnsi="Abadi"/>
@@ -4162,7 +4320,7 @@
     </w:p>
     <w:p>
       <w:pPr>
-        <w:ind w:left="360" w:firstLine="720"/>
+        <w:ind w:firstLine="360"/>
         <w:rPr>
           <w:rFonts w:ascii="Abadi" w:hAnsi="Abadi"/>
           <w:b/>
@@ -4187,7 +4345,7 @@
         <w:pStyle w:val="ListParagraph"/>
         <w:numPr>
           <w:ilvl w:val="0"/>
-          <w:numId w:val="72"/>
+          <w:numId w:val="74"/>
         </w:numPr>
         <w:rPr>
           <w:rFonts w:ascii="Abadi" w:hAnsi="Abadi"/>
@@ -4219,35 +4377,17 @@
           <w:sz w:val="28"/>
           <w:szCs w:val="28"/>
         </w:rPr>
-        <w:t xml:space="preserve"> where all elements are arranged sequentially. It is a collection of elements of </w:t>
-      </w:r>
-      <w:r>
-        <w:rPr>
-          <w:rFonts w:ascii="Abadi" w:hAnsi="Abadi"/>
-          <w:sz w:val="28"/>
-          <w:szCs w:val="28"/>
-        </w:rPr>
-        <w:t xml:space="preserve">the </w:t>
-      </w:r>
-      <w:r>
-        <w:rPr>
-          <w:rFonts w:ascii="Abadi" w:hAnsi="Abadi"/>
-          <w:b/>
-          <w:bCs/>
-          <w:sz w:val="28"/>
-          <w:szCs w:val="28"/>
-        </w:rPr>
-        <w:t>same</w:t>
-      </w:r>
-      <w:r>
-        <w:rPr>
-          <w:rFonts w:ascii="Abadi" w:hAnsi="Abadi"/>
-          <w:b/>
-          <w:bCs/>
-          <w:sz w:val="28"/>
-          <w:szCs w:val="28"/>
-        </w:rPr>
-        <w:t xml:space="preserve"> data type</w:t>
+        <w:t xml:space="preserve"> where all elements are arranged sequentially. It is a collection of elements of the </w:t>
+      </w:r>
+      <w:r>
+        <w:rPr>
+          <w:rFonts w:ascii="Abadi" w:hAnsi="Abadi"/>
+          <w:b/>
+          <w:bCs/>
+          <w:sz w:val="28"/>
+          <w:szCs w:val="28"/>
+        </w:rPr>
+        <w:t>same data type</w:t>
       </w:r>
       <w:r>
         <w:rPr>
@@ -4260,15 +4400,22 @@
     </w:p>
     <w:p>
       <w:pPr>
-        <w:ind w:left="1080"/>
-        <w:rPr>
-          <w:rFonts w:ascii="Abadi" w:hAnsi="Abadi"/>
-          <w:b/>
-          <w:bCs/>
-          <w:sz w:val="28"/>
-          <w:szCs w:val="28"/>
-        </w:rPr>
-      </w:pPr>
+        <w:rPr>
+          <w:rFonts w:ascii="Abadi" w:hAnsi="Abadi"/>
+          <w:sz w:val="28"/>
+          <w:szCs w:val="28"/>
+        </w:rPr>
+      </w:pPr>
+      <w:r>
+        <w:rPr>
+          <w:rFonts w:ascii="Abadi" w:hAnsi="Abadi"/>
+          <w:b/>
+          <w:bCs/>
+          <w:sz w:val="28"/>
+          <w:szCs w:val="28"/>
+        </w:rPr>
+        <w:t xml:space="preserve">    </w:t>
+      </w:r>
       <w:r>
         <w:rPr>
           <w:rFonts w:ascii="Abadi" w:hAnsi="Abadi"/>
@@ -5074,7 +5221,17 @@
           <w:sz w:val="28"/>
           <w:szCs w:val="28"/>
         </w:rPr>
-        <w:t>purpose,</w:t>
+        <w:t>purposes</w:t>
+      </w:r>
+      <w:r>
+        <w:rPr>
+          <w:rFonts w:ascii="Abadi" w:hAnsi="Abadi"/>
+          <w:b/>
+          <w:bCs/>
+          <w:sz w:val="28"/>
+          <w:szCs w:val="28"/>
+        </w:rPr>
+        <w:t>,</w:t>
       </w:r>
       <w:r>
         <w:rPr>
@@ -5650,7 +5807,15 @@
         </w:rPr>
         <w:t xml:space="preserve">Refer this link for all keywords: </w:t>
       </w:r>
-      <w:hyperlink r:id="rId13" w:anchor=":~:text=In%20the%20Java%20programming%20language,predefined%20meaning%20in%20the%20language." w:history="1">
+      <w:r>
+        <w:rPr>
+          <w:rFonts w:ascii="Abadi" w:hAnsi="Abadi"/>
+          <w:sz w:val="28"/>
+          <w:szCs w:val="28"/>
+        </w:rPr>
+        <w:t xml:space="preserve"> </w:t>
+      </w:r>
+      <w:hyperlink r:id="rId11" w:anchor=":~:text=In%20the%20Java%20programming%20language,predefined%20meaning%20in%20the%20language." w:tooltip="View All Keywords in Java" w:history="1">
         <w:r>
           <w:rPr>
             <w:rStyle w:val="Hyperlink"/>
@@ -6021,7 +6186,25 @@
           <w:sz w:val="28"/>
           <w:szCs w:val="28"/>
         </w:rPr>
-        <w:t xml:space="preserve">A Wrapper class in Java is a class whose object wraps or contains primitive data types. When we create an object to a wrapper class, it contains a field </w:t>
+        <w:t xml:space="preserve">A Wrapper class in Java is a class whose object wraps or </w:t>
+      </w:r>
+      <w:r>
+        <w:rPr>
+          <w:rFonts w:ascii="Abadi" w:hAnsi="Abadi"/>
+          <w:b/>
+          <w:bCs/>
+          <w:sz w:val="28"/>
+          <w:szCs w:val="28"/>
+        </w:rPr>
+        <w:t>contains primitive data types</w:t>
+      </w:r>
+      <w:r>
+        <w:rPr>
+          <w:rFonts w:ascii="Abadi" w:hAnsi="Abadi"/>
+          <w:sz w:val="28"/>
+          <w:szCs w:val="28"/>
+        </w:rPr>
+        <w:t xml:space="preserve">. When we create an object to a wrapper class, it contains a field </w:t>
       </w:r>
       <w:r>
         <w:rPr>
@@ -6280,7 +6463,15 @@
           <w:sz w:val="28"/>
           <w:szCs w:val="28"/>
         </w:rPr>
-        <w:t>The process of converting an object of a wrapper class to its corresponding primitive data type is called as</w:t>
+        <w:t xml:space="preserve">The process of converting an object of a wrapper class to its corresponding primitive data type is </w:t>
+      </w:r>
+      <w:r>
+        <w:rPr>
+          <w:rFonts w:ascii="Abadi" w:hAnsi="Abadi"/>
+          <w:sz w:val="28"/>
+          <w:szCs w:val="28"/>
+        </w:rPr>
+        <w:t>called</w:t>
       </w:r>
       <w:r>
         <w:rPr>
@@ -6366,7 +6557,6 @@
           <w:szCs w:val="28"/>
         </w:rPr>
       </w:pPr>
-      <w:proofErr w:type="spellStart"/>
       <w:r>
         <w:rPr>
           <w:rFonts w:ascii="Abadi" w:hAnsi="Abadi"/>
@@ -6376,265 +6566,6 @@
           <w:szCs w:val="28"/>
           <w:highlight w:val="yellow"/>
         </w:rPr>
-        <w:t>BufferedReader</w:t>
-      </w:r>
-      <w:proofErr w:type="spellEnd"/>
-      <w:r>
-        <w:rPr>
-          <w:rFonts w:ascii="Abadi" w:hAnsi="Abadi"/>
-          <w:b/>
-          <w:bCs/>
-          <w:sz w:val="28"/>
-          <w:szCs w:val="28"/>
-          <w:highlight w:val="yellow"/>
-        </w:rPr>
-        <w:t xml:space="preserve"> Class</w:t>
-      </w:r>
-      <w:r>
-        <w:rPr>
-          <w:rFonts w:ascii="Abadi" w:hAnsi="Abadi"/>
-          <w:b/>
-          <w:bCs/>
-          <w:sz w:val="28"/>
-          <w:szCs w:val="28"/>
-        </w:rPr>
-        <w:t xml:space="preserve"> </w:t>
-      </w:r>
-    </w:p>
-    <w:p>
-      <w:pPr>
-        <w:pStyle w:val="ListParagraph"/>
-        <w:numPr>
-          <w:ilvl w:val="0"/>
-          <w:numId w:val="28"/>
-        </w:numPr>
-        <w:rPr>
-          <w:rFonts w:ascii="Abadi" w:hAnsi="Abadi"/>
-          <w:sz w:val="28"/>
-          <w:szCs w:val="28"/>
-        </w:rPr>
-      </w:pPr>
-      <w:r>
-        <w:rPr>
-          <w:rFonts w:ascii="Abadi" w:hAnsi="Abadi"/>
-          <w:sz w:val="28"/>
-          <w:szCs w:val="28"/>
-        </w:rPr>
-        <w:t xml:space="preserve">It is a simple class that is used to read a sequence of characters. It has a simple function read that reads a character, another read which reads an array of characters, and a </w:t>
-      </w:r>
-      <w:proofErr w:type="spellStart"/>
-      <w:r>
-        <w:rPr>
-          <w:rFonts w:ascii="Abadi" w:hAnsi="Abadi"/>
-          <w:b/>
-          <w:bCs/>
-          <w:sz w:val="28"/>
-          <w:szCs w:val="28"/>
-        </w:rPr>
-        <w:t>readLine</w:t>
-      </w:r>
-      <w:proofErr w:type="spellEnd"/>
-      <w:r>
-        <w:rPr>
-          <w:rFonts w:ascii="Abadi" w:hAnsi="Abadi"/>
-          <w:sz w:val="28"/>
-          <w:szCs w:val="28"/>
-        </w:rPr>
-        <w:t>() function which reads a line.</w:t>
-      </w:r>
-    </w:p>
-    <w:p>
-      <w:pPr>
-        <w:pStyle w:val="ListParagraph"/>
-        <w:numPr>
-          <w:ilvl w:val="0"/>
-          <w:numId w:val="28"/>
-        </w:numPr>
-        <w:rPr>
-          <w:rFonts w:ascii="Abadi" w:hAnsi="Abadi"/>
-          <w:sz w:val="28"/>
-          <w:szCs w:val="28"/>
-        </w:rPr>
-      </w:pPr>
-      <w:proofErr w:type="spellStart"/>
-      <w:r>
-        <w:rPr>
-          <w:rFonts w:ascii="Abadi" w:hAnsi="Abadi"/>
-          <w:b/>
-          <w:bCs/>
-          <w:sz w:val="28"/>
-          <w:szCs w:val="28"/>
-        </w:rPr>
-        <w:t>InputStreamReader</w:t>
-      </w:r>
-      <w:proofErr w:type="spellEnd"/>
-      <w:r>
-        <w:rPr>
-          <w:rFonts w:ascii="Abadi" w:hAnsi="Abadi"/>
-          <w:sz w:val="28"/>
-          <w:szCs w:val="28"/>
-        </w:rPr>
-        <w:t xml:space="preserve">() is a function that converts the input stream of bytes into a stream of characters so that it can be read as </w:t>
-      </w:r>
-      <w:proofErr w:type="spellStart"/>
-      <w:r>
-        <w:rPr>
-          <w:rFonts w:ascii="Abadi" w:hAnsi="Abadi"/>
-          <w:sz w:val="28"/>
-          <w:szCs w:val="28"/>
-        </w:rPr>
-        <w:t>BufferedReader</w:t>
-      </w:r>
-      <w:proofErr w:type="spellEnd"/>
-      <w:r>
-        <w:rPr>
-          <w:rFonts w:ascii="Abadi" w:hAnsi="Abadi"/>
-          <w:sz w:val="28"/>
-          <w:szCs w:val="28"/>
-        </w:rPr>
-        <w:t xml:space="preserve"> </w:t>
-      </w:r>
-      <w:r>
-        <w:rPr>
-          <w:rFonts w:ascii="Abadi" w:hAnsi="Abadi"/>
-          <w:sz w:val="28"/>
-          <w:szCs w:val="28"/>
-        </w:rPr>
-        <w:t xml:space="preserve">which </w:t>
-      </w:r>
-      <w:r>
-        <w:rPr>
-          <w:rFonts w:ascii="Abadi" w:hAnsi="Abadi"/>
-          <w:sz w:val="28"/>
-          <w:szCs w:val="28"/>
-        </w:rPr>
-        <w:t xml:space="preserve">expects a stream of characters. </w:t>
-      </w:r>
-      <w:proofErr w:type="spellStart"/>
-      <w:r>
-        <w:rPr>
-          <w:rFonts w:ascii="Abadi" w:hAnsi="Abadi"/>
-          <w:sz w:val="28"/>
-          <w:szCs w:val="28"/>
-        </w:rPr>
-        <w:t>BufferedReader</w:t>
-      </w:r>
-      <w:proofErr w:type="spellEnd"/>
-      <w:r>
-        <w:rPr>
-          <w:rFonts w:ascii="Abadi" w:hAnsi="Abadi"/>
-          <w:sz w:val="28"/>
-          <w:szCs w:val="28"/>
-        </w:rPr>
-        <w:t xml:space="preserve"> can throw checked Exceptions.</w:t>
-      </w:r>
-    </w:p>
-    <w:p>
-      <w:pPr>
-        <w:rPr>
-          <w:rFonts w:ascii="Abadi" w:hAnsi="Abadi"/>
-          <w:b/>
-          <w:bCs/>
-          <w:i/>
-          <w:iCs/>
-          <w:sz w:val="28"/>
-          <w:szCs w:val="28"/>
-        </w:rPr>
-      </w:pPr>
-      <w:r>
-        <w:rPr>
-          <w:rFonts w:ascii="Abadi" w:hAnsi="Abadi"/>
-          <w:b/>
-          <w:bCs/>
-          <w:i/>
-          <w:iCs/>
-          <w:sz w:val="28"/>
-          <w:szCs w:val="28"/>
-        </w:rPr>
-        <w:t>Example:</w:t>
-      </w:r>
-    </w:p>
-    <w:p>
-      <w:pPr>
-        <w:rPr>
-          <w:rFonts w:ascii="Abadi" w:hAnsi="Abadi"/>
-          <w:sz w:val="28"/>
-          <w:szCs w:val="28"/>
-        </w:rPr>
-      </w:pPr>
-      <w:r>
-        <w:rPr>
-          <w:rFonts w:ascii="Abadi" w:hAnsi="Abadi"/>
-          <w:noProof/>
-          <w:sz w:val="28"/>
-          <w:szCs w:val="28"/>
-        </w:rPr>
-        <w:drawing>
-          <wp:inline distT="0" distB="0" distL="0" distR="0" wp14:anchorId="1191964D" wp14:editId="12F91533">
-            <wp:extent cx="4848902" cy="1971950"/>
-            <wp:effectExtent l="0" t="0" r="8890" b="9525"/>
-            <wp:docPr id="1773212439" name="Picture 1" descr="A screen shot of a computer code&#10;&#10;Description automatically generated"/>
-            <wp:cNvGraphicFramePr>
-              <a:graphicFrameLocks xmlns:a="http://schemas.openxmlformats.org/drawingml/2006/main" noChangeAspect="1"/>
-            </wp:cNvGraphicFramePr>
-            <a:graphic xmlns:a="http://schemas.openxmlformats.org/drawingml/2006/main">
-              <a:graphicData uri="http://schemas.openxmlformats.org/drawingml/2006/picture">
-                <pic:pic xmlns:pic="http://schemas.openxmlformats.org/drawingml/2006/picture">
-                  <pic:nvPicPr>
-                    <pic:cNvPr id="1773212439" name="Picture 1" descr="A screen shot of a computer code&#10;&#10;Description automatically generated"/>
-                    <pic:cNvPicPr/>
-                  </pic:nvPicPr>
-                  <pic:blipFill>
-                    <a:blip r:embed="rId14"/>
-                    <a:stretch>
-                      <a:fillRect/>
-                    </a:stretch>
-                  </pic:blipFill>
-                  <pic:spPr>
-                    <a:xfrm>
-                      <a:off x="0" y="0"/>
-                      <a:ext cx="4848902" cy="1971950"/>
-                    </a:xfrm>
-                    <a:prstGeom prst="rect">
-                      <a:avLst/>
-                    </a:prstGeom>
-                  </pic:spPr>
-                </pic:pic>
-              </a:graphicData>
-            </a:graphic>
-          </wp:inline>
-        </w:drawing>
-      </w:r>
-    </w:p>
-    <w:p>
-      <w:pPr>
-        <w:rPr>
-          <w:rFonts w:ascii="Abadi" w:hAnsi="Abadi"/>
-          <w:sz w:val="28"/>
-          <w:szCs w:val="28"/>
-        </w:rPr>
-      </w:pPr>
-    </w:p>
-    <w:p>
-      <w:pPr>
-        <w:rPr>
-          <w:rFonts w:ascii="Abadi" w:hAnsi="Abadi"/>
-          <w:b/>
-          <w:bCs/>
-          <w:sz w:val="28"/>
-          <w:szCs w:val="28"/>
-        </w:rPr>
-      </w:pPr>
-      <w:r>
-        <w:rPr>
-          <w:rFonts w:ascii="Abadi" w:hAnsi="Abadi"/>
-          <w:b/>
-          <w:bCs/>
-          <w:sz w:val="28"/>
-          <w:szCs w:val="28"/>
-          <w:highlight w:val="yellow"/>
-        </w:rPr>
-        <w:lastRenderedPageBreak/>
         <w:t xml:space="preserve">Output Formatting using </w:t>
       </w:r>
       <w:proofErr w:type="spellStart"/>
@@ -6802,8 +6733,8 @@
           <w:szCs w:val="28"/>
         </w:rPr>
         <w:drawing>
-          <wp:inline distT="0" distB="0" distL="0" distR="0" wp14:anchorId="12DEF727" wp14:editId="0EBC5C3A">
-            <wp:extent cx="5039428" cy="2419688"/>
+          <wp:inline distT="0" distB="0" distL="0" distR="0" wp14:anchorId="12DEF727" wp14:editId="7432835A">
+            <wp:extent cx="5038724" cy="2143125"/>
             <wp:effectExtent l="0" t="0" r="0" b="0"/>
             <wp:docPr id="1935577087" name="Picture 1"/>
             <wp:cNvGraphicFramePr>
@@ -6817,7 +6748,7 @@
                     <pic:cNvPicPr/>
                   </pic:nvPicPr>
                   <pic:blipFill>
-                    <a:blip r:embed="rId15"/>
+                    <a:blip r:embed="rId12"/>
                     <a:stretch>
                       <a:fillRect/>
                     </a:stretch>
@@ -6825,7 +6756,7 @@
                   <pic:spPr>
                     <a:xfrm>
                       <a:off x="0" y="0"/>
-                      <a:ext cx="5039428" cy="2419688"/>
+                      <a:ext cx="5057850" cy="2151260"/>
                     </a:xfrm>
                     <a:prstGeom prst="rect">
                       <a:avLst/>
@@ -6902,7 +6833,7 @@
                     <pic:cNvPicPr/>
                   </pic:nvPicPr>
                   <pic:blipFill>
-                    <a:blip r:embed="rId16"/>
+                    <a:blip r:embed="rId13"/>
                     <a:stretch>
                       <a:fillRect/>
                     </a:stretch>
@@ -6943,6 +6874,200 @@
           <w:szCs w:val="28"/>
           <w:highlight w:val="yellow"/>
         </w:rPr>
+        <w:lastRenderedPageBreak/>
+        <w:t>BufferedReader</w:t>
+      </w:r>
+      <w:proofErr w:type="spellEnd"/>
+      <w:r>
+        <w:rPr>
+          <w:rFonts w:ascii="Abadi" w:hAnsi="Abadi"/>
+          <w:b/>
+          <w:bCs/>
+          <w:sz w:val="28"/>
+          <w:szCs w:val="28"/>
+          <w:highlight w:val="yellow"/>
+        </w:rPr>
+        <w:t xml:space="preserve"> Class</w:t>
+      </w:r>
+      <w:r>
+        <w:rPr>
+          <w:rFonts w:ascii="Abadi" w:hAnsi="Abadi"/>
+          <w:b/>
+          <w:bCs/>
+          <w:sz w:val="28"/>
+          <w:szCs w:val="28"/>
+        </w:rPr>
+        <w:t xml:space="preserve"> </w:t>
+      </w:r>
+    </w:p>
+    <w:p>
+      <w:pPr>
+        <w:pStyle w:val="ListParagraph"/>
+        <w:numPr>
+          <w:ilvl w:val="0"/>
+          <w:numId w:val="28"/>
+        </w:numPr>
+        <w:rPr>
+          <w:rFonts w:ascii="Abadi" w:hAnsi="Abadi"/>
+          <w:sz w:val="28"/>
+          <w:szCs w:val="28"/>
+        </w:rPr>
+      </w:pPr>
+      <w:r>
+        <w:rPr>
+          <w:rFonts w:ascii="Abadi" w:hAnsi="Abadi"/>
+          <w:sz w:val="28"/>
+          <w:szCs w:val="28"/>
+        </w:rPr>
+        <w:t xml:space="preserve">It is a simple class that is used to read a sequence of characters. It has a simple function read that reads a character, another read which reads an array of characters, and a </w:t>
+      </w:r>
+      <w:proofErr w:type="spellStart"/>
+      <w:r>
+        <w:rPr>
+          <w:rFonts w:ascii="Abadi" w:hAnsi="Abadi"/>
+          <w:b/>
+          <w:bCs/>
+          <w:sz w:val="28"/>
+          <w:szCs w:val="28"/>
+        </w:rPr>
+        <w:t>readLine</w:t>
+      </w:r>
+      <w:proofErr w:type="spellEnd"/>
+      <w:r>
+        <w:rPr>
+          <w:rFonts w:ascii="Abadi" w:hAnsi="Abadi"/>
+          <w:sz w:val="28"/>
+          <w:szCs w:val="28"/>
+        </w:rPr>
+        <w:t>() function which reads a line.</w:t>
+      </w:r>
+    </w:p>
+    <w:p>
+      <w:pPr>
+        <w:pStyle w:val="ListParagraph"/>
+        <w:numPr>
+          <w:ilvl w:val="0"/>
+          <w:numId w:val="28"/>
+        </w:numPr>
+        <w:rPr>
+          <w:rFonts w:ascii="Abadi" w:hAnsi="Abadi"/>
+          <w:sz w:val="28"/>
+          <w:szCs w:val="28"/>
+        </w:rPr>
+      </w:pPr>
+      <w:proofErr w:type="spellStart"/>
+      <w:r>
+        <w:rPr>
+          <w:rFonts w:ascii="Abadi" w:hAnsi="Abadi"/>
+          <w:b/>
+          <w:bCs/>
+          <w:sz w:val="28"/>
+          <w:szCs w:val="28"/>
+        </w:rPr>
+        <w:t>InputStreamReader</w:t>
+      </w:r>
+      <w:proofErr w:type="spellEnd"/>
+      <w:r>
+        <w:rPr>
+          <w:rFonts w:ascii="Abadi" w:hAnsi="Abadi"/>
+          <w:sz w:val="28"/>
+          <w:szCs w:val="28"/>
+        </w:rPr>
+        <w:t xml:space="preserve">() is a function that converts the input stream of bytes into a stream of characters so that it can be read as </w:t>
+      </w:r>
+      <w:proofErr w:type="spellStart"/>
+      <w:r>
+        <w:rPr>
+          <w:rFonts w:ascii="Abadi" w:hAnsi="Abadi"/>
+          <w:sz w:val="28"/>
+          <w:szCs w:val="28"/>
+        </w:rPr>
+        <w:t>BufferedReader</w:t>
+      </w:r>
+      <w:proofErr w:type="spellEnd"/>
+      <w:r>
+        <w:rPr>
+          <w:rFonts w:ascii="Abadi" w:hAnsi="Abadi"/>
+          <w:sz w:val="28"/>
+          <w:szCs w:val="28"/>
+        </w:rPr>
+        <w:t xml:space="preserve"> </w:t>
+      </w:r>
+      <w:r>
+        <w:rPr>
+          <w:rFonts w:ascii="Abadi" w:hAnsi="Abadi"/>
+          <w:sz w:val="28"/>
+          <w:szCs w:val="28"/>
+        </w:rPr>
+        <w:t xml:space="preserve">which </w:t>
+      </w:r>
+      <w:r>
+        <w:rPr>
+          <w:rFonts w:ascii="Abadi" w:hAnsi="Abadi"/>
+          <w:sz w:val="28"/>
+          <w:szCs w:val="28"/>
+        </w:rPr>
+        <w:t xml:space="preserve">expects a stream of characters. </w:t>
+      </w:r>
+      <w:proofErr w:type="spellStart"/>
+      <w:r>
+        <w:rPr>
+          <w:rFonts w:ascii="Abadi" w:hAnsi="Abadi"/>
+          <w:sz w:val="28"/>
+          <w:szCs w:val="28"/>
+        </w:rPr>
+        <w:t>BufferedReader</w:t>
+      </w:r>
+      <w:proofErr w:type="spellEnd"/>
+      <w:r>
+        <w:rPr>
+          <w:rFonts w:ascii="Abadi" w:hAnsi="Abadi"/>
+          <w:sz w:val="28"/>
+          <w:szCs w:val="28"/>
+        </w:rPr>
+        <w:t xml:space="preserve"> can throw checked Exceptions</w:t>
+      </w:r>
+      <w:r>
+        <w:rPr>
+          <w:rFonts w:ascii="Abadi" w:hAnsi="Abadi"/>
+          <w:sz w:val="28"/>
+          <w:szCs w:val="28"/>
+        </w:rPr>
+        <w:t>.</w:t>
+      </w:r>
+    </w:p>
+    <w:p>
+      <w:pPr>
+        <w:rPr>
+          <w:rFonts w:ascii="Abadi" w:hAnsi="Abadi"/>
+          <w:b/>
+          <w:bCs/>
+          <w:sz w:val="28"/>
+          <w:szCs w:val="28"/>
+          <w:highlight w:val="yellow"/>
+        </w:rPr>
+      </w:pPr>
+    </w:p>
+    <w:p>
+      <w:pPr>
+        <w:rPr>
+          <w:rFonts w:ascii="Abadi" w:hAnsi="Abadi"/>
+          <w:b/>
+          <w:bCs/>
+          <w:sz w:val="28"/>
+          <w:szCs w:val="28"/>
+        </w:rPr>
+      </w:pPr>
+      <w:proofErr w:type="spellStart"/>
+      <w:r>
+        <w:rPr>
+          <w:rFonts w:ascii="Abadi" w:hAnsi="Abadi"/>
+          <w:b/>
+          <w:bCs/>
+          <w:sz w:val="28"/>
+          <w:szCs w:val="28"/>
+          <w:highlight w:val="yellow"/>
+        </w:rPr>
         <w:t>StringBuffer</w:t>
       </w:r>
       <w:proofErr w:type="spellEnd"/>
@@ -7243,15 +7368,6 @@
           <w:szCs w:val="28"/>
         </w:rPr>
       </w:pPr>
-      <w:r>
-        <w:rPr>
-          <w:rFonts w:ascii="Abadi" w:hAnsi="Abadi"/>
-          <w:sz w:val="28"/>
-          <w:szCs w:val="28"/>
-        </w:rPr>
-        <w:lastRenderedPageBreak/>
-        <w:t xml:space="preserve">Some Important methods of </w:t>
-      </w:r>
       <w:proofErr w:type="spellStart"/>
       <w:r>
         <w:rPr>
@@ -7259,7 +7375,7 @@
           <w:sz w:val="28"/>
           <w:szCs w:val="28"/>
         </w:rPr>
-        <w:t>StringBuffer</w:t>
+        <w:t>StringBuffers</w:t>
       </w:r>
       <w:proofErr w:type="spellEnd"/>
       <w:r>
@@ -7268,7 +7384,43 @@
           <w:sz w:val="28"/>
           <w:szCs w:val="28"/>
         </w:rPr>
-        <w:t>:</w:t>
+        <w:t xml:space="preserve"> are </w:t>
+      </w:r>
+      <w:r>
+        <w:rPr>
+          <w:rFonts w:ascii="Abadi" w:hAnsi="Abadi"/>
+          <w:b/>
+          <w:bCs/>
+          <w:sz w:val="28"/>
+          <w:szCs w:val="28"/>
+        </w:rPr>
+        <w:t>thread safe</w:t>
+      </w:r>
+      <w:r>
+        <w:rPr>
+          <w:rFonts w:ascii="Abadi" w:hAnsi="Abadi"/>
+          <w:sz w:val="28"/>
+          <w:szCs w:val="28"/>
+        </w:rPr>
+        <w:t xml:space="preserve"> and doesn’t support </w:t>
+      </w:r>
+      <w:r>
+        <w:rPr>
+          <w:rFonts w:ascii="Abadi" w:hAnsi="Abadi"/>
+          <w:b/>
+          <w:bCs/>
+          <w:sz w:val="28"/>
+          <w:szCs w:val="28"/>
+        </w:rPr>
+        <w:t>synchronization</w:t>
+      </w:r>
+      <w:r>
+        <w:rPr>
+          <w:rFonts w:ascii="Abadi" w:hAnsi="Abadi"/>
+          <w:sz w:val="28"/>
+          <w:szCs w:val="28"/>
+        </w:rPr>
+        <w:t>.</w:t>
       </w:r>
     </w:p>
     <w:p>
@@ -7276,7 +7428,7 @@
         <w:pStyle w:val="ListParagraph"/>
         <w:numPr>
           <w:ilvl w:val="0"/>
-          <w:numId w:val="30"/>
+          <w:numId w:val="29"/>
         </w:numPr>
         <w:rPr>
           <w:rFonts w:ascii="Abadi" w:hAnsi="Abadi"/>
@@ -7287,48 +7439,20 @@
       <w:r>
         <w:rPr>
           <w:rFonts w:ascii="Abadi" w:hAnsi="Abadi"/>
-          <w:sz w:val="28"/>
-          <w:szCs w:val="28"/>
-        </w:rPr>
-        <w:t xml:space="preserve">The initial capacity of a </w:t>
-      </w:r>
-      <w:proofErr w:type="spellStart"/>
-      <w:r>
-        <w:rPr>
-          <w:rFonts w:ascii="Abadi" w:hAnsi="Abadi"/>
-          <w:sz w:val="28"/>
-          <w:szCs w:val="28"/>
-        </w:rPr>
-        <w:t>StringBuffer</w:t>
-      </w:r>
-      <w:proofErr w:type="spellEnd"/>
-      <w:r>
-        <w:rPr>
-          <w:rFonts w:ascii="Abadi" w:hAnsi="Abadi"/>
-          <w:sz w:val="28"/>
-          <w:szCs w:val="28"/>
-        </w:rPr>
-        <w:t xml:space="preserve"> can be specified when it is created, or it can be set later with the </w:t>
-      </w:r>
-      <w:proofErr w:type="spellStart"/>
-      <w:r>
-        <w:rPr>
-          <w:rFonts w:ascii="Abadi" w:hAnsi="Abadi"/>
-          <w:b/>
-          <w:bCs/>
-          <w:sz w:val="28"/>
-          <w:szCs w:val="28"/>
-        </w:rPr>
-        <w:t>ensureCapacity</w:t>
-      </w:r>
-      <w:proofErr w:type="spellEnd"/>
-      <w:r>
-        <w:rPr>
-          <w:rFonts w:ascii="Abadi" w:hAnsi="Abadi"/>
-          <w:sz w:val="28"/>
-          <w:szCs w:val="28"/>
-        </w:rPr>
-        <w:t>() method.</w:t>
+          <w:b/>
+          <w:bCs/>
+          <w:sz w:val="28"/>
+          <w:szCs w:val="28"/>
+        </w:rPr>
+        <w:t>Thread safety</w:t>
+      </w:r>
+      <w:r>
+        <w:rPr>
+          <w:rFonts w:ascii="Abadi" w:hAnsi="Abadi"/>
+          <w:sz w:val="28"/>
+          <w:szCs w:val="28"/>
+        </w:rPr>
+        <w:t xml:space="preserve"> means that multiple threads can access it concurrently.</w:t>
       </w:r>
     </w:p>
     <w:p>
@@ -7336,7 +7460,7 @@
         <w:pStyle w:val="ListParagraph"/>
         <w:numPr>
           <w:ilvl w:val="0"/>
-          <w:numId w:val="30"/>
+          <w:numId w:val="29"/>
         </w:numPr>
         <w:rPr>
           <w:rFonts w:ascii="Abadi" w:hAnsi="Abadi"/>
@@ -7350,151 +7474,57 @@
           <w:sz w:val="28"/>
           <w:szCs w:val="28"/>
         </w:rPr>
-        <w:t xml:space="preserve">The </w:t>
-      </w:r>
-      <w:r>
-        <w:rPr>
-          <w:rFonts w:ascii="Abadi" w:hAnsi="Abadi"/>
-          <w:b/>
-          <w:bCs/>
-          <w:sz w:val="28"/>
-          <w:szCs w:val="28"/>
-        </w:rPr>
-        <w:t>append</w:t>
-      </w:r>
-      <w:r>
-        <w:rPr>
-          <w:rFonts w:ascii="Abadi" w:hAnsi="Abadi"/>
-          <w:sz w:val="28"/>
-          <w:szCs w:val="28"/>
-        </w:rPr>
-        <w:t>() method is used to add characters, strings, or other objects to the end of the buffer.</w:t>
+        <w:t xml:space="preserve">Some methods of </w:t>
+      </w:r>
+      <w:proofErr w:type="spellStart"/>
+      <w:r>
+        <w:rPr>
+          <w:rFonts w:ascii="Abadi" w:hAnsi="Abadi"/>
+          <w:b/>
+          <w:bCs/>
+          <w:sz w:val="28"/>
+          <w:szCs w:val="28"/>
+        </w:rPr>
+        <w:t>StringBuffer</w:t>
+      </w:r>
+      <w:proofErr w:type="spellEnd"/>
+      <w:r>
+        <w:rPr>
+          <w:rFonts w:ascii="Abadi" w:hAnsi="Abadi"/>
+          <w:sz w:val="28"/>
+          <w:szCs w:val="28"/>
+        </w:rPr>
+        <w:t>:</w:t>
       </w:r>
     </w:p>
     <w:p>
       <w:pPr>
         <w:pStyle w:val="ListParagraph"/>
-        <w:numPr>
-          <w:ilvl w:val="0"/>
-          <w:numId w:val="30"/>
-        </w:numPr>
-        <w:rPr>
-          <w:rFonts w:ascii="Abadi" w:hAnsi="Abadi"/>
-          <w:sz w:val="28"/>
-          <w:szCs w:val="28"/>
-        </w:rPr>
-      </w:pPr>
-      <w:r>
-        <w:rPr>
-          <w:rFonts w:ascii="Abadi" w:hAnsi="Abadi"/>
-          <w:sz w:val="28"/>
-          <w:szCs w:val="28"/>
-        </w:rPr>
-        <w:t xml:space="preserve">The </w:t>
-      </w:r>
-      <w:r>
-        <w:rPr>
-          <w:rFonts w:ascii="Abadi" w:hAnsi="Abadi"/>
-          <w:b/>
-          <w:bCs/>
-          <w:sz w:val="28"/>
-          <w:szCs w:val="28"/>
-        </w:rPr>
-        <w:t>insert</w:t>
-      </w:r>
-      <w:r>
-        <w:rPr>
-          <w:rFonts w:ascii="Abadi" w:hAnsi="Abadi"/>
-          <w:sz w:val="28"/>
-          <w:szCs w:val="28"/>
-        </w:rPr>
-        <w:t>() method is used to insert characters, strings, or other objects at a specified position in the buffer.</w:t>
-      </w:r>
-    </w:p>
-    <w:p>
-      <w:pPr>
-        <w:pStyle w:val="ListParagraph"/>
-        <w:numPr>
-          <w:ilvl w:val="0"/>
-          <w:numId w:val="30"/>
-        </w:numPr>
-        <w:rPr>
-          <w:rFonts w:ascii="Abadi" w:hAnsi="Abadi"/>
-          <w:sz w:val="28"/>
-          <w:szCs w:val="28"/>
-        </w:rPr>
-      </w:pPr>
-      <w:r>
-        <w:rPr>
-          <w:rFonts w:ascii="Abadi" w:hAnsi="Abadi"/>
-          <w:sz w:val="28"/>
-          <w:szCs w:val="28"/>
-        </w:rPr>
-        <w:t xml:space="preserve">The </w:t>
-      </w:r>
-      <w:r>
-        <w:rPr>
-          <w:rFonts w:ascii="Abadi" w:hAnsi="Abadi"/>
-          <w:b/>
-          <w:bCs/>
-          <w:sz w:val="28"/>
-          <w:szCs w:val="28"/>
-        </w:rPr>
-        <w:t>delete</w:t>
-      </w:r>
-      <w:r>
-        <w:rPr>
-          <w:rFonts w:ascii="Abadi" w:hAnsi="Abadi"/>
-          <w:sz w:val="28"/>
-          <w:szCs w:val="28"/>
-        </w:rPr>
-        <w:t>() method is used to remove characters from the buffer.</w:t>
-      </w:r>
-    </w:p>
-    <w:p>
-      <w:pPr>
-        <w:pStyle w:val="ListParagraph"/>
-        <w:numPr>
-          <w:ilvl w:val="0"/>
-          <w:numId w:val="30"/>
-        </w:numPr>
-        <w:rPr>
-          <w:rFonts w:ascii="Abadi" w:hAnsi="Abadi"/>
-          <w:sz w:val="28"/>
-          <w:szCs w:val="28"/>
-        </w:rPr>
-      </w:pPr>
-      <w:r>
-        <w:rPr>
-          <w:rFonts w:ascii="Abadi" w:hAnsi="Abadi"/>
-          <w:sz w:val="28"/>
-          <w:szCs w:val="28"/>
-        </w:rPr>
-        <w:t xml:space="preserve">The </w:t>
-      </w:r>
-      <w:r>
-        <w:rPr>
-          <w:rFonts w:ascii="Abadi" w:hAnsi="Abadi"/>
-          <w:b/>
-          <w:bCs/>
-          <w:sz w:val="28"/>
-          <w:szCs w:val="28"/>
-        </w:rPr>
-        <w:t>reverse</w:t>
-      </w:r>
-      <w:r>
-        <w:rPr>
-          <w:rFonts w:ascii="Abadi" w:hAnsi="Abadi"/>
-          <w:sz w:val="28"/>
-          <w:szCs w:val="28"/>
-        </w:rPr>
-        <w:t>() method is used to reverse the order of the characters in the buffer.</w:t>
-      </w:r>
-    </w:p>
-    <w:p>
-      <w:pPr>
-        <w:rPr>
-          <w:rFonts w:ascii="Abadi" w:hAnsi="Abadi"/>
+        <w:rPr>
+          <w:rFonts w:ascii="Abadi" w:hAnsi="Abadi"/>
+          <w:b/>
+          <w:bCs/>
+          <w:sz w:val="28"/>
+          <w:szCs w:val="28"/>
+        </w:rPr>
+      </w:pPr>
+      <w:r>
+        <w:rPr>
+          <w:rFonts w:ascii="Abadi" w:hAnsi="Abadi"/>
+          <w:b/>
+          <w:bCs/>
+          <w:sz w:val="28"/>
+          <w:szCs w:val="28"/>
+        </w:rPr>
+        <w:t>append( ), insert( ), reverse( ), delete( ), replace( )</w:t>
+      </w:r>
+    </w:p>
+    <w:p>
+      <w:pPr>
+        <w:rPr>
+          <w:rFonts w:ascii="Abadi" w:hAnsi="Abadi"/>
+          <w:b/>
+          <w:bCs/>
           <w:sz w:val="28"/>
           <w:szCs w:val="28"/>
         </w:rPr>
@@ -7579,7 +7609,23 @@
           <w:sz w:val="28"/>
           <w:szCs w:val="28"/>
         </w:rPr>
-        <w:t xml:space="preserve"> class, as both provide an alternative to String Class by making a mutable sequence of characters.</w:t>
+        <w:t xml:space="preserve"> class, as both provide an alternative to String Class by making a mutable sequence of characters</w:t>
+      </w:r>
+      <w:r>
+        <w:rPr>
+          <w:rFonts w:ascii="Abadi" w:hAnsi="Abadi"/>
+          <w:sz w:val="28"/>
+          <w:szCs w:val="28"/>
+        </w:rPr>
+        <w:t xml:space="preserve"> and it include same methods and functionalities</w:t>
+      </w:r>
+      <w:r>
+        <w:rPr>
+          <w:rFonts w:ascii="Abadi" w:hAnsi="Abadi"/>
+          <w:sz w:val="28"/>
+          <w:szCs w:val="28"/>
+        </w:rPr>
+        <w:t>.</w:t>
       </w:r>
     </w:p>
     <w:p>
@@ -7595,34 +7641,22 @@
           <w:szCs w:val="28"/>
         </w:rPr>
       </w:pPr>
-      <w:r>
-        <w:rPr>
-          <w:rFonts w:ascii="Abadi" w:hAnsi="Abadi"/>
-          <w:sz w:val="28"/>
-          <w:szCs w:val="28"/>
-        </w:rPr>
-        <w:t xml:space="preserve">The only difference between </w:t>
-      </w:r>
       <w:proofErr w:type="spellStart"/>
       <w:r>
         <w:rPr>
           <w:rFonts w:ascii="Abadi" w:hAnsi="Abadi"/>
-          <w:b/>
-          <w:bCs/>
-          <w:sz w:val="28"/>
-          <w:szCs w:val="28"/>
-        </w:rPr>
-        <w:t>StringBu</w:t>
-      </w:r>
-      <w:r>
-        <w:rPr>
-          <w:rFonts w:ascii="Abadi" w:hAnsi="Abadi"/>
-          <w:b/>
-          <w:bCs/>
-          <w:sz w:val="28"/>
-          <w:szCs w:val="28"/>
-        </w:rPr>
-        <w:t>ffer</w:t>
+          <w:sz w:val="28"/>
+          <w:szCs w:val="28"/>
+        </w:rPr>
+        <w:t>StringBuilder</w:t>
+      </w:r>
+      <w:r>
+        <w:rPr>
+          <w:rFonts w:ascii="Abadi" w:hAnsi="Abadi"/>
+          <w:sz w:val="28"/>
+          <w:szCs w:val="28"/>
+        </w:rPr>
+        <w:t>s</w:t>
       </w:r>
       <w:proofErr w:type="spellEnd"/>
       <w:r>
@@ -7631,99 +7665,51 @@
           <w:sz w:val="28"/>
           <w:szCs w:val="28"/>
         </w:rPr>
-        <w:t xml:space="preserve"> and </w:t>
-      </w:r>
-      <w:r>
-        <w:rPr>
-          <w:rFonts w:ascii="Abadi" w:hAnsi="Abadi"/>
-          <w:b/>
-          <w:bCs/>
-          <w:sz w:val="28"/>
-          <w:szCs w:val="28"/>
-        </w:rPr>
-        <w:t>StringBu</w:t>
-      </w:r>
-      <w:r>
-        <w:rPr>
-          <w:rFonts w:ascii="Abadi" w:hAnsi="Abadi"/>
-          <w:b/>
-          <w:bCs/>
-          <w:sz w:val="28"/>
-          <w:szCs w:val="28"/>
-        </w:rPr>
-        <w:t>ilder</w:t>
-      </w:r>
-      <w:r>
-        <w:rPr>
-          <w:rFonts w:ascii="Abadi" w:hAnsi="Abadi"/>
-          <w:sz w:val="28"/>
-          <w:szCs w:val="28"/>
-        </w:rPr>
-        <w:t xml:space="preserve"> is that </w:t>
-      </w:r>
-      <w:proofErr w:type="spellStart"/>
-      <w:r>
-        <w:rPr>
-          <w:rFonts w:ascii="Abadi" w:hAnsi="Abadi"/>
-          <w:sz w:val="28"/>
-          <w:szCs w:val="28"/>
-        </w:rPr>
-        <w:t>StringBuffers</w:t>
-      </w:r>
-      <w:proofErr w:type="spellEnd"/>
-      <w:r>
-        <w:rPr>
-          <w:rFonts w:ascii="Abadi" w:hAnsi="Abadi"/>
-          <w:sz w:val="28"/>
-          <w:szCs w:val="28"/>
-        </w:rPr>
-        <w:t xml:space="preserve"> are </w:t>
-      </w:r>
-      <w:r>
-        <w:rPr>
-          <w:rFonts w:ascii="Abadi" w:hAnsi="Abadi"/>
-          <w:b/>
-          <w:bCs/>
-          <w:sz w:val="28"/>
-          <w:szCs w:val="28"/>
-        </w:rPr>
-        <w:t>Thread safe</w:t>
-      </w:r>
-      <w:r>
-        <w:rPr>
-          <w:rFonts w:ascii="Abadi" w:hAnsi="Abadi"/>
-          <w:sz w:val="28"/>
-          <w:szCs w:val="28"/>
-        </w:rPr>
-        <w:t xml:space="preserve">, but </w:t>
-      </w:r>
-      <w:proofErr w:type="spellStart"/>
-      <w:r>
-        <w:rPr>
-          <w:rFonts w:ascii="Abadi" w:hAnsi="Abadi"/>
-          <w:sz w:val="28"/>
-          <w:szCs w:val="28"/>
-        </w:rPr>
-        <w:t>StringBuilders</w:t>
-      </w:r>
-      <w:proofErr w:type="spellEnd"/>
-      <w:r>
-        <w:rPr>
-          <w:rFonts w:ascii="Abadi" w:hAnsi="Abadi"/>
-          <w:sz w:val="28"/>
-          <w:szCs w:val="28"/>
-        </w:rPr>
         <w:t xml:space="preserve"> </w:t>
       </w:r>
       <w:r>
         <w:rPr>
           <w:rFonts w:ascii="Abadi" w:hAnsi="Abadi"/>
-          <w:b/>
-          <w:bCs/>
-          <w:sz w:val="28"/>
-          <w:szCs w:val="28"/>
-        </w:rPr>
-        <w:t>are not Thread Safe</w:t>
+          <w:sz w:val="28"/>
+          <w:szCs w:val="28"/>
+        </w:rPr>
+        <w:t>are</w:t>
+      </w:r>
+      <w:r>
+        <w:rPr>
+          <w:rFonts w:ascii="Abadi" w:hAnsi="Abadi"/>
+          <w:sz w:val="28"/>
+          <w:szCs w:val="28"/>
+        </w:rPr>
+        <w:t xml:space="preserve"> not </w:t>
+      </w:r>
+      <w:r>
+        <w:rPr>
+          <w:rFonts w:ascii="Abadi" w:hAnsi="Abadi"/>
+          <w:b/>
+          <w:bCs/>
+          <w:sz w:val="28"/>
+          <w:szCs w:val="28"/>
+        </w:rPr>
+        <w:t>thread safe</w:t>
+      </w:r>
+      <w:r>
+        <w:rPr>
+          <w:rFonts w:ascii="Abadi" w:hAnsi="Abadi"/>
+          <w:sz w:val="28"/>
+          <w:szCs w:val="28"/>
+        </w:rPr>
+        <w:t xml:space="preserve"> but supports </w:t>
+      </w:r>
+      <w:r>
+        <w:rPr>
+          <w:rFonts w:ascii="Abadi" w:hAnsi="Abadi"/>
+          <w:b/>
+          <w:bCs/>
+          <w:sz w:val="28"/>
+          <w:szCs w:val="28"/>
+        </w:rPr>
+        <w:t>synchronization</w:t>
       </w:r>
       <w:r>
         <w:rPr>
@@ -7750,70 +7736,186 @@
       <w:r>
         <w:rPr>
           <w:rFonts w:ascii="Abadi" w:hAnsi="Abadi"/>
-          <w:sz w:val="28"/>
-          <w:szCs w:val="28"/>
-        </w:rPr>
-        <w:t xml:space="preserve">The </w:t>
-      </w:r>
-      <w:r>
-        <w:rPr>
-          <w:rFonts w:ascii="Abadi" w:hAnsi="Abadi"/>
-          <w:b/>
-          <w:bCs/>
-          <w:sz w:val="28"/>
-          <w:szCs w:val="28"/>
-        </w:rPr>
-        <w:t>StringBuilder</w:t>
-      </w:r>
-      <w:r>
-        <w:rPr>
-          <w:rFonts w:ascii="Abadi" w:hAnsi="Abadi"/>
-          <w:sz w:val="28"/>
-          <w:szCs w:val="28"/>
-        </w:rPr>
-        <w:t xml:space="preserve"> class provides </w:t>
-      </w:r>
-      <w:r>
-        <w:rPr>
-          <w:rFonts w:ascii="Abadi" w:hAnsi="Abadi"/>
-          <w:b/>
-          <w:bCs/>
-          <w:sz w:val="28"/>
-          <w:szCs w:val="28"/>
-        </w:rPr>
-        <w:t>no guarantee of synchronization</w:t>
-      </w:r>
-      <w:r>
-        <w:rPr>
-          <w:rFonts w:ascii="Abadi" w:hAnsi="Abadi"/>
-          <w:sz w:val="28"/>
-          <w:szCs w:val="28"/>
-        </w:rPr>
-        <w:t xml:space="preserve"> whereas the </w:t>
-      </w:r>
+          <w:b/>
+          <w:bCs/>
+          <w:sz w:val="28"/>
+          <w:szCs w:val="28"/>
+        </w:rPr>
+        <w:lastRenderedPageBreak/>
+        <w:t>Synchronization</w:t>
+      </w:r>
+      <w:r>
+        <w:rPr>
+          <w:rFonts w:ascii="Abadi" w:hAnsi="Abadi"/>
+          <w:sz w:val="28"/>
+          <w:szCs w:val="28"/>
+        </w:rPr>
+        <w:t xml:space="preserve"> is used to make sure that some synchronization methods are accessed by single thread only.</w:t>
+      </w:r>
+    </w:p>
+    <w:p>
+      <w:pPr>
+        <w:rPr>
+          <w:rFonts w:ascii="Abadi" w:hAnsi="Abadi"/>
+          <w:b/>
+          <w:bCs/>
+          <w:sz w:val="28"/>
+          <w:szCs w:val="28"/>
+        </w:rPr>
+      </w:pPr>
+      <w:r>
+        <w:rPr>
+          <w:rFonts w:ascii="Abadi" w:hAnsi="Abadi"/>
+          <w:b/>
+          <w:bCs/>
+          <w:sz w:val="28"/>
+          <w:szCs w:val="28"/>
+          <w:highlight w:val="yellow"/>
+        </w:rPr>
+        <w:t>Note</w:t>
+      </w:r>
+    </w:p>
+    <w:p>
+      <w:pPr>
+        <w:rPr>
+          <w:rFonts w:ascii="Abadi" w:hAnsi="Abadi"/>
+          <w:b/>
+          <w:bCs/>
+          <w:sz w:val="28"/>
+          <w:szCs w:val="28"/>
+        </w:rPr>
+      </w:pPr>
       <w:proofErr w:type="spellStart"/>
       <w:r>
         <w:rPr>
           <w:rFonts w:ascii="Abadi" w:hAnsi="Abadi"/>
           <w:b/>
           <w:bCs/>
-          <w:sz w:val="28"/>
-          <w:szCs w:val="28"/>
-        </w:rPr>
-        <w:t>StringBuffer</w:t>
+          <w:i/>
+          <w:iCs/>
+          <w:sz w:val="28"/>
+          <w:szCs w:val="28"/>
+        </w:rPr>
+        <w:t>StringBuffers</w:t>
       </w:r>
       <w:proofErr w:type="spellEnd"/>
       <w:r>
         <w:rPr>
           <w:rFonts w:ascii="Abadi" w:hAnsi="Abadi"/>
-          <w:sz w:val="28"/>
-          <w:szCs w:val="28"/>
-        </w:rPr>
-        <w:t xml:space="preserve"> class does</w:t>
-      </w:r>
-      <w:r>
-        <w:rPr>
-          <w:rFonts w:ascii="Abadi" w:hAnsi="Abadi"/>
+          <w:i/>
+          <w:iCs/>
+          <w:sz w:val="28"/>
+          <w:szCs w:val="28"/>
+        </w:rPr>
+        <w:t xml:space="preserve"> are </w:t>
+      </w:r>
+      <w:r>
+        <w:rPr>
+          <w:rFonts w:ascii="Abadi" w:hAnsi="Abadi"/>
+          <w:b/>
+          <w:bCs/>
+          <w:i/>
+          <w:iCs/>
+          <w:sz w:val="28"/>
+          <w:szCs w:val="28"/>
+        </w:rPr>
+        <w:t>thread-safe</w:t>
+      </w:r>
+      <w:r>
+        <w:rPr>
+          <w:rFonts w:ascii="Abadi" w:hAnsi="Abadi"/>
+          <w:i/>
+          <w:iCs/>
+          <w:sz w:val="28"/>
+          <w:szCs w:val="28"/>
+        </w:rPr>
+        <w:t xml:space="preserve"> but </w:t>
+      </w:r>
+      <w:r>
+        <w:rPr>
+          <w:rFonts w:ascii="Abadi" w:hAnsi="Abadi"/>
+          <w:b/>
+          <w:bCs/>
+          <w:i/>
+          <w:iCs/>
+          <w:sz w:val="28"/>
+          <w:szCs w:val="28"/>
+        </w:rPr>
+        <w:t>doesn’t support synchronization</w:t>
+      </w:r>
+      <w:r>
+        <w:rPr>
+          <w:rFonts w:ascii="Abadi" w:hAnsi="Abadi"/>
+          <w:i/>
+          <w:iCs/>
+          <w:sz w:val="28"/>
+          <w:szCs w:val="28"/>
+        </w:rPr>
+        <w:t xml:space="preserve"> where as </w:t>
+      </w:r>
+      <w:proofErr w:type="spellStart"/>
+      <w:r>
+        <w:rPr>
+          <w:rFonts w:ascii="Abadi" w:hAnsi="Abadi"/>
+          <w:b/>
+          <w:bCs/>
+          <w:i/>
+          <w:iCs/>
+          <w:sz w:val="28"/>
+          <w:szCs w:val="28"/>
+        </w:rPr>
+        <w:t>StringBuilders</w:t>
+      </w:r>
+      <w:proofErr w:type="spellEnd"/>
+      <w:r>
+        <w:rPr>
+          <w:rFonts w:ascii="Abadi" w:hAnsi="Abadi"/>
+          <w:i/>
+          <w:iCs/>
+          <w:sz w:val="28"/>
+          <w:szCs w:val="28"/>
+        </w:rPr>
+        <w:t xml:space="preserve"> are </w:t>
+      </w:r>
+      <w:r>
+        <w:rPr>
+          <w:rFonts w:ascii="Abadi" w:hAnsi="Abadi"/>
+          <w:b/>
+          <w:bCs/>
+          <w:i/>
+          <w:iCs/>
+          <w:sz w:val="28"/>
+          <w:szCs w:val="28"/>
+        </w:rPr>
+        <w:t>not thread-safe</w:t>
+      </w:r>
+      <w:r>
+        <w:rPr>
+          <w:rFonts w:ascii="Abadi" w:hAnsi="Abadi"/>
+          <w:i/>
+          <w:iCs/>
+          <w:sz w:val="28"/>
+          <w:szCs w:val="28"/>
+        </w:rPr>
+        <w:t xml:space="preserve"> but </w:t>
+      </w:r>
+      <w:r>
+        <w:rPr>
+          <w:rFonts w:ascii="Abadi" w:hAnsi="Abadi"/>
+          <w:b/>
+          <w:bCs/>
+          <w:i/>
+          <w:iCs/>
+          <w:sz w:val="28"/>
+          <w:szCs w:val="28"/>
+        </w:rPr>
+        <w:t>supports synchronization</w:t>
+      </w:r>
+      <w:r>
+        <w:rPr>
+          <w:rFonts w:ascii="Abadi" w:hAnsi="Abadi"/>
+          <w:b/>
+          <w:bCs/>
           <w:sz w:val="28"/>
           <w:szCs w:val="28"/>
         </w:rPr>
@@ -7916,7 +8018,27 @@
           <w:sz w:val="28"/>
           <w:szCs w:val="28"/>
         </w:rPr>
-        <w:t>variable number pf columns</w:t>
+        <w:t xml:space="preserve">variable number </w:t>
+      </w:r>
+      <w:r>
+        <w:rPr>
+          <w:rFonts w:ascii="Abadi" w:hAnsi="Abadi"/>
+          <w:b/>
+          <w:bCs/>
+          <w:sz w:val="28"/>
+          <w:szCs w:val="28"/>
+        </w:rPr>
+        <w:t>o</w:t>
+      </w:r>
+      <w:r>
+        <w:rPr>
+          <w:rFonts w:ascii="Abadi" w:hAnsi="Abadi"/>
+          <w:b/>
+          <w:bCs/>
+          <w:sz w:val="28"/>
+          <w:szCs w:val="28"/>
+        </w:rPr>
+        <w:t>f columns</w:t>
       </w:r>
       <w:r>
         <w:rPr>
@@ -8060,10 +8182,9 @@
           <w:sz w:val="28"/>
           <w:szCs w:val="28"/>
         </w:rPr>
-        <w:lastRenderedPageBreak/>
         <w:drawing>
-          <wp:inline distT="0" distB="0" distL="0" distR="0" wp14:anchorId="53D7D457" wp14:editId="4C663B00">
-            <wp:extent cx="5943600" cy="2392326"/>
+          <wp:inline distT="0" distB="0" distL="0" distR="0" wp14:anchorId="53D7D457" wp14:editId="18E627E0">
+            <wp:extent cx="5942330" cy="2124075"/>
             <wp:effectExtent l="0" t="0" r="0" b="0"/>
             <wp:docPr id="1888806862" name="Picture 1"/>
             <wp:cNvGraphicFramePr>
@@ -8077,7 +8198,7 @@
                     <pic:cNvPicPr/>
                   </pic:nvPicPr>
                   <pic:blipFill>
-                    <a:blip r:embed="rId17"/>
+                    <a:blip r:embed="rId14"/>
                     <a:stretch>
                       <a:fillRect/>
                     </a:stretch>
@@ -8085,7 +8206,7 @@
                   <pic:spPr>
                     <a:xfrm>
                       <a:off x="0" y="0"/>
-                      <a:ext cx="5962514" cy="2399939"/>
+                      <a:ext cx="5963681" cy="2131707"/>
                     </a:xfrm>
                     <a:prstGeom prst="rect">
                       <a:avLst/>
@@ -8104,83 +8225,6 @@
           <w:rFonts w:ascii="Abadi" w:hAnsi="Abadi"/>
           <w:b/>
           <w:bCs/>
-          <w:i/>
-          <w:iCs/>
-          <w:sz w:val="28"/>
-          <w:szCs w:val="28"/>
-        </w:rPr>
-      </w:pPr>
-      <w:r>
-        <w:rPr>
-          <w:rFonts w:ascii="Abadi" w:hAnsi="Abadi"/>
-          <w:b/>
-          <w:bCs/>
-          <w:i/>
-          <w:iCs/>
-          <w:sz w:val="28"/>
-          <w:szCs w:val="28"/>
-        </w:rPr>
-        <w:t>Example:</w:t>
-      </w:r>
-    </w:p>
-    <w:p>
-      <w:pPr>
-        <w:rPr>
-          <w:rFonts w:ascii="Abadi" w:hAnsi="Abadi"/>
-          <w:sz w:val="28"/>
-          <w:szCs w:val="28"/>
-        </w:rPr>
-      </w:pPr>
-      <w:r>
-        <w:rPr>
-          <w:rFonts w:ascii="Abadi" w:hAnsi="Abadi"/>
-          <w:noProof/>
-          <w:sz w:val="28"/>
-          <w:szCs w:val="28"/>
-        </w:rPr>
-        <w:drawing>
-          <wp:inline distT="0" distB="0" distL="0" distR="0" wp14:anchorId="060CCABF" wp14:editId="71494554">
-            <wp:extent cx="3895069" cy="3317358"/>
-            <wp:effectExtent l="0" t="0" r="0" b="0"/>
-            <wp:docPr id="106491019" name="Picture 1" descr="A screenshot of a computer program&#10;&#10;Description automatically generated"/>
-            <wp:cNvGraphicFramePr>
-              <a:graphicFrameLocks xmlns:a="http://schemas.openxmlformats.org/drawingml/2006/main" noChangeAspect="1"/>
-            </wp:cNvGraphicFramePr>
-            <a:graphic xmlns:a="http://schemas.openxmlformats.org/drawingml/2006/main">
-              <a:graphicData uri="http://schemas.openxmlformats.org/drawingml/2006/picture">
-                <pic:pic xmlns:pic="http://schemas.openxmlformats.org/drawingml/2006/picture">
-                  <pic:nvPicPr>
-                    <pic:cNvPr id="106491019" name="Picture 1" descr="A screenshot of a computer program&#10;&#10;Description automatically generated"/>
-                    <pic:cNvPicPr/>
-                  </pic:nvPicPr>
-                  <pic:blipFill>
-                    <a:blip r:embed="rId18"/>
-                    <a:stretch>
-                      <a:fillRect/>
-                    </a:stretch>
-                  </pic:blipFill>
-                  <pic:spPr>
-                    <a:xfrm>
-                      <a:off x="0" y="0"/>
-                      <a:ext cx="3923788" cy="3341817"/>
-                    </a:xfrm>
-                    <a:prstGeom prst="rect">
-                      <a:avLst/>
-                    </a:prstGeom>
-                  </pic:spPr>
-                </pic:pic>
-              </a:graphicData>
-            </a:graphic>
-          </wp:inline>
-        </w:drawing>
-      </w:r>
-    </w:p>
-    <w:p>
-      <w:pPr>
-        <w:rPr>
-          <w:rFonts w:ascii="Abadi" w:hAnsi="Abadi"/>
-          <w:b/>
-          <w:bCs/>
           <w:sz w:val="28"/>
           <w:szCs w:val="28"/>
         </w:rPr>
@@ -8221,7 +8265,7 @@
           <w:szCs w:val="28"/>
         </w:rPr>
       </w:pPr>
-      <w:hyperlink r:id="rId19" w:history="1">
+      <w:hyperlink r:id="rId15" w:history="1">
         <w:r>
           <w:rPr>
             <w:rStyle w:val="Hyperlink"/>
@@ -8492,7 +8536,6 @@
           <w:sz w:val="28"/>
           <w:szCs w:val="28"/>
         </w:rPr>
-        <w:lastRenderedPageBreak/>
         <w:t>Encapsulation</w:t>
       </w:r>
     </w:p>
@@ -8519,6 +8562,7 @@
           <w:sz w:val="28"/>
           <w:szCs w:val="28"/>
         </w:rPr>
+        <w:lastRenderedPageBreak/>
         <w:t>Inheritance</w:t>
       </w:r>
     </w:p>
@@ -9049,30 +9093,6 @@
     </w:p>
     <w:p>
       <w:pPr>
-        <w:pStyle w:val="ListParagraph"/>
-        <w:rPr>
-          <w:rFonts w:ascii="Abadi" w:hAnsi="Abadi"/>
-          <w:b/>
-          <w:bCs/>
-          <w:sz w:val="28"/>
-          <w:szCs w:val="28"/>
-        </w:rPr>
-      </w:pPr>
-    </w:p>
-    <w:p>
-      <w:pPr>
-        <w:pStyle w:val="ListParagraph"/>
-        <w:rPr>
-          <w:rFonts w:ascii="Abadi" w:hAnsi="Abadi"/>
-          <w:b/>
-          <w:bCs/>
-          <w:sz w:val="28"/>
-          <w:szCs w:val="28"/>
-        </w:rPr>
-      </w:pPr>
-    </w:p>
-    <w:p>
-      <w:pPr>
         <w:rPr>
           <w:rFonts w:ascii="Abadi" w:hAnsi="Abadi"/>
           <w:b/>
@@ -9112,7 +9132,7 @@
         <w:pStyle w:val="ListParagraph"/>
         <w:numPr>
           <w:ilvl w:val="0"/>
-          <w:numId w:val="40"/>
+          <w:numId w:val="73"/>
         </w:numPr>
         <w:rPr>
           <w:rFonts w:ascii="Abadi" w:hAnsi="Abadi"/>
@@ -9152,7 +9172,7 @@
         <w:pStyle w:val="ListParagraph"/>
         <w:numPr>
           <w:ilvl w:val="0"/>
-          <w:numId w:val="40"/>
+          <w:numId w:val="73"/>
         </w:numPr>
         <w:rPr>
           <w:rFonts w:ascii="Abadi" w:hAnsi="Abadi"/>
@@ -9174,7 +9194,7 @@
         <w:pStyle w:val="ListParagraph"/>
         <w:numPr>
           <w:ilvl w:val="0"/>
-          <w:numId w:val="40"/>
+          <w:numId w:val="73"/>
         </w:numPr>
         <w:rPr>
           <w:rFonts w:ascii="Abadi" w:hAnsi="Abadi"/>
@@ -9188,7 +9208,6 @@
           <w:sz w:val="28"/>
           <w:szCs w:val="28"/>
         </w:rPr>
-        <w:lastRenderedPageBreak/>
         <w:t>Classes do not occupy any memory until an object is instantiated.</w:t>
       </w:r>
     </w:p>
@@ -9197,7 +9216,7 @@
         <w:pStyle w:val="ListParagraph"/>
         <w:numPr>
           <w:ilvl w:val="0"/>
-          <w:numId w:val="40"/>
+          <w:numId w:val="73"/>
         </w:numPr>
         <w:rPr>
           <w:rFonts w:ascii="Abadi" w:hAnsi="Abadi"/>
@@ -9261,6 +9280,7 @@
           <w:sz w:val="28"/>
           <w:szCs w:val="28"/>
         </w:rPr>
+        <w:lastRenderedPageBreak/>
         <w:t>Objects:</w:t>
       </w:r>
     </w:p>
@@ -9826,7 +9846,6 @@
           <w:sz w:val="28"/>
           <w:szCs w:val="28"/>
         </w:rPr>
-        <w:lastRenderedPageBreak/>
         <w:t xml:space="preserve">When do not create a constructor a constructor without any parameters will be automatically created by Java which is called </w:t>
       </w:r>
       <w:r>
@@ -9903,6 +9922,7 @@
           <w:sz w:val="28"/>
           <w:szCs w:val="28"/>
         </w:rPr>
+        <w:lastRenderedPageBreak/>
         <w:t xml:space="preserve">A </w:t>
       </w:r>
       <w:r>
@@ -10353,7 +10373,6 @@
           <w:sz w:val="28"/>
           <w:szCs w:val="28"/>
         </w:rPr>
-        <w:lastRenderedPageBreak/>
         <w:t>It is also used to refer to the current class instance variable.</w:t>
       </w:r>
     </w:p>
@@ -10410,6 +10429,7 @@
           <w:sz w:val="28"/>
           <w:szCs w:val="28"/>
         </w:rPr>
+        <w:lastRenderedPageBreak/>
         <w:t xml:space="preserve">An </w:t>
       </w:r>
       <w:r>
@@ -11004,7 +11024,6 @@
           <w:szCs w:val="28"/>
           <w:highlight w:val="yellow"/>
         </w:rPr>
-        <w:lastRenderedPageBreak/>
         <w:t>Encapsulation</w:t>
       </w:r>
     </w:p>
@@ -11049,6 +11068,7 @@
           <w:sz w:val="28"/>
           <w:szCs w:val="28"/>
         </w:rPr>
+        <w:lastRenderedPageBreak/>
         <w:t>In Java, encapsulation is achieved by declaring the instance variables of a class as private, which means they can only be accessed within the class. To allow outside access to the instance variables, public methods called getters and setters are defined, which are used to retrieve and modify the values of the instance variables, respectively.</w:t>
       </w:r>
     </w:p>
@@ -11410,7 +11430,6 @@
           <w:szCs w:val="28"/>
           <w:highlight w:val="yellow"/>
         </w:rPr>
-        <w:lastRenderedPageBreak/>
         <w:t>Inheritance</w:t>
       </w:r>
     </w:p>
@@ -11491,6 +11510,7 @@
           <w:sz w:val="28"/>
           <w:szCs w:val="28"/>
         </w:rPr>
+        <w:lastRenderedPageBreak/>
         <w:t>A class that inherits (acquires) from another class can reuse the methods and fields of that class with or without adding new fields and methods.</w:t>
       </w:r>
     </w:p>
@@ -12190,7 +12210,7 @@
           <w:szCs w:val="28"/>
         </w:rPr>
       </w:pPr>
-      <w:hyperlink r:id="rId20" w:history="1">
+      <w:hyperlink r:id="rId16" w:history="1">
         <w:r>
           <w:rPr>
             <w:rStyle w:val="Hyperlink"/>
@@ -12243,6 +12263,7 @@
           <w:sz w:val="28"/>
           <w:szCs w:val="28"/>
         </w:rPr>
+        <w:lastRenderedPageBreak/>
         <w:t>Hybrid Inheritance is a combination of two or more types of Inheritance.</w:t>
       </w:r>
     </w:p>
@@ -12346,7 +12367,7 @@
                     <pic:cNvPicPr/>
                   </pic:nvPicPr>
                   <pic:blipFill>
-                    <a:blip r:embed="rId21">
+                    <a:blip r:embed="rId17">
                       <a:extLst>
                         <a:ext uri="{28A0092B-C50C-407E-A947-70E740481C1C}">
                           <a14:useLocalDpi xmlns:a14="http://schemas.microsoft.com/office/drawing/2010/main" val="0"/>
@@ -12947,7 +12968,7 @@
                     <pic:cNvPicPr/>
                   </pic:nvPicPr>
                   <pic:blipFill>
-                    <a:blip r:embed="rId22">
+                    <a:blip r:embed="rId18">
                       <a:extLst>
                         <a:ext uri="{28A0092B-C50C-407E-A947-70E740481C1C}">
                           <a14:useLocalDpi xmlns:a14="http://schemas.microsoft.com/office/drawing/2010/main" val="0"/>
@@ -13227,7 +13248,7 @@
                     <pic:cNvPicPr/>
                   </pic:nvPicPr>
                   <pic:blipFill>
-                    <a:blip r:embed="rId23"/>
+                    <a:blip r:embed="rId19"/>
                     <a:stretch>
                       <a:fillRect/>
                     </a:stretch>
@@ -15170,7 +15191,7 @@
                     <pic:cNvPicPr/>
                   </pic:nvPicPr>
                   <pic:blipFill>
-                    <a:blip r:embed="rId24"/>
+                    <a:blip r:embed="rId20"/>
                     <a:stretch>
                       <a:fillRect/>
                     </a:stretch>
@@ -16253,7 +16274,7 @@
                     <pic:cNvPicPr/>
                   </pic:nvPicPr>
                   <pic:blipFill>
-                    <a:blip r:embed="rId25"/>
+                    <a:blip r:embed="rId21"/>
                     <a:stretch>
                       <a:fillRect/>
                     </a:stretch>
@@ -16501,7 +16522,7 @@
                     <pic:cNvPicPr/>
                   </pic:nvPicPr>
                   <pic:blipFill>
-                    <a:blip r:embed="rId26">
+                    <a:blip r:embed="rId22">
                       <a:extLst>
                         <a:ext uri="{28A0092B-C50C-407E-A947-70E740481C1C}">
                           <a14:useLocalDpi xmlns:a14="http://schemas.microsoft.com/office/drawing/2010/main" val="0"/>
@@ -20637,6 +20658,119 @@
     </w:lvl>
   </w:abstractNum>
   <w:abstractNum w:abstractNumId="37" w15:restartNumberingAfterBreak="0">
+    <w:nsid w:val="3C194553"/>
+    <w:multiLevelType w:val="hybridMultilevel"/>
+    <w:tmpl w:val="7AA0AC76"/>
+    <w:lvl w:ilvl="0" w:tplc="40090001">
+      <w:start w:val="1"/>
+      <w:numFmt w:val="bullet"/>
+      <w:lvlText w:val=""/>
+      <w:lvlJc w:val="left"/>
+      <w:pPr>
+        <w:ind w:left="1080" w:hanging="360"/>
+      </w:pPr>
+      <w:rPr>
+        <w:rFonts w:ascii="Symbol" w:hAnsi="Symbol" w:hint="default"/>
+      </w:rPr>
+    </w:lvl>
+    <w:lvl w:ilvl="1" w:tplc="40090003" w:tentative="1">
+      <w:start w:val="1"/>
+      <w:numFmt w:val="bullet"/>
+      <w:lvlText w:val="o"/>
+      <w:lvlJc w:val="left"/>
+      <w:pPr>
+        <w:ind w:left="1800" w:hanging="360"/>
+      </w:pPr>
+      <w:rPr>
+        <w:rFonts w:ascii="Courier New" w:hAnsi="Courier New" w:cs="Courier New" w:hint="default"/>
+      </w:rPr>
+    </w:lvl>
+    <w:lvl w:ilvl="2" w:tplc="40090005" w:tentative="1">
+      <w:start w:val="1"/>
+      <w:numFmt w:val="bullet"/>
+      <w:lvlText w:val=""/>
+      <w:lvlJc w:val="left"/>
+      <w:pPr>
+        <w:ind w:left="2520" w:hanging="360"/>
+      </w:pPr>
+      <w:rPr>
+        <w:rFonts w:ascii="Wingdings" w:hAnsi="Wingdings" w:hint="default"/>
+      </w:rPr>
+    </w:lvl>
+    <w:lvl w:ilvl="3" w:tplc="40090001" w:tentative="1">
+      <w:start w:val="1"/>
+      <w:numFmt w:val="bullet"/>
+      <w:lvlText w:val=""/>
+      <w:lvlJc w:val="left"/>
+      <w:pPr>
+        <w:ind w:left="3240" w:hanging="360"/>
+      </w:pPr>
+      <w:rPr>
+        <w:rFonts w:ascii="Symbol" w:hAnsi="Symbol" w:hint="default"/>
+      </w:rPr>
+    </w:lvl>
+    <w:lvl w:ilvl="4" w:tplc="40090003" w:tentative="1">
+      <w:start w:val="1"/>
+      <w:numFmt w:val="bullet"/>
+      <w:lvlText w:val="o"/>
+      <w:lvlJc w:val="left"/>
+      <w:pPr>
+        <w:ind w:left="3960" w:hanging="360"/>
+      </w:pPr>
+      <w:rPr>
+        <w:rFonts w:ascii="Courier New" w:hAnsi="Courier New" w:cs="Courier New" w:hint="default"/>
+      </w:rPr>
+    </w:lvl>
+    <w:lvl w:ilvl="5" w:tplc="40090005" w:tentative="1">
+      <w:start w:val="1"/>
+      <w:numFmt w:val="bullet"/>
+      <w:lvlText w:val=""/>
+      <w:lvlJc w:val="left"/>
+      <w:pPr>
+        <w:ind w:left="4680" w:hanging="360"/>
+      </w:pPr>
+      <w:rPr>
+        <w:rFonts w:ascii="Wingdings" w:hAnsi="Wingdings" w:hint="default"/>
+      </w:rPr>
+    </w:lvl>
+    <w:lvl w:ilvl="6" w:tplc="40090001" w:tentative="1">
+      <w:start w:val="1"/>
+      <w:numFmt w:val="bullet"/>
+      <w:lvlText w:val=""/>
+      <w:lvlJc w:val="left"/>
+      <w:pPr>
+        <w:ind w:left="5400" w:hanging="360"/>
+      </w:pPr>
+      <w:rPr>
+        <w:rFonts w:ascii="Symbol" w:hAnsi="Symbol" w:hint="default"/>
+      </w:rPr>
+    </w:lvl>
+    <w:lvl w:ilvl="7" w:tplc="40090003" w:tentative="1">
+      <w:start w:val="1"/>
+      <w:numFmt w:val="bullet"/>
+      <w:lvlText w:val="o"/>
+      <w:lvlJc w:val="left"/>
+      <w:pPr>
+        <w:ind w:left="6120" w:hanging="360"/>
+      </w:pPr>
+      <w:rPr>
+        <w:rFonts w:ascii="Courier New" w:hAnsi="Courier New" w:cs="Courier New" w:hint="default"/>
+      </w:rPr>
+    </w:lvl>
+    <w:lvl w:ilvl="8" w:tplc="40090005" w:tentative="1">
+      <w:start w:val="1"/>
+      <w:numFmt w:val="bullet"/>
+      <w:lvlText w:val=""/>
+      <w:lvlJc w:val="left"/>
+      <w:pPr>
+        <w:ind w:left="6840" w:hanging="360"/>
+      </w:pPr>
+      <w:rPr>
+        <w:rFonts w:ascii="Wingdings" w:hAnsi="Wingdings" w:hint="default"/>
+      </w:rPr>
+    </w:lvl>
+  </w:abstractNum>
+  <w:abstractNum w:abstractNumId="38" w15:restartNumberingAfterBreak="0">
     <w:nsid w:val="3D58241B"/>
     <w:multiLevelType w:val="hybridMultilevel"/>
     <w:tmpl w:val="BB0648C4"/>
@@ -20749,7 +20883,7 @@
       </w:rPr>
     </w:lvl>
   </w:abstractNum>
-  <w:abstractNum w:abstractNumId="38" w15:restartNumberingAfterBreak="0">
+  <w:abstractNum w:abstractNumId="39" w15:restartNumberingAfterBreak="0">
     <w:nsid w:val="3DB227A6"/>
     <w:multiLevelType w:val="hybridMultilevel"/>
     <w:tmpl w:val="87FE7FF2"/>
@@ -20862,7 +20996,7 @@
       </w:rPr>
     </w:lvl>
   </w:abstractNum>
-  <w:abstractNum w:abstractNumId="39" w15:restartNumberingAfterBreak="0">
+  <w:abstractNum w:abstractNumId="40" w15:restartNumberingAfterBreak="0">
     <w:nsid w:val="3FEF7989"/>
     <w:multiLevelType w:val="hybridMultilevel"/>
     <w:tmpl w:val="78BC5A30"/>
@@ -20975,7 +21109,7 @@
       </w:rPr>
     </w:lvl>
   </w:abstractNum>
-  <w:abstractNum w:abstractNumId="40" w15:restartNumberingAfterBreak="0">
+  <w:abstractNum w:abstractNumId="41" w15:restartNumberingAfterBreak="0">
     <w:nsid w:val="40245BF0"/>
     <w:multiLevelType w:val="hybridMultilevel"/>
     <w:tmpl w:val="C5F85E10"/>
@@ -21088,7 +21222,7 @@
       </w:rPr>
     </w:lvl>
   </w:abstractNum>
-  <w:abstractNum w:abstractNumId="41" w15:restartNumberingAfterBreak="0">
+  <w:abstractNum w:abstractNumId="42" w15:restartNumberingAfterBreak="0">
     <w:nsid w:val="432E0876"/>
     <w:multiLevelType w:val="hybridMultilevel"/>
     <w:tmpl w:val="861096F8"/>
@@ -21174,7 +21308,7 @@
       </w:pPr>
     </w:lvl>
   </w:abstractNum>
-  <w:abstractNum w:abstractNumId="42" w15:restartNumberingAfterBreak="0">
+  <w:abstractNum w:abstractNumId="43" w15:restartNumberingAfterBreak="0">
     <w:nsid w:val="455A607A"/>
     <w:multiLevelType w:val="hybridMultilevel"/>
     <w:tmpl w:val="D186AD2E"/>
@@ -21287,7 +21421,7 @@
       </w:rPr>
     </w:lvl>
   </w:abstractNum>
-  <w:abstractNum w:abstractNumId="43" w15:restartNumberingAfterBreak="0">
+  <w:abstractNum w:abstractNumId="44" w15:restartNumberingAfterBreak="0">
     <w:nsid w:val="456E4080"/>
     <w:multiLevelType w:val="hybridMultilevel"/>
     <w:tmpl w:val="83F61882"/>
@@ -21400,7 +21534,7 @@
       </w:rPr>
     </w:lvl>
   </w:abstractNum>
-  <w:abstractNum w:abstractNumId="44" w15:restartNumberingAfterBreak="0">
+  <w:abstractNum w:abstractNumId="45" w15:restartNumberingAfterBreak="0">
     <w:nsid w:val="46AB5425"/>
     <w:multiLevelType w:val="hybridMultilevel"/>
     <w:tmpl w:val="98D25C54"/>
@@ -21513,7 +21647,7 @@
       </w:rPr>
     </w:lvl>
   </w:abstractNum>
-  <w:abstractNum w:abstractNumId="45" w15:restartNumberingAfterBreak="0">
+  <w:abstractNum w:abstractNumId="46" w15:restartNumberingAfterBreak="0">
     <w:nsid w:val="4BE43689"/>
     <w:multiLevelType w:val="hybridMultilevel"/>
     <w:tmpl w:val="B8AC4960"/>
@@ -21626,7 +21760,7 @@
       </w:rPr>
     </w:lvl>
   </w:abstractNum>
-  <w:abstractNum w:abstractNumId="46" w15:restartNumberingAfterBreak="0">
+  <w:abstractNum w:abstractNumId="47" w15:restartNumberingAfterBreak="0">
     <w:nsid w:val="4C983704"/>
     <w:multiLevelType w:val="hybridMultilevel"/>
     <w:tmpl w:val="BD54C8A0"/>
@@ -21739,7 +21873,7 @@
       </w:rPr>
     </w:lvl>
   </w:abstractNum>
-  <w:abstractNum w:abstractNumId="47" w15:restartNumberingAfterBreak="0">
+  <w:abstractNum w:abstractNumId="48" w15:restartNumberingAfterBreak="0">
     <w:nsid w:val="4CC86B01"/>
     <w:multiLevelType w:val="hybridMultilevel"/>
     <w:tmpl w:val="2FF8A5DA"/>
@@ -21828,7 +21962,7 @@
       </w:pPr>
     </w:lvl>
   </w:abstractNum>
-  <w:abstractNum w:abstractNumId="48" w15:restartNumberingAfterBreak="0">
+  <w:abstractNum w:abstractNumId="49" w15:restartNumberingAfterBreak="0">
     <w:nsid w:val="52ED02DD"/>
     <w:multiLevelType w:val="hybridMultilevel"/>
     <w:tmpl w:val="27380D12"/>
@@ -21914,7 +22048,7 @@
       </w:pPr>
     </w:lvl>
   </w:abstractNum>
-  <w:abstractNum w:abstractNumId="49" w15:restartNumberingAfterBreak="0">
+  <w:abstractNum w:abstractNumId="50" w15:restartNumberingAfterBreak="0">
     <w:nsid w:val="56210389"/>
     <w:multiLevelType w:val="hybridMultilevel"/>
     <w:tmpl w:val="A8008070"/>
@@ -22027,7 +22161,7 @@
       </w:rPr>
     </w:lvl>
   </w:abstractNum>
-  <w:abstractNum w:abstractNumId="50" w15:restartNumberingAfterBreak="0">
+  <w:abstractNum w:abstractNumId="51" w15:restartNumberingAfterBreak="0">
     <w:nsid w:val="57441800"/>
     <w:multiLevelType w:val="hybridMultilevel"/>
     <w:tmpl w:val="D398EE76"/>
@@ -22140,7 +22274,7 @@
       </w:rPr>
     </w:lvl>
   </w:abstractNum>
-  <w:abstractNum w:abstractNumId="51" w15:restartNumberingAfterBreak="0">
+  <w:abstractNum w:abstractNumId="52" w15:restartNumberingAfterBreak="0">
     <w:nsid w:val="5B4C3CC1"/>
     <w:multiLevelType w:val="hybridMultilevel"/>
     <w:tmpl w:val="FF4A6148"/>
@@ -22253,7 +22387,7 @@
       </w:rPr>
     </w:lvl>
   </w:abstractNum>
-  <w:abstractNum w:abstractNumId="52" w15:restartNumberingAfterBreak="0">
+  <w:abstractNum w:abstractNumId="53" w15:restartNumberingAfterBreak="0">
     <w:nsid w:val="5D683330"/>
     <w:multiLevelType w:val="hybridMultilevel"/>
     <w:tmpl w:val="FC341F3C"/>
@@ -22366,7 +22500,7 @@
       </w:rPr>
     </w:lvl>
   </w:abstractNum>
-  <w:abstractNum w:abstractNumId="53" w15:restartNumberingAfterBreak="0">
+  <w:abstractNum w:abstractNumId="54" w15:restartNumberingAfterBreak="0">
     <w:nsid w:val="5D704955"/>
     <w:multiLevelType w:val="hybridMultilevel"/>
     <w:tmpl w:val="FE6AB796"/>
@@ -22452,7 +22586,7 @@
       </w:pPr>
     </w:lvl>
   </w:abstractNum>
-  <w:abstractNum w:abstractNumId="54" w15:restartNumberingAfterBreak="0">
+  <w:abstractNum w:abstractNumId="55" w15:restartNumberingAfterBreak="0">
     <w:nsid w:val="5F3D649E"/>
     <w:multiLevelType w:val="hybridMultilevel"/>
     <w:tmpl w:val="93080160"/>
@@ -22565,7 +22699,7 @@
       </w:rPr>
     </w:lvl>
   </w:abstractNum>
-  <w:abstractNum w:abstractNumId="55" w15:restartNumberingAfterBreak="0">
+  <w:abstractNum w:abstractNumId="56" w15:restartNumberingAfterBreak="0">
     <w:nsid w:val="5F95123E"/>
     <w:multiLevelType w:val="hybridMultilevel"/>
     <w:tmpl w:val="F8B832E2"/>
@@ -22651,7 +22785,7 @@
       </w:pPr>
     </w:lvl>
   </w:abstractNum>
-  <w:abstractNum w:abstractNumId="56" w15:restartNumberingAfterBreak="0">
+  <w:abstractNum w:abstractNumId="57" w15:restartNumberingAfterBreak="0">
     <w:nsid w:val="61704DEB"/>
     <w:multiLevelType w:val="hybridMultilevel"/>
     <w:tmpl w:val="0332F67E"/>
@@ -22764,7 +22898,7 @@
       </w:rPr>
     </w:lvl>
   </w:abstractNum>
-  <w:abstractNum w:abstractNumId="57" w15:restartNumberingAfterBreak="0">
+  <w:abstractNum w:abstractNumId="58" w15:restartNumberingAfterBreak="0">
     <w:nsid w:val="618C7924"/>
     <w:multiLevelType w:val="hybridMultilevel"/>
     <w:tmpl w:val="5E16E6B0"/>
@@ -22850,7 +22984,7 @@
       </w:pPr>
     </w:lvl>
   </w:abstractNum>
-  <w:abstractNum w:abstractNumId="58" w15:restartNumberingAfterBreak="0">
+  <w:abstractNum w:abstractNumId="59" w15:restartNumberingAfterBreak="0">
     <w:nsid w:val="6322543B"/>
     <w:multiLevelType w:val="hybridMultilevel"/>
     <w:tmpl w:val="596887BA"/>
@@ -22963,7 +23097,7 @@
       </w:rPr>
     </w:lvl>
   </w:abstractNum>
-  <w:abstractNum w:abstractNumId="59" w15:restartNumberingAfterBreak="0">
+  <w:abstractNum w:abstractNumId="60" w15:restartNumberingAfterBreak="0">
     <w:nsid w:val="63A74BD8"/>
     <w:multiLevelType w:val="hybridMultilevel"/>
     <w:tmpl w:val="DC7E6CE4"/>
@@ -23076,7 +23210,7 @@
       </w:rPr>
     </w:lvl>
   </w:abstractNum>
-  <w:abstractNum w:abstractNumId="60" w15:restartNumberingAfterBreak="0">
+  <w:abstractNum w:abstractNumId="61" w15:restartNumberingAfterBreak="0">
     <w:nsid w:val="654F50F2"/>
     <w:multiLevelType w:val="hybridMultilevel"/>
     <w:tmpl w:val="3B5EEC5E"/>
@@ -23162,7 +23296,7 @@
       </w:pPr>
     </w:lvl>
   </w:abstractNum>
-  <w:abstractNum w:abstractNumId="61" w15:restartNumberingAfterBreak="0">
+  <w:abstractNum w:abstractNumId="62" w15:restartNumberingAfterBreak="0">
     <w:nsid w:val="68FE2C61"/>
     <w:multiLevelType w:val="hybridMultilevel"/>
     <w:tmpl w:val="92344C80"/>
@@ -23275,7 +23409,7 @@
       </w:rPr>
     </w:lvl>
   </w:abstractNum>
-  <w:abstractNum w:abstractNumId="62" w15:restartNumberingAfterBreak="0">
+  <w:abstractNum w:abstractNumId="63" w15:restartNumberingAfterBreak="0">
     <w:nsid w:val="6CE71957"/>
     <w:multiLevelType w:val="hybridMultilevel"/>
     <w:tmpl w:val="89D8CBCE"/>
@@ -23361,7 +23495,7 @@
       </w:pPr>
     </w:lvl>
   </w:abstractNum>
-  <w:abstractNum w:abstractNumId="63" w15:restartNumberingAfterBreak="0">
+  <w:abstractNum w:abstractNumId="64" w15:restartNumberingAfterBreak="0">
     <w:nsid w:val="6F431B94"/>
     <w:multiLevelType w:val="hybridMultilevel"/>
     <w:tmpl w:val="58C2A4AA"/>
@@ -23474,7 +23608,7 @@
       </w:rPr>
     </w:lvl>
   </w:abstractNum>
-  <w:abstractNum w:abstractNumId="64" w15:restartNumberingAfterBreak="0">
+  <w:abstractNum w:abstractNumId="65" w15:restartNumberingAfterBreak="0">
     <w:nsid w:val="70326B21"/>
     <w:multiLevelType w:val="hybridMultilevel"/>
     <w:tmpl w:val="29703974"/>
@@ -23587,7 +23721,7 @@
       </w:rPr>
     </w:lvl>
   </w:abstractNum>
-  <w:abstractNum w:abstractNumId="65" w15:restartNumberingAfterBreak="0">
+  <w:abstractNum w:abstractNumId="66" w15:restartNumberingAfterBreak="0">
     <w:nsid w:val="75A57BE9"/>
     <w:multiLevelType w:val="hybridMultilevel"/>
     <w:tmpl w:val="BB2639AA"/>
@@ -23673,7 +23807,7 @@
       </w:pPr>
     </w:lvl>
   </w:abstractNum>
-  <w:abstractNum w:abstractNumId="66" w15:restartNumberingAfterBreak="0">
+  <w:abstractNum w:abstractNumId="67" w15:restartNumberingAfterBreak="0">
     <w:nsid w:val="76043DD2"/>
     <w:multiLevelType w:val="hybridMultilevel"/>
     <w:tmpl w:val="E7147BE0"/>
@@ -23786,7 +23920,7 @@
       </w:rPr>
     </w:lvl>
   </w:abstractNum>
-  <w:abstractNum w:abstractNumId="67" w15:restartNumberingAfterBreak="0">
+  <w:abstractNum w:abstractNumId="68" w15:restartNumberingAfterBreak="0">
     <w:nsid w:val="77572818"/>
     <w:multiLevelType w:val="hybridMultilevel"/>
     <w:tmpl w:val="90AEE174"/>
@@ -23899,7 +24033,7 @@
       </w:rPr>
     </w:lvl>
   </w:abstractNum>
-  <w:abstractNum w:abstractNumId="68" w15:restartNumberingAfterBreak="0">
+  <w:abstractNum w:abstractNumId="69" w15:restartNumberingAfterBreak="0">
     <w:nsid w:val="77D873A0"/>
     <w:multiLevelType w:val="hybridMultilevel"/>
     <w:tmpl w:val="623E4E9C"/>
@@ -23985,7 +24119,120 @@
       </w:pPr>
     </w:lvl>
   </w:abstractNum>
-  <w:abstractNum w:abstractNumId="69" w15:restartNumberingAfterBreak="0">
+  <w:abstractNum w:abstractNumId="70" w15:restartNumberingAfterBreak="0">
+    <w:nsid w:val="7B886513"/>
+    <w:multiLevelType w:val="hybridMultilevel"/>
+    <w:tmpl w:val="C1A0BF74"/>
+    <w:lvl w:ilvl="0" w:tplc="40090001">
+      <w:start w:val="1"/>
+      <w:numFmt w:val="bullet"/>
+      <w:lvlText w:val=""/>
+      <w:lvlJc w:val="left"/>
+      <w:pPr>
+        <w:ind w:left="720" w:hanging="360"/>
+      </w:pPr>
+      <w:rPr>
+        <w:rFonts w:ascii="Symbol" w:hAnsi="Symbol" w:hint="default"/>
+      </w:rPr>
+    </w:lvl>
+    <w:lvl w:ilvl="1" w:tplc="40090003" w:tentative="1">
+      <w:start w:val="1"/>
+      <w:numFmt w:val="bullet"/>
+      <w:lvlText w:val="o"/>
+      <w:lvlJc w:val="left"/>
+      <w:pPr>
+        <w:ind w:left="1440" w:hanging="360"/>
+      </w:pPr>
+      <w:rPr>
+        <w:rFonts w:ascii="Courier New" w:hAnsi="Courier New" w:cs="Courier New" w:hint="default"/>
+      </w:rPr>
+    </w:lvl>
+    <w:lvl w:ilvl="2" w:tplc="40090005" w:tentative="1">
+      <w:start w:val="1"/>
+      <w:numFmt w:val="bullet"/>
+      <w:lvlText w:val=""/>
+      <w:lvlJc w:val="left"/>
+      <w:pPr>
+        <w:ind w:left="2160" w:hanging="360"/>
+      </w:pPr>
+      <w:rPr>
+        <w:rFonts w:ascii="Wingdings" w:hAnsi="Wingdings" w:hint="default"/>
+      </w:rPr>
+    </w:lvl>
+    <w:lvl w:ilvl="3" w:tplc="40090001" w:tentative="1">
+      <w:start w:val="1"/>
+      <w:numFmt w:val="bullet"/>
+      <w:lvlText w:val=""/>
+      <w:lvlJc w:val="left"/>
+      <w:pPr>
+        <w:ind w:left="2880" w:hanging="360"/>
+      </w:pPr>
+      <w:rPr>
+        <w:rFonts w:ascii="Symbol" w:hAnsi="Symbol" w:hint="default"/>
+      </w:rPr>
+    </w:lvl>
+    <w:lvl w:ilvl="4" w:tplc="40090003" w:tentative="1">
+      <w:start w:val="1"/>
+      <w:numFmt w:val="bullet"/>
+      <w:lvlText w:val="o"/>
+      <w:lvlJc w:val="left"/>
+      <w:pPr>
+        <w:ind w:left="3600" w:hanging="360"/>
+      </w:pPr>
+      <w:rPr>
+        <w:rFonts w:ascii="Courier New" w:hAnsi="Courier New" w:cs="Courier New" w:hint="default"/>
+      </w:rPr>
+    </w:lvl>
+    <w:lvl w:ilvl="5" w:tplc="40090005" w:tentative="1">
+      <w:start w:val="1"/>
+      <w:numFmt w:val="bullet"/>
+      <w:lvlText w:val=""/>
+      <w:lvlJc w:val="left"/>
+      <w:pPr>
+        <w:ind w:left="4320" w:hanging="360"/>
+      </w:pPr>
+      <w:rPr>
+        <w:rFonts w:ascii="Wingdings" w:hAnsi="Wingdings" w:hint="default"/>
+      </w:rPr>
+    </w:lvl>
+    <w:lvl w:ilvl="6" w:tplc="40090001" w:tentative="1">
+      <w:start w:val="1"/>
+      <w:numFmt w:val="bullet"/>
+      <w:lvlText w:val=""/>
+      <w:lvlJc w:val="left"/>
+      <w:pPr>
+        <w:ind w:left="5040" w:hanging="360"/>
+      </w:pPr>
+      <w:rPr>
+        <w:rFonts w:ascii="Symbol" w:hAnsi="Symbol" w:hint="default"/>
+      </w:rPr>
+    </w:lvl>
+    <w:lvl w:ilvl="7" w:tplc="40090003" w:tentative="1">
+      <w:start w:val="1"/>
+      <w:numFmt w:val="bullet"/>
+      <w:lvlText w:val="o"/>
+      <w:lvlJc w:val="left"/>
+      <w:pPr>
+        <w:ind w:left="5760" w:hanging="360"/>
+      </w:pPr>
+      <w:rPr>
+        <w:rFonts w:ascii="Courier New" w:hAnsi="Courier New" w:cs="Courier New" w:hint="default"/>
+      </w:rPr>
+    </w:lvl>
+    <w:lvl w:ilvl="8" w:tplc="40090005" w:tentative="1">
+      <w:start w:val="1"/>
+      <w:numFmt w:val="bullet"/>
+      <w:lvlText w:val=""/>
+      <w:lvlJc w:val="left"/>
+      <w:pPr>
+        <w:ind w:left="6480" w:hanging="360"/>
+      </w:pPr>
+      <w:rPr>
+        <w:rFonts w:ascii="Wingdings" w:hAnsi="Wingdings" w:hint="default"/>
+      </w:rPr>
+    </w:lvl>
+  </w:abstractNum>
+  <w:abstractNum w:abstractNumId="71" w15:restartNumberingAfterBreak="0">
     <w:nsid w:val="7C61600A"/>
     <w:multiLevelType w:val="hybridMultilevel"/>
     <w:tmpl w:val="6CD49F5E"/>
@@ -24071,7 +24318,7 @@
       </w:pPr>
     </w:lvl>
   </w:abstractNum>
-  <w:abstractNum w:abstractNumId="70" w15:restartNumberingAfterBreak="0">
+  <w:abstractNum w:abstractNumId="72" w15:restartNumberingAfterBreak="0">
     <w:nsid w:val="7D91019F"/>
     <w:multiLevelType w:val="hybridMultilevel"/>
     <w:tmpl w:val="A680FE0A"/>
@@ -24184,7 +24431,7 @@
       </w:rPr>
     </w:lvl>
   </w:abstractNum>
-  <w:abstractNum w:abstractNumId="71" w15:restartNumberingAfterBreak="0">
+  <w:abstractNum w:abstractNumId="73" w15:restartNumberingAfterBreak="0">
     <w:nsid w:val="7DB9757E"/>
     <w:multiLevelType w:val="hybridMultilevel"/>
     <w:tmpl w:val="7346AA00"/>
@@ -24313,10 +24560,10 @@
     <w:abstractNumId w:val="21"/>
   </w:num>
   <w:num w:numId="6" w16cid:durableId="220093123">
-    <w:abstractNumId w:val="43"/>
+    <w:abstractNumId w:val="44"/>
   </w:num>
   <w:num w:numId="7" w16cid:durableId="2003386513">
-    <w:abstractNumId w:val="46"/>
+    <w:abstractNumId w:val="47"/>
   </w:num>
   <w:num w:numId="8" w16cid:durableId="1999188088">
     <w:abstractNumId w:val="33"/>
@@ -24331,25 +24578,25 @@
     <w:abstractNumId w:val="22"/>
   </w:num>
   <w:num w:numId="12" w16cid:durableId="2014260599">
-    <w:abstractNumId w:val="57"/>
+    <w:abstractNumId w:val="58"/>
   </w:num>
   <w:num w:numId="13" w16cid:durableId="1747459236">
     <w:abstractNumId w:val="1"/>
   </w:num>
   <w:num w:numId="14" w16cid:durableId="2008482354">
-    <w:abstractNumId w:val="51"/>
+    <w:abstractNumId w:val="52"/>
   </w:num>
   <w:num w:numId="15" w16cid:durableId="786434464">
-    <w:abstractNumId w:val="54"/>
+    <w:abstractNumId w:val="55"/>
   </w:num>
   <w:num w:numId="16" w16cid:durableId="1956398411">
     <w:abstractNumId w:val="13"/>
   </w:num>
   <w:num w:numId="17" w16cid:durableId="300427645">
-    <w:abstractNumId w:val="45"/>
+    <w:abstractNumId w:val="46"/>
   </w:num>
   <w:num w:numId="18" w16cid:durableId="745108367">
-    <w:abstractNumId w:val="69"/>
+    <w:abstractNumId w:val="71"/>
   </w:num>
   <w:num w:numId="19" w16cid:durableId="1715888435">
     <w:abstractNumId w:val="23"/>
@@ -24367,10 +24614,10 @@
     <w:abstractNumId w:val="16"/>
   </w:num>
   <w:num w:numId="24" w16cid:durableId="675613578">
-    <w:abstractNumId w:val="55"/>
+    <w:abstractNumId w:val="56"/>
   </w:num>
   <w:num w:numId="25" w16cid:durableId="1510019311">
-    <w:abstractNumId w:val="50"/>
+    <w:abstractNumId w:val="51"/>
   </w:num>
   <w:num w:numId="26" w16cid:durableId="1852142273">
     <w:abstractNumId w:val="25"/>
@@ -24379,25 +24626,25 @@
     <w:abstractNumId w:val="7"/>
   </w:num>
   <w:num w:numId="28" w16cid:durableId="971909672">
-    <w:abstractNumId w:val="70"/>
+    <w:abstractNumId w:val="72"/>
   </w:num>
   <w:num w:numId="29" w16cid:durableId="803430563">
     <w:abstractNumId w:val="20"/>
   </w:num>
   <w:num w:numId="30" w16cid:durableId="985940148">
-    <w:abstractNumId w:val="62"/>
+    <w:abstractNumId w:val="63"/>
   </w:num>
   <w:num w:numId="31" w16cid:durableId="1007515533">
-    <w:abstractNumId w:val="38"/>
+    <w:abstractNumId w:val="39"/>
   </w:num>
   <w:num w:numId="32" w16cid:durableId="1823111350">
-    <w:abstractNumId w:val="37"/>
+    <w:abstractNumId w:val="38"/>
   </w:num>
   <w:num w:numId="33" w16cid:durableId="653294823">
     <w:abstractNumId w:val="5"/>
   </w:num>
   <w:num w:numId="34" w16cid:durableId="1575159933">
-    <w:abstractNumId w:val="48"/>
+    <w:abstractNumId w:val="49"/>
   </w:num>
   <w:num w:numId="35" w16cid:durableId="815534712">
     <w:abstractNumId w:val="28"/>
@@ -24412,25 +24659,25 @@
     <w:abstractNumId w:val="29"/>
   </w:num>
   <w:num w:numId="39" w16cid:durableId="1571042112">
-    <w:abstractNumId w:val="53"/>
+    <w:abstractNumId w:val="54"/>
   </w:num>
   <w:num w:numId="40" w16cid:durableId="1140804227">
-    <w:abstractNumId w:val="49"/>
+    <w:abstractNumId w:val="50"/>
   </w:num>
   <w:num w:numId="41" w16cid:durableId="1972513887">
-    <w:abstractNumId w:val="58"/>
+    <w:abstractNumId w:val="59"/>
   </w:num>
   <w:num w:numId="42" w16cid:durableId="142475736">
-    <w:abstractNumId w:val="61"/>
+    <w:abstractNumId w:val="62"/>
   </w:num>
   <w:num w:numId="43" w16cid:durableId="46951499">
-    <w:abstractNumId w:val="41"/>
+    <w:abstractNumId w:val="42"/>
   </w:num>
   <w:num w:numId="44" w16cid:durableId="214900413">
-    <w:abstractNumId w:val="59"/>
+    <w:abstractNumId w:val="60"/>
   </w:num>
   <w:num w:numId="45" w16cid:durableId="1854225257">
-    <w:abstractNumId w:val="71"/>
+    <w:abstractNumId w:val="73"/>
   </w:num>
   <w:num w:numId="46" w16cid:durableId="1904096739">
     <w:abstractNumId w:val="4"/>
@@ -24439,7 +24686,7 @@
     <w:abstractNumId w:val="24"/>
   </w:num>
   <w:num w:numId="48" w16cid:durableId="1488135314">
-    <w:abstractNumId w:val="39"/>
+    <w:abstractNumId w:val="40"/>
   </w:num>
   <w:num w:numId="49" w16cid:durableId="784420836">
     <w:abstractNumId w:val="30"/>
@@ -24448,25 +24695,25 @@
     <w:abstractNumId w:val="2"/>
   </w:num>
   <w:num w:numId="51" w16cid:durableId="4014940">
-    <w:abstractNumId w:val="65"/>
+    <w:abstractNumId w:val="66"/>
   </w:num>
   <w:num w:numId="52" w16cid:durableId="2040158715">
     <w:abstractNumId w:val="34"/>
   </w:num>
   <w:num w:numId="53" w16cid:durableId="1759055631">
-    <w:abstractNumId w:val="60"/>
+    <w:abstractNumId w:val="61"/>
   </w:num>
   <w:num w:numId="54" w16cid:durableId="911425748">
-    <w:abstractNumId w:val="40"/>
+    <w:abstractNumId w:val="41"/>
   </w:num>
   <w:num w:numId="55" w16cid:durableId="1449540968">
-    <w:abstractNumId w:val="63"/>
+    <w:abstractNumId w:val="64"/>
   </w:num>
   <w:num w:numId="56" w16cid:durableId="635530363">
-    <w:abstractNumId w:val="64"/>
+    <w:abstractNumId w:val="65"/>
   </w:num>
   <w:num w:numId="57" w16cid:durableId="1708528617">
-    <w:abstractNumId w:val="66"/>
+    <w:abstractNumId w:val="67"/>
   </w:num>
   <w:num w:numId="58" w16cid:durableId="1794323863">
     <w:abstractNumId w:val="9"/>
@@ -24478,10 +24725,10 @@
     <w:abstractNumId w:val="27"/>
   </w:num>
   <w:num w:numId="61" w16cid:durableId="1087314253">
-    <w:abstractNumId w:val="56"/>
+    <w:abstractNumId w:val="57"/>
   </w:num>
   <w:num w:numId="62" w16cid:durableId="30420295">
-    <w:abstractNumId w:val="42"/>
+    <w:abstractNumId w:val="43"/>
   </w:num>
   <w:num w:numId="63" w16cid:durableId="839465525">
     <w:abstractNumId w:val="35"/>
@@ -24490,19 +24737,19 @@
     <w:abstractNumId w:val="0"/>
   </w:num>
   <w:num w:numId="65" w16cid:durableId="1805809838">
-    <w:abstractNumId w:val="68"/>
+    <w:abstractNumId w:val="69"/>
   </w:num>
   <w:num w:numId="66" w16cid:durableId="505752489">
     <w:abstractNumId w:val="32"/>
   </w:num>
   <w:num w:numId="67" w16cid:durableId="1146632456">
-    <w:abstractNumId w:val="47"/>
+    <w:abstractNumId w:val="48"/>
   </w:num>
   <w:num w:numId="68" w16cid:durableId="8218233">
-    <w:abstractNumId w:val="67"/>
+    <w:abstractNumId w:val="68"/>
   </w:num>
   <w:num w:numId="69" w16cid:durableId="1313020267">
-    <w:abstractNumId w:val="52"/>
+    <w:abstractNumId w:val="53"/>
   </w:num>
   <w:num w:numId="70" w16cid:durableId="1653437921">
     <w:abstractNumId w:val="15"/>
@@ -24511,7 +24758,13 @@
     <w:abstractNumId w:val="18"/>
   </w:num>
   <w:num w:numId="72" w16cid:durableId="2034842162">
-    <w:abstractNumId w:val="44"/>
+    <w:abstractNumId w:val="45"/>
+  </w:num>
+  <w:num w:numId="73" w16cid:durableId="459348209">
+    <w:abstractNumId w:val="70"/>
+  </w:num>
+  <w:num w:numId="74" w16cid:durableId="1319731119">
+    <w:abstractNumId w:val="37"/>
   </w:num>
 </w:numbering>
 </file>

</xml_diff>

<commit_message>
classes, objects, constructors, constructor chaining done
</commit_message>
<xml_diff>
--- a/Java/Java.docx
+++ b/Java/Java.docx
@@ -6441,8 +6441,20 @@
           <w:sz w:val="28"/>
           <w:szCs w:val="28"/>
         </w:rPr>
-        <w:t>char c = ‘a’; Character d = c;</w:t>
-      </w:r>
+        <w:t xml:space="preserve">char c = ‘a’; Character d = </w:t>
+      </w:r>
+      <w:proofErr w:type="gramStart"/>
+      <w:r>
+        <w:rPr>
+          <w:rFonts w:ascii="Abadi" w:hAnsi="Abadi"/>
+          <w:i/>
+          <w:iCs/>
+          <w:sz w:val="28"/>
+          <w:szCs w:val="28"/>
+        </w:rPr>
+        <w:t>c;</w:t>
+      </w:r>
+      <w:proofErr w:type="gramEnd"/>
     </w:p>
     <w:p>
       <w:pPr>
@@ -6535,8 +6547,20 @@
           <w:sz w:val="28"/>
           <w:szCs w:val="28"/>
         </w:rPr>
-        <w:t xml:space="preserve"> Character c = ‘a’; char d = c;</w:t>
-      </w:r>
+        <w:t xml:space="preserve"> Character c = ‘a’; char d = </w:t>
+      </w:r>
+      <w:proofErr w:type="gramStart"/>
+      <w:r>
+        <w:rPr>
+          <w:rFonts w:ascii="Abadi" w:hAnsi="Abadi"/>
+          <w:i/>
+          <w:iCs/>
+          <w:sz w:val="28"/>
+          <w:szCs w:val="28"/>
+        </w:rPr>
+        <w:t>c;</w:t>
+      </w:r>
+      <w:proofErr w:type="gramEnd"/>
     </w:p>
     <w:p>
       <w:pPr>
@@ -6626,6 +6650,7 @@
         <w:t xml:space="preserve">Most of us are familiar with </w:t>
       </w:r>
       <w:proofErr w:type="spellStart"/>
+      <w:proofErr w:type="gramStart"/>
       <w:r>
         <w:rPr>
           <w:rFonts w:ascii="Abadi" w:hAnsi="Abadi"/>
@@ -6643,7 +6668,16 @@
           <w:sz w:val="28"/>
           <w:szCs w:val="28"/>
         </w:rPr>
-        <w:t xml:space="preserve">( ) in C to </w:t>
+        <w:t>( )</w:t>
+      </w:r>
+      <w:proofErr w:type="gramEnd"/>
+      <w:r>
+        <w:rPr>
+          <w:rFonts w:ascii="Abadi" w:hAnsi="Abadi"/>
+          <w:sz w:val="28"/>
+          <w:szCs w:val="28"/>
+        </w:rPr>
+        <w:t xml:space="preserve"> in C to </w:t>
       </w:r>
       <w:r>
         <w:rPr>
@@ -6913,15 +6947,31 @@
           <w:szCs w:val="28"/>
         </w:rPr>
       </w:pPr>
-      <w:r>
-        <w:rPr>
-          <w:rFonts w:ascii="Abadi" w:hAnsi="Abadi"/>
-          <w:sz w:val="28"/>
-          <w:szCs w:val="28"/>
-        </w:rPr>
-        <w:t xml:space="preserve">It is a simple class that is used to read a sequence of characters. It has a simple function read that reads a character, another read which reads an array of characters, and a </w:t>
+      <w:hyperlink r:id="rId14" w:tooltip="Program to Demonstrate BufferedReader" w:history="1">
+        <w:proofErr w:type="spellStart"/>
+        <w:r>
+          <w:rPr>
+            <w:rStyle w:val="Hyperlink"/>
+            <w:rFonts w:ascii="Abadi" w:hAnsi="Abadi"/>
+            <w:b/>
+            <w:bCs/>
+            <w:sz w:val="28"/>
+            <w:szCs w:val="28"/>
+          </w:rPr>
+          <w:t>BufferedReader</w:t>
+        </w:r>
+        <w:proofErr w:type="spellEnd"/>
+      </w:hyperlink>
+      <w:r>
+        <w:rPr>
+          <w:rFonts w:ascii="Abadi" w:hAnsi="Abadi"/>
+          <w:sz w:val="28"/>
+          <w:szCs w:val="28"/>
+        </w:rPr>
+        <w:t xml:space="preserve"> is a simple class that is used to read a sequence of characters. It has a simple function read that reads a character, another read which reads an array of characters, and a </w:t>
       </w:r>
       <w:proofErr w:type="spellStart"/>
+      <w:proofErr w:type="gramStart"/>
       <w:r>
         <w:rPr>
           <w:rFonts w:ascii="Abadi" w:hAnsi="Abadi"/>
@@ -6939,7 +6989,16 @@
           <w:sz w:val="28"/>
           <w:szCs w:val="28"/>
         </w:rPr>
-        <w:t>() function which reads a line.</w:t>
+        <w:t>(</w:t>
+      </w:r>
+      <w:proofErr w:type="gramEnd"/>
+      <w:r>
+        <w:rPr>
+          <w:rFonts w:ascii="Abadi" w:hAnsi="Abadi"/>
+          <w:sz w:val="28"/>
+          <w:szCs w:val="28"/>
+        </w:rPr>
+        <w:t>) function which reads a line.</w:t>
       </w:r>
     </w:p>
     <w:p>
@@ -6956,6 +7015,7 @@
         </w:rPr>
       </w:pPr>
       <w:proofErr w:type="spellStart"/>
+      <w:proofErr w:type="gramStart"/>
       <w:r>
         <w:rPr>
           <w:rFonts w:ascii="Abadi" w:hAnsi="Abadi"/>
@@ -6973,7 +7033,16 @@
           <w:sz w:val="28"/>
           <w:szCs w:val="28"/>
         </w:rPr>
-        <w:t xml:space="preserve">() is a function that converts the input stream of bytes into a stream of characters so that it can be read as </w:t>
+        <w:t>(</w:t>
+      </w:r>
+      <w:proofErr w:type="gramEnd"/>
+      <w:r>
+        <w:rPr>
+          <w:rFonts w:ascii="Abadi" w:hAnsi="Abadi"/>
+          <w:sz w:val="28"/>
+          <w:szCs w:val="28"/>
+        </w:rPr>
+        <w:t xml:space="preserve">) is a function that converts the input stream of bytes into a stream of characters so that it can be read as </w:t>
       </w:r>
       <w:proofErr w:type="spellStart"/>
       <w:r>
@@ -7096,18 +7165,21 @@
           <w:szCs w:val="28"/>
         </w:rPr>
       </w:pPr>
-      <w:proofErr w:type="spellStart"/>
-      <w:r>
-        <w:rPr>
-          <w:rFonts w:ascii="Abadi" w:hAnsi="Abadi"/>
-          <w:b/>
-          <w:bCs/>
-          <w:sz w:val="28"/>
-          <w:szCs w:val="28"/>
-        </w:rPr>
-        <w:t>StringBuffer</w:t>
-      </w:r>
-      <w:proofErr w:type="spellEnd"/>
+      <w:hyperlink r:id="rId15" w:tooltip="Program to Demonstrate StringBuffer" w:history="1">
+        <w:proofErr w:type="spellStart"/>
+        <w:r>
+          <w:rPr>
+            <w:rStyle w:val="Hyperlink"/>
+            <w:rFonts w:ascii="Abadi" w:hAnsi="Abadi"/>
+            <w:b/>
+            <w:bCs/>
+            <w:sz w:val="28"/>
+            <w:szCs w:val="28"/>
+          </w:rPr>
+          <w:t>StringBuffer</w:t>
+        </w:r>
+        <w:proofErr w:type="spellEnd"/>
+      </w:hyperlink>
       <w:r>
         <w:rPr>
           <w:rFonts w:ascii="Abadi" w:hAnsi="Abadi"/>
@@ -7508,15 +7580,27 @@
           <w:szCs w:val="28"/>
         </w:rPr>
       </w:pPr>
-      <w:r>
-        <w:rPr>
-          <w:rFonts w:ascii="Abadi" w:hAnsi="Abadi"/>
-          <w:b/>
-          <w:bCs/>
-          <w:sz w:val="28"/>
-          <w:szCs w:val="28"/>
-        </w:rPr>
-        <w:t>append( ), insert( ), reverse( ), delete( ), replace( )</w:t>
+      <w:proofErr w:type="gramStart"/>
+      <w:r>
+        <w:rPr>
+          <w:rFonts w:ascii="Abadi" w:hAnsi="Abadi"/>
+          <w:b/>
+          <w:bCs/>
+          <w:sz w:val="28"/>
+          <w:szCs w:val="28"/>
+        </w:rPr>
+        <w:t>append( )</w:t>
+      </w:r>
+      <w:proofErr w:type="gramEnd"/>
+      <w:r>
+        <w:rPr>
+          <w:rFonts w:ascii="Abadi" w:hAnsi="Abadi"/>
+          <w:b/>
+          <w:bCs/>
+          <w:sz w:val="28"/>
+          <w:szCs w:val="28"/>
+        </w:rPr>
+        <w:t>, insert( ), reverse( ), delete( ), replace( )</w:t>
       </w:r>
     </w:p>
     <w:p>
@@ -7573,16 +7657,19 @@
         </w:rPr>
         <w:t xml:space="preserve">The function of </w:t>
       </w:r>
-      <w:r>
-        <w:rPr>
-          <w:rFonts w:ascii="Abadi" w:hAnsi="Abadi"/>
-          <w:b/>
-          <w:bCs/>
-          <w:sz w:val="28"/>
-          <w:szCs w:val="28"/>
-        </w:rPr>
-        <w:t>StringBuilder</w:t>
-      </w:r>
+      <w:hyperlink r:id="rId16" w:tooltip="Program to Demonstrate StringBuilder" w:history="1">
+        <w:r>
+          <w:rPr>
+            <w:rStyle w:val="Hyperlink"/>
+            <w:rFonts w:ascii="Abadi" w:hAnsi="Abadi"/>
+            <w:b/>
+            <w:bCs/>
+            <w:sz w:val="28"/>
+            <w:szCs w:val="28"/>
+          </w:rPr>
+          <w:t>StringBuilder</w:t>
+        </w:r>
+      </w:hyperlink>
       <w:r>
         <w:rPr>
           <w:rFonts w:ascii="Abadi" w:hAnsi="Abadi"/>
@@ -7648,6 +7735,7 @@
           <w:sz w:val="28"/>
           <w:szCs w:val="28"/>
         </w:rPr>
+        <w:lastRenderedPageBreak/>
         <w:t>StringBuilder</w:t>
       </w:r>
       <w:r>
@@ -7741,7 +7829,6 @@
           <w:sz w:val="28"/>
           <w:szCs w:val="28"/>
         </w:rPr>
-        <w:lastRenderedPageBreak/>
         <w:t>Synchronization</w:t>
       </w:r>
       <w:r>
@@ -7851,7 +7938,27 @@
           <w:sz w:val="28"/>
           <w:szCs w:val="28"/>
         </w:rPr>
-        <w:t xml:space="preserve"> where as </w:t>
+        <w:t xml:space="preserve"> </w:t>
+      </w:r>
+      <w:r>
+        <w:rPr>
+          <w:rFonts w:ascii="Abadi" w:hAnsi="Abadi"/>
+          <w:i/>
+          <w:iCs/>
+          <w:sz w:val="28"/>
+          <w:szCs w:val="28"/>
+        </w:rPr>
+        <w:t>whereas</w:t>
+      </w:r>
+      <w:r>
+        <w:rPr>
+          <w:rFonts w:ascii="Abadi" w:hAnsi="Abadi"/>
+          <w:i/>
+          <w:iCs/>
+          <w:sz w:val="28"/>
+          <w:szCs w:val="28"/>
+        </w:rPr>
+        <w:t xml:space="preserve"> </w:t>
       </w:r>
       <w:proofErr w:type="spellStart"/>
       <w:r>
@@ -7974,16 +8081,19 @@
         </w:rPr>
         <w:t xml:space="preserve">A </w:t>
       </w:r>
-      <w:r>
-        <w:rPr>
-          <w:rFonts w:ascii="Abadi" w:hAnsi="Abadi"/>
-          <w:b/>
-          <w:bCs/>
-          <w:sz w:val="28"/>
-          <w:szCs w:val="28"/>
-        </w:rPr>
-        <w:t>jagged array</w:t>
-      </w:r>
+      <w:hyperlink r:id="rId17" w:tooltip="Program to Demonstrate JaggedArray" w:history="1">
+        <w:r>
+          <w:rPr>
+            <w:rStyle w:val="Hyperlink"/>
+            <w:rFonts w:ascii="Abadi" w:hAnsi="Abadi"/>
+            <w:b/>
+            <w:bCs/>
+            <w:sz w:val="28"/>
+            <w:szCs w:val="28"/>
+          </w:rPr>
+          <w:t>jagged array</w:t>
+        </w:r>
+      </w:hyperlink>
       <w:r>
         <w:rPr>
           <w:rFonts w:ascii="Abadi" w:hAnsi="Abadi"/>
@@ -8198,7 +8308,7 @@
                     <pic:cNvPicPr/>
                   </pic:nvPicPr>
                   <pic:blipFill>
-                    <a:blip r:embed="rId14"/>
+                    <a:blip r:embed="rId18"/>
                     <a:stretch>
                       <a:fillRect/>
                     </a:stretch>
@@ -8265,7 +8375,7 @@
           <w:szCs w:val="28"/>
         </w:rPr>
       </w:pPr>
-      <w:hyperlink r:id="rId15" w:history="1">
+      <w:hyperlink r:id="rId19" w:tooltip="Detailed OOPs Notes by APNA College" w:history="1">
         <w:r>
           <w:rPr>
             <w:rStyle w:val="Hyperlink"/>
@@ -8536,6 +8646,7 @@
           <w:sz w:val="28"/>
           <w:szCs w:val="28"/>
         </w:rPr>
+        <w:lastRenderedPageBreak/>
         <w:t>Encapsulation</w:t>
       </w:r>
     </w:p>
@@ -8562,7 +8673,6 @@
           <w:sz w:val="28"/>
           <w:szCs w:val="28"/>
         </w:rPr>
-        <w:lastRenderedPageBreak/>
         <w:t>Inheritance</w:t>
       </w:r>
     </w:p>
@@ -9280,7 +9390,6 @@
           <w:sz w:val="28"/>
           <w:szCs w:val="28"/>
         </w:rPr>
-        <w:lastRenderedPageBreak/>
         <w:t>Objects:</w:t>
       </w:r>
     </w:p>
@@ -9665,6 +9774,16 @@
           <w:sz w:val="28"/>
           <w:szCs w:val="28"/>
         </w:rPr>
+        <w:t xml:space="preserve">or </w:t>
+      </w:r>
+      <w:r>
+        <w:rPr>
+          <w:rFonts w:ascii="Abadi" w:hAnsi="Abadi"/>
+          <w:b/>
+          <w:bCs/>
+          <w:sz w:val="28"/>
+          <w:szCs w:val="28"/>
+        </w:rPr>
         <w:t xml:space="preserve">Default </w:t>
       </w:r>
       <w:r>
@@ -9846,7 +9965,23 @@
           <w:sz w:val="28"/>
           <w:szCs w:val="28"/>
         </w:rPr>
-        <w:t xml:space="preserve">When do not create a constructor a constructor without any parameters will be automatically created by Java which is called </w:t>
+        <w:t>When do not create a constructor</w:t>
+      </w:r>
+      <w:r>
+        <w:rPr>
+          <w:rFonts w:ascii="Abadi" w:hAnsi="Abadi"/>
+          <w:sz w:val="28"/>
+          <w:szCs w:val="28"/>
+        </w:rPr>
+        <w:t>,</w:t>
+      </w:r>
+      <w:r>
+        <w:rPr>
+          <w:rFonts w:ascii="Abadi" w:hAnsi="Abadi"/>
+          <w:sz w:val="28"/>
+          <w:szCs w:val="28"/>
+        </w:rPr>
+        <w:t xml:space="preserve"> a constructor without any parameters will be automatically created by Java which is called </w:t>
       </w:r>
       <w:r>
         <w:rPr>
@@ -10124,6 +10259,7 @@
         </w:rPr>
         <w:t xml:space="preserve">Constructor chaining in the same class can be done using </w:t>
       </w:r>
+      <w:proofErr w:type="gramStart"/>
       <w:r>
         <w:rPr>
           <w:rFonts w:ascii="Abadi" w:hAnsi="Abadi"/>
@@ -10144,6 +10280,7 @@
         </w:rPr>
         <w:t>( )</w:t>
       </w:r>
+      <w:proofErr w:type="gramEnd"/>
       <w:r>
         <w:rPr>
           <w:rFonts w:ascii="Abadi" w:hAnsi="Abadi"/>
@@ -10174,6 +10311,7 @@
         </w:rPr>
         <w:t xml:space="preserve">Constructor chaining from the base class can be done using </w:t>
       </w:r>
+      <w:proofErr w:type="gramStart"/>
       <w:r>
         <w:rPr>
           <w:rFonts w:ascii="Abadi" w:hAnsi="Abadi"/>
@@ -10194,6 +10332,7 @@
         </w:rPr>
         <w:t>( )</w:t>
       </w:r>
+      <w:proofErr w:type="gramEnd"/>
       <w:r>
         <w:rPr>
           <w:rFonts w:ascii="Abadi" w:hAnsi="Abadi"/>
@@ -10329,7 +10468,25 @@
           <w:sz w:val="28"/>
           <w:szCs w:val="28"/>
         </w:rPr>
-        <w:t xml:space="preserve"> keyword is used to refer to the current instance of the class.</w:t>
+        <w:t xml:space="preserve"> </w:t>
+      </w:r>
+      <w:r>
+        <w:rPr>
+          <w:rFonts w:ascii="Abadi" w:hAnsi="Abadi"/>
+          <w:b/>
+          <w:bCs/>
+          <w:sz w:val="28"/>
+          <w:szCs w:val="28"/>
+        </w:rPr>
+        <w:t>keyword</w:t>
+      </w:r>
+      <w:r>
+        <w:rPr>
+          <w:rFonts w:ascii="Abadi" w:hAnsi="Abadi"/>
+          <w:sz w:val="28"/>
+          <w:szCs w:val="28"/>
+        </w:rPr>
+        <w:t xml:space="preserve"> is used to refer to the current instance of the class.</w:t>
       </w:r>
     </w:p>
     <w:p>
@@ -10606,7 +10763,15 @@
           <w:sz w:val="28"/>
           <w:szCs w:val="28"/>
         </w:rPr>
-        <w:t xml:space="preserve"> and are public and all fields are </w:t>
+        <w:t xml:space="preserve"> </w:t>
+      </w:r>
+      <w:r>
+        <w:rPr>
+          <w:rFonts w:ascii="Abadi" w:hAnsi="Abadi"/>
+          <w:sz w:val="28"/>
+          <w:szCs w:val="28"/>
+        </w:rPr>
+        <w:t xml:space="preserve">and all fields are </w:t>
       </w:r>
       <w:r>
         <w:rPr>
@@ -10624,7 +10789,15 @@
           <w:sz w:val="28"/>
           <w:szCs w:val="28"/>
         </w:rPr>
-        <w:t>. It is used to achieve abstraction and multiple inheritances in Java using Interface.</w:t>
+        <w:t>. It is used to achieve abstraction and multiple inheritance in Java</w:t>
+      </w:r>
+      <w:r>
+        <w:rPr>
+          <w:rFonts w:ascii="Abadi" w:hAnsi="Abadi"/>
+          <w:sz w:val="28"/>
+          <w:szCs w:val="28"/>
+        </w:rPr>
+        <w:t>.</w:t>
       </w:r>
     </w:p>
     <w:p>
@@ -12210,7 +12383,7 @@
           <w:szCs w:val="28"/>
         </w:rPr>
       </w:pPr>
-      <w:hyperlink r:id="rId16" w:history="1">
+      <w:hyperlink r:id="rId20" w:history="1">
         <w:r>
           <w:rPr>
             <w:rStyle w:val="Hyperlink"/>
@@ -12367,7 +12540,7 @@
                     <pic:cNvPicPr/>
                   </pic:nvPicPr>
                   <pic:blipFill>
-                    <a:blip r:embed="rId17">
+                    <a:blip r:embed="rId21">
                       <a:extLst>
                         <a:ext uri="{28A0092B-C50C-407E-A947-70E740481C1C}">
                           <a14:useLocalDpi xmlns:a14="http://schemas.microsoft.com/office/drawing/2010/main" val="0"/>
@@ -12968,7 +13141,7 @@
                     <pic:cNvPicPr/>
                   </pic:nvPicPr>
                   <pic:blipFill>
-                    <a:blip r:embed="rId18">
+                    <a:blip r:embed="rId22">
                       <a:extLst>
                         <a:ext uri="{28A0092B-C50C-407E-A947-70E740481C1C}">
                           <a14:useLocalDpi xmlns:a14="http://schemas.microsoft.com/office/drawing/2010/main" val="0"/>
@@ -13248,7 +13421,7 @@
                     <pic:cNvPicPr/>
                   </pic:nvPicPr>
                   <pic:blipFill>
-                    <a:blip r:embed="rId19"/>
+                    <a:blip r:embed="rId23"/>
                     <a:stretch>
                       <a:fillRect/>
                     </a:stretch>
@@ -15191,7 +15364,7 @@
                     <pic:cNvPicPr/>
                   </pic:nvPicPr>
                   <pic:blipFill>
-                    <a:blip r:embed="rId20"/>
+                    <a:blip r:embed="rId24"/>
                     <a:stretch>
                       <a:fillRect/>
                     </a:stretch>
@@ -15237,6 +15410,7 @@
         <w:t xml:space="preserve">Lambda expressions can be stored in variables if the variable's type is an interface which has only one method. The lambda expression should have the same number of parameters and the same return type as that method. Java has many of these kinds of interfaces built in, such as the Consumer interface (found in the </w:t>
       </w:r>
       <w:proofErr w:type="spellStart"/>
+      <w:proofErr w:type="gramStart"/>
       <w:r>
         <w:rPr>
           <w:rFonts w:ascii="Abadi" w:hAnsi="Abadi"/>
@@ -15246,6 +15420,7 @@
         <w:t>java.util</w:t>
       </w:r>
       <w:proofErr w:type="spellEnd"/>
+      <w:proofErr w:type="gramEnd"/>
       <w:r>
         <w:rPr>
           <w:rFonts w:ascii="Abadi" w:hAnsi="Abadi"/>
@@ -15449,6 +15624,7 @@
         <w:t>: (</w:t>
       </w:r>
       <w:proofErr w:type="spellStart"/>
+      <w:proofErr w:type="gramStart"/>
       <w:r>
         <w:rPr>
           <w:rFonts w:ascii="Abadi" w:hAnsi="Abadi"/>
@@ -15467,6 +15643,7 @@
         <w:t>::</w:t>
       </w:r>
       <w:proofErr w:type="spellStart"/>
+      <w:proofErr w:type="gramEnd"/>
       <w:r>
         <w:rPr>
           <w:rFonts w:ascii="Abadi" w:hAnsi="Abadi"/>
@@ -15511,7 +15688,29 @@
           <w:sz w:val="28"/>
           <w:szCs w:val="28"/>
         </w:rPr>
-        <w:t xml:space="preserve">Reference to a instance method </w:t>
+        <w:t xml:space="preserve">Reference to </w:t>
+      </w:r>
+      <w:proofErr w:type="gramStart"/>
+      <w:r>
+        <w:rPr>
+          <w:rFonts w:ascii="Abadi" w:hAnsi="Abadi"/>
+          <w:b/>
+          <w:bCs/>
+          <w:sz w:val="28"/>
+          <w:szCs w:val="28"/>
+        </w:rPr>
+        <w:t>a</w:t>
+      </w:r>
+      <w:proofErr w:type="gramEnd"/>
+      <w:r>
+        <w:rPr>
+          <w:rFonts w:ascii="Abadi" w:hAnsi="Abadi"/>
+          <w:b/>
+          <w:bCs/>
+          <w:sz w:val="28"/>
+          <w:szCs w:val="28"/>
+        </w:rPr>
+        <w:t xml:space="preserve"> instance method </w:t>
       </w:r>
     </w:p>
     <w:p>
@@ -15546,6 +15745,7 @@
         <w:t>: (</w:t>
       </w:r>
       <w:proofErr w:type="spellStart"/>
+      <w:proofErr w:type="gramStart"/>
       <w:r>
         <w:rPr>
           <w:rFonts w:ascii="Abadi" w:hAnsi="Abadi"/>
@@ -15564,6 +15764,7 @@
         <w:t>::</w:t>
       </w:r>
       <w:proofErr w:type="spellStart"/>
+      <w:proofErr w:type="gramEnd"/>
       <w:r>
         <w:rPr>
           <w:rFonts w:ascii="Abadi" w:hAnsi="Abadi"/>
@@ -15643,6 +15844,7 @@
         <w:t>: (</w:t>
       </w:r>
       <w:proofErr w:type="spellStart"/>
+      <w:proofErr w:type="gramStart"/>
       <w:r>
         <w:rPr>
           <w:rFonts w:ascii="Abadi" w:hAnsi="Abadi"/>
@@ -15658,7 +15860,16 @@
           <w:sz w:val="28"/>
           <w:szCs w:val="28"/>
         </w:rPr>
-        <w:t>::new)</w:t>
+        <w:t>::</w:t>
+      </w:r>
+      <w:proofErr w:type="gramEnd"/>
+      <w:r>
+        <w:rPr>
+          <w:rFonts w:ascii="Abadi" w:hAnsi="Abadi"/>
+          <w:sz w:val="28"/>
+          <w:szCs w:val="28"/>
+        </w:rPr>
+        <w:t>new)</w:t>
       </w:r>
     </w:p>
     <w:p>
@@ -16002,6 +16213,7 @@
         <w:t xml:space="preserve"> and it is found </w:t>
       </w:r>
       <w:proofErr w:type="spellStart"/>
+      <w:proofErr w:type="gramStart"/>
       <w:r>
         <w:rPr>
           <w:rFonts w:ascii="Abadi" w:hAnsi="Abadi"/>
@@ -16013,6 +16225,7 @@
         <w:t>java.lang</w:t>
       </w:r>
       <w:proofErr w:type="spellEnd"/>
+      <w:proofErr w:type="gramEnd"/>
       <w:r>
         <w:rPr>
           <w:rFonts w:ascii="Abadi" w:hAnsi="Abadi"/>
@@ -16131,6 +16344,7 @@
         <w:t xml:space="preserve">It is used to order the objects of a user-defined class and it is found in </w:t>
       </w:r>
       <w:proofErr w:type="spellStart"/>
+      <w:proofErr w:type="gramStart"/>
       <w:r>
         <w:rPr>
           <w:rFonts w:ascii="Abadi" w:hAnsi="Abadi"/>
@@ -16140,6 +16354,7 @@
         <w:t>java.util</w:t>
       </w:r>
       <w:proofErr w:type="spellEnd"/>
+      <w:proofErr w:type="gramEnd"/>
       <w:r>
         <w:rPr>
           <w:rFonts w:ascii="Abadi" w:hAnsi="Abadi"/>
@@ -16173,6 +16388,7 @@
         </w:rPr>
         <w:t xml:space="preserve">It contains two methods </w:t>
       </w:r>
+      <w:proofErr w:type="gramStart"/>
       <w:r>
         <w:rPr>
           <w:rFonts w:ascii="Abadi" w:hAnsi="Abadi"/>
@@ -16189,7 +16405,16 @@
           <w:sz w:val="28"/>
           <w:szCs w:val="28"/>
         </w:rPr>
-        <w:t xml:space="preserve">(Object obj1,Object obj2) and </w:t>
+        <w:t>(</w:t>
+      </w:r>
+      <w:proofErr w:type="gramEnd"/>
+      <w:r>
+        <w:rPr>
+          <w:rFonts w:ascii="Abadi" w:hAnsi="Abadi"/>
+          <w:sz w:val="28"/>
+          <w:szCs w:val="28"/>
+        </w:rPr>
+        <w:t xml:space="preserve">Object obj1,Object obj2) and </w:t>
       </w:r>
       <w:r>
         <w:rPr>
@@ -16274,7 +16499,7 @@
                     <pic:cNvPicPr/>
                   </pic:nvPicPr>
                   <pic:blipFill>
-                    <a:blip r:embed="rId21"/>
+                    <a:blip r:embed="rId25"/>
                     <a:stretch>
                       <a:fillRect/>
                     </a:stretch>
@@ -16522,7 +16747,7 @@
                     <pic:cNvPicPr/>
                   </pic:nvPicPr>
                   <pic:blipFill>
-                    <a:blip r:embed="rId22">
+                    <a:blip r:embed="rId26">
                       <a:extLst>
                         <a:ext uri="{28A0092B-C50C-407E-A947-70E740481C1C}">
                           <a14:useLocalDpi xmlns:a14="http://schemas.microsoft.com/office/drawing/2010/main" val="0"/>

</xml_diff>

<commit_message>
important program about main method
</commit_message>
<xml_diff>
--- a/Java/Java.docx
+++ b/Java/Java.docx
@@ -667,7 +667,6 @@
         </w:rPr>
         <w:t xml:space="preserve">James Gosling and his team initiated a project to develop a language for digital devices such as set-top boxes, television, etc., and called this project </w:t>
       </w:r>
-      <w:proofErr w:type="spellStart"/>
       <w:r>
         <w:rPr>
           <w:rFonts w:ascii="Abadi" w:hAnsi="Abadi"/>
@@ -678,7 +677,6 @@
         </w:rPr>
         <w:t>Greentalk</w:t>
       </w:r>
-      <w:proofErr w:type="spellEnd"/>
       <w:r>
         <w:rPr>
           <w:rFonts w:ascii="Abadi" w:hAnsi="Abadi"/>
@@ -687,7 +685,6 @@
         </w:rPr>
         <w:t xml:space="preserve"> and its file extension was .</w:t>
       </w:r>
-      <w:proofErr w:type="spellStart"/>
       <w:r>
         <w:rPr>
           <w:rFonts w:ascii="Abadi" w:hAnsi="Abadi"/>
@@ -698,7 +695,6 @@
         </w:rPr>
         <w:t>gt</w:t>
       </w:r>
-      <w:proofErr w:type="spellEnd"/>
       <w:r>
         <w:rPr>
           <w:rFonts w:ascii="Abadi" w:hAnsi="Abadi"/>
@@ -1154,7 +1150,6 @@
           <w:szCs w:val="28"/>
         </w:rPr>
       </w:pPr>
-      <w:proofErr w:type="spellStart"/>
       <w:r>
         <w:rPr>
           <w:rFonts w:ascii="Abadi" w:hAnsi="Abadi"/>
@@ -1185,7 +1180,6 @@
         </w:rPr>
         <w:t>ath</w:t>
       </w:r>
-      <w:proofErr w:type="spellEnd"/>
     </w:p>
     <w:p>
       <w:pPr>
@@ -1537,7 +1531,6 @@
         </w:rPr>
         <w:t xml:space="preserve">mbler like </w:t>
       </w:r>
-      <w:proofErr w:type="spellStart"/>
       <w:r>
         <w:rPr>
           <w:rFonts w:ascii="Abadi" w:hAnsi="Abadi"/>
@@ -1548,7 +1541,6 @@
         </w:rPr>
         <w:t>javap</w:t>
       </w:r>
-      <w:proofErr w:type="spellEnd"/>
       <w:r>
         <w:rPr>
           <w:rFonts w:ascii="Abadi" w:hAnsi="Abadi"/>
@@ -2304,7 +2296,6 @@
           <w:szCs w:val="28"/>
         </w:rPr>
       </w:pPr>
-      <w:proofErr w:type="spellStart"/>
       <w:r>
         <w:rPr>
           <w:rFonts w:ascii="Abadi" w:hAnsi="Abadi"/>
@@ -2317,7 +2308,6 @@
         </w:rPr>
         <w:t>Classpath</w:t>
       </w:r>
-      <w:proofErr w:type="spellEnd"/>
       <w:r>
         <w:rPr>
           <w:rFonts w:ascii="Abadi" w:hAnsi="Abadi"/>
@@ -2345,25 +2335,7 @@
           <w:sz w:val="28"/>
           <w:szCs w:val="28"/>
         </w:rPr>
-        <w:t xml:space="preserve">The </w:t>
-      </w:r>
-      <w:proofErr w:type="spellStart"/>
-      <w:r>
-        <w:rPr>
-          <w:rFonts w:ascii="Abadi" w:hAnsi="Abadi"/>
-          <w:sz w:val="28"/>
-          <w:szCs w:val="28"/>
-        </w:rPr>
-        <w:t>classpath</w:t>
-      </w:r>
-      <w:proofErr w:type="spellEnd"/>
-      <w:r>
-        <w:rPr>
-          <w:rFonts w:ascii="Abadi" w:hAnsi="Abadi"/>
-          <w:sz w:val="28"/>
-          <w:szCs w:val="28"/>
-        </w:rPr>
-        <w:t xml:space="preserve"> is the </w:t>
+        <w:t xml:space="preserve">The classpath is the </w:t>
       </w:r>
       <w:r>
         <w:rPr>
@@ -2453,18 +2425,8 @@
           <w:sz w:val="28"/>
           <w:szCs w:val="28"/>
         </w:rPr>
-        <w:t xml:space="preserve">. By default, JDK provides many libraries. If you want to include external libraries, they should be added to the </w:t>
-      </w:r>
-      <w:proofErr w:type="spellStart"/>
-      <w:r>
-        <w:rPr>
-          <w:rFonts w:ascii="Abadi" w:hAnsi="Abadi"/>
-          <w:sz w:val="28"/>
-          <w:szCs w:val="28"/>
-        </w:rPr>
-        <w:t>classpath</w:t>
-      </w:r>
-      <w:proofErr w:type="spellEnd"/>
+        <w:t>. By default, JDK provides many libraries. If you want to include external libraries, they should be added to the classpath</w:t>
+      </w:r>
       <w:r>
         <w:rPr>
           <w:rFonts w:ascii="Abadi" w:hAnsi="Abadi"/>
@@ -3109,6 +3071,825 @@
           <w:highlight w:val="yellow"/>
         </w:rPr>
         <w:lastRenderedPageBreak/>
+        <w:t>Why Only public static void main(String[] args)</w:t>
+      </w:r>
+    </w:p>
+    <w:p>
+      <w:pPr>
+        <w:pStyle w:val="ListParagraph"/>
+        <w:numPr>
+          <w:ilvl w:val="0"/>
+          <w:numId w:val="75"/>
+        </w:numPr>
+        <w:rPr>
+          <w:rFonts w:ascii="Abadi" w:hAnsi="Abadi"/>
+          <w:sz w:val="28"/>
+          <w:szCs w:val="28"/>
+        </w:rPr>
+      </w:pPr>
+      <w:r>
+        <w:rPr>
+          <w:rFonts w:ascii="Abadi" w:hAnsi="Abadi"/>
+          <w:sz w:val="28"/>
+          <w:szCs w:val="28"/>
+        </w:rPr>
+        <w:t xml:space="preserve">The execution of every Java program begins from a particular standard method called </w:t>
+      </w:r>
+      <w:r>
+        <w:rPr>
+          <w:rFonts w:ascii="Abadi" w:hAnsi="Abadi"/>
+          <w:b/>
+          <w:bCs/>
+          <w:sz w:val="28"/>
+          <w:szCs w:val="28"/>
+        </w:rPr>
+        <w:t>main()</w:t>
+      </w:r>
+      <w:r>
+        <w:rPr>
+          <w:rFonts w:ascii="Abadi" w:hAnsi="Abadi"/>
+          <w:b/>
+          <w:bCs/>
+          <w:sz w:val="28"/>
+          <w:szCs w:val="28"/>
+        </w:rPr>
+        <w:t>.</w:t>
+      </w:r>
+      <w:r>
+        <w:rPr>
+          <w:rFonts w:ascii="Abadi" w:hAnsi="Abadi"/>
+          <w:sz w:val="28"/>
+          <w:szCs w:val="28"/>
+        </w:rPr>
+        <w:t xml:space="preserve"> The Java Virtual Machine (JVM) looks for the main() method and treats it as the entry point. Any program without main</w:t>
+      </w:r>
+      <w:r>
+        <w:rPr>
+          <w:rFonts w:ascii="Abadi" w:hAnsi="Abadi"/>
+          <w:sz w:val="28"/>
+          <w:szCs w:val="28"/>
+        </w:rPr>
+        <w:t>()</w:t>
+      </w:r>
+      <w:r>
+        <w:rPr>
+          <w:rFonts w:ascii="Abadi" w:hAnsi="Abadi"/>
+          <w:sz w:val="28"/>
+          <w:szCs w:val="28"/>
+        </w:rPr>
+        <w:t xml:space="preserve"> cannot be executed by the JVM.</w:t>
+      </w:r>
+    </w:p>
+    <w:p>
+      <w:pPr>
+        <w:pStyle w:val="ListParagraph"/>
+        <w:numPr>
+          <w:ilvl w:val="0"/>
+          <w:numId w:val="75"/>
+        </w:numPr>
+        <w:rPr>
+          <w:rFonts w:ascii="Abadi" w:hAnsi="Abadi"/>
+          <w:sz w:val="28"/>
+          <w:szCs w:val="28"/>
+        </w:rPr>
+      </w:pPr>
+      <w:r>
+        <w:rPr>
+          <w:rFonts w:ascii="Abadi" w:hAnsi="Abadi"/>
+          <w:sz w:val="28"/>
+          <w:szCs w:val="28"/>
+        </w:rPr>
+        <w:t xml:space="preserve">The main() method in Java has the following syntax: </w:t>
+      </w:r>
+      <w:r>
+        <w:rPr>
+          <w:rFonts w:ascii="Abadi" w:hAnsi="Abadi"/>
+          <w:b/>
+          <w:bCs/>
+          <w:sz w:val="28"/>
+          <w:szCs w:val="28"/>
+        </w:rPr>
+        <w:t>public static void main(String[] args).</w:t>
+      </w:r>
+      <w:r>
+        <w:rPr>
+          <w:rFonts w:ascii="Abadi" w:hAnsi="Abadi"/>
+          <w:sz w:val="28"/>
+          <w:szCs w:val="28"/>
+        </w:rPr>
+        <w:t xml:space="preserve"> If we change this syntax, we will get errors and our program will not run, as this specific syntax is required to execute a program.</w:t>
+      </w:r>
+    </w:p>
+    <w:p>
+      <w:pPr>
+        <w:rPr>
+          <w:rFonts w:ascii="Abadi" w:hAnsi="Abadi"/>
+          <w:b/>
+          <w:bCs/>
+          <w:sz w:val="28"/>
+          <w:szCs w:val="28"/>
+        </w:rPr>
+      </w:pPr>
+      <w:r>
+        <w:rPr>
+          <w:rFonts w:ascii="Abadi" w:hAnsi="Abadi"/>
+          <w:b/>
+          <w:bCs/>
+          <w:sz w:val="28"/>
+          <w:szCs w:val="28"/>
+        </w:rPr>
+        <w:t xml:space="preserve">Breakdown of </w:t>
+      </w:r>
+      <w:r>
+        <w:rPr>
+          <w:rFonts w:ascii="Abadi" w:hAnsi="Abadi"/>
+          <w:b/>
+          <w:bCs/>
+          <w:i/>
+          <w:iCs/>
+          <w:sz w:val="28"/>
+          <w:szCs w:val="28"/>
+        </w:rPr>
+        <w:t>public static void main(String[] args)</w:t>
+      </w:r>
+      <w:r>
+        <w:rPr>
+          <w:rFonts w:ascii="Abadi" w:hAnsi="Abadi"/>
+          <w:b/>
+          <w:bCs/>
+          <w:i/>
+          <w:iCs/>
+          <w:sz w:val="28"/>
+          <w:szCs w:val="28"/>
+        </w:rPr>
+        <w:t>:</w:t>
+      </w:r>
+    </w:p>
+    <w:p>
+      <w:pPr>
+        <w:rPr>
+          <w:rFonts w:ascii="Abadi" w:hAnsi="Abadi"/>
+          <w:b/>
+          <w:bCs/>
+          <w:i/>
+          <w:iCs/>
+          <w:sz w:val="28"/>
+          <w:szCs w:val="28"/>
+        </w:rPr>
+      </w:pPr>
+      <w:r>
+        <w:rPr>
+          <w:rFonts w:ascii="Abadi" w:hAnsi="Abadi"/>
+          <w:b/>
+          <w:bCs/>
+          <w:i/>
+          <w:iCs/>
+          <w:sz w:val="28"/>
+          <w:szCs w:val="28"/>
+        </w:rPr>
+        <w:t xml:space="preserve">public: </w:t>
+      </w:r>
+    </w:p>
+    <w:p>
+      <w:pPr>
+        <w:pStyle w:val="ListParagraph"/>
+        <w:numPr>
+          <w:ilvl w:val="0"/>
+          <w:numId w:val="76"/>
+        </w:numPr>
+        <w:rPr>
+          <w:rFonts w:ascii="Abadi" w:hAnsi="Abadi"/>
+          <w:sz w:val="28"/>
+          <w:szCs w:val="28"/>
+        </w:rPr>
+      </w:pPr>
+      <w:r>
+        <w:rPr>
+          <w:rFonts w:ascii="Abadi" w:hAnsi="Abadi"/>
+          <w:sz w:val="28"/>
+          <w:szCs w:val="28"/>
+        </w:rPr>
+        <w:t xml:space="preserve">The method must be public so that the Java runtime can access it. </w:t>
+      </w:r>
+    </w:p>
+    <w:p>
+      <w:pPr>
+        <w:pStyle w:val="ListParagraph"/>
+        <w:numPr>
+          <w:ilvl w:val="0"/>
+          <w:numId w:val="76"/>
+        </w:numPr>
+        <w:rPr>
+          <w:rFonts w:ascii="Abadi" w:hAnsi="Abadi"/>
+          <w:sz w:val="28"/>
+          <w:szCs w:val="28"/>
+        </w:rPr>
+      </w:pPr>
+      <w:r>
+        <w:rPr>
+          <w:rFonts w:ascii="Abadi" w:hAnsi="Abadi"/>
+          <w:sz w:val="28"/>
+          <w:szCs w:val="28"/>
+        </w:rPr>
+        <w:t>If it were not public, it would not be accessible from outside the class, including by the JVM.</w:t>
+      </w:r>
+    </w:p>
+    <w:p>
+      <w:pPr>
+        <w:rPr>
+          <w:rFonts w:ascii="Abadi" w:hAnsi="Abadi"/>
+          <w:b/>
+          <w:bCs/>
+          <w:i/>
+          <w:iCs/>
+          <w:sz w:val="28"/>
+          <w:szCs w:val="28"/>
+        </w:rPr>
+      </w:pPr>
+      <w:r>
+        <w:rPr>
+          <w:rFonts w:ascii="Abadi" w:hAnsi="Abadi"/>
+          <w:b/>
+          <w:bCs/>
+          <w:i/>
+          <w:iCs/>
+          <w:sz w:val="28"/>
+          <w:szCs w:val="28"/>
+        </w:rPr>
+        <w:t>s</w:t>
+      </w:r>
+      <w:r>
+        <w:rPr>
+          <w:rFonts w:ascii="Abadi" w:hAnsi="Abadi"/>
+          <w:b/>
+          <w:bCs/>
+          <w:i/>
+          <w:iCs/>
+          <w:sz w:val="28"/>
+          <w:szCs w:val="28"/>
+        </w:rPr>
+        <w:t>tatic</w:t>
+      </w:r>
+      <w:r>
+        <w:rPr>
+          <w:rFonts w:ascii="Abadi" w:hAnsi="Abadi"/>
+          <w:b/>
+          <w:bCs/>
+          <w:i/>
+          <w:iCs/>
+          <w:sz w:val="28"/>
+          <w:szCs w:val="28"/>
+        </w:rPr>
+        <w:t>:</w:t>
+      </w:r>
+    </w:p>
+    <w:p>
+      <w:pPr>
+        <w:pStyle w:val="ListParagraph"/>
+        <w:numPr>
+          <w:ilvl w:val="0"/>
+          <w:numId w:val="77"/>
+        </w:numPr>
+        <w:rPr>
+          <w:rFonts w:ascii="Abadi" w:hAnsi="Abadi"/>
+          <w:sz w:val="28"/>
+          <w:szCs w:val="28"/>
+        </w:rPr>
+      </w:pPr>
+      <w:r>
+        <w:rPr>
+          <w:rFonts w:ascii="Abadi" w:hAnsi="Abadi"/>
+          <w:sz w:val="28"/>
+          <w:szCs w:val="28"/>
+        </w:rPr>
+        <w:t>The method must be static so that it can be called without creating an instance of the class.</w:t>
+      </w:r>
+    </w:p>
+    <w:p>
+      <w:pPr>
+        <w:pStyle w:val="ListParagraph"/>
+        <w:numPr>
+          <w:ilvl w:val="0"/>
+          <w:numId w:val="77"/>
+        </w:numPr>
+        <w:rPr>
+          <w:rFonts w:ascii="Abadi" w:hAnsi="Abadi"/>
+          <w:sz w:val="28"/>
+          <w:szCs w:val="28"/>
+        </w:rPr>
+      </w:pPr>
+      <w:r>
+        <w:rPr>
+          <w:rFonts w:ascii="Abadi" w:hAnsi="Abadi"/>
+          <w:sz w:val="28"/>
+          <w:szCs w:val="28"/>
+        </w:rPr>
+        <w:t>The JVM needs to call this method without creating an object of the class.</w:t>
+      </w:r>
+      <w:r>
+        <w:rPr>
+          <w:rFonts w:ascii="Abadi" w:hAnsi="Abadi"/>
+          <w:sz w:val="28"/>
+          <w:szCs w:val="28"/>
+        </w:rPr>
+        <w:t xml:space="preserve"> </w:t>
+      </w:r>
+      <w:r>
+        <w:rPr>
+          <w:rFonts w:ascii="Abadi" w:hAnsi="Abadi"/>
+          <w:sz w:val="28"/>
+          <w:szCs w:val="28"/>
+        </w:rPr>
+        <w:t>Since it is static, it belongs to the class itself rather than any specific instance of the class.</w:t>
+      </w:r>
+    </w:p>
+    <w:p>
+      <w:pPr>
+        <w:rPr>
+          <w:rFonts w:ascii="Abadi" w:hAnsi="Abadi"/>
+          <w:b/>
+          <w:bCs/>
+          <w:i/>
+          <w:iCs/>
+          <w:sz w:val="28"/>
+          <w:szCs w:val="28"/>
+        </w:rPr>
+      </w:pPr>
+      <w:r>
+        <w:rPr>
+          <w:rFonts w:ascii="Abadi" w:hAnsi="Abadi"/>
+          <w:b/>
+          <w:bCs/>
+          <w:i/>
+          <w:iCs/>
+          <w:sz w:val="28"/>
+          <w:szCs w:val="28"/>
+        </w:rPr>
+        <w:t>void:</w:t>
+      </w:r>
+    </w:p>
+    <w:p>
+      <w:pPr>
+        <w:pStyle w:val="ListParagraph"/>
+        <w:numPr>
+          <w:ilvl w:val="0"/>
+          <w:numId w:val="78"/>
+        </w:numPr>
+        <w:rPr>
+          <w:rFonts w:ascii="Abadi" w:hAnsi="Abadi"/>
+          <w:sz w:val="28"/>
+          <w:szCs w:val="28"/>
+        </w:rPr>
+      </w:pPr>
+      <w:r>
+        <w:rPr>
+          <w:rFonts w:ascii="Abadi" w:hAnsi="Abadi"/>
+          <w:sz w:val="28"/>
+          <w:szCs w:val="28"/>
+        </w:rPr>
+        <w:t>The method returns no value</w:t>
+      </w:r>
+      <w:r>
+        <w:rPr>
+          <w:rFonts w:ascii="Abadi" w:hAnsi="Abadi"/>
+          <w:sz w:val="28"/>
+          <w:szCs w:val="28"/>
+        </w:rPr>
+        <w:t xml:space="preserve"> as i</w:t>
+      </w:r>
+      <w:r>
+        <w:rPr>
+          <w:rFonts w:ascii="Abadi" w:hAnsi="Abadi"/>
+          <w:sz w:val="28"/>
+          <w:szCs w:val="28"/>
+        </w:rPr>
+        <w:t>t is the starting point for the program, and there's no need for the JVM to expect any return value from this method.</w:t>
+      </w:r>
+    </w:p>
+    <w:p>
+      <w:pPr>
+        <w:rPr>
+          <w:rFonts w:ascii="Abadi" w:hAnsi="Abadi"/>
+          <w:b/>
+          <w:bCs/>
+          <w:i/>
+          <w:iCs/>
+          <w:sz w:val="28"/>
+          <w:szCs w:val="28"/>
+        </w:rPr>
+      </w:pPr>
+      <w:r>
+        <w:rPr>
+          <w:rFonts w:ascii="Abadi" w:hAnsi="Abadi"/>
+          <w:b/>
+          <w:bCs/>
+          <w:i/>
+          <w:iCs/>
+          <w:sz w:val="28"/>
+          <w:szCs w:val="28"/>
+        </w:rPr>
+        <w:t>main:</w:t>
+      </w:r>
+    </w:p>
+    <w:p>
+      <w:pPr>
+        <w:pStyle w:val="ListParagraph"/>
+        <w:numPr>
+          <w:ilvl w:val="0"/>
+          <w:numId w:val="78"/>
+        </w:numPr>
+        <w:rPr>
+          <w:rFonts w:ascii="Abadi" w:hAnsi="Abadi"/>
+          <w:sz w:val="28"/>
+          <w:szCs w:val="28"/>
+        </w:rPr>
+      </w:pPr>
+      <w:r>
+        <w:rPr>
+          <w:rFonts w:ascii="Abadi" w:hAnsi="Abadi"/>
+          <w:sz w:val="28"/>
+          <w:szCs w:val="28"/>
+        </w:rPr>
+        <w:t>This is the name that the JVM looks for as the entry point of a Java application.</w:t>
+      </w:r>
+    </w:p>
+    <w:p>
+      <w:pPr>
+        <w:rPr>
+          <w:rFonts w:ascii="Abadi" w:hAnsi="Abadi"/>
+          <w:sz w:val="28"/>
+          <w:szCs w:val="28"/>
+        </w:rPr>
+      </w:pPr>
+    </w:p>
+    <w:p>
+      <w:pPr>
+        <w:rPr>
+          <w:rFonts w:ascii="Abadi" w:hAnsi="Abadi"/>
+          <w:b/>
+          <w:bCs/>
+          <w:i/>
+          <w:iCs/>
+          <w:sz w:val="28"/>
+          <w:szCs w:val="28"/>
+        </w:rPr>
+      </w:pPr>
+      <w:r>
+        <w:rPr>
+          <w:rFonts w:ascii="Abadi" w:hAnsi="Abadi"/>
+          <w:b/>
+          <w:bCs/>
+          <w:i/>
+          <w:iCs/>
+          <w:sz w:val="28"/>
+          <w:szCs w:val="28"/>
+        </w:rPr>
+        <w:lastRenderedPageBreak/>
+        <w:t>String[] args:</w:t>
+      </w:r>
+    </w:p>
+    <w:p>
+      <w:pPr>
+        <w:pStyle w:val="ListParagraph"/>
+        <w:numPr>
+          <w:ilvl w:val="0"/>
+          <w:numId w:val="78"/>
+        </w:numPr>
+        <w:rPr>
+          <w:rFonts w:ascii="Abadi" w:hAnsi="Abadi"/>
+          <w:sz w:val="28"/>
+          <w:szCs w:val="28"/>
+        </w:rPr>
+      </w:pPr>
+      <w:r>
+        <w:rPr>
+          <w:rFonts w:ascii="Abadi" w:hAnsi="Abadi"/>
+          <w:sz w:val="28"/>
+          <w:szCs w:val="28"/>
+        </w:rPr>
+        <w:t xml:space="preserve">This is an array of String objects that allows the Java application to accept command-line arguments. </w:t>
+      </w:r>
+    </w:p>
+    <w:p>
+      <w:pPr>
+        <w:pStyle w:val="ListParagraph"/>
+        <w:numPr>
+          <w:ilvl w:val="0"/>
+          <w:numId w:val="78"/>
+        </w:numPr>
+        <w:rPr>
+          <w:rFonts w:ascii="Abadi" w:hAnsi="Abadi"/>
+          <w:sz w:val="28"/>
+          <w:szCs w:val="28"/>
+        </w:rPr>
+      </w:pPr>
+      <w:r>
+        <w:rPr>
+          <w:rFonts w:ascii="Abadi" w:hAnsi="Abadi"/>
+          <w:sz w:val="28"/>
+          <w:szCs w:val="28"/>
+        </w:rPr>
+        <w:t>When a Java program is run, any command-line arguments are passed to the main method through this parameter.</w:t>
+      </w:r>
+    </w:p>
+    <w:p>
+      <w:pPr>
+        <w:rPr>
+          <w:rFonts w:ascii="Abadi" w:hAnsi="Abadi"/>
+          <w:sz w:val="28"/>
+          <w:szCs w:val="28"/>
+        </w:rPr>
+      </w:pPr>
+    </w:p>
+    <w:p>
+      <w:pPr>
+        <w:rPr>
+          <w:rFonts w:ascii="Abadi" w:hAnsi="Abadi"/>
+          <w:b/>
+          <w:bCs/>
+          <w:sz w:val="28"/>
+          <w:szCs w:val="28"/>
+        </w:rPr>
+      </w:pPr>
+      <w:r>
+        <w:rPr>
+          <w:rFonts w:ascii="Abadi" w:hAnsi="Abadi"/>
+          <w:b/>
+          <w:bCs/>
+          <w:sz w:val="28"/>
+          <w:szCs w:val="28"/>
+          <w:highlight w:val="yellow"/>
+        </w:rPr>
+        <w:t>Note</w:t>
+      </w:r>
+    </w:p>
+    <w:p>
+      <w:pPr>
+        <w:pStyle w:val="ListParagraph"/>
+        <w:numPr>
+          <w:ilvl w:val="0"/>
+          <w:numId w:val="79"/>
+        </w:numPr>
+        <w:rPr>
+          <w:rFonts w:ascii="Abadi" w:hAnsi="Abadi"/>
+          <w:sz w:val="28"/>
+          <w:szCs w:val="28"/>
+        </w:rPr>
+      </w:pPr>
+      <w:r>
+        <w:rPr>
+          <w:rFonts w:ascii="Abadi" w:hAnsi="Abadi"/>
+          <w:sz w:val="28"/>
+          <w:szCs w:val="28"/>
+        </w:rPr>
+        <w:t xml:space="preserve">The </w:t>
+      </w:r>
+      <w:r>
+        <w:rPr>
+          <w:rFonts w:ascii="Abadi" w:hAnsi="Abadi"/>
+          <w:b/>
+          <w:bCs/>
+          <w:sz w:val="28"/>
+          <w:szCs w:val="28"/>
+        </w:rPr>
+        <w:t>parameter</w:t>
+      </w:r>
+      <w:r>
+        <w:rPr>
+          <w:rFonts w:ascii="Abadi" w:hAnsi="Abadi"/>
+          <w:sz w:val="28"/>
+          <w:szCs w:val="28"/>
+        </w:rPr>
+        <w:t xml:space="preserve"> of </w:t>
+      </w:r>
+      <w:r>
+        <w:rPr>
+          <w:rFonts w:ascii="Abadi" w:hAnsi="Abadi"/>
+          <w:b/>
+          <w:bCs/>
+          <w:sz w:val="28"/>
+          <w:szCs w:val="28"/>
+        </w:rPr>
+        <w:t>main()</w:t>
+      </w:r>
+      <w:r>
+        <w:rPr>
+          <w:rFonts w:ascii="Abadi" w:hAnsi="Abadi"/>
+          <w:sz w:val="28"/>
+          <w:szCs w:val="28"/>
+        </w:rPr>
+        <w:t xml:space="preserve"> must be a </w:t>
+      </w:r>
+      <w:r>
+        <w:rPr>
+          <w:rFonts w:ascii="Abadi" w:hAnsi="Abadi"/>
+          <w:b/>
+          <w:bCs/>
+          <w:sz w:val="28"/>
+          <w:szCs w:val="28"/>
+        </w:rPr>
+        <w:t>String[]</w:t>
+      </w:r>
+      <w:r>
+        <w:rPr>
+          <w:rFonts w:ascii="Abadi" w:hAnsi="Abadi"/>
+          <w:sz w:val="28"/>
+          <w:szCs w:val="28"/>
+        </w:rPr>
+        <w:t xml:space="preserve"> </w:t>
+      </w:r>
+      <w:r>
+        <w:rPr>
+          <w:rFonts w:ascii="Abadi" w:hAnsi="Abadi"/>
+          <w:b/>
+          <w:bCs/>
+          <w:sz w:val="28"/>
+          <w:szCs w:val="28"/>
+        </w:rPr>
+        <w:t>type</w:t>
+      </w:r>
+      <w:r>
+        <w:rPr>
+          <w:rFonts w:ascii="Abadi" w:hAnsi="Abadi"/>
+          <w:sz w:val="28"/>
+          <w:szCs w:val="28"/>
+        </w:rPr>
+        <w:t xml:space="preserve"> only, </w:t>
+      </w:r>
+      <w:r>
+        <w:rPr>
+          <w:rFonts w:ascii="Abadi" w:hAnsi="Abadi"/>
+          <w:sz w:val="28"/>
+          <w:szCs w:val="28"/>
+        </w:rPr>
+        <w:t>even though we do not want to pass any arguments through command line.</w:t>
+      </w:r>
+    </w:p>
+    <w:p>
+      <w:pPr>
+        <w:pStyle w:val="ListParagraph"/>
+        <w:numPr>
+          <w:ilvl w:val="0"/>
+          <w:numId w:val="79"/>
+        </w:numPr>
+        <w:rPr>
+          <w:rFonts w:ascii="Abadi" w:hAnsi="Abadi"/>
+          <w:sz w:val="28"/>
+          <w:szCs w:val="28"/>
+        </w:rPr>
+      </w:pPr>
+      <w:r>
+        <w:rPr>
+          <w:rFonts w:ascii="Abadi" w:hAnsi="Abadi"/>
+          <w:sz w:val="28"/>
+          <w:szCs w:val="28"/>
+        </w:rPr>
+        <w:t xml:space="preserve">We can declare the same </w:t>
+      </w:r>
+      <w:r>
+        <w:rPr>
+          <w:rFonts w:ascii="Abadi" w:hAnsi="Abadi"/>
+          <w:b/>
+          <w:bCs/>
+          <w:sz w:val="28"/>
+          <w:szCs w:val="28"/>
+        </w:rPr>
+        <w:t>String[] as String…</w:t>
+      </w:r>
+      <w:r>
+        <w:rPr>
+          <w:rFonts w:ascii="Abadi" w:hAnsi="Abadi"/>
+          <w:sz w:val="28"/>
+          <w:szCs w:val="28"/>
+        </w:rPr>
+        <w:t xml:space="preserve"> also and its not mandatory to name the </w:t>
+      </w:r>
+      <w:r>
+        <w:rPr>
+          <w:rFonts w:ascii="Abadi" w:hAnsi="Abadi"/>
+          <w:b/>
+          <w:bCs/>
+          <w:sz w:val="28"/>
+          <w:szCs w:val="28"/>
+        </w:rPr>
+        <w:t>parameter</w:t>
+      </w:r>
+      <w:r>
+        <w:rPr>
+          <w:rFonts w:ascii="Abadi" w:hAnsi="Abadi"/>
+          <w:sz w:val="28"/>
+          <w:szCs w:val="28"/>
+        </w:rPr>
+        <w:t xml:space="preserve"> as </w:t>
+      </w:r>
+      <w:r>
+        <w:rPr>
+          <w:rFonts w:ascii="Abadi" w:hAnsi="Abadi"/>
+          <w:b/>
+          <w:bCs/>
+          <w:sz w:val="28"/>
+          <w:szCs w:val="28"/>
+        </w:rPr>
+        <w:t>args</w:t>
+      </w:r>
+      <w:r>
+        <w:rPr>
+          <w:rFonts w:ascii="Abadi" w:hAnsi="Abadi"/>
+          <w:sz w:val="28"/>
+          <w:szCs w:val="28"/>
+        </w:rPr>
+        <w:t xml:space="preserve"> </w:t>
+      </w:r>
+      <w:r>
+        <w:rPr>
+          <w:rFonts w:ascii="Abadi" w:hAnsi="Abadi"/>
+          <w:b/>
+          <w:bCs/>
+          <w:sz w:val="28"/>
+          <w:szCs w:val="28"/>
+        </w:rPr>
+        <w:t>only</w:t>
+      </w:r>
+      <w:r>
+        <w:rPr>
+          <w:rFonts w:ascii="Abadi" w:hAnsi="Abadi"/>
+          <w:sz w:val="28"/>
+          <w:szCs w:val="28"/>
+        </w:rPr>
+        <w:t xml:space="preserve">, we can change it </w:t>
+      </w:r>
+      <w:r>
+        <w:rPr>
+          <w:rFonts w:ascii="Abadi" w:hAnsi="Abadi"/>
+          <w:sz w:val="28"/>
+          <w:szCs w:val="28"/>
+        </w:rPr>
+        <w:t>as per</w:t>
+      </w:r>
+      <w:r>
+        <w:rPr>
+          <w:rFonts w:ascii="Abadi" w:hAnsi="Abadi"/>
+          <w:sz w:val="28"/>
+          <w:szCs w:val="28"/>
+        </w:rPr>
+        <w:t xml:space="preserve"> our wish.</w:t>
+      </w:r>
+    </w:p>
+    <w:p>
+      <w:pPr>
+        <w:rPr>
+          <w:rFonts w:ascii="Abadi" w:hAnsi="Abadi"/>
+          <w:b/>
+          <w:bCs/>
+          <w:sz w:val="28"/>
+          <w:szCs w:val="28"/>
+          <w:highlight w:val="yellow"/>
+        </w:rPr>
+      </w:pPr>
+    </w:p>
+    <w:p>
+      <w:pPr>
+        <w:rPr>
+          <w:rFonts w:ascii="Abadi" w:hAnsi="Abadi"/>
+          <w:b/>
+          <w:bCs/>
+          <w:sz w:val="28"/>
+          <w:szCs w:val="28"/>
+          <w:highlight w:val="yellow"/>
+        </w:rPr>
+      </w:pPr>
+    </w:p>
+    <w:p>
+      <w:pPr>
+        <w:rPr>
+          <w:rFonts w:ascii="Abadi" w:hAnsi="Abadi"/>
+          <w:b/>
+          <w:bCs/>
+          <w:sz w:val="28"/>
+          <w:szCs w:val="28"/>
+          <w:highlight w:val="yellow"/>
+        </w:rPr>
+      </w:pPr>
+    </w:p>
+    <w:p>
+      <w:pPr>
+        <w:rPr>
+          <w:rFonts w:ascii="Abadi" w:hAnsi="Abadi"/>
+          <w:b/>
+          <w:bCs/>
+          <w:sz w:val="28"/>
+          <w:szCs w:val="28"/>
+        </w:rPr>
+      </w:pPr>
+      <w:r>
+        <w:rPr>
+          <w:rFonts w:ascii="Abadi" w:hAnsi="Abadi"/>
+          <w:b/>
+          <w:bCs/>
+          <w:sz w:val="28"/>
+          <w:szCs w:val="28"/>
+          <w:highlight w:val="yellow"/>
+        </w:rPr>
         <w:t>Useful Links</w:t>
       </w:r>
     </w:p>
@@ -3952,29 +4733,7 @@
           <w:sz w:val="28"/>
           <w:szCs w:val="28"/>
         </w:rPr>
-        <w:t xml:space="preserve"> (2 bytes – 16 bits) (0 to 65,535 </w:t>
-      </w:r>
-      <w:proofErr w:type="spellStart"/>
-      <w:r>
-        <w:rPr>
-          <w:rFonts w:ascii="Abadi" w:hAnsi="Abadi"/>
-          <w:b/>
-          <w:bCs/>
-          <w:sz w:val="28"/>
-          <w:szCs w:val="28"/>
-        </w:rPr>
-        <w:t>unicode</w:t>
-      </w:r>
-      <w:proofErr w:type="spellEnd"/>
-      <w:r>
-        <w:rPr>
-          <w:rFonts w:ascii="Abadi" w:hAnsi="Abadi"/>
-          <w:b/>
-          <w:bCs/>
-          <w:sz w:val="28"/>
-          <w:szCs w:val="28"/>
-        </w:rPr>
-        <w:t xml:space="preserve"> characters)</w:t>
+        <w:t xml:space="preserve"> (2 bytes – 16 bits) (0 to 65,535 unicode characters)</w:t>
       </w:r>
     </w:p>
     <w:p>
@@ -3992,7 +4751,6 @@
           <w:szCs w:val="28"/>
         </w:rPr>
       </w:pPr>
-      <w:proofErr w:type="spellStart"/>
       <w:r>
         <w:rPr>
           <w:rFonts w:ascii="Abadi" w:hAnsi="Abadi"/>
@@ -4011,18 +4769,7 @@
           <w:sz w:val="28"/>
           <w:szCs w:val="28"/>
         </w:rPr>
-        <w:t>oolean</w:t>
-      </w:r>
-      <w:proofErr w:type="spellEnd"/>
-      <w:r>
-        <w:rPr>
-          <w:rFonts w:ascii="Abadi" w:hAnsi="Abadi"/>
-          <w:b/>
-          <w:bCs/>
-          <w:sz w:val="28"/>
-          <w:szCs w:val="28"/>
-        </w:rPr>
-        <w:t xml:space="preserve"> (1 bit) (true or false) (default value: false)</w:t>
+        <w:t>oolean (1 bit) (true or false) (default value: false)</w:t>
       </w:r>
     </w:p>
     <w:p>
@@ -4201,7 +4948,6 @@
           <w:sz w:val="28"/>
           <w:szCs w:val="28"/>
         </w:rPr>
-        <w:lastRenderedPageBreak/>
         <w:t>Non-Primitive Data Types:</w:t>
       </w:r>
     </w:p>
@@ -4506,6 +5252,7 @@
           <w:sz w:val="28"/>
           <w:szCs w:val="28"/>
         </w:rPr>
+        <w:lastRenderedPageBreak/>
         <w:t>Strings</w:t>
       </w:r>
     </w:p>
@@ -4782,7 +5529,6 @@
         </w:rPr>
         <w:t xml:space="preserve">An </w:t>
       </w:r>
-      <w:proofErr w:type="spellStart"/>
       <w:r>
         <w:rPr>
           <w:rFonts w:ascii="Abadi" w:hAnsi="Abadi"/>
@@ -4793,7 +5539,6 @@
         </w:rPr>
         <w:t>enum</w:t>
       </w:r>
-      <w:proofErr w:type="spellEnd"/>
       <w:r>
         <w:rPr>
           <w:rFonts w:ascii="Abadi" w:hAnsi="Abadi"/>
@@ -4872,7 +5617,6 @@
           <w:szCs w:val="28"/>
           <w:highlight w:val="yellow"/>
         </w:rPr>
-        <w:lastRenderedPageBreak/>
         <w:t>Note</w:t>
       </w:r>
     </w:p>
@@ -5331,18 +6075,9 @@
           <w:sz w:val="28"/>
           <w:szCs w:val="28"/>
         </w:rPr>
-        <w:t xml:space="preserve">Identifiers define the way we should name variables, classes, methods, </w:t>
-      </w:r>
-      <w:proofErr w:type="spellStart"/>
-      <w:r>
-        <w:rPr>
-          <w:rFonts w:ascii="Abadi" w:hAnsi="Abadi"/>
-          <w:sz w:val="28"/>
-          <w:szCs w:val="28"/>
-        </w:rPr>
-        <w:t>etc</w:t>
-      </w:r>
-      <w:proofErr w:type="spellEnd"/>
+        <w:lastRenderedPageBreak/>
+        <w:t>Identifiers define the way we should name variables, classes, methods, etc</w:t>
+      </w:r>
       <w:r>
         <w:rPr>
           <w:rFonts w:ascii="Abadi" w:hAnsi="Abadi"/>
@@ -5650,150 +6385,7 @@
           <w:sz w:val="28"/>
           <w:szCs w:val="28"/>
         </w:rPr>
-        <w:t xml:space="preserve">abstract, assert, </w:t>
-      </w:r>
-      <w:proofErr w:type="spellStart"/>
-      <w:r>
-        <w:rPr>
-          <w:rFonts w:ascii="Abadi" w:hAnsi="Abadi"/>
-          <w:b/>
-          <w:bCs/>
-          <w:i/>
-          <w:iCs/>
-          <w:sz w:val="28"/>
-          <w:szCs w:val="28"/>
-        </w:rPr>
-        <w:t>boolean</w:t>
-      </w:r>
-      <w:proofErr w:type="spellEnd"/>
-      <w:r>
-        <w:rPr>
-          <w:rFonts w:ascii="Abadi" w:hAnsi="Abadi"/>
-          <w:b/>
-          <w:bCs/>
-          <w:i/>
-          <w:iCs/>
-          <w:sz w:val="28"/>
-          <w:szCs w:val="28"/>
-        </w:rPr>
-        <w:t xml:space="preserve">, break, byte, case, catch, char, class, const (reserved but not used), continue, default, do, double, else, </w:t>
-      </w:r>
-      <w:proofErr w:type="spellStart"/>
-      <w:r>
-        <w:rPr>
-          <w:rFonts w:ascii="Abadi" w:hAnsi="Abadi"/>
-          <w:b/>
-          <w:bCs/>
-          <w:i/>
-          <w:iCs/>
-          <w:sz w:val="28"/>
-          <w:szCs w:val="28"/>
-        </w:rPr>
-        <w:t>enum</w:t>
-      </w:r>
-      <w:proofErr w:type="spellEnd"/>
-      <w:r>
-        <w:rPr>
-          <w:rFonts w:ascii="Abadi" w:hAnsi="Abadi"/>
-          <w:b/>
-          <w:bCs/>
-          <w:i/>
-          <w:iCs/>
-          <w:sz w:val="28"/>
-          <w:szCs w:val="28"/>
-        </w:rPr>
-        <w:t xml:space="preserve">, </w:t>
-      </w:r>
-      <w:r>
-        <w:rPr>
-          <w:rFonts w:ascii="Abadi" w:hAnsi="Abadi"/>
-          <w:b/>
-          <w:bCs/>
-          <w:i/>
-          <w:iCs/>
-          <w:sz w:val="28"/>
-          <w:szCs w:val="28"/>
-        </w:rPr>
-        <w:lastRenderedPageBreak/>
-        <w:t xml:space="preserve">exports, extends, final, finally, float, for, </w:t>
-      </w:r>
-      <w:proofErr w:type="spellStart"/>
-      <w:r>
-        <w:rPr>
-          <w:rFonts w:ascii="Abadi" w:hAnsi="Abadi"/>
-          <w:b/>
-          <w:bCs/>
-          <w:i/>
-          <w:iCs/>
-          <w:sz w:val="28"/>
-          <w:szCs w:val="28"/>
-        </w:rPr>
-        <w:t>goto</w:t>
-      </w:r>
-      <w:proofErr w:type="spellEnd"/>
-      <w:r>
-        <w:rPr>
-          <w:rFonts w:ascii="Abadi" w:hAnsi="Abadi"/>
-          <w:b/>
-          <w:bCs/>
-          <w:i/>
-          <w:iCs/>
-          <w:sz w:val="28"/>
-          <w:szCs w:val="28"/>
-        </w:rPr>
-        <w:t xml:space="preserve"> (reserved but not used), if, implements, import, </w:t>
-      </w:r>
-      <w:proofErr w:type="spellStart"/>
-      <w:r>
-        <w:rPr>
-          <w:rFonts w:ascii="Abadi" w:hAnsi="Abadi"/>
-          <w:b/>
-          <w:bCs/>
-          <w:i/>
-          <w:iCs/>
-          <w:sz w:val="28"/>
-          <w:szCs w:val="28"/>
-        </w:rPr>
-        <w:t>instanceof</w:t>
-      </w:r>
-      <w:proofErr w:type="spellEnd"/>
-      <w:r>
-        <w:rPr>
-          <w:rFonts w:ascii="Abadi" w:hAnsi="Abadi"/>
-          <w:b/>
-          <w:bCs/>
-          <w:i/>
-          <w:iCs/>
-          <w:sz w:val="28"/>
-          <w:szCs w:val="28"/>
-        </w:rPr>
-        <w:t xml:space="preserve">, int, interface, long, module, native, new, null, opens, package, private, protected, provides, public, requires, return, short, static, </w:t>
-      </w:r>
-      <w:proofErr w:type="spellStart"/>
-      <w:r>
-        <w:rPr>
-          <w:rFonts w:ascii="Abadi" w:hAnsi="Abadi"/>
-          <w:b/>
-          <w:bCs/>
-          <w:i/>
-          <w:iCs/>
-          <w:sz w:val="28"/>
-          <w:szCs w:val="28"/>
-        </w:rPr>
-        <w:t>strictfp</w:t>
-      </w:r>
-      <w:proofErr w:type="spellEnd"/>
-      <w:r>
-        <w:rPr>
-          <w:rFonts w:ascii="Abadi" w:hAnsi="Abadi"/>
-          <w:b/>
-          <w:bCs/>
-          <w:i/>
-          <w:iCs/>
-          <w:sz w:val="28"/>
-          <w:szCs w:val="28"/>
-        </w:rPr>
-        <w:t>, super, switch, synchronized, this, throw, throws, to, transient, try, uses, void, volatile, while, with, yield, var, record, sealed, permits, and non-sealed</w:t>
+        <w:t>abstract, assert, boolean, break, byte, case, catch, char, class, const (reserved but not used), continue, default, do, double, else, enum, exports, extends, final, finally, float, for, goto (reserved but not used), if, implements, import, instanceof, int, interface, long, module, native, new, null, opens, package, private, protected, provides, public, requires, return, short, static, strictfp, super, switch, synchronized, this, throw, throws, to, transient, try, uses, void, volatile, while, with, yield, var, record, sealed, permits, and non-sealed</w:t>
       </w:r>
       <w:r>
         <w:rPr>
@@ -5941,6 +6533,7 @@
           <w:sz w:val="28"/>
           <w:szCs w:val="28"/>
         </w:rPr>
+        <w:lastRenderedPageBreak/>
         <w:t>Variables are classified into 3 categories:</w:t>
       </w:r>
     </w:p>
@@ -6262,7 +6855,6 @@
           <w:sz w:val="28"/>
           <w:szCs w:val="28"/>
         </w:rPr>
-        <w:lastRenderedPageBreak/>
         <w:t xml:space="preserve">Wrapper Classes convert primitive data types into Objects. Objects are needed to modify the arguments passed into a method because primitive data types are </w:t>
       </w:r>
       <w:r>
@@ -6343,7 +6935,6 @@
         </w:rPr>
         <w:t xml:space="preserve"> such as </w:t>
       </w:r>
-      <w:proofErr w:type="spellStart"/>
       <w:r>
         <w:rPr>
           <w:rFonts w:ascii="Abadi" w:hAnsi="Abadi"/>
@@ -6354,7 +6945,6 @@
         </w:rPr>
         <w:t>ArrayList</w:t>
       </w:r>
-      <w:proofErr w:type="spellEnd"/>
       <w:r>
         <w:rPr>
           <w:rFonts w:ascii="Abadi" w:hAnsi="Abadi"/>
@@ -6586,21 +7176,8 @@
           <w:szCs w:val="28"/>
           <w:highlight w:val="yellow"/>
         </w:rPr>
-        <w:t xml:space="preserve">Output Formatting using </w:t>
-      </w:r>
-      <w:proofErr w:type="spellStart"/>
-      <w:r>
-        <w:rPr>
-          <w:rFonts w:ascii="Abadi" w:hAnsi="Abadi"/>
-          <w:b/>
-          <w:bCs/>
-          <w:sz w:val="28"/>
-          <w:szCs w:val="28"/>
-          <w:highlight w:val="yellow"/>
-        </w:rPr>
-        <w:t>printf</w:t>
-      </w:r>
-      <w:proofErr w:type="spellEnd"/>
+        <w:t>Output Formatting using printf</w:t>
+      </w:r>
     </w:p>
     <w:p>
       <w:pPr>
@@ -6645,7 +7222,6 @@
         <w:br/>
         <w:t xml:space="preserve">Most of us are familiar with </w:t>
       </w:r>
-      <w:proofErr w:type="spellStart"/>
       <w:r>
         <w:rPr>
           <w:rFonts w:ascii="Abadi" w:hAnsi="Abadi"/>
@@ -6656,7 +7232,6 @@
         </w:rPr>
         <w:t>prinntf</w:t>
       </w:r>
-      <w:proofErr w:type="spellEnd"/>
       <w:r>
         <w:rPr>
           <w:rFonts w:ascii="Abadi" w:hAnsi="Abadi"/>
@@ -6683,7 +7258,6 @@
         </w:rPr>
         <w:t xml:space="preserve"> but we can do the same using </w:t>
       </w:r>
-      <w:proofErr w:type="spellStart"/>
       <w:r>
         <w:rPr>
           <w:rFonts w:ascii="Abadi" w:hAnsi="Abadi"/>
@@ -6694,7 +7268,6 @@
         </w:rPr>
         <w:t>printf</w:t>
       </w:r>
-      <w:proofErr w:type="spellEnd"/>
       <w:r>
         <w:rPr>
           <w:rFonts w:ascii="Abadi" w:hAnsi="Abadi"/>
@@ -6726,6 +7299,7 @@
           <w:sz w:val="28"/>
           <w:szCs w:val="28"/>
         </w:rPr>
+        <w:lastRenderedPageBreak/>
         <w:t>Example:</w:t>
       </w:r>
     </w:p>
@@ -6884,7 +7458,6 @@
           <w:szCs w:val="28"/>
         </w:rPr>
       </w:pPr>
-      <w:proofErr w:type="spellStart"/>
       <w:r>
         <w:rPr>
           <w:rFonts w:ascii="Abadi" w:hAnsi="Abadi"/>
@@ -6894,20 +7467,7 @@
           <w:szCs w:val="28"/>
           <w:highlight w:val="yellow"/>
         </w:rPr>
-        <w:lastRenderedPageBreak/>
-        <w:t>BufferedReader</w:t>
-      </w:r>
-      <w:proofErr w:type="spellEnd"/>
-      <w:r>
-        <w:rPr>
-          <w:rFonts w:ascii="Abadi" w:hAnsi="Abadi"/>
-          <w:b/>
-          <w:bCs/>
-          <w:sz w:val="28"/>
-          <w:szCs w:val="28"/>
-          <w:highlight w:val="yellow"/>
-        </w:rPr>
-        <w:t xml:space="preserve"> Class</w:t>
+        <w:t>BufferedReader Class</w:t>
       </w:r>
       <w:r>
         <w:rPr>
@@ -6934,7 +7494,6 @@
         </w:rPr>
       </w:pPr>
       <w:hyperlink r:id="rId14" w:tooltip="Program to Demonstrate BufferedReader" w:history="1">
-        <w:proofErr w:type="spellStart"/>
         <w:r>
           <w:rPr>
             <w:rStyle w:val="Hyperlink"/>
@@ -6946,7 +7505,6 @@
           </w:rPr>
           <w:t>BufferedReader</w:t>
         </w:r>
-        <w:proofErr w:type="spellEnd"/>
       </w:hyperlink>
       <w:r>
         <w:rPr>
@@ -6956,7 +7514,6 @@
         </w:rPr>
         <w:t xml:space="preserve"> is a simple class that is used to read a sequence of characters. It has a simple function read that reads a character, another read which reads an array of characters, and a </w:t>
       </w:r>
-      <w:proofErr w:type="spellStart"/>
       <w:r>
         <w:rPr>
           <w:rFonts w:ascii="Abadi" w:hAnsi="Abadi"/>
@@ -6967,7 +7524,6 @@
         </w:rPr>
         <w:t>readLine</w:t>
       </w:r>
-      <w:proofErr w:type="spellEnd"/>
       <w:r>
         <w:rPr>
           <w:rFonts w:ascii="Abadi" w:hAnsi="Abadi"/>
@@ -6990,7 +7546,6 @@
           <w:szCs w:val="28"/>
         </w:rPr>
       </w:pPr>
-      <w:proofErr w:type="spellStart"/>
       <w:r>
         <w:rPr>
           <w:rFonts w:ascii="Abadi" w:hAnsi="Abadi"/>
@@ -7001,32 +7556,13 @@
         </w:rPr>
         <w:t>InputStreamReader</w:t>
       </w:r>
-      <w:proofErr w:type="spellEnd"/>
-      <w:r>
-        <w:rPr>
-          <w:rFonts w:ascii="Abadi" w:hAnsi="Abadi"/>
-          <w:sz w:val="28"/>
-          <w:szCs w:val="28"/>
-        </w:rPr>
-        <w:t xml:space="preserve">() is a function that converts the input stream of bytes into a stream of characters so that it can be read as </w:t>
-      </w:r>
-      <w:proofErr w:type="spellStart"/>
-      <w:r>
-        <w:rPr>
-          <w:rFonts w:ascii="Abadi" w:hAnsi="Abadi"/>
-          <w:sz w:val="28"/>
-          <w:szCs w:val="28"/>
-        </w:rPr>
-        <w:t>BufferedReader</w:t>
-      </w:r>
-      <w:proofErr w:type="spellEnd"/>
-      <w:r>
-        <w:rPr>
-          <w:rFonts w:ascii="Abadi" w:hAnsi="Abadi"/>
-          <w:sz w:val="28"/>
-          <w:szCs w:val="28"/>
-        </w:rPr>
-        <w:t xml:space="preserve"> </w:t>
+      <w:r>
+        <w:rPr>
+          <w:rFonts w:ascii="Abadi" w:hAnsi="Abadi"/>
+          <w:sz w:val="28"/>
+          <w:szCs w:val="28"/>
+        </w:rPr>
+        <w:t xml:space="preserve">() is a function that converts the input stream of bytes into a stream of characters so that it can be read as BufferedReader </w:t>
       </w:r>
       <w:r>
         <w:rPr>
@@ -7042,25 +7578,7 @@
           <w:sz w:val="28"/>
           <w:szCs w:val="28"/>
         </w:rPr>
-        <w:t xml:space="preserve">expects a stream of characters. </w:t>
-      </w:r>
-      <w:proofErr w:type="spellStart"/>
-      <w:r>
-        <w:rPr>
-          <w:rFonts w:ascii="Abadi" w:hAnsi="Abadi"/>
-          <w:sz w:val="28"/>
-          <w:szCs w:val="28"/>
-        </w:rPr>
-        <w:t>BufferedReader</w:t>
-      </w:r>
-      <w:proofErr w:type="spellEnd"/>
-      <w:r>
-        <w:rPr>
-          <w:rFonts w:ascii="Abadi" w:hAnsi="Abadi"/>
-          <w:sz w:val="28"/>
-          <w:szCs w:val="28"/>
-        </w:rPr>
-        <w:t xml:space="preserve"> can throw checked Exceptions</w:t>
+        <w:t>expects a stream of characters. BufferedReader can throw checked Exceptions</w:t>
       </w:r>
       <w:r>
         <w:rPr>
@@ -7093,7 +7611,6 @@
           <w:szCs w:val="28"/>
         </w:rPr>
       </w:pPr>
-      <w:proofErr w:type="spellStart"/>
       <w:r>
         <w:rPr>
           <w:rFonts w:ascii="Abadi" w:hAnsi="Abadi"/>
@@ -7103,19 +7620,7 @@
           <w:szCs w:val="28"/>
           <w:highlight w:val="yellow"/>
         </w:rPr>
-        <w:t>StringBuffer</w:t>
-      </w:r>
-      <w:proofErr w:type="spellEnd"/>
-      <w:r>
-        <w:rPr>
-          <w:rFonts w:ascii="Abadi" w:hAnsi="Abadi"/>
-          <w:b/>
-          <w:bCs/>
-          <w:sz w:val="28"/>
-          <w:szCs w:val="28"/>
-          <w:highlight w:val="yellow"/>
-        </w:rPr>
-        <w:t xml:space="preserve"> Class</w:t>
+        <w:t>StringBuffer Class</w:t>
       </w:r>
     </w:p>
     <w:p>
@@ -7132,7 +7637,6 @@
         </w:rPr>
       </w:pPr>
       <w:hyperlink r:id="rId15" w:tooltip="Program to Demonstrate StringBuffer" w:history="1">
-        <w:proofErr w:type="spellStart"/>
         <w:r>
           <w:rPr>
             <w:rStyle w:val="Hyperlink"/>
@@ -7144,7 +7648,6 @@
           </w:rPr>
           <w:t>StringBuffer</w:t>
         </w:r>
-        <w:proofErr w:type="spellEnd"/>
       </w:hyperlink>
       <w:r>
         <w:rPr>
@@ -7276,18 +7779,17 @@
           <w:szCs w:val="28"/>
         </w:rPr>
       </w:pPr>
-      <w:proofErr w:type="spellStart"/>
-      <w:r>
-        <w:rPr>
-          <w:rFonts w:ascii="Abadi" w:hAnsi="Abadi"/>
-          <w:b/>
-          <w:bCs/>
-          <w:sz w:val="28"/>
-          <w:szCs w:val="28"/>
-        </w:rPr>
+      <w:r>
+        <w:rPr>
+          <w:rFonts w:ascii="Abadi" w:hAnsi="Abadi"/>
+          <w:b/>
+          <w:bCs/>
+          <w:sz w:val="28"/>
+          <w:szCs w:val="28"/>
+        </w:rPr>
+        <w:lastRenderedPageBreak/>
         <w:t>StringBuffer</w:t>
       </w:r>
-      <w:proofErr w:type="spellEnd"/>
       <w:r>
         <w:rPr>
           <w:rFonts w:ascii="Abadi" w:hAnsi="Abadi"/>
@@ -7336,7 +7838,6 @@
         </w:rPr>
         <w:t xml:space="preserve"> of </w:t>
       </w:r>
-      <w:proofErr w:type="spellStart"/>
       <w:r>
         <w:rPr>
           <w:rFonts w:ascii="Abadi" w:hAnsi="Abadi"/>
@@ -7347,7 +7848,6 @@
         </w:rPr>
         <w:t>StringBuffer</w:t>
       </w:r>
-      <w:proofErr w:type="spellEnd"/>
       <w:r>
         <w:rPr>
           <w:rFonts w:ascii="Abadi" w:hAnsi="Abadi"/>
@@ -7372,25 +7872,7 @@
           <w:sz w:val="28"/>
           <w:szCs w:val="28"/>
         </w:rPr>
-        <w:t xml:space="preserve">, we can specify size when creating a </w:t>
-      </w:r>
-      <w:proofErr w:type="spellStart"/>
-      <w:r>
-        <w:rPr>
-          <w:rFonts w:ascii="Abadi" w:hAnsi="Abadi"/>
-          <w:sz w:val="28"/>
-          <w:szCs w:val="28"/>
-        </w:rPr>
-        <w:t>StringBuffer</w:t>
-      </w:r>
-      <w:proofErr w:type="spellEnd"/>
-      <w:r>
-        <w:rPr>
-          <w:rFonts w:ascii="Abadi" w:hAnsi="Abadi"/>
-          <w:sz w:val="28"/>
-          <w:szCs w:val="28"/>
-        </w:rPr>
-        <w:t>.</w:t>
+        <w:t>, we can specify size when creating a StringBuffer.</w:t>
       </w:r>
     </w:p>
     <w:p>
@@ -7406,23 +7888,13 @@
           <w:szCs w:val="28"/>
         </w:rPr>
       </w:pPr>
-      <w:proofErr w:type="spellStart"/>
-      <w:r>
-        <w:rPr>
-          <w:rFonts w:ascii="Abadi" w:hAnsi="Abadi"/>
-          <w:sz w:val="28"/>
-          <w:szCs w:val="28"/>
-        </w:rPr>
-        <w:t>StringBuffers</w:t>
-      </w:r>
-      <w:proofErr w:type="spellEnd"/>
-      <w:r>
-        <w:rPr>
-          <w:rFonts w:ascii="Abadi" w:hAnsi="Abadi"/>
-          <w:sz w:val="28"/>
-          <w:szCs w:val="28"/>
-        </w:rPr>
-        <w:t xml:space="preserve"> are </w:t>
+      <w:r>
+        <w:rPr>
+          <w:rFonts w:ascii="Abadi" w:hAnsi="Abadi"/>
+          <w:sz w:val="28"/>
+          <w:szCs w:val="28"/>
+        </w:rPr>
+        <w:t xml:space="preserve">StringBuffers are </w:t>
       </w:r>
       <w:r>
         <w:rPr>
@@ -7514,7 +7986,6 @@
         </w:rPr>
         <w:t xml:space="preserve">Some methods of </w:t>
       </w:r>
-      <w:proofErr w:type="spellStart"/>
       <w:r>
         <w:rPr>
           <w:rFonts w:ascii="Abadi" w:hAnsi="Abadi"/>
@@ -7525,7 +7996,6 @@
         </w:rPr>
         <w:t>StringBuffer</w:t>
       </w:r>
-      <w:proofErr w:type="spellEnd"/>
       <w:r>
         <w:rPr>
           <w:rFonts w:ascii="Abadi" w:hAnsi="Abadi"/>
@@ -7632,7 +8102,6 @@
         </w:rPr>
         <w:t xml:space="preserve"> is very similar to the </w:t>
       </w:r>
-      <w:proofErr w:type="spellStart"/>
       <w:r>
         <w:rPr>
           <w:rFonts w:ascii="Abadi" w:hAnsi="Abadi"/>
@@ -7643,7 +8112,6 @@
         </w:rPr>
         <w:t>StringBuffer</w:t>
       </w:r>
-      <w:proofErr w:type="spellEnd"/>
       <w:r>
         <w:rPr>
           <w:rFonts w:ascii="Abadi" w:hAnsi="Abadi"/>
@@ -7682,14 +8150,12 @@
           <w:szCs w:val="28"/>
         </w:rPr>
       </w:pPr>
-      <w:proofErr w:type="spellStart"/>
-      <w:r>
-        <w:rPr>
-          <w:rFonts w:ascii="Abadi" w:hAnsi="Abadi"/>
-          <w:sz w:val="28"/>
-          <w:szCs w:val="28"/>
-        </w:rPr>
-        <w:lastRenderedPageBreak/>
+      <w:r>
+        <w:rPr>
+          <w:rFonts w:ascii="Abadi" w:hAnsi="Abadi"/>
+          <w:sz w:val="28"/>
+          <w:szCs w:val="28"/>
+        </w:rPr>
         <w:t>StringBuilder</w:t>
       </w:r>
       <w:r>
@@ -7700,7 +8166,6 @@
         </w:rPr>
         <w:t>s</w:t>
       </w:r>
-      <w:proofErr w:type="spellEnd"/>
       <w:r>
         <w:rPr>
           <w:rFonts w:ascii="Abadi" w:hAnsi="Abadi"/>
@@ -7826,7 +8291,6 @@
           <w:szCs w:val="28"/>
         </w:rPr>
       </w:pPr>
-      <w:proofErr w:type="spellStart"/>
       <w:r>
         <w:rPr>
           <w:rFonts w:ascii="Abadi" w:hAnsi="Abadi"/>
@@ -7839,7 +8303,6 @@
         </w:rPr>
         <w:t>StringBuffers</w:t>
       </w:r>
-      <w:proofErr w:type="spellEnd"/>
       <w:r>
         <w:rPr>
           <w:rFonts w:ascii="Abadi" w:hAnsi="Abadi"/>
@@ -7914,7 +8377,6 @@
         </w:rPr>
         <w:t xml:space="preserve"> </w:t>
       </w:r>
-      <w:proofErr w:type="spellStart"/>
       <w:r>
         <w:rPr>
           <w:rFonts w:ascii="Abadi" w:hAnsi="Abadi"/>
@@ -7927,7 +8389,6 @@
         </w:rPr>
         <w:t>StringBuilders</w:t>
       </w:r>
-      <w:proofErr w:type="spellEnd"/>
       <w:r>
         <w:rPr>
           <w:rFonts w:ascii="Abadi" w:hAnsi="Abadi"/>
@@ -8246,6 +8707,7 @@
           <w:sz w:val="28"/>
           <w:szCs w:val="28"/>
         </w:rPr>
+        <w:lastRenderedPageBreak/>
         <w:drawing>
           <wp:inline distT="0" distB="0" distL="0" distR="0" wp14:anchorId="53D7D457" wp14:editId="18E627E0">
             <wp:extent cx="5942330" cy="2124075"/>
@@ -8600,7 +9062,6 @@
           <w:sz w:val="28"/>
           <w:szCs w:val="28"/>
         </w:rPr>
-        <w:lastRenderedPageBreak/>
         <w:t>Encapsulation</w:t>
       </w:r>
     </w:p>
@@ -9002,6 +9463,7 @@
           <w:sz w:val="28"/>
           <w:szCs w:val="28"/>
         </w:rPr>
+        <w:lastRenderedPageBreak/>
         <w:t>Objects</w:t>
       </w:r>
     </w:p>
@@ -9650,6 +10112,7 @@
           <w:sz w:val="28"/>
           <w:szCs w:val="28"/>
         </w:rPr>
+        <w:lastRenderedPageBreak/>
         <w:t>Constructors are only called once, during object creation and if we do not create any constructor Java creates a default constructor by itself where we cannot initialize values as it is default one.</w:t>
       </w:r>
     </w:p>
@@ -10011,7 +10474,6 @@
           <w:sz w:val="28"/>
           <w:szCs w:val="28"/>
         </w:rPr>
-        <w:lastRenderedPageBreak/>
         <w:t xml:space="preserve">A </w:t>
       </w:r>
       <w:r>
@@ -10211,6 +10673,7 @@
           <w:sz w:val="28"/>
           <w:szCs w:val="28"/>
         </w:rPr>
+        <w:lastRenderedPageBreak/>
         <w:t xml:space="preserve">Constructor chaining in the same class can be done using </w:t>
       </w:r>
       <w:r>
@@ -10536,7 +10999,6 @@
           <w:sz w:val="28"/>
           <w:szCs w:val="28"/>
         </w:rPr>
-        <w:lastRenderedPageBreak/>
         <w:t xml:space="preserve">An </w:t>
       </w:r>
       <w:r>
@@ -10919,6 +11381,7 @@
           <w:sz w:val="28"/>
           <w:szCs w:val="28"/>
         </w:rPr>
+        <w:lastRenderedPageBreak/>
         <w:t>Access Modifiers</w:t>
       </w:r>
       <w:r>
@@ -11204,7 +11667,6 @@
           <w:sz w:val="28"/>
           <w:szCs w:val="28"/>
         </w:rPr>
-        <w:lastRenderedPageBreak/>
         <w:t>In Java, encapsulation is achieved by declaring the instance variables of a class as private, which means they can only be accessed within the class. To allow outside access to the instance variables, public methods called getters and setters are defined, which are used to retrieve and modify the values of the instance variables, respectively.</w:t>
       </w:r>
     </w:p>
@@ -11384,6 +11846,7 @@
           <w:sz w:val="28"/>
           <w:szCs w:val="28"/>
         </w:rPr>
+        <w:lastRenderedPageBreak/>
         <w:t>The Medicine Inside</w:t>
       </w:r>
       <w:r>
@@ -11646,7 +12109,6 @@
           <w:sz w:val="28"/>
           <w:szCs w:val="28"/>
         </w:rPr>
-        <w:lastRenderedPageBreak/>
         <w:t>A class that inherits (acquires) from another class can reuse the methods and fields of that class with or without adding new fields and methods.</w:t>
       </w:r>
     </w:p>
@@ -12104,6 +12566,7 @@
           <w:sz w:val="28"/>
           <w:szCs w:val="28"/>
         </w:rPr>
+        <w:lastRenderedPageBreak/>
         <w:t xml:space="preserve">Java doesn’t support </w:t>
       </w:r>
       <w:r>
@@ -12766,6 +13229,7 @@
           <w:sz w:val="28"/>
           <w:szCs w:val="28"/>
         </w:rPr>
+        <w:lastRenderedPageBreak/>
         <w:t>Combining Interfaces with Multilevel Inheritance</w:t>
       </w:r>
       <w:r>
@@ -12930,7 +13394,6 @@
           <w:sz w:val="28"/>
           <w:szCs w:val="28"/>
         </w:rPr>
-        <w:lastRenderedPageBreak/>
         <w:t xml:space="preserve">The diagram could represent D as a class that inherits from class B </w:t>
       </w:r>
       <w:r>
@@ -13437,7 +13900,6 @@
           <w:sz w:val="28"/>
           <w:szCs w:val="28"/>
         </w:rPr>
-        <w:lastRenderedPageBreak/>
         <w:drawing>
           <wp:inline distT="0" distB="0" distL="0" distR="0" wp14:anchorId="42E45DD4" wp14:editId="4DF063F5">
             <wp:extent cx="5391902" cy="2896004"/>
@@ -13690,6 +14152,7 @@
           <w:sz w:val="28"/>
           <w:szCs w:val="28"/>
         </w:rPr>
+        <w:lastRenderedPageBreak/>
         <w:t>Function</w:t>
       </w:r>
       <w:r>
@@ -14071,7 +14534,6 @@
           <w:szCs w:val="28"/>
           <w:highlight w:val="yellow"/>
         </w:rPr>
-        <w:lastRenderedPageBreak/>
         <w:t>Abstraction</w:t>
       </w:r>
     </w:p>
@@ -14317,25 +14779,7 @@
           <w:sz w:val="28"/>
           <w:szCs w:val="28"/>
         </w:rPr>
-        <w:t xml:space="preserve"> of the car or the implementation of the accelerator, brakes, </w:t>
-      </w:r>
-      <w:proofErr w:type="spellStart"/>
-      <w:r>
-        <w:rPr>
-          <w:rFonts w:ascii="Abadi" w:hAnsi="Abadi"/>
-          <w:sz w:val="28"/>
-          <w:szCs w:val="28"/>
-        </w:rPr>
-        <w:t>etc</w:t>
-      </w:r>
-      <w:proofErr w:type="spellEnd"/>
-      <w:r>
-        <w:rPr>
-          <w:rFonts w:ascii="Abadi" w:hAnsi="Abadi"/>
-          <w:sz w:val="28"/>
-          <w:szCs w:val="28"/>
-        </w:rPr>
-        <w:t xml:space="preserve"> in the car. This is what abstraction is.</w:t>
+        <w:t xml:space="preserve"> of the car or the implementation of the accelerator, brakes, etc in the car. This is what abstraction is.</w:t>
       </w:r>
     </w:p>
     <w:p>
@@ -14395,6 +14839,7 @@
           <w:sz w:val="28"/>
           <w:szCs w:val="28"/>
         </w:rPr>
+        <w:lastRenderedPageBreak/>
         <w:t>Encapsulation</w:t>
       </w:r>
       <w:r>
@@ -14876,7 +15321,6 @@
           <w:szCs w:val="28"/>
           <w:highlight w:val="yellow"/>
         </w:rPr>
-        <w:lastRenderedPageBreak/>
         <w:t>Interfaces vs Abstract Classes</w:t>
       </w:r>
     </w:p>
@@ -15208,6 +15652,7 @@
           <w:sz w:val="28"/>
           <w:szCs w:val="28"/>
         </w:rPr>
+        <w:lastRenderedPageBreak/>
         <w:t>Lambda Expressions</w:t>
       </w:r>
       <w:r>
@@ -15452,25 +15897,7 @@
           <w:sz w:val="28"/>
           <w:szCs w:val="28"/>
         </w:rPr>
-        <w:t xml:space="preserve">Lambda expressions can be stored in variables if the variable's type is an interface which has only one method. The lambda expression should have the same number of parameters and the same return type as that method. Java has many of these kinds of interfaces built in, such as the Consumer interface (found in the </w:t>
-      </w:r>
-      <w:proofErr w:type="spellStart"/>
-      <w:r>
-        <w:rPr>
-          <w:rFonts w:ascii="Abadi" w:hAnsi="Abadi"/>
-          <w:sz w:val="28"/>
-          <w:szCs w:val="28"/>
-        </w:rPr>
-        <w:t>java.util</w:t>
-      </w:r>
-      <w:proofErr w:type="spellEnd"/>
-      <w:r>
-        <w:rPr>
-          <w:rFonts w:ascii="Abadi" w:hAnsi="Abadi"/>
-          <w:sz w:val="28"/>
-          <w:szCs w:val="28"/>
-        </w:rPr>
-        <w:t xml:space="preserve"> package) used by lists.</w:t>
+        <w:t>Lambda expressions can be stored in variables if the variable's type is an interface which has only one method. The lambda expression should have the same number of parameters and the same return type as that method. Java has many of these kinds of interfaces built in, such as the Consumer interface (found in the java.util package) used by lists.</w:t>
       </w:r>
     </w:p>
     <w:p>
@@ -15586,7 +16013,6 @@
           <w:sz w:val="28"/>
           <w:szCs w:val="28"/>
         </w:rPr>
-        <w:lastRenderedPageBreak/>
         <w:t>Method Reference</w:t>
       </w:r>
       <w:r>
@@ -15664,43 +16090,7 @@
           <w:sz w:val="28"/>
           <w:szCs w:val="28"/>
         </w:rPr>
-        <w:t>: (</w:t>
-      </w:r>
-      <w:proofErr w:type="spellStart"/>
-      <w:r>
-        <w:rPr>
-          <w:rFonts w:ascii="Abadi" w:hAnsi="Abadi"/>
-          <w:sz w:val="28"/>
-          <w:szCs w:val="28"/>
-        </w:rPr>
-        <w:t>ContainingClass</w:t>
-      </w:r>
-      <w:proofErr w:type="spellEnd"/>
-      <w:r>
-        <w:rPr>
-          <w:rFonts w:ascii="Abadi" w:hAnsi="Abadi"/>
-          <w:sz w:val="28"/>
-          <w:szCs w:val="28"/>
-        </w:rPr>
-        <w:t>::</w:t>
-      </w:r>
-      <w:proofErr w:type="spellStart"/>
-      <w:r>
-        <w:rPr>
-          <w:rFonts w:ascii="Abadi" w:hAnsi="Abadi"/>
-          <w:sz w:val="28"/>
-          <w:szCs w:val="28"/>
-        </w:rPr>
-        <w:t>staticMethodName</w:t>
-      </w:r>
-      <w:proofErr w:type="spellEnd"/>
-      <w:r>
-        <w:rPr>
-          <w:rFonts w:ascii="Abadi" w:hAnsi="Abadi"/>
-          <w:sz w:val="28"/>
-          <w:szCs w:val="28"/>
-        </w:rPr>
-        <w:t>)</w:t>
+        <w:t>: (ContainingClass::staticMethodName)</w:t>
       </w:r>
     </w:p>
     <w:p>
@@ -15761,43 +16151,7 @@
           <w:sz w:val="28"/>
           <w:szCs w:val="28"/>
         </w:rPr>
-        <w:t>: (</w:t>
-      </w:r>
-      <w:proofErr w:type="spellStart"/>
-      <w:r>
-        <w:rPr>
-          <w:rFonts w:ascii="Abadi" w:hAnsi="Abadi"/>
-          <w:sz w:val="28"/>
-          <w:szCs w:val="28"/>
-        </w:rPr>
-        <w:t>containingObject</w:t>
-      </w:r>
-      <w:proofErr w:type="spellEnd"/>
-      <w:r>
-        <w:rPr>
-          <w:rFonts w:ascii="Abadi" w:hAnsi="Abadi"/>
-          <w:sz w:val="28"/>
-          <w:szCs w:val="28"/>
-        </w:rPr>
-        <w:t>::</w:t>
-      </w:r>
-      <w:proofErr w:type="spellStart"/>
-      <w:r>
-        <w:rPr>
-          <w:rFonts w:ascii="Abadi" w:hAnsi="Abadi"/>
-          <w:sz w:val="28"/>
-          <w:szCs w:val="28"/>
-        </w:rPr>
-        <w:t>instanceMethodName</w:t>
-      </w:r>
-      <w:proofErr w:type="spellEnd"/>
-      <w:r>
-        <w:rPr>
-          <w:rFonts w:ascii="Abadi" w:hAnsi="Abadi"/>
-          <w:sz w:val="28"/>
-          <w:szCs w:val="28"/>
-        </w:rPr>
-        <w:t>)</w:t>
+        <w:t>: (containingObject::instanceMethodName)</w:t>
       </w:r>
     </w:p>
     <w:p>
@@ -15858,25 +16212,7 @@
           <w:sz w:val="28"/>
           <w:szCs w:val="28"/>
         </w:rPr>
-        <w:t>: (</w:t>
-      </w:r>
-      <w:proofErr w:type="spellStart"/>
-      <w:r>
-        <w:rPr>
-          <w:rFonts w:ascii="Abadi" w:hAnsi="Abadi"/>
-          <w:sz w:val="28"/>
-          <w:szCs w:val="28"/>
-        </w:rPr>
-        <w:t>ClassName</w:t>
-      </w:r>
-      <w:proofErr w:type="spellEnd"/>
-      <w:r>
-        <w:rPr>
-          <w:rFonts w:ascii="Abadi" w:hAnsi="Abadi"/>
-          <w:sz w:val="28"/>
-          <w:szCs w:val="28"/>
-        </w:rPr>
-        <w:t>::new)</w:t>
+        <w:t>: (ClassName::new)</w:t>
       </w:r>
     </w:p>
     <w:p>
@@ -15984,7 +16320,16 @@
           <w:sz w:val="28"/>
           <w:szCs w:val="28"/>
         </w:rPr>
-        <w:t xml:space="preserve"> Framework is a unified architecture for representing and manipulating collections, enabling collections to be manipulated independently of the details of their representation. It includes interfaces, implementations, and algorithms for storing and manipulating collections of objects.</w:t>
+        <w:t xml:space="preserve"> Framework is a unified architecture for representing and manipulating collections, enabling collections to be manipulated independently of the details of their representation. It includes </w:t>
+      </w:r>
+      <w:r>
+        <w:rPr>
+          <w:rFonts w:ascii="Abadi" w:hAnsi="Abadi"/>
+          <w:sz w:val="28"/>
+          <w:szCs w:val="28"/>
+        </w:rPr>
+        <w:lastRenderedPageBreak/>
+        <w:t>interfaces, implementations, and algorithms for storing and manipulating collections of objects.</w:t>
       </w:r>
     </w:p>
     <w:p>
@@ -16083,25 +16428,7 @@
           <w:sz w:val="28"/>
           <w:szCs w:val="28"/>
         </w:rPr>
-        <w:t xml:space="preserve"> like (</w:t>
-      </w:r>
-      <w:proofErr w:type="spellStart"/>
-      <w:r>
-        <w:rPr>
-          <w:rFonts w:ascii="Abadi" w:hAnsi="Abadi"/>
-          <w:sz w:val="28"/>
-          <w:szCs w:val="28"/>
-        </w:rPr>
-        <w:t>ArrayList</w:t>
-      </w:r>
-      <w:proofErr w:type="spellEnd"/>
-      <w:r>
-        <w:rPr>
-          <w:rFonts w:ascii="Abadi" w:hAnsi="Abadi"/>
-          <w:sz w:val="28"/>
-          <w:szCs w:val="28"/>
-        </w:rPr>
-        <w:t>, LinkedList, HashSet).</w:t>
+        <w:t xml:space="preserve"> like (ArrayList, LinkedList, HashSet).</w:t>
       </w:r>
     </w:p>
     <w:p>
@@ -16219,7 +16546,6 @@
         </w:rPr>
         <w:t xml:space="preserve"> and it is found </w:t>
       </w:r>
-      <w:proofErr w:type="spellStart"/>
       <w:r>
         <w:rPr>
           <w:rFonts w:ascii="Abadi" w:hAnsi="Abadi"/>
@@ -16230,7 +16556,6 @@
         </w:rPr>
         <w:t>java.lang</w:t>
       </w:r>
-      <w:proofErr w:type="spellEnd"/>
       <w:r>
         <w:rPr>
           <w:rFonts w:ascii="Abadi" w:hAnsi="Abadi"/>
@@ -16264,7 +16589,6 @@
         </w:rPr>
         <w:t xml:space="preserve">It contains only one method named </w:t>
       </w:r>
-      <w:proofErr w:type="spellStart"/>
       <w:r>
         <w:rPr>
           <w:rFonts w:ascii="Abadi" w:hAnsi="Abadi"/>
@@ -16275,7 +16599,6 @@
         </w:rPr>
         <w:t>compareTo</w:t>
       </w:r>
-      <w:proofErr w:type="spellEnd"/>
       <w:r>
         <w:rPr>
           <w:rFonts w:ascii="Abadi" w:hAnsi="Abadi"/>
@@ -16346,25 +16669,7 @@
           <w:sz w:val="28"/>
           <w:szCs w:val="28"/>
         </w:rPr>
-        <w:t xml:space="preserve">It is used to order the objects of a user-defined class and it is found in </w:t>
-      </w:r>
-      <w:proofErr w:type="spellStart"/>
-      <w:r>
-        <w:rPr>
-          <w:rFonts w:ascii="Abadi" w:hAnsi="Abadi"/>
-          <w:sz w:val="28"/>
-          <w:szCs w:val="28"/>
-        </w:rPr>
-        <w:t>java.util</w:t>
-      </w:r>
-      <w:proofErr w:type="spellEnd"/>
-      <w:r>
-        <w:rPr>
-          <w:rFonts w:ascii="Abadi" w:hAnsi="Abadi"/>
-          <w:sz w:val="28"/>
-          <w:szCs w:val="28"/>
-        </w:rPr>
-        <w:t xml:space="preserve"> package.</w:t>
+        <w:t>It is used to order the objects of a user-defined class and it is found in java.util package.</w:t>
       </w:r>
     </w:p>
     <w:p>
@@ -16450,7 +16755,6 @@
           <w:szCs w:val="28"/>
           <w:highlight w:val="yellow"/>
         </w:rPr>
-        <w:lastRenderedPageBreak/>
         <w:t>Comparable vs Comparator</w:t>
       </w:r>
     </w:p>
@@ -16535,6 +16839,7 @@
           <w:szCs w:val="28"/>
           <w:highlight w:val="yellow"/>
         </w:rPr>
+        <w:lastRenderedPageBreak/>
         <w:t>JDBC</w:t>
       </w:r>
     </w:p>
@@ -16772,7 +17077,6 @@
           </wp:anchor>
         </w:drawing>
       </w:r>
-      <w:proofErr w:type="spellStart"/>
       <w:r>
         <w:rPr>
           <w:rFonts w:ascii="Abadi" w:hAnsi="Abadi"/>
@@ -16783,7 +17087,6 @@
         </w:rPr>
         <w:t>DriverManager</w:t>
       </w:r>
-      <w:proofErr w:type="spellEnd"/>
       <w:r>
         <w:rPr>
           <w:rFonts w:ascii="Abadi" w:hAnsi="Abadi"/>
@@ -17901,6 +18204,119 @@
     </w:lvl>
   </w:abstractNum>
   <w:abstractNum w:abstractNumId="9" w15:restartNumberingAfterBreak="0">
+    <w:nsid w:val="0D407A27"/>
+    <w:multiLevelType w:val="hybridMultilevel"/>
+    <w:tmpl w:val="1CFE8BD4"/>
+    <w:lvl w:ilvl="0" w:tplc="40090001">
+      <w:start w:val="1"/>
+      <w:numFmt w:val="bullet"/>
+      <w:lvlText w:val=""/>
+      <w:lvlJc w:val="left"/>
+      <w:pPr>
+        <w:ind w:left="720" w:hanging="360"/>
+      </w:pPr>
+      <w:rPr>
+        <w:rFonts w:ascii="Symbol" w:hAnsi="Symbol" w:hint="default"/>
+      </w:rPr>
+    </w:lvl>
+    <w:lvl w:ilvl="1" w:tplc="40090003" w:tentative="1">
+      <w:start w:val="1"/>
+      <w:numFmt w:val="bullet"/>
+      <w:lvlText w:val="o"/>
+      <w:lvlJc w:val="left"/>
+      <w:pPr>
+        <w:ind w:left="1440" w:hanging="360"/>
+      </w:pPr>
+      <w:rPr>
+        <w:rFonts w:ascii="Courier New" w:hAnsi="Courier New" w:cs="Courier New" w:hint="default"/>
+      </w:rPr>
+    </w:lvl>
+    <w:lvl w:ilvl="2" w:tplc="40090005" w:tentative="1">
+      <w:start w:val="1"/>
+      <w:numFmt w:val="bullet"/>
+      <w:lvlText w:val=""/>
+      <w:lvlJc w:val="left"/>
+      <w:pPr>
+        <w:ind w:left="2160" w:hanging="360"/>
+      </w:pPr>
+      <w:rPr>
+        <w:rFonts w:ascii="Wingdings" w:hAnsi="Wingdings" w:hint="default"/>
+      </w:rPr>
+    </w:lvl>
+    <w:lvl w:ilvl="3" w:tplc="40090001" w:tentative="1">
+      <w:start w:val="1"/>
+      <w:numFmt w:val="bullet"/>
+      <w:lvlText w:val=""/>
+      <w:lvlJc w:val="left"/>
+      <w:pPr>
+        <w:ind w:left="2880" w:hanging="360"/>
+      </w:pPr>
+      <w:rPr>
+        <w:rFonts w:ascii="Symbol" w:hAnsi="Symbol" w:hint="default"/>
+      </w:rPr>
+    </w:lvl>
+    <w:lvl w:ilvl="4" w:tplc="40090003" w:tentative="1">
+      <w:start w:val="1"/>
+      <w:numFmt w:val="bullet"/>
+      <w:lvlText w:val="o"/>
+      <w:lvlJc w:val="left"/>
+      <w:pPr>
+        <w:ind w:left="3600" w:hanging="360"/>
+      </w:pPr>
+      <w:rPr>
+        <w:rFonts w:ascii="Courier New" w:hAnsi="Courier New" w:cs="Courier New" w:hint="default"/>
+      </w:rPr>
+    </w:lvl>
+    <w:lvl w:ilvl="5" w:tplc="40090005" w:tentative="1">
+      <w:start w:val="1"/>
+      <w:numFmt w:val="bullet"/>
+      <w:lvlText w:val=""/>
+      <w:lvlJc w:val="left"/>
+      <w:pPr>
+        <w:ind w:left="4320" w:hanging="360"/>
+      </w:pPr>
+      <w:rPr>
+        <w:rFonts w:ascii="Wingdings" w:hAnsi="Wingdings" w:hint="default"/>
+      </w:rPr>
+    </w:lvl>
+    <w:lvl w:ilvl="6" w:tplc="40090001" w:tentative="1">
+      <w:start w:val="1"/>
+      <w:numFmt w:val="bullet"/>
+      <w:lvlText w:val=""/>
+      <w:lvlJc w:val="left"/>
+      <w:pPr>
+        <w:ind w:left="5040" w:hanging="360"/>
+      </w:pPr>
+      <w:rPr>
+        <w:rFonts w:ascii="Symbol" w:hAnsi="Symbol" w:hint="default"/>
+      </w:rPr>
+    </w:lvl>
+    <w:lvl w:ilvl="7" w:tplc="40090003" w:tentative="1">
+      <w:start w:val="1"/>
+      <w:numFmt w:val="bullet"/>
+      <w:lvlText w:val="o"/>
+      <w:lvlJc w:val="left"/>
+      <w:pPr>
+        <w:ind w:left="5760" w:hanging="360"/>
+      </w:pPr>
+      <w:rPr>
+        <w:rFonts w:ascii="Courier New" w:hAnsi="Courier New" w:cs="Courier New" w:hint="default"/>
+      </w:rPr>
+    </w:lvl>
+    <w:lvl w:ilvl="8" w:tplc="40090005" w:tentative="1">
+      <w:start w:val="1"/>
+      <w:numFmt w:val="bullet"/>
+      <w:lvlText w:val=""/>
+      <w:lvlJc w:val="left"/>
+      <w:pPr>
+        <w:ind w:left="6480" w:hanging="360"/>
+      </w:pPr>
+      <w:rPr>
+        <w:rFonts w:ascii="Wingdings" w:hAnsi="Wingdings" w:hint="default"/>
+      </w:rPr>
+    </w:lvl>
+  </w:abstractNum>
+  <w:abstractNum w:abstractNumId="10" w15:restartNumberingAfterBreak="0">
     <w:nsid w:val="0E1D2B34"/>
     <w:multiLevelType w:val="hybridMultilevel"/>
     <w:tmpl w:val="3738D2FC"/>
@@ -18013,7 +18429,7 @@
       </w:rPr>
     </w:lvl>
   </w:abstractNum>
-  <w:abstractNum w:abstractNumId="10" w15:restartNumberingAfterBreak="0">
+  <w:abstractNum w:abstractNumId="11" w15:restartNumberingAfterBreak="0">
     <w:nsid w:val="0EBC7E4D"/>
     <w:multiLevelType w:val="hybridMultilevel"/>
     <w:tmpl w:val="5720E692"/>
@@ -18126,7 +18542,7 @@
       </w:rPr>
     </w:lvl>
   </w:abstractNum>
-  <w:abstractNum w:abstractNumId="11" w15:restartNumberingAfterBreak="0">
+  <w:abstractNum w:abstractNumId="12" w15:restartNumberingAfterBreak="0">
     <w:nsid w:val="0F816FD1"/>
     <w:multiLevelType w:val="hybridMultilevel"/>
     <w:tmpl w:val="F31E6A0E"/>
@@ -18212,7 +18628,7 @@
       </w:pPr>
     </w:lvl>
   </w:abstractNum>
-  <w:abstractNum w:abstractNumId="12" w15:restartNumberingAfterBreak="0">
+  <w:abstractNum w:abstractNumId="13" w15:restartNumberingAfterBreak="0">
     <w:nsid w:val="10BF14DC"/>
     <w:multiLevelType w:val="hybridMultilevel"/>
     <w:tmpl w:val="E128651C"/>
@@ -18325,7 +18741,7 @@
       </w:rPr>
     </w:lvl>
   </w:abstractNum>
-  <w:abstractNum w:abstractNumId="13" w15:restartNumberingAfterBreak="0">
+  <w:abstractNum w:abstractNumId="14" w15:restartNumberingAfterBreak="0">
     <w:nsid w:val="123520D9"/>
     <w:multiLevelType w:val="hybridMultilevel"/>
     <w:tmpl w:val="BC548518"/>
@@ -18411,7 +18827,7 @@
       </w:pPr>
     </w:lvl>
   </w:abstractNum>
-  <w:abstractNum w:abstractNumId="14" w15:restartNumberingAfterBreak="0">
+  <w:abstractNum w:abstractNumId="15" w15:restartNumberingAfterBreak="0">
     <w:nsid w:val="169804B8"/>
     <w:multiLevelType w:val="hybridMultilevel"/>
     <w:tmpl w:val="53E260AC"/>
@@ -18497,7 +18913,7 @@
       </w:pPr>
     </w:lvl>
   </w:abstractNum>
-  <w:abstractNum w:abstractNumId="15" w15:restartNumberingAfterBreak="0">
+  <w:abstractNum w:abstractNumId="16" w15:restartNumberingAfterBreak="0">
     <w:nsid w:val="18C73C95"/>
     <w:multiLevelType w:val="hybridMultilevel"/>
     <w:tmpl w:val="C42A3532"/>
@@ -18610,7 +19026,7 @@
       </w:rPr>
     </w:lvl>
   </w:abstractNum>
-  <w:abstractNum w:abstractNumId="16" w15:restartNumberingAfterBreak="0">
+  <w:abstractNum w:abstractNumId="17" w15:restartNumberingAfterBreak="0">
     <w:nsid w:val="1A584C21"/>
     <w:multiLevelType w:val="hybridMultilevel"/>
     <w:tmpl w:val="71CC0BAA"/>
@@ -18723,7 +19139,7 @@
       </w:rPr>
     </w:lvl>
   </w:abstractNum>
-  <w:abstractNum w:abstractNumId="17" w15:restartNumberingAfterBreak="0">
+  <w:abstractNum w:abstractNumId="18" w15:restartNumberingAfterBreak="0">
     <w:nsid w:val="1AA30B38"/>
     <w:multiLevelType w:val="hybridMultilevel"/>
     <w:tmpl w:val="46385668"/>
@@ -18836,7 +19252,7 @@
       </w:rPr>
     </w:lvl>
   </w:abstractNum>
-  <w:abstractNum w:abstractNumId="18" w15:restartNumberingAfterBreak="0">
+  <w:abstractNum w:abstractNumId="19" w15:restartNumberingAfterBreak="0">
     <w:nsid w:val="1FB06401"/>
     <w:multiLevelType w:val="hybridMultilevel"/>
     <w:tmpl w:val="70A4C8C4"/>
@@ -18949,7 +19365,7 @@
       </w:rPr>
     </w:lvl>
   </w:abstractNum>
-  <w:abstractNum w:abstractNumId="19" w15:restartNumberingAfterBreak="0">
+  <w:abstractNum w:abstractNumId="20" w15:restartNumberingAfterBreak="0">
     <w:nsid w:val="227466F7"/>
     <w:multiLevelType w:val="hybridMultilevel"/>
     <w:tmpl w:val="CB88BE72"/>
@@ -19062,7 +19478,7 @@
       </w:rPr>
     </w:lvl>
   </w:abstractNum>
-  <w:abstractNum w:abstractNumId="20" w15:restartNumberingAfterBreak="0">
+  <w:abstractNum w:abstractNumId="21" w15:restartNumberingAfterBreak="0">
     <w:nsid w:val="227F29EC"/>
     <w:multiLevelType w:val="hybridMultilevel"/>
     <w:tmpl w:val="F9EEE45E"/>
@@ -19175,7 +19591,7 @@
       </w:rPr>
     </w:lvl>
   </w:abstractNum>
-  <w:abstractNum w:abstractNumId="21" w15:restartNumberingAfterBreak="0">
+  <w:abstractNum w:abstractNumId="22" w15:restartNumberingAfterBreak="0">
     <w:nsid w:val="231A657C"/>
     <w:multiLevelType w:val="hybridMultilevel"/>
     <w:tmpl w:val="224E4E78"/>
@@ -19288,7 +19704,7 @@
       </w:rPr>
     </w:lvl>
   </w:abstractNum>
-  <w:abstractNum w:abstractNumId="22" w15:restartNumberingAfterBreak="0">
+  <w:abstractNum w:abstractNumId="23" w15:restartNumberingAfterBreak="0">
     <w:nsid w:val="23497189"/>
     <w:multiLevelType w:val="hybridMultilevel"/>
     <w:tmpl w:val="A686DC06"/>
@@ -19401,7 +19817,7 @@
       </w:rPr>
     </w:lvl>
   </w:abstractNum>
-  <w:abstractNum w:abstractNumId="23" w15:restartNumberingAfterBreak="0">
+  <w:abstractNum w:abstractNumId="24" w15:restartNumberingAfterBreak="0">
     <w:nsid w:val="24452E07"/>
     <w:multiLevelType w:val="hybridMultilevel"/>
     <w:tmpl w:val="DFEAB6D8"/>
@@ -19514,7 +19930,7 @@
       </w:rPr>
     </w:lvl>
   </w:abstractNum>
-  <w:abstractNum w:abstractNumId="24" w15:restartNumberingAfterBreak="0">
+  <w:abstractNum w:abstractNumId="25" w15:restartNumberingAfterBreak="0">
     <w:nsid w:val="25944B3F"/>
     <w:multiLevelType w:val="hybridMultilevel"/>
     <w:tmpl w:val="F7C0350C"/>
@@ -19627,7 +20043,7 @@
       </w:rPr>
     </w:lvl>
   </w:abstractNum>
-  <w:abstractNum w:abstractNumId="25" w15:restartNumberingAfterBreak="0">
+  <w:abstractNum w:abstractNumId="26" w15:restartNumberingAfterBreak="0">
     <w:nsid w:val="260D09ED"/>
     <w:multiLevelType w:val="hybridMultilevel"/>
     <w:tmpl w:val="049AEDBA"/>
@@ -19713,7 +20129,7 @@
       </w:pPr>
     </w:lvl>
   </w:abstractNum>
-  <w:abstractNum w:abstractNumId="26" w15:restartNumberingAfterBreak="0">
+  <w:abstractNum w:abstractNumId="27" w15:restartNumberingAfterBreak="0">
     <w:nsid w:val="26C50B2A"/>
     <w:multiLevelType w:val="hybridMultilevel"/>
     <w:tmpl w:val="2CBEF5F2"/>
@@ -19826,7 +20242,7 @@
       </w:rPr>
     </w:lvl>
   </w:abstractNum>
-  <w:abstractNum w:abstractNumId="27" w15:restartNumberingAfterBreak="0">
+  <w:abstractNum w:abstractNumId="28" w15:restartNumberingAfterBreak="0">
     <w:nsid w:val="28E20FE8"/>
     <w:multiLevelType w:val="hybridMultilevel"/>
     <w:tmpl w:val="C704847A"/>
@@ -19939,7 +20355,7 @@
       </w:rPr>
     </w:lvl>
   </w:abstractNum>
-  <w:abstractNum w:abstractNumId="28" w15:restartNumberingAfterBreak="0">
+  <w:abstractNum w:abstractNumId="29" w15:restartNumberingAfterBreak="0">
     <w:nsid w:val="2FEC1A28"/>
     <w:multiLevelType w:val="hybridMultilevel"/>
     <w:tmpl w:val="7D825C5A"/>
@@ -20025,7 +20441,7 @@
       </w:pPr>
     </w:lvl>
   </w:abstractNum>
-  <w:abstractNum w:abstractNumId="29" w15:restartNumberingAfterBreak="0">
+  <w:abstractNum w:abstractNumId="30" w15:restartNumberingAfterBreak="0">
     <w:nsid w:val="32773E93"/>
     <w:multiLevelType w:val="hybridMultilevel"/>
     <w:tmpl w:val="A6929BDC"/>
@@ -20111,7 +20527,7 @@
       </w:pPr>
     </w:lvl>
   </w:abstractNum>
-  <w:abstractNum w:abstractNumId="30" w15:restartNumberingAfterBreak="0">
+  <w:abstractNum w:abstractNumId="31" w15:restartNumberingAfterBreak="0">
     <w:nsid w:val="341D7090"/>
     <w:multiLevelType w:val="hybridMultilevel"/>
     <w:tmpl w:val="44AE20A2"/>
@@ -20224,7 +20640,7 @@
       </w:rPr>
     </w:lvl>
   </w:abstractNum>
-  <w:abstractNum w:abstractNumId="31" w15:restartNumberingAfterBreak="0">
+  <w:abstractNum w:abstractNumId="32" w15:restartNumberingAfterBreak="0">
     <w:nsid w:val="35023F6A"/>
     <w:multiLevelType w:val="hybridMultilevel"/>
     <w:tmpl w:val="298898FA"/>
@@ -20310,7 +20726,7 @@
       </w:pPr>
     </w:lvl>
   </w:abstractNum>
-  <w:abstractNum w:abstractNumId="32" w15:restartNumberingAfterBreak="0">
+  <w:abstractNum w:abstractNumId="33" w15:restartNumberingAfterBreak="0">
     <w:nsid w:val="3740590A"/>
     <w:multiLevelType w:val="hybridMultilevel"/>
     <w:tmpl w:val="A4A4B3AA"/>
@@ -20423,7 +20839,7 @@
       </w:rPr>
     </w:lvl>
   </w:abstractNum>
-  <w:abstractNum w:abstractNumId="33" w15:restartNumberingAfterBreak="0">
+  <w:abstractNum w:abstractNumId="34" w15:restartNumberingAfterBreak="0">
     <w:nsid w:val="39116FA9"/>
     <w:multiLevelType w:val="hybridMultilevel"/>
     <w:tmpl w:val="101EAA24"/>
@@ -20536,7 +20952,7 @@
       </w:rPr>
     </w:lvl>
   </w:abstractNum>
-  <w:abstractNum w:abstractNumId="34" w15:restartNumberingAfterBreak="0">
+  <w:abstractNum w:abstractNumId="35" w15:restartNumberingAfterBreak="0">
     <w:nsid w:val="3A13395E"/>
     <w:multiLevelType w:val="hybridMultilevel"/>
     <w:tmpl w:val="20BE6562"/>
@@ -20649,7 +21065,7 @@
       </w:rPr>
     </w:lvl>
   </w:abstractNum>
-  <w:abstractNum w:abstractNumId="35" w15:restartNumberingAfterBreak="0">
+  <w:abstractNum w:abstractNumId="36" w15:restartNumberingAfterBreak="0">
     <w:nsid w:val="3A5923D1"/>
     <w:multiLevelType w:val="hybridMultilevel"/>
     <w:tmpl w:val="8034A9E8"/>
@@ -20762,7 +21178,7 @@
       </w:rPr>
     </w:lvl>
   </w:abstractNum>
-  <w:abstractNum w:abstractNumId="36" w15:restartNumberingAfterBreak="0">
+  <w:abstractNum w:abstractNumId="37" w15:restartNumberingAfterBreak="0">
     <w:nsid w:val="3A5B754F"/>
     <w:multiLevelType w:val="hybridMultilevel"/>
     <w:tmpl w:val="5E3C9C84"/>
@@ -20875,7 +21291,7 @@
       </w:rPr>
     </w:lvl>
   </w:abstractNum>
-  <w:abstractNum w:abstractNumId="37" w15:restartNumberingAfterBreak="0">
+  <w:abstractNum w:abstractNumId="38" w15:restartNumberingAfterBreak="0">
     <w:nsid w:val="3C194553"/>
     <w:multiLevelType w:val="hybridMultilevel"/>
     <w:tmpl w:val="7AA0AC76"/>
@@ -20988,7 +21404,7 @@
       </w:rPr>
     </w:lvl>
   </w:abstractNum>
-  <w:abstractNum w:abstractNumId="38" w15:restartNumberingAfterBreak="0">
+  <w:abstractNum w:abstractNumId="39" w15:restartNumberingAfterBreak="0">
     <w:nsid w:val="3D58241B"/>
     <w:multiLevelType w:val="hybridMultilevel"/>
     <w:tmpl w:val="BB0648C4"/>
@@ -21101,7 +21517,7 @@
       </w:rPr>
     </w:lvl>
   </w:abstractNum>
-  <w:abstractNum w:abstractNumId="39" w15:restartNumberingAfterBreak="0">
+  <w:abstractNum w:abstractNumId="40" w15:restartNumberingAfterBreak="0">
     <w:nsid w:val="3DB227A6"/>
     <w:multiLevelType w:val="hybridMultilevel"/>
     <w:tmpl w:val="87FE7FF2"/>
@@ -21214,7 +21630,7 @@
       </w:rPr>
     </w:lvl>
   </w:abstractNum>
-  <w:abstractNum w:abstractNumId="40" w15:restartNumberingAfterBreak="0">
+  <w:abstractNum w:abstractNumId="41" w15:restartNumberingAfterBreak="0">
     <w:nsid w:val="3FEF7989"/>
     <w:multiLevelType w:val="hybridMultilevel"/>
     <w:tmpl w:val="78BC5A30"/>
@@ -21327,7 +21743,7 @@
       </w:rPr>
     </w:lvl>
   </w:abstractNum>
-  <w:abstractNum w:abstractNumId="41" w15:restartNumberingAfterBreak="0">
+  <w:abstractNum w:abstractNumId="42" w15:restartNumberingAfterBreak="0">
     <w:nsid w:val="40245BF0"/>
     <w:multiLevelType w:val="hybridMultilevel"/>
     <w:tmpl w:val="C5F85E10"/>
@@ -21440,7 +21856,120 @@
       </w:rPr>
     </w:lvl>
   </w:abstractNum>
-  <w:abstractNum w:abstractNumId="42" w15:restartNumberingAfterBreak="0">
+  <w:abstractNum w:abstractNumId="43" w15:restartNumberingAfterBreak="0">
+    <w:nsid w:val="41FA67D7"/>
+    <w:multiLevelType w:val="hybridMultilevel"/>
+    <w:tmpl w:val="F6A0237C"/>
+    <w:lvl w:ilvl="0" w:tplc="40090001">
+      <w:start w:val="1"/>
+      <w:numFmt w:val="bullet"/>
+      <w:lvlText w:val=""/>
+      <w:lvlJc w:val="left"/>
+      <w:pPr>
+        <w:ind w:left="720" w:hanging="360"/>
+      </w:pPr>
+      <w:rPr>
+        <w:rFonts w:ascii="Symbol" w:hAnsi="Symbol" w:hint="default"/>
+      </w:rPr>
+    </w:lvl>
+    <w:lvl w:ilvl="1" w:tplc="40090003" w:tentative="1">
+      <w:start w:val="1"/>
+      <w:numFmt w:val="bullet"/>
+      <w:lvlText w:val="o"/>
+      <w:lvlJc w:val="left"/>
+      <w:pPr>
+        <w:ind w:left="1440" w:hanging="360"/>
+      </w:pPr>
+      <w:rPr>
+        <w:rFonts w:ascii="Courier New" w:hAnsi="Courier New" w:cs="Courier New" w:hint="default"/>
+      </w:rPr>
+    </w:lvl>
+    <w:lvl w:ilvl="2" w:tplc="40090005" w:tentative="1">
+      <w:start w:val="1"/>
+      <w:numFmt w:val="bullet"/>
+      <w:lvlText w:val=""/>
+      <w:lvlJc w:val="left"/>
+      <w:pPr>
+        <w:ind w:left="2160" w:hanging="360"/>
+      </w:pPr>
+      <w:rPr>
+        <w:rFonts w:ascii="Wingdings" w:hAnsi="Wingdings" w:hint="default"/>
+      </w:rPr>
+    </w:lvl>
+    <w:lvl w:ilvl="3" w:tplc="40090001" w:tentative="1">
+      <w:start w:val="1"/>
+      <w:numFmt w:val="bullet"/>
+      <w:lvlText w:val=""/>
+      <w:lvlJc w:val="left"/>
+      <w:pPr>
+        <w:ind w:left="2880" w:hanging="360"/>
+      </w:pPr>
+      <w:rPr>
+        <w:rFonts w:ascii="Symbol" w:hAnsi="Symbol" w:hint="default"/>
+      </w:rPr>
+    </w:lvl>
+    <w:lvl w:ilvl="4" w:tplc="40090003" w:tentative="1">
+      <w:start w:val="1"/>
+      <w:numFmt w:val="bullet"/>
+      <w:lvlText w:val="o"/>
+      <w:lvlJc w:val="left"/>
+      <w:pPr>
+        <w:ind w:left="3600" w:hanging="360"/>
+      </w:pPr>
+      <w:rPr>
+        <w:rFonts w:ascii="Courier New" w:hAnsi="Courier New" w:cs="Courier New" w:hint="default"/>
+      </w:rPr>
+    </w:lvl>
+    <w:lvl w:ilvl="5" w:tplc="40090005" w:tentative="1">
+      <w:start w:val="1"/>
+      <w:numFmt w:val="bullet"/>
+      <w:lvlText w:val=""/>
+      <w:lvlJc w:val="left"/>
+      <w:pPr>
+        <w:ind w:left="4320" w:hanging="360"/>
+      </w:pPr>
+      <w:rPr>
+        <w:rFonts w:ascii="Wingdings" w:hAnsi="Wingdings" w:hint="default"/>
+      </w:rPr>
+    </w:lvl>
+    <w:lvl w:ilvl="6" w:tplc="40090001" w:tentative="1">
+      <w:start w:val="1"/>
+      <w:numFmt w:val="bullet"/>
+      <w:lvlText w:val=""/>
+      <w:lvlJc w:val="left"/>
+      <w:pPr>
+        <w:ind w:left="5040" w:hanging="360"/>
+      </w:pPr>
+      <w:rPr>
+        <w:rFonts w:ascii="Symbol" w:hAnsi="Symbol" w:hint="default"/>
+      </w:rPr>
+    </w:lvl>
+    <w:lvl w:ilvl="7" w:tplc="40090003" w:tentative="1">
+      <w:start w:val="1"/>
+      <w:numFmt w:val="bullet"/>
+      <w:lvlText w:val="o"/>
+      <w:lvlJc w:val="left"/>
+      <w:pPr>
+        <w:ind w:left="5760" w:hanging="360"/>
+      </w:pPr>
+      <w:rPr>
+        <w:rFonts w:ascii="Courier New" w:hAnsi="Courier New" w:cs="Courier New" w:hint="default"/>
+      </w:rPr>
+    </w:lvl>
+    <w:lvl w:ilvl="8" w:tplc="40090005" w:tentative="1">
+      <w:start w:val="1"/>
+      <w:numFmt w:val="bullet"/>
+      <w:lvlText w:val=""/>
+      <w:lvlJc w:val="left"/>
+      <w:pPr>
+        <w:ind w:left="6480" w:hanging="360"/>
+      </w:pPr>
+      <w:rPr>
+        <w:rFonts w:ascii="Wingdings" w:hAnsi="Wingdings" w:hint="default"/>
+      </w:rPr>
+    </w:lvl>
+  </w:abstractNum>
+  <w:abstractNum w:abstractNumId="44" w15:restartNumberingAfterBreak="0">
     <w:nsid w:val="432E0876"/>
     <w:multiLevelType w:val="hybridMultilevel"/>
     <w:tmpl w:val="861096F8"/>
@@ -21526,7 +22055,120 @@
       </w:pPr>
     </w:lvl>
   </w:abstractNum>
-  <w:abstractNum w:abstractNumId="43" w15:restartNumberingAfterBreak="0">
+  <w:abstractNum w:abstractNumId="45" w15:restartNumberingAfterBreak="0">
+    <w:nsid w:val="453C48A4"/>
+    <w:multiLevelType w:val="hybridMultilevel"/>
+    <w:tmpl w:val="1D9C4AEC"/>
+    <w:lvl w:ilvl="0" w:tplc="40090001">
+      <w:start w:val="1"/>
+      <w:numFmt w:val="bullet"/>
+      <w:lvlText w:val=""/>
+      <w:lvlJc w:val="left"/>
+      <w:pPr>
+        <w:ind w:left="720" w:hanging="360"/>
+      </w:pPr>
+      <w:rPr>
+        <w:rFonts w:ascii="Symbol" w:hAnsi="Symbol" w:hint="default"/>
+      </w:rPr>
+    </w:lvl>
+    <w:lvl w:ilvl="1" w:tplc="40090003" w:tentative="1">
+      <w:start w:val="1"/>
+      <w:numFmt w:val="bullet"/>
+      <w:lvlText w:val="o"/>
+      <w:lvlJc w:val="left"/>
+      <w:pPr>
+        <w:ind w:left="1440" w:hanging="360"/>
+      </w:pPr>
+      <w:rPr>
+        <w:rFonts w:ascii="Courier New" w:hAnsi="Courier New" w:cs="Courier New" w:hint="default"/>
+      </w:rPr>
+    </w:lvl>
+    <w:lvl w:ilvl="2" w:tplc="40090005" w:tentative="1">
+      <w:start w:val="1"/>
+      <w:numFmt w:val="bullet"/>
+      <w:lvlText w:val=""/>
+      <w:lvlJc w:val="left"/>
+      <w:pPr>
+        <w:ind w:left="2160" w:hanging="360"/>
+      </w:pPr>
+      <w:rPr>
+        <w:rFonts w:ascii="Wingdings" w:hAnsi="Wingdings" w:hint="default"/>
+      </w:rPr>
+    </w:lvl>
+    <w:lvl w:ilvl="3" w:tplc="40090001" w:tentative="1">
+      <w:start w:val="1"/>
+      <w:numFmt w:val="bullet"/>
+      <w:lvlText w:val=""/>
+      <w:lvlJc w:val="left"/>
+      <w:pPr>
+        <w:ind w:left="2880" w:hanging="360"/>
+      </w:pPr>
+      <w:rPr>
+        <w:rFonts w:ascii="Symbol" w:hAnsi="Symbol" w:hint="default"/>
+      </w:rPr>
+    </w:lvl>
+    <w:lvl w:ilvl="4" w:tplc="40090003" w:tentative="1">
+      <w:start w:val="1"/>
+      <w:numFmt w:val="bullet"/>
+      <w:lvlText w:val="o"/>
+      <w:lvlJc w:val="left"/>
+      <w:pPr>
+        <w:ind w:left="3600" w:hanging="360"/>
+      </w:pPr>
+      <w:rPr>
+        <w:rFonts w:ascii="Courier New" w:hAnsi="Courier New" w:cs="Courier New" w:hint="default"/>
+      </w:rPr>
+    </w:lvl>
+    <w:lvl w:ilvl="5" w:tplc="40090005" w:tentative="1">
+      <w:start w:val="1"/>
+      <w:numFmt w:val="bullet"/>
+      <w:lvlText w:val=""/>
+      <w:lvlJc w:val="left"/>
+      <w:pPr>
+        <w:ind w:left="4320" w:hanging="360"/>
+      </w:pPr>
+      <w:rPr>
+        <w:rFonts w:ascii="Wingdings" w:hAnsi="Wingdings" w:hint="default"/>
+      </w:rPr>
+    </w:lvl>
+    <w:lvl w:ilvl="6" w:tplc="40090001" w:tentative="1">
+      <w:start w:val="1"/>
+      <w:numFmt w:val="bullet"/>
+      <w:lvlText w:val=""/>
+      <w:lvlJc w:val="left"/>
+      <w:pPr>
+        <w:ind w:left="5040" w:hanging="360"/>
+      </w:pPr>
+      <w:rPr>
+        <w:rFonts w:ascii="Symbol" w:hAnsi="Symbol" w:hint="default"/>
+      </w:rPr>
+    </w:lvl>
+    <w:lvl w:ilvl="7" w:tplc="40090003" w:tentative="1">
+      <w:start w:val="1"/>
+      <w:numFmt w:val="bullet"/>
+      <w:lvlText w:val="o"/>
+      <w:lvlJc w:val="left"/>
+      <w:pPr>
+        <w:ind w:left="5760" w:hanging="360"/>
+      </w:pPr>
+      <w:rPr>
+        <w:rFonts w:ascii="Courier New" w:hAnsi="Courier New" w:cs="Courier New" w:hint="default"/>
+      </w:rPr>
+    </w:lvl>
+    <w:lvl w:ilvl="8" w:tplc="40090005" w:tentative="1">
+      <w:start w:val="1"/>
+      <w:numFmt w:val="bullet"/>
+      <w:lvlText w:val=""/>
+      <w:lvlJc w:val="left"/>
+      <w:pPr>
+        <w:ind w:left="6480" w:hanging="360"/>
+      </w:pPr>
+      <w:rPr>
+        <w:rFonts w:ascii="Wingdings" w:hAnsi="Wingdings" w:hint="default"/>
+      </w:rPr>
+    </w:lvl>
+  </w:abstractNum>
+  <w:abstractNum w:abstractNumId="46" w15:restartNumberingAfterBreak="0">
     <w:nsid w:val="455A607A"/>
     <w:multiLevelType w:val="hybridMultilevel"/>
     <w:tmpl w:val="D186AD2E"/>
@@ -21639,7 +22281,7 @@
       </w:rPr>
     </w:lvl>
   </w:abstractNum>
-  <w:abstractNum w:abstractNumId="44" w15:restartNumberingAfterBreak="0">
+  <w:abstractNum w:abstractNumId="47" w15:restartNumberingAfterBreak="0">
     <w:nsid w:val="456E4080"/>
     <w:multiLevelType w:val="hybridMultilevel"/>
     <w:tmpl w:val="83F61882"/>
@@ -21752,7 +22394,7 @@
       </w:rPr>
     </w:lvl>
   </w:abstractNum>
-  <w:abstractNum w:abstractNumId="45" w15:restartNumberingAfterBreak="0">
+  <w:abstractNum w:abstractNumId="48" w15:restartNumberingAfterBreak="0">
     <w:nsid w:val="46AB5425"/>
     <w:multiLevelType w:val="hybridMultilevel"/>
     <w:tmpl w:val="98D25C54"/>
@@ -21865,7 +22507,120 @@
       </w:rPr>
     </w:lvl>
   </w:abstractNum>
-  <w:abstractNum w:abstractNumId="46" w15:restartNumberingAfterBreak="0">
+  <w:abstractNum w:abstractNumId="49" w15:restartNumberingAfterBreak="0">
+    <w:nsid w:val="4B071AEC"/>
+    <w:multiLevelType w:val="hybridMultilevel"/>
+    <w:tmpl w:val="10AE5A82"/>
+    <w:lvl w:ilvl="0" w:tplc="40090001">
+      <w:start w:val="1"/>
+      <w:numFmt w:val="bullet"/>
+      <w:lvlText w:val=""/>
+      <w:lvlJc w:val="left"/>
+      <w:pPr>
+        <w:ind w:left="720" w:hanging="360"/>
+      </w:pPr>
+      <w:rPr>
+        <w:rFonts w:ascii="Symbol" w:hAnsi="Symbol" w:hint="default"/>
+      </w:rPr>
+    </w:lvl>
+    <w:lvl w:ilvl="1" w:tplc="40090003" w:tentative="1">
+      <w:start w:val="1"/>
+      <w:numFmt w:val="bullet"/>
+      <w:lvlText w:val="o"/>
+      <w:lvlJc w:val="left"/>
+      <w:pPr>
+        <w:ind w:left="1440" w:hanging="360"/>
+      </w:pPr>
+      <w:rPr>
+        <w:rFonts w:ascii="Courier New" w:hAnsi="Courier New" w:cs="Courier New" w:hint="default"/>
+      </w:rPr>
+    </w:lvl>
+    <w:lvl w:ilvl="2" w:tplc="40090005" w:tentative="1">
+      <w:start w:val="1"/>
+      <w:numFmt w:val="bullet"/>
+      <w:lvlText w:val=""/>
+      <w:lvlJc w:val="left"/>
+      <w:pPr>
+        <w:ind w:left="2160" w:hanging="360"/>
+      </w:pPr>
+      <w:rPr>
+        <w:rFonts w:ascii="Wingdings" w:hAnsi="Wingdings" w:hint="default"/>
+      </w:rPr>
+    </w:lvl>
+    <w:lvl w:ilvl="3" w:tplc="40090001" w:tentative="1">
+      <w:start w:val="1"/>
+      <w:numFmt w:val="bullet"/>
+      <w:lvlText w:val=""/>
+      <w:lvlJc w:val="left"/>
+      <w:pPr>
+        <w:ind w:left="2880" w:hanging="360"/>
+      </w:pPr>
+      <w:rPr>
+        <w:rFonts w:ascii="Symbol" w:hAnsi="Symbol" w:hint="default"/>
+      </w:rPr>
+    </w:lvl>
+    <w:lvl w:ilvl="4" w:tplc="40090003" w:tentative="1">
+      <w:start w:val="1"/>
+      <w:numFmt w:val="bullet"/>
+      <w:lvlText w:val="o"/>
+      <w:lvlJc w:val="left"/>
+      <w:pPr>
+        <w:ind w:left="3600" w:hanging="360"/>
+      </w:pPr>
+      <w:rPr>
+        <w:rFonts w:ascii="Courier New" w:hAnsi="Courier New" w:cs="Courier New" w:hint="default"/>
+      </w:rPr>
+    </w:lvl>
+    <w:lvl w:ilvl="5" w:tplc="40090005" w:tentative="1">
+      <w:start w:val="1"/>
+      <w:numFmt w:val="bullet"/>
+      <w:lvlText w:val=""/>
+      <w:lvlJc w:val="left"/>
+      <w:pPr>
+        <w:ind w:left="4320" w:hanging="360"/>
+      </w:pPr>
+      <w:rPr>
+        <w:rFonts w:ascii="Wingdings" w:hAnsi="Wingdings" w:hint="default"/>
+      </w:rPr>
+    </w:lvl>
+    <w:lvl w:ilvl="6" w:tplc="40090001" w:tentative="1">
+      <w:start w:val="1"/>
+      <w:numFmt w:val="bullet"/>
+      <w:lvlText w:val=""/>
+      <w:lvlJc w:val="left"/>
+      <w:pPr>
+        <w:ind w:left="5040" w:hanging="360"/>
+      </w:pPr>
+      <w:rPr>
+        <w:rFonts w:ascii="Symbol" w:hAnsi="Symbol" w:hint="default"/>
+      </w:rPr>
+    </w:lvl>
+    <w:lvl w:ilvl="7" w:tplc="40090003" w:tentative="1">
+      <w:start w:val="1"/>
+      <w:numFmt w:val="bullet"/>
+      <w:lvlText w:val="o"/>
+      <w:lvlJc w:val="left"/>
+      <w:pPr>
+        <w:ind w:left="5760" w:hanging="360"/>
+      </w:pPr>
+      <w:rPr>
+        <w:rFonts w:ascii="Courier New" w:hAnsi="Courier New" w:cs="Courier New" w:hint="default"/>
+      </w:rPr>
+    </w:lvl>
+    <w:lvl w:ilvl="8" w:tplc="40090005" w:tentative="1">
+      <w:start w:val="1"/>
+      <w:numFmt w:val="bullet"/>
+      <w:lvlText w:val=""/>
+      <w:lvlJc w:val="left"/>
+      <w:pPr>
+        <w:ind w:left="6480" w:hanging="360"/>
+      </w:pPr>
+      <w:rPr>
+        <w:rFonts w:ascii="Wingdings" w:hAnsi="Wingdings" w:hint="default"/>
+      </w:rPr>
+    </w:lvl>
+  </w:abstractNum>
+  <w:abstractNum w:abstractNumId="50" w15:restartNumberingAfterBreak="0">
     <w:nsid w:val="4BE43689"/>
     <w:multiLevelType w:val="hybridMultilevel"/>
     <w:tmpl w:val="B8AC4960"/>
@@ -21978,7 +22733,7 @@
       </w:rPr>
     </w:lvl>
   </w:abstractNum>
-  <w:abstractNum w:abstractNumId="47" w15:restartNumberingAfterBreak="0">
+  <w:abstractNum w:abstractNumId="51" w15:restartNumberingAfterBreak="0">
     <w:nsid w:val="4C983704"/>
     <w:multiLevelType w:val="hybridMultilevel"/>
     <w:tmpl w:val="BD54C8A0"/>
@@ -22091,7 +22846,7 @@
       </w:rPr>
     </w:lvl>
   </w:abstractNum>
-  <w:abstractNum w:abstractNumId="48" w15:restartNumberingAfterBreak="0">
+  <w:abstractNum w:abstractNumId="52" w15:restartNumberingAfterBreak="0">
     <w:nsid w:val="4CC86B01"/>
     <w:multiLevelType w:val="hybridMultilevel"/>
     <w:tmpl w:val="2FF8A5DA"/>
@@ -22180,7 +22935,7 @@
       </w:pPr>
     </w:lvl>
   </w:abstractNum>
-  <w:abstractNum w:abstractNumId="49" w15:restartNumberingAfterBreak="0">
+  <w:abstractNum w:abstractNumId="53" w15:restartNumberingAfterBreak="0">
     <w:nsid w:val="52ED02DD"/>
     <w:multiLevelType w:val="hybridMultilevel"/>
     <w:tmpl w:val="27380D12"/>
@@ -22266,7 +23021,7 @@
       </w:pPr>
     </w:lvl>
   </w:abstractNum>
-  <w:abstractNum w:abstractNumId="50" w15:restartNumberingAfterBreak="0">
+  <w:abstractNum w:abstractNumId="54" w15:restartNumberingAfterBreak="0">
     <w:nsid w:val="56210389"/>
     <w:multiLevelType w:val="hybridMultilevel"/>
     <w:tmpl w:val="A8008070"/>
@@ -22379,7 +23134,7 @@
       </w:rPr>
     </w:lvl>
   </w:abstractNum>
-  <w:abstractNum w:abstractNumId="51" w15:restartNumberingAfterBreak="0">
+  <w:abstractNum w:abstractNumId="55" w15:restartNumberingAfterBreak="0">
     <w:nsid w:val="57441800"/>
     <w:multiLevelType w:val="hybridMultilevel"/>
     <w:tmpl w:val="D398EE76"/>
@@ -22492,7 +23247,7 @@
       </w:rPr>
     </w:lvl>
   </w:abstractNum>
-  <w:abstractNum w:abstractNumId="52" w15:restartNumberingAfterBreak="0">
+  <w:abstractNum w:abstractNumId="56" w15:restartNumberingAfterBreak="0">
     <w:nsid w:val="5B4C3CC1"/>
     <w:multiLevelType w:val="hybridMultilevel"/>
     <w:tmpl w:val="FF4A6148"/>
@@ -22605,7 +23360,7 @@
       </w:rPr>
     </w:lvl>
   </w:abstractNum>
-  <w:abstractNum w:abstractNumId="53" w15:restartNumberingAfterBreak="0">
+  <w:abstractNum w:abstractNumId="57" w15:restartNumberingAfterBreak="0">
     <w:nsid w:val="5D683330"/>
     <w:multiLevelType w:val="hybridMultilevel"/>
     <w:tmpl w:val="FC341F3C"/>
@@ -22718,7 +23473,7 @@
       </w:rPr>
     </w:lvl>
   </w:abstractNum>
-  <w:abstractNum w:abstractNumId="54" w15:restartNumberingAfterBreak="0">
+  <w:abstractNum w:abstractNumId="58" w15:restartNumberingAfterBreak="0">
     <w:nsid w:val="5D704955"/>
     <w:multiLevelType w:val="hybridMultilevel"/>
     <w:tmpl w:val="FE6AB796"/>
@@ -22804,7 +23559,7 @@
       </w:pPr>
     </w:lvl>
   </w:abstractNum>
-  <w:abstractNum w:abstractNumId="55" w15:restartNumberingAfterBreak="0">
+  <w:abstractNum w:abstractNumId="59" w15:restartNumberingAfterBreak="0">
     <w:nsid w:val="5F3D649E"/>
     <w:multiLevelType w:val="hybridMultilevel"/>
     <w:tmpl w:val="93080160"/>
@@ -22917,7 +23672,7 @@
       </w:rPr>
     </w:lvl>
   </w:abstractNum>
-  <w:abstractNum w:abstractNumId="56" w15:restartNumberingAfterBreak="0">
+  <w:abstractNum w:abstractNumId="60" w15:restartNumberingAfterBreak="0">
     <w:nsid w:val="5F95123E"/>
     <w:multiLevelType w:val="hybridMultilevel"/>
     <w:tmpl w:val="F8B832E2"/>
@@ -23003,7 +23758,7 @@
       </w:pPr>
     </w:lvl>
   </w:abstractNum>
-  <w:abstractNum w:abstractNumId="57" w15:restartNumberingAfterBreak="0">
+  <w:abstractNum w:abstractNumId="61" w15:restartNumberingAfterBreak="0">
     <w:nsid w:val="61704DEB"/>
     <w:multiLevelType w:val="hybridMultilevel"/>
     <w:tmpl w:val="0332F67E"/>
@@ -23116,7 +23871,7 @@
       </w:rPr>
     </w:lvl>
   </w:abstractNum>
-  <w:abstractNum w:abstractNumId="58" w15:restartNumberingAfterBreak="0">
+  <w:abstractNum w:abstractNumId="62" w15:restartNumberingAfterBreak="0">
     <w:nsid w:val="618C7924"/>
     <w:multiLevelType w:val="hybridMultilevel"/>
     <w:tmpl w:val="5E16E6B0"/>
@@ -23202,7 +23957,7 @@
       </w:pPr>
     </w:lvl>
   </w:abstractNum>
-  <w:abstractNum w:abstractNumId="59" w15:restartNumberingAfterBreak="0">
+  <w:abstractNum w:abstractNumId="63" w15:restartNumberingAfterBreak="0">
     <w:nsid w:val="6322543B"/>
     <w:multiLevelType w:val="hybridMultilevel"/>
     <w:tmpl w:val="596887BA"/>
@@ -23315,7 +24070,7 @@
       </w:rPr>
     </w:lvl>
   </w:abstractNum>
-  <w:abstractNum w:abstractNumId="60" w15:restartNumberingAfterBreak="0">
+  <w:abstractNum w:abstractNumId="64" w15:restartNumberingAfterBreak="0">
     <w:nsid w:val="63A74BD8"/>
     <w:multiLevelType w:val="hybridMultilevel"/>
     <w:tmpl w:val="DC7E6CE4"/>
@@ -23428,7 +24183,7 @@
       </w:rPr>
     </w:lvl>
   </w:abstractNum>
-  <w:abstractNum w:abstractNumId="61" w15:restartNumberingAfterBreak="0">
+  <w:abstractNum w:abstractNumId="65" w15:restartNumberingAfterBreak="0">
     <w:nsid w:val="654F50F2"/>
     <w:multiLevelType w:val="hybridMultilevel"/>
     <w:tmpl w:val="3B5EEC5E"/>
@@ -23514,7 +24269,7 @@
       </w:pPr>
     </w:lvl>
   </w:abstractNum>
-  <w:abstractNum w:abstractNumId="62" w15:restartNumberingAfterBreak="0">
+  <w:abstractNum w:abstractNumId="66" w15:restartNumberingAfterBreak="0">
     <w:nsid w:val="68FE2C61"/>
     <w:multiLevelType w:val="hybridMultilevel"/>
     <w:tmpl w:val="92344C80"/>
@@ -23627,7 +24382,7 @@
       </w:rPr>
     </w:lvl>
   </w:abstractNum>
-  <w:abstractNum w:abstractNumId="63" w15:restartNumberingAfterBreak="0">
+  <w:abstractNum w:abstractNumId="67" w15:restartNumberingAfterBreak="0">
     <w:nsid w:val="6CE71957"/>
     <w:multiLevelType w:val="hybridMultilevel"/>
     <w:tmpl w:val="89D8CBCE"/>
@@ -23713,7 +24468,7 @@
       </w:pPr>
     </w:lvl>
   </w:abstractNum>
-  <w:abstractNum w:abstractNumId="64" w15:restartNumberingAfterBreak="0">
+  <w:abstractNum w:abstractNumId="68" w15:restartNumberingAfterBreak="0">
     <w:nsid w:val="6F431B94"/>
     <w:multiLevelType w:val="hybridMultilevel"/>
     <w:tmpl w:val="58C2A4AA"/>
@@ -23826,7 +24581,7 @@
       </w:rPr>
     </w:lvl>
   </w:abstractNum>
-  <w:abstractNum w:abstractNumId="65" w15:restartNumberingAfterBreak="0">
+  <w:abstractNum w:abstractNumId="69" w15:restartNumberingAfterBreak="0">
     <w:nsid w:val="70326B21"/>
     <w:multiLevelType w:val="hybridMultilevel"/>
     <w:tmpl w:val="29703974"/>
@@ -23939,7 +24694,7 @@
       </w:rPr>
     </w:lvl>
   </w:abstractNum>
-  <w:abstractNum w:abstractNumId="66" w15:restartNumberingAfterBreak="0">
+  <w:abstractNum w:abstractNumId="70" w15:restartNumberingAfterBreak="0">
     <w:nsid w:val="75A57BE9"/>
     <w:multiLevelType w:val="hybridMultilevel"/>
     <w:tmpl w:val="BB2639AA"/>
@@ -24025,7 +24780,7 @@
       </w:pPr>
     </w:lvl>
   </w:abstractNum>
-  <w:abstractNum w:abstractNumId="67" w15:restartNumberingAfterBreak="0">
+  <w:abstractNum w:abstractNumId="71" w15:restartNumberingAfterBreak="0">
     <w:nsid w:val="76043DD2"/>
     <w:multiLevelType w:val="hybridMultilevel"/>
     <w:tmpl w:val="E7147BE0"/>
@@ -24138,7 +24893,7 @@
       </w:rPr>
     </w:lvl>
   </w:abstractNum>
-  <w:abstractNum w:abstractNumId="68" w15:restartNumberingAfterBreak="0">
+  <w:abstractNum w:abstractNumId="72" w15:restartNumberingAfterBreak="0">
     <w:nsid w:val="77572818"/>
     <w:multiLevelType w:val="hybridMultilevel"/>
     <w:tmpl w:val="90AEE174"/>
@@ -24251,7 +25006,7 @@
       </w:rPr>
     </w:lvl>
   </w:abstractNum>
-  <w:abstractNum w:abstractNumId="69" w15:restartNumberingAfterBreak="0">
+  <w:abstractNum w:abstractNumId="73" w15:restartNumberingAfterBreak="0">
     <w:nsid w:val="77D873A0"/>
     <w:multiLevelType w:val="hybridMultilevel"/>
     <w:tmpl w:val="623E4E9C"/>
@@ -24337,7 +25092,120 @@
       </w:pPr>
     </w:lvl>
   </w:abstractNum>
-  <w:abstractNum w:abstractNumId="70" w15:restartNumberingAfterBreak="0">
+  <w:abstractNum w:abstractNumId="74" w15:restartNumberingAfterBreak="0">
+    <w:nsid w:val="7A6E0E40"/>
+    <w:multiLevelType w:val="hybridMultilevel"/>
+    <w:tmpl w:val="A74A367C"/>
+    <w:lvl w:ilvl="0" w:tplc="40090001">
+      <w:start w:val="1"/>
+      <w:numFmt w:val="bullet"/>
+      <w:lvlText w:val=""/>
+      <w:lvlJc w:val="left"/>
+      <w:pPr>
+        <w:ind w:left="720" w:hanging="360"/>
+      </w:pPr>
+      <w:rPr>
+        <w:rFonts w:ascii="Symbol" w:hAnsi="Symbol" w:hint="default"/>
+      </w:rPr>
+    </w:lvl>
+    <w:lvl w:ilvl="1" w:tplc="40090003" w:tentative="1">
+      <w:start w:val="1"/>
+      <w:numFmt w:val="bullet"/>
+      <w:lvlText w:val="o"/>
+      <w:lvlJc w:val="left"/>
+      <w:pPr>
+        <w:ind w:left="1440" w:hanging="360"/>
+      </w:pPr>
+      <w:rPr>
+        <w:rFonts w:ascii="Courier New" w:hAnsi="Courier New" w:cs="Courier New" w:hint="default"/>
+      </w:rPr>
+    </w:lvl>
+    <w:lvl w:ilvl="2" w:tplc="40090005" w:tentative="1">
+      <w:start w:val="1"/>
+      <w:numFmt w:val="bullet"/>
+      <w:lvlText w:val=""/>
+      <w:lvlJc w:val="left"/>
+      <w:pPr>
+        <w:ind w:left="2160" w:hanging="360"/>
+      </w:pPr>
+      <w:rPr>
+        <w:rFonts w:ascii="Wingdings" w:hAnsi="Wingdings" w:hint="default"/>
+      </w:rPr>
+    </w:lvl>
+    <w:lvl w:ilvl="3" w:tplc="40090001" w:tentative="1">
+      <w:start w:val="1"/>
+      <w:numFmt w:val="bullet"/>
+      <w:lvlText w:val=""/>
+      <w:lvlJc w:val="left"/>
+      <w:pPr>
+        <w:ind w:left="2880" w:hanging="360"/>
+      </w:pPr>
+      <w:rPr>
+        <w:rFonts w:ascii="Symbol" w:hAnsi="Symbol" w:hint="default"/>
+      </w:rPr>
+    </w:lvl>
+    <w:lvl w:ilvl="4" w:tplc="40090003" w:tentative="1">
+      <w:start w:val="1"/>
+      <w:numFmt w:val="bullet"/>
+      <w:lvlText w:val="o"/>
+      <w:lvlJc w:val="left"/>
+      <w:pPr>
+        <w:ind w:left="3600" w:hanging="360"/>
+      </w:pPr>
+      <w:rPr>
+        <w:rFonts w:ascii="Courier New" w:hAnsi="Courier New" w:cs="Courier New" w:hint="default"/>
+      </w:rPr>
+    </w:lvl>
+    <w:lvl w:ilvl="5" w:tplc="40090005" w:tentative="1">
+      <w:start w:val="1"/>
+      <w:numFmt w:val="bullet"/>
+      <w:lvlText w:val=""/>
+      <w:lvlJc w:val="left"/>
+      <w:pPr>
+        <w:ind w:left="4320" w:hanging="360"/>
+      </w:pPr>
+      <w:rPr>
+        <w:rFonts w:ascii="Wingdings" w:hAnsi="Wingdings" w:hint="default"/>
+      </w:rPr>
+    </w:lvl>
+    <w:lvl w:ilvl="6" w:tplc="40090001" w:tentative="1">
+      <w:start w:val="1"/>
+      <w:numFmt w:val="bullet"/>
+      <w:lvlText w:val=""/>
+      <w:lvlJc w:val="left"/>
+      <w:pPr>
+        <w:ind w:left="5040" w:hanging="360"/>
+      </w:pPr>
+      <w:rPr>
+        <w:rFonts w:ascii="Symbol" w:hAnsi="Symbol" w:hint="default"/>
+      </w:rPr>
+    </w:lvl>
+    <w:lvl w:ilvl="7" w:tplc="40090003" w:tentative="1">
+      <w:start w:val="1"/>
+      <w:numFmt w:val="bullet"/>
+      <w:lvlText w:val="o"/>
+      <w:lvlJc w:val="left"/>
+      <w:pPr>
+        <w:ind w:left="5760" w:hanging="360"/>
+      </w:pPr>
+      <w:rPr>
+        <w:rFonts w:ascii="Courier New" w:hAnsi="Courier New" w:cs="Courier New" w:hint="default"/>
+      </w:rPr>
+    </w:lvl>
+    <w:lvl w:ilvl="8" w:tplc="40090005" w:tentative="1">
+      <w:start w:val="1"/>
+      <w:numFmt w:val="bullet"/>
+      <w:lvlText w:val=""/>
+      <w:lvlJc w:val="left"/>
+      <w:pPr>
+        <w:ind w:left="6480" w:hanging="360"/>
+      </w:pPr>
+      <w:rPr>
+        <w:rFonts w:ascii="Wingdings" w:hAnsi="Wingdings" w:hint="default"/>
+      </w:rPr>
+    </w:lvl>
+  </w:abstractNum>
+  <w:abstractNum w:abstractNumId="75" w15:restartNumberingAfterBreak="0">
     <w:nsid w:val="7B886513"/>
     <w:multiLevelType w:val="hybridMultilevel"/>
     <w:tmpl w:val="C1A0BF74"/>
@@ -24450,7 +25318,7 @@
       </w:rPr>
     </w:lvl>
   </w:abstractNum>
-  <w:abstractNum w:abstractNumId="71" w15:restartNumberingAfterBreak="0">
+  <w:abstractNum w:abstractNumId="76" w15:restartNumberingAfterBreak="0">
     <w:nsid w:val="7C61600A"/>
     <w:multiLevelType w:val="hybridMultilevel"/>
     <w:tmpl w:val="6CD49F5E"/>
@@ -24536,7 +25404,7 @@
       </w:pPr>
     </w:lvl>
   </w:abstractNum>
-  <w:abstractNum w:abstractNumId="72" w15:restartNumberingAfterBreak="0">
+  <w:abstractNum w:abstractNumId="77" w15:restartNumberingAfterBreak="0">
     <w:nsid w:val="7D91019F"/>
     <w:multiLevelType w:val="hybridMultilevel"/>
     <w:tmpl w:val="A680FE0A"/>
@@ -24649,7 +25517,7 @@
       </w:rPr>
     </w:lvl>
   </w:abstractNum>
-  <w:abstractNum w:abstractNumId="73" w15:restartNumberingAfterBreak="0">
+  <w:abstractNum w:abstractNumId="78" w15:restartNumberingAfterBreak="0">
     <w:nsid w:val="7DB9757E"/>
     <w:multiLevelType w:val="hybridMultilevel"/>
     <w:tmpl w:val="7346AA00"/>
@@ -24766,223 +25634,238 @@
     <w:abstractNumId w:val="6"/>
   </w:num>
   <w:num w:numId="2" w16cid:durableId="1726177456">
+    <w:abstractNumId w:val="12"/>
+  </w:num>
+  <w:num w:numId="3" w16cid:durableId="1865627706">
+    <w:abstractNumId w:val="37"/>
+  </w:num>
+  <w:num w:numId="4" w16cid:durableId="1390956315">
     <w:abstractNumId w:val="11"/>
   </w:num>
-  <w:num w:numId="3" w16cid:durableId="1865627706">
-    <w:abstractNumId w:val="36"/>
-  </w:num>
-  <w:num w:numId="4" w16cid:durableId="1390956315">
-    <w:abstractNumId w:val="10"/>
-  </w:num>
   <w:num w:numId="5" w16cid:durableId="1245601542">
-    <w:abstractNumId w:val="21"/>
+    <w:abstractNumId w:val="22"/>
   </w:num>
   <w:num w:numId="6" w16cid:durableId="220093123">
-    <w:abstractNumId w:val="44"/>
+    <w:abstractNumId w:val="47"/>
   </w:num>
   <w:num w:numId="7" w16cid:durableId="2003386513">
-    <w:abstractNumId w:val="47"/>
+    <w:abstractNumId w:val="51"/>
   </w:num>
   <w:num w:numId="8" w16cid:durableId="1999188088">
-    <w:abstractNumId w:val="33"/>
+    <w:abstractNumId w:val="34"/>
   </w:num>
   <w:num w:numId="9" w16cid:durableId="1234316387">
     <w:abstractNumId w:val="8"/>
   </w:num>
   <w:num w:numId="10" w16cid:durableId="2071343241">
-    <w:abstractNumId w:val="26"/>
+    <w:abstractNumId w:val="27"/>
   </w:num>
   <w:num w:numId="11" w16cid:durableId="1195921827">
-    <w:abstractNumId w:val="22"/>
+    <w:abstractNumId w:val="23"/>
   </w:num>
   <w:num w:numId="12" w16cid:durableId="2014260599">
-    <w:abstractNumId w:val="58"/>
+    <w:abstractNumId w:val="62"/>
   </w:num>
   <w:num w:numId="13" w16cid:durableId="1747459236">
     <w:abstractNumId w:val="1"/>
   </w:num>
   <w:num w:numId="14" w16cid:durableId="2008482354">
-    <w:abstractNumId w:val="52"/>
+    <w:abstractNumId w:val="56"/>
   </w:num>
   <w:num w:numId="15" w16cid:durableId="786434464">
-    <w:abstractNumId w:val="55"/>
+    <w:abstractNumId w:val="59"/>
   </w:num>
   <w:num w:numId="16" w16cid:durableId="1956398411">
-    <w:abstractNumId w:val="13"/>
+    <w:abstractNumId w:val="14"/>
   </w:num>
   <w:num w:numId="17" w16cid:durableId="300427645">
-    <w:abstractNumId w:val="46"/>
+    <w:abstractNumId w:val="50"/>
   </w:num>
   <w:num w:numId="18" w16cid:durableId="745108367">
-    <w:abstractNumId w:val="71"/>
+    <w:abstractNumId w:val="76"/>
   </w:num>
   <w:num w:numId="19" w16cid:durableId="1715888435">
-    <w:abstractNumId w:val="23"/>
+    <w:abstractNumId w:val="24"/>
   </w:num>
   <w:num w:numId="20" w16cid:durableId="1911425801">
-    <w:abstractNumId w:val="17"/>
+    <w:abstractNumId w:val="18"/>
   </w:num>
   <w:num w:numId="21" w16cid:durableId="853110461">
     <w:abstractNumId w:val="3"/>
   </w:num>
   <w:num w:numId="22" w16cid:durableId="2123718185">
-    <w:abstractNumId w:val="19"/>
+    <w:abstractNumId w:val="20"/>
   </w:num>
   <w:num w:numId="23" w16cid:durableId="925651109">
-    <w:abstractNumId w:val="16"/>
+    <w:abstractNumId w:val="17"/>
   </w:num>
   <w:num w:numId="24" w16cid:durableId="675613578">
-    <w:abstractNumId w:val="56"/>
+    <w:abstractNumId w:val="60"/>
   </w:num>
   <w:num w:numId="25" w16cid:durableId="1510019311">
-    <w:abstractNumId w:val="51"/>
+    <w:abstractNumId w:val="55"/>
   </w:num>
   <w:num w:numId="26" w16cid:durableId="1852142273">
-    <w:abstractNumId w:val="25"/>
+    <w:abstractNumId w:val="26"/>
   </w:num>
   <w:num w:numId="27" w16cid:durableId="593981767">
     <w:abstractNumId w:val="7"/>
   </w:num>
   <w:num w:numId="28" w16cid:durableId="971909672">
-    <w:abstractNumId w:val="72"/>
+    <w:abstractNumId w:val="77"/>
   </w:num>
   <w:num w:numId="29" w16cid:durableId="803430563">
-    <w:abstractNumId w:val="20"/>
+    <w:abstractNumId w:val="21"/>
   </w:num>
   <w:num w:numId="30" w16cid:durableId="985940148">
-    <w:abstractNumId w:val="63"/>
+    <w:abstractNumId w:val="67"/>
   </w:num>
   <w:num w:numId="31" w16cid:durableId="1007515533">
-    <w:abstractNumId w:val="39"/>
+    <w:abstractNumId w:val="40"/>
   </w:num>
   <w:num w:numId="32" w16cid:durableId="1823111350">
-    <w:abstractNumId w:val="38"/>
+    <w:abstractNumId w:val="39"/>
   </w:num>
   <w:num w:numId="33" w16cid:durableId="653294823">
     <w:abstractNumId w:val="5"/>
   </w:num>
   <w:num w:numId="34" w16cid:durableId="1575159933">
-    <w:abstractNumId w:val="49"/>
+    <w:abstractNumId w:val="53"/>
   </w:num>
   <w:num w:numId="35" w16cid:durableId="815534712">
-    <w:abstractNumId w:val="28"/>
+    <w:abstractNumId w:val="29"/>
   </w:num>
   <w:num w:numId="36" w16cid:durableId="880018401">
-    <w:abstractNumId w:val="12"/>
+    <w:abstractNumId w:val="13"/>
   </w:num>
   <w:num w:numId="37" w16cid:durableId="815073046">
-    <w:abstractNumId w:val="14"/>
+    <w:abstractNumId w:val="15"/>
   </w:num>
   <w:num w:numId="38" w16cid:durableId="1009992202">
-    <w:abstractNumId w:val="29"/>
+    <w:abstractNumId w:val="30"/>
   </w:num>
   <w:num w:numId="39" w16cid:durableId="1571042112">
+    <w:abstractNumId w:val="58"/>
+  </w:num>
+  <w:num w:numId="40" w16cid:durableId="1140804227">
     <w:abstractNumId w:val="54"/>
   </w:num>
-  <w:num w:numId="40" w16cid:durableId="1140804227">
-    <w:abstractNumId w:val="50"/>
-  </w:num>
   <w:num w:numId="41" w16cid:durableId="1972513887">
-    <w:abstractNumId w:val="59"/>
+    <w:abstractNumId w:val="63"/>
   </w:num>
   <w:num w:numId="42" w16cid:durableId="142475736">
-    <w:abstractNumId w:val="62"/>
+    <w:abstractNumId w:val="66"/>
   </w:num>
   <w:num w:numId="43" w16cid:durableId="46951499">
-    <w:abstractNumId w:val="42"/>
+    <w:abstractNumId w:val="44"/>
   </w:num>
   <w:num w:numId="44" w16cid:durableId="214900413">
-    <w:abstractNumId w:val="60"/>
+    <w:abstractNumId w:val="64"/>
   </w:num>
   <w:num w:numId="45" w16cid:durableId="1854225257">
-    <w:abstractNumId w:val="73"/>
+    <w:abstractNumId w:val="78"/>
   </w:num>
   <w:num w:numId="46" w16cid:durableId="1904096739">
     <w:abstractNumId w:val="4"/>
   </w:num>
   <w:num w:numId="47" w16cid:durableId="843395742">
-    <w:abstractNumId w:val="24"/>
+    <w:abstractNumId w:val="25"/>
   </w:num>
   <w:num w:numId="48" w16cid:durableId="1488135314">
-    <w:abstractNumId w:val="40"/>
+    <w:abstractNumId w:val="41"/>
   </w:num>
   <w:num w:numId="49" w16cid:durableId="784420836">
-    <w:abstractNumId w:val="30"/>
+    <w:abstractNumId w:val="31"/>
   </w:num>
   <w:num w:numId="50" w16cid:durableId="290206466">
     <w:abstractNumId w:val="2"/>
   </w:num>
   <w:num w:numId="51" w16cid:durableId="4014940">
-    <w:abstractNumId w:val="66"/>
+    <w:abstractNumId w:val="70"/>
   </w:num>
   <w:num w:numId="52" w16cid:durableId="2040158715">
-    <w:abstractNumId w:val="34"/>
+    <w:abstractNumId w:val="35"/>
   </w:num>
   <w:num w:numId="53" w16cid:durableId="1759055631">
+    <w:abstractNumId w:val="65"/>
+  </w:num>
+  <w:num w:numId="54" w16cid:durableId="911425748">
+    <w:abstractNumId w:val="42"/>
+  </w:num>
+  <w:num w:numId="55" w16cid:durableId="1449540968">
+    <w:abstractNumId w:val="68"/>
+  </w:num>
+  <w:num w:numId="56" w16cid:durableId="635530363">
+    <w:abstractNumId w:val="69"/>
+  </w:num>
+  <w:num w:numId="57" w16cid:durableId="1708528617">
+    <w:abstractNumId w:val="71"/>
+  </w:num>
+  <w:num w:numId="58" w16cid:durableId="1794323863">
+    <w:abstractNumId w:val="10"/>
+  </w:num>
+  <w:num w:numId="59" w16cid:durableId="146828753">
+    <w:abstractNumId w:val="32"/>
+  </w:num>
+  <w:num w:numId="60" w16cid:durableId="1921793462">
+    <w:abstractNumId w:val="28"/>
+  </w:num>
+  <w:num w:numId="61" w16cid:durableId="1087314253">
     <w:abstractNumId w:val="61"/>
   </w:num>
-  <w:num w:numId="54" w16cid:durableId="911425748">
-    <w:abstractNumId w:val="41"/>
-  </w:num>
-  <w:num w:numId="55" w16cid:durableId="1449540968">
-    <w:abstractNumId w:val="64"/>
-  </w:num>
-  <w:num w:numId="56" w16cid:durableId="635530363">
-    <w:abstractNumId w:val="65"/>
-  </w:num>
-  <w:num w:numId="57" w16cid:durableId="1708528617">
-    <w:abstractNumId w:val="67"/>
-  </w:num>
-  <w:num w:numId="58" w16cid:durableId="1794323863">
-    <w:abstractNumId w:val="9"/>
-  </w:num>
-  <w:num w:numId="59" w16cid:durableId="146828753">
-    <w:abstractNumId w:val="31"/>
-  </w:num>
-  <w:num w:numId="60" w16cid:durableId="1921793462">
-    <w:abstractNumId w:val="27"/>
-  </w:num>
-  <w:num w:numId="61" w16cid:durableId="1087314253">
-    <w:abstractNumId w:val="57"/>
-  </w:num>
   <w:num w:numId="62" w16cid:durableId="30420295">
-    <w:abstractNumId w:val="43"/>
+    <w:abstractNumId w:val="46"/>
   </w:num>
   <w:num w:numId="63" w16cid:durableId="839465525">
-    <w:abstractNumId w:val="35"/>
+    <w:abstractNumId w:val="36"/>
   </w:num>
   <w:num w:numId="64" w16cid:durableId="980689721">
     <w:abstractNumId w:val="0"/>
   </w:num>
   <w:num w:numId="65" w16cid:durableId="1805809838">
-    <w:abstractNumId w:val="69"/>
+    <w:abstractNumId w:val="73"/>
   </w:num>
   <w:num w:numId="66" w16cid:durableId="505752489">
-    <w:abstractNumId w:val="32"/>
+    <w:abstractNumId w:val="33"/>
   </w:num>
   <w:num w:numId="67" w16cid:durableId="1146632456">
+    <w:abstractNumId w:val="52"/>
+  </w:num>
+  <w:num w:numId="68" w16cid:durableId="8218233">
+    <w:abstractNumId w:val="72"/>
+  </w:num>
+  <w:num w:numId="69" w16cid:durableId="1313020267">
+    <w:abstractNumId w:val="57"/>
+  </w:num>
+  <w:num w:numId="70" w16cid:durableId="1653437921">
+    <w:abstractNumId w:val="16"/>
+  </w:num>
+  <w:num w:numId="71" w16cid:durableId="120343026">
+    <w:abstractNumId w:val="19"/>
+  </w:num>
+  <w:num w:numId="72" w16cid:durableId="2034842162">
     <w:abstractNumId w:val="48"/>
   </w:num>
-  <w:num w:numId="68" w16cid:durableId="8218233">
-    <w:abstractNumId w:val="68"/>
+  <w:num w:numId="73" w16cid:durableId="459348209">
+    <w:abstractNumId w:val="75"/>
   </w:num>
-  <w:num w:numId="69" w16cid:durableId="1313020267">
-    <w:abstractNumId w:val="53"/>
+  <w:num w:numId="74" w16cid:durableId="1319731119">
+    <w:abstractNumId w:val="38"/>
   </w:num>
-  <w:num w:numId="70" w16cid:durableId="1653437921">
-    <w:abstractNumId w:val="15"/>
+  <w:num w:numId="75" w16cid:durableId="806825713">
+    <w:abstractNumId w:val="9"/>
   </w:num>
-  <w:num w:numId="71" w16cid:durableId="120343026">
-    <w:abstractNumId w:val="18"/>
+  <w:num w:numId="76" w16cid:durableId="1675836319">
+    <w:abstractNumId w:val="74"/>
   </w:num>
-  <w:num w:numId="72" w16cid:durableId="2034842162">
+  <w:num w:numId="77" w16cid:durableId="680398863">
+    <w:abstractNumId w:val="49"/>
+  </w:num>
+  <w:num w:numId="78" w16cid:durableId="97213948">
     <w:abstractNumId w:val="45"/>
   </w:num>
-  <w:num w:numId="73" w16cid:durableId="459348209">
-    <w:abstractNumId w:val="70"/>
-  </w:num>
-  <w:num w:numId="74" w16cid:durableId="1319731119">
-    <w:abstractNumId w:val="37"/>
+  <w:num w:numId="79" w16cid:durableId="575212135">
+    <w:abstractNumId w:val="43"/>
   </w:num>
 </w:numbering>
 </file>

</xml_diff>